<commit_message>
Finishing touches on scripts, writing protocol
Finishing touches on scripts, writing protocol
</commit_message>
<xml_diff>
--- a/Manual_Paw_Joints_Marking/Create_Paw_Point_Data_Protocol_2015_06_19.docx
+++ b/Manual_Paw_Joints_Marking/Create_Paw_Point_Data_Protocol_2015_06_19.docx
@@ -11,17 +11,23 @@
         </w:numPr>
       </w:pPr>
       <w:r>
-        <w:t xml:space="preserve">Type </w:t>
+        <w:t xml:space="preserve">Make sure you can open NAS4. If not, </w:t>
+      </w:r>
+      <w:r>
+        <w:t>o</w:t>
+      </w:r>
+      <w:r>
+        <w:t xml:space="preserve">pen the Run program and type in </w:t>
       </w:r>
       <w:r>
         <w:rPr>
           <w:b/>
           <w:i/>
         </w:rPr>
-        <w:t xml:space="preserve">createManualPawDataVPedits2015_05_08  </w:t>
-      </w:r>
-      <w:r>
-        <w:t>in command window of MATLAB</w:t>
+        <w:t>\\172.20.138.143\RecordingsLeventhal04\</w:t>
+      </w:r>
+      <w:r>
+        <w:t>. You may have to login with your NAS login info (check your email).</w:t>
       </w:r>
     </w:p>
     <w:p>
@@ -33,6 +39,386 @@
         </w:numPr>
       </w:pPr>
       <w:r>
+        <w:t xml:space="preserve">Open MATLAB and navigate to where you placed the Skilled Reaching repository in GitHub.  Make sure the folder labelled </w:t>
+      </w:r>
+      <w:proofErr w:type="spellStart"/>
+      <w:r>
+        <w:rPr>
+          <w:b/>
+          <w:i/>
+        </w:rPr>
+        <w:t>Manual_Paw_Joints_Marking</w:t>
+      </w:r>
+      <w:proofErr w:type="spellEnd"/>
+      <w:r>
+        <w:t xml:space="preserve"> is added to the path (</w:t>
+      </w:r>
+      <w:r>
+        <w:rPr>
+          <w:i/>
+        </w:rPr>
+        <w:t xml:space="preserve">right click folder in Current Folder tab </w:t>
+      </w:r>
+      <w:r>
+        <w:rPr>
+          <w:i/>
+        </w:rPr>
+        <w:sym w:font="Wingdings" w:char="F0E0"/>
+      </w:r>
+      <w:r>
+        <w:rPr>
+          <w:i/>
+        </w:rPr>
+        <w:t xml:space="preserve"> Add to path </w:t>
+      </w:r>
+      <w:r>
+        <w:rPr>
+          <w:i/>
+        </w:rPr>
+        <w:sym w:font="Wingdings" w:char="F0E0"/>
+      </w:r>
+      <w:r>
+        <w:rPr>
+          <w:i/>
+        </w:rPr>
+        <w:t xml:space="preserve"> Selected folders and subfolders</w:t>
+      </w:r>
+      <w:r>
+        <w:t>).</w:t>
+      </w:r>
+    </w:p>
+    <w:p>
+      <w:pPr>
+        <w:pStyle w:val="ListParagraph"/>
+        <w:numPr>
+          <w:ilvl w:val="0"/>
+          <w:numId w:val="1"/>
+        </w:numPr>
+      </w:pPr>
+      <w:r>
+        <w:t xml:space="preserve">Type </w:t>
+      </w:r>
+      <w:r>
+        <w:rPr>
+          <w:b/>
+          <w:i/>
+        </w:rPr>
+        <w:t>createManualPawData_2015_06_19</w:t>
+      </w:r>
+      <w:r>
+        <w:rPr>
+          <w:b/>
+          <w:i/>
+        </w:rPr>
+        <w:t xml:space="preserve"> </w:t>
+      </w:r>
+      <w:r>
+        <w:t>in command window of MATLAB</w:t>
+      </w:r>
+      <w:r>
+        <w:t xml:space="preserve"> and hit enter.</w:t>
+      </w:r>
+      <w:r>
+        <w:t xml:space="preserve"> This will initiate the paw point marking programs.  Though all variables created will be saved </w:t>
+      </w:r>
+      <w:r>
+        <w:t>a</w:t>
+      </w:r>
+      <w:r>
+        <w:t>long the way,</w:t>
+      </w:r>
+      <w:r>
+        <w:rPr>
+          <w:b/>
+          <w:u w:val="single"/>
+        </w:rPr>
+        <w:t xml:space="preserve"> all the important data</w:t>
+      </w:r>
+      <w:r>
+        <w:rPr>
+          <w:b/>
+          <w:u w:val="single"/>
+        </w:rPr>
+        <w:t xml:space="preserve"> </w:t>
+      </w:r>
+      <w:r>
+        <w:rPr>
+          <w:u w:val="single"/>
+        </w:rPr>
+        <w:t>(e.g. the manually determined start or trigger frame, the coordinates for each marker for all the frames of a video, images of the marker placements in every frame marked)</w:t>
+      </w:r>
+      <w:r>
+        <w:rPr>
+          <w:u w:val="single"/>
+        </w:rPr>
+        <w:t xml:space="preserve"> </w:t>
+      </w:r>
+      <w:r>
+        <w:rPr>
+          <w:b/>
+          <w:u w:val="single"/>
+        </w:rPr>
+        <w:t>is being saved t</w:t>
+      </w:r>
+      <w:r>
+        <w:rPr>
+          <w:b/>
+          <w:u w:val="single"/>
+        </w:rPr>
+        <w:t xml:space="preserve">o the </w:t>
+      </w:r>
+      <w:proofErr w:type="spellStart"/>
+      <w:r>
+        <w:rPr>
+          <w:b/>
+          <w:u w:val="single"/>
+        </w:rPr>
+        <w:t>RatData</w:t>
+      </w:r>
+      <w:proofErr w:type="spellEnd"/>
+      <w:r>
+        <w:rPr>
+          <w:b/>
+          <w:u w:val="single"/>
+        </w:rPr>
+        <w:t xml:space="preserve"> structure, see full details in the table below:</w:t>
+      </w:r>
+    </w:p>
+    <w:tbl>
+      <w:tblPr>
+        <w:tblStyle w:val="TableGrid"/>
+        <w:tblW w:w="0" w:type="auto"/>
+        <w:tblLook w:val="04A0" w:firstRow="1" w:lastRow="0" w:firstColumn="1" w:lastColumn="0" w:noHBand="0" w:noVBand="1"/>
+      </w:tblPr>
+      <w:tblGrid>
+        <w:gridCol w:w="4788"/>
+        <w:gridCol w:w="4788"/>
+      </w:tblGrid>
+      <w:tr>
+        <w:tc>
+          <w:tcPr>
+            <w:tcW w:w="4788" w:type="dxa"/>
+          </w:tcPr>
+          <w:p>
+            <w:pPr>
+              <w:jc w:val="center"/>
+            </w:pPr>
+          </w:p>
+        </w:tc>
+        <w:tc>
+          <w:tcPr>
+            <w:tcW w:w="4788" w:type="dxa"/>
+          </w:tcPr>
+          <w:p>
+            <w:pPr>
+              <w:jc w:val="center"/>
+            </w:pPr>
+          </w:p>
+        </w:tc>
+      </w:tr>
+      <w:tr>
+        <w:tc>
+          <w:tcPr>
+            <w:tcW w:w="4788" w:type="dxa"/>
+          </w:tcPr>
+          <w:p>
+            <w:pPr>
+              <w:jc w:val="center"/>
+            </w:pPr>
+          </w:p>
+        </w:tc>
+        <w:tc>
+          <w:tcPr>
+            <w:tcW w:w="4788" w:type="dxa"/>
+          </w:tcPr>
+          <w:p>
+            <w:pPr>
+              <w:jc w:val="center"/>
+            </w:pPr>
+          </w:p>
+        </w:tc>
+      </w:tr>
+      <w:tr>
+        <w:tc>
+          <w:tcPr>
+            <w:tcW w:w="4788" w:type="dxa"/>
+          </w:tcPr>
+          <w:p>
+            <w:pPr>
+              <w:jc w:val="center"/>
+            </w:pPr>
+          </w:p>
+        </w:tc>
+        <w:tc>
+          <w:tcPr>
+            <w:tcW w:w="4788" w:type="dxa"/>
+          </w:tcPr>
+          <w:p>
+            <w:pPr>
+              <w:jc w:val="center"/>
+            </w:pPr>
+          </w:p>
+        </w:tc>
+      </w:tr>
+      <w:tr>
+        <w:tc>
+          <w:tcPr>
+            <w:tcW w:w="4788" w:type="dxa"/>
+          </w:tcPr>
+          <w:p>
+            <w:pPr>
+              <w:jc w:val="center"/>
+            </w:pPr>
+          </w:p>
+        </w:tc>
+        <w:tc>
+          <w:tcPr>
+            <w:tcW w:w="4788" w:type="dxa"/>
+          </w:tcPr>
+          <w:p>
+            <w:pPr>
+              <w:jc w:val="center"/>
+            </w:pPr>
+          </w:p>
+        </w:tc>
+      </w:tr>
+      <w:tr>
+        <w:tc>
+          <w:tcPr>
+            <w:tcW w:w="4788" w:type="dxa"/>
+          </w:tcPr>
+          <w:p>
+            <w:pPr>
+              <w:jc w:val="center"/>
+            </w:pPr>
+          </w:p>
+        </w:tc>
+        <w:tc>
+          <w:tcPr>
+            <w:tcW w:w="4788" w:type="dxa"/>
+          </w:tcPr>
+          <w:p>
+            <w:pPr>
+              <w:jc w:val="center"/>
+            </w:pPr>
+          </w:p>
+        </w:tc>
+      </w:tr>
+      <w:tr>
+        <w:tc>
+          <w:tcPr>
+            <w:tcW w:w="4788" w:type="dxa"/>
+          </w:tcPr>
+          <w:p>
+            <w:pPr>
+              <w:jc w:val="center"/>
+            </w:pPr>
+          </w:p>
+        </w:tc>
+        <w:tc>
+          <w:tcPr>
+            <w:tcW w:w="4788" w:type="dxa"/>
+          </w:tcPr>
+          <w:p>
+            <w:pPr>
+              <w:jc w:val="center"/>
+            </w:pPr>
+          </w:p>
+        </w:tc>
+      </w:tr>
+      <w:tr>
+        <w:tc>
+          <w:tcPr>
+            <w:tcW w:w="4788" w:type="dxa"/>
+          </w:tcPr>
+          <w:p>
+            <w:pPr>
+              <w:jc w:val="center"/>
+            </w:pPr>
+          </w:p>
+        </w:tc>
+        <w:tc>
+          <w:tcPr>
+            <w:tcW w:w="4788" w:type="dxa"/>
+          </w:tcPr>
+          <w:p>
+            <w:pPr>
+              <w:jc w:val="center"/>
+            </w:pPr>
+          </w:p>
+        </w:tc>
+      </w:tr>
+      <w:tr>
+        <w:tc>
+          <w:tcPr>
+            <w:tcW w:w="4788" w:type="dxa"/>
+          </w:tcPr>
+          <w:p>
+            <w:pPr>
+              <w:jc w:val="center"/>
+            </w:pPr>
+          </w:p>
+        </w:tc>
+        <w:tc>
+          <w:tcPr>
+            <w:tcW w:w="4788" w:type="dxa"/>
+          </w:tcPr>
+          <w:p>
+            <w:pPr>
+              <w:keepNext/>
+              <w:jc w:val="center"/>
+            </w:pPr>
+          </w:p>
+        </w:tc>
+      </w:tr>
+    </w:tbl>
+    <w:p>
+      <w:pPr>
+        <w:pStyle w:val="Caption"/>
+        <w:jc w:val="center"/>
+      </w:pPr>
+      <w:r>
+        <w:t xml:space="preserve">Figure </w:t>
+      </w:r>
+      <w:r>
+        <w:fldChar w:fldCharType="begin"/>
+      </w:r>
+      <w:r>
+        <w:instrText xml:space="preserve"> SEQ Figure \* ARABIC </w:instrText>
+      </w:r>
+      <w:r>
+        <w:fldChar w:fldCharType="separate"/>
+      </w:r>
+      <w:r>
+        <w:rPr>
+          <w:noProof/>
+        </w:rPr>
+        <w:t>1</w:t>
+      </w:r>
+      <w:r>
+        <w:fldChar w:fldCharType="end"/>
+      </w:r>
+      <w:r>
+        <w:t xml:space="preserve"> Data Contained in </w:t>
+      </w:r>
+      <w:proofErr w:type="spellStart"/>
+      <w:r>
+        <w:t>RatData</w:t>
+      </w:r>
+      <w:proofErr w:type="spellEnd"/>
+      <w:r>
+        <w:t xml:space="preserve"> Structure</w:t>
+      </w:r>
+    </w:p>
+    <w:p>
+      <w:pPr>
+        <w:pStyle w:val="ListParagraph"/>
+        <w:numPr>
+          <w:ilvl w:val="0"/>
+          <w:numId w:val="1"/>
+        </w:numPr>
+      </w:pPr>
+      <w:r>
         <w:t>Follow the prompts that appear:</w:t>
       </w:r>
     </w:p>
@@ -63,6 +449,73 @@
       <w:r>
         <w:t>) from NAS4</w:t>
       </w:r>
+      <w:r>
+        <w:t xml:space="preserve">. </w:t>
+      </w:r>
+      <w:r>
+        <w:t xml:space="preserve">MATLAB will load the file paths to all the session folders into the </w:t>
+      </w:r>
+      <w:proofErr w:type="spellStart"/>
+      <w:r>
+        <w:t>RatData</w:t>
+      </w:r>
+      <w:proofErr w:type="spellEnd"/>
+      <w:r>
+        <w:t xml:space="preserve"> structure and display its progress in the command window as it does so.</w:t>
+      </w:r>
+    </w:p>
+    <w:p>
+      <w:pPr>
+        <w:pStyle w:val="ListParagraph"/>
+        <w:numPr>
+          <w:ilvl w:val="1"/>
+          <w:numId w:val="1"/>
+        </w:numPr>
+      </w:pPr>
+      <w:r>
+        <w:t>Select the session (a.k.a. the date) you would like to analyze</w:t>
+      </w:r>
+      <w:r>
+        <w:t xml:space="preserve">. MATLAB will load all the videos, one for each trial, into </w:t>
+      </w:r>
+      <w:proofErr w:type="spellStart"/>
+      <w:r>
+        <w:t>VideoReader</w:t>
+      </w:r>
+      <w:proofErr w:type="spellEnd"/>
+      <w:r>
+        <w:t xml:space="preserve"> format (the format it needs to load videos later)</w:t>
+      </w:r>
+      <w:r>
+        <w:t xml:space="preserve"> and display its progress as it does so. </w:t>
+      </w:r>
+    </w:p>
+    <w:p>
+      <w:pPr>
+        <w:pStyle w:val="ListParagraph"/>
+        <w:numPr>
+          <w:ilvl w:val="1"/>
+          <w:numId w:val="1"/>
+        </w:numPr>
+      </w:pPr>
+      <w:r>
+        <w:t>O</w:t>
+      </w:r>
+      <w:r>
+        <w:t xml:space="preserve">pen </w:t>
+      </w:r>
+      <w:r>
+        <w:t>the</w:t>
+      </w:r>
+      <w:r>
+        <w:t xml:space="preserve"> video</w:t>
+      </w:r>
+      <w:r>
+        <w:t xml:space="preserve"> file that appears</w:t>
+      </w:r>
+      <w:r>
+        <w:t xml:space="preserve"> and determine the start frame. </w:t>
+      </w:r>
     </w:p>
     <w:p>
       <w:pPr>
@@ -73,17 +526,54 @@
         </w:numPr>
       </w:pPr>
       <w:r>
-        <w:t xml:space="preserve">If you have trouble opening NAS4, open the Run program and type in </w:t>
-      </w:r>
-      <w:r>
-        <w:rPr>
-          <w:b/>
+        <w:t xml:space="preserve">Most video files have already had their start frames determined, thanks to </w:t>
+      </w:r>
+      <w:proofErr w:type="gramStart"/>
+      <w:r>
+        <w:t xml:space="preserve">Maya </w:t>
+      </w:r>
+      <w:proofErr w:type="gramEnd"/>
+      <w:r>
+        <w:sym w:font="Wingdings" w:char="F04A"/>
+      </w:r>
+      <w:r>
+        <w:t xml:space="preserve">. If you navigate to the session folder in the rat’s processed data folder in NAS4 (ex. For rat R0027’s data from 05/13/2014, this would be at </w:t>
+      </w:r>
+      <w:r>
+        <w:rPr>
           <w:i/>
         </w:rPr>
-        <w:t>\\172.20.138.143\RecordingsLeventhal04\</w:t>
-      </w:r>
-      <w:r>
-        <w:t>. You may have to login with your NAS login info (check your email).</w:t>
+        <w:t>\\172.20.138.143\RecordingsLeventhal04\SkilledReaching\R0027\R0027-processed\R0027_20140513a</w:t>
+      </w:r>
+      <w:r>
+        <w:t>), you’ll see a .csv file that starts with ‘</w:t>
+      </w:r>
+      <w:r>
+        <w:rPr>
+          <w:i/>
+        </w:rPr>
+        <w:t>Quant Scoring’</w:t>
+      </w:r>
+      <w:r>
+        <w:t>. You can open this file in Excel and find a column labeled ‘</w:t>
+      </w:r>
+      <w:r>
+        <w:rPr>
+          <w:i/>
+        </w:rPr>
+        <w:t>Start of Reach’</w:t>
+      </w:r>
+      <w:r>
+        <w:t xml:space="preserve">, usually in the first sheet, which has all the start frames listed for all videos for that day. </w:t>
+      </w:r>
+      <w:r>
+        <w:t>If you can find the start frame this way, skip the next numbered item below (ii</w:t>
+      </w:r>
+      <w:r>
+        <w:t>, go to iii</w:t>
+      </w:r>
+      <w:r>
+        <w:t>).</w:t>
       </w:r>
     </w:p>
     <w:p>
@@ -95,54 +585,244 @@
         </w:numPr>
       </w:pPr>
       <w:r>
-        <w:t xml:space="preserve">MATLAB will load the file paths to all the session folders into the </w:t>
+        <w:t>Alternatively, if you cannot find the start frame this way, s</w:t>
+      </w:r>
+      <w:r>
+        <w:t>imply copy and paste</w:t>
+      </w:r>
+      <w:r>
+        <w:t xml:space="preserve"> </w:t>
+      </w:r>
+      <w:r>
+        <w:t xml:space="preserve">the file path displayed into Windows Explorer to open the video file in </w:t>
       </w:r>
       <w:proofErr w:type="spellStart"/>
       <w:r>
-        <w:t>RatData</w:t>
+        <w:t>Quicktime</w:t>
       </w:r>
       <w:proofErr w:type="spellEnd"/>
       <w:r>
-        <w:t xml:space="preserve"> structure and display its progress in the command window as it does so.</w:t>
+        <w:t xml:space="preserve"> and determine the start frame</w:t>
+      </w:r>
+      <w:r>
+        <w:t xml:space="preserve"> </w:t>
+      </w:r>
+      <w:r>
+        <w:t>(see Figure 2 below)</w:t>
+      </w:r>
+      <w:bookmarkStart w:id="0" w:name="_GoBack"/>
+      <w:bookmarkEnd w:id="0"/>
+      <w:r>
+        <w:t>. Y</w:t>
+      </w:r>
+      <w:r>
+        <w:t xml:space="preserve">ou’ll have </w:t>
+      </w:r>
+      <w:r>
+        <w:rPr>
+          <w:i/>
+        </w:rPr>
+        <w:t xml:space="preserve">to </w:t>
+      </w:r>
+      <w:r>
+        <w:rPr>
+          <w:i/>
+        </w:rPr>
+        <w:lastRenderedPageBreak/>
+        <w:t>right click</w:t>
+      </w:r>
+      <w:r>
+        <w:t xml:space="preserve"> on the timer in the bottom left corner and change it to </w:t>
+      </w:r>
+      <w:r>
+        <w:rPr>
+          <w:i/>
+        </w:rPr>
+        <w:t>Frame Number</w:t>
+      </w:r>
+      <w:r>
+        <w:t xml:space="preserve">, then use the indicator that indicates where in the video you </w:t>
+      </w:r>
+      <w:r>
+        <w:t>are to slide to the start frame</w:t>
+      </w:r>
+      <w:r>
+        <w:t>. This is the first frame in which all of the rat’s paw (i.e. all the green marked area) can be seen to breach the slit. It’s easiest to see this in one of the side mirrors: left if the rat’s dominant paw</w:t>
+      </w:r>
+      <w:r>
+        <w:t xml:space="preserve"> (the one marked in green)</w:t>
+      </w:r>
+      <w:r>
+        <w:t xml:space="preserve"> is right, and vice versa. </w:t>
+      </w:r>
+      <w:r>
+        <w:t xml:space="preserve"> If the rat isn’t using his dominant paw, estimate the start frame to the best of your ability. </w:t>
       </w:r>
     </w:p>
     <w:p>
       <w:pPr>
-        <w:pStyle w:val="ListParagraph"/>
-        <w:numPr>
-          <w:ilvl w:val="1"/>
-          <w:numId w:val="1"/>
-        </w:numPr>
-      </w:pPr>
-      <w:r>
-        <w:t>Select the session (a.k.a. the date) you would like to analyze</w:t>
-      </w:r>
-      <w:r>
-        <w:t xml:space="preserve">. MATLAB will load all the videos, one for each trial, into </w:t>
-      </w:r>
-      <w:proofErr w:type="spellStart"/>
-      <w:r>
-        <w:t>VideoReader</w:t>
-      </w:r>
-      <w:proofErr w:type="spellEnd"/>
-      <w:r>
-        <w:t xml:space="preserve"> format (the format it needs to load videos later)</w:t>
-      </w:r>
-      <w:r>
-        <w:t xml:space="preserve"> and display its progress as it does so. </w:t>
+        <w:keepNext/>
+        <w:jc w:val="center"/>
+      </w:pPr>
+      <w:r>
+        <w:rPr>
+          <w:noProof/>
+        </w:rPr>
+        <mc:AlternateContent>
+          <mc:Choice Requires="wps">
+            <w:drawing>
+              <wp:anchor distT="0" distB="0" distL="114300" distR="114300" simplePos="0" relativeHeight="251659264" behindDoc="0" locked="0" layoutInCell="1" allowOverlap="1">
+                <wp:simplePos x="0" y="0"/>
+                <wp:positionH relativeFrom="column">
+                  <wp:posOffset>0</wp:posOffset>
+                </wp:positionH>
+                <wp:positionV relativeFrom="paragraph">
+                  <wp:posOffset>3240405</wp:posOffset>
+                </wp:positionV>
+                <wp:extent cx="257175" cy="152400"/>
+                <wp:effectExtent l="38100" t="38100" r="47625" b="38100"/>
+                <wp:wrapNone/>
+                <wp:docPr id="2" name="Rectangle 2"/>
+                <wp:cNvGraphicFramePr/>
+                <a:graphic xmlns:a="http://schemas.openxmlformats.org/drawingml/2006/main">
+                  <a:graphicData uri="http://schemas.microsoft.com/office/word/2010/wordprocessingShape">
+                    <wps:wsp>
+                      <wps:cNvSpPr/>
+                      <wps:spPr>
+                        <a:xfrm>
+                          <a:off x="0" y="0"/>
+                          <a:ext cx="257175" cy="152400"/>
+                        </a:xfrm>
+                        <a:prstGeom prst="rect">
+                          <a:avLst/>
+                        </a:prstGeom>
+                        <a:noFill/>
+                        <a:ln w="76200">
+                          <a:solidFill>
+                            <a:srgbClr val="FF0000"/>
+                          </a:solidFill>
+                        </a:ln>
+                      </wps:spPr>
+                      <wps:style>
+                        <a:lnRef idx="2">
+                          <a:schemeClr val="accent1">
+                            <a:shade val="50000"/>
+                          </a:schemeClr>
+                        </a:lnRef>
+                        <a:fillRef idx="1">
+                          <a:schemeClr val="accent1"/>
+                        </a:fillRef>
+                        <a:effectRef idx="0">
+                          <a:schemeClr val="accent1"/>
+                        </a:effectRef>
+                        <a:fontRef idx="minor">
+                          <a:schemeClr val="lt1"/>
+                        </a:fontRef>
+                      </wps:style>
+                      <wps:bodyPr rot="0" spcFirstLastPara="0" vertOverflow="overflow" horzOverflow="overflow" vert="horz" wrap="square" lIns="91440" tIns="45720" rIns="91440" bIns="45720" numCol="1" spcCol="0" rtlCol="0" fromWordArt="0" anchor="ctr" anchorCtr="0" forceAA="0" compatLnSpc="1">
+                        <a:prstTxWarp prst="textNoShape">
+                          <a:avLst/>
+                        </a:prstTxWarp>
+                        <a:noAutofit/>
+                      </wps:bodyPr>
+                    </wps:wsp>
+                  </a:graphicData>
+                </a:graphic>
+              </wp:anchor>
+            </w:drawing>
+          </mc:Choice>
+          <mc:Fallback>
+            <w:pict>
+              <v:rect id="Rectangle 2" o:spid="_x0000_s1026" style="position:absolute;margin-left:0;margin-top:255.15pt;width:20.25pt;height:12pt;z-index:251659264;visibility:visible;mso-wrap-style:square;mso-wrap-distance-left:9pt;mso-wrap-distance-top:0;mso-wrap-distance-right:9pt;mso-wrap-distance-bottom:0;mso-position-horizontal:absolute;mso-position-horizontal-relative:text;mso-position-vertical:absolute;mso-position-vertical-relative:text;v-text-anchor:middle" o:gfxdata="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" filled="f" strokecolor="red" strokeweight="6pt"/>
+            </w:pict>
+          </mc:Fallback>
+        </mc:AlternateContent>
+      </w:r>
+      <w:r>
+        <w:rPr>
+          <w:noProof/>
+        </w:rPr>
+        <w:drawing>
+          <wp:inline distT="0" distB="0" distL="0" distR="0" wp14:anchorId="28F3D9FF" wp14:editId="2DFED79E">
+            <wp:extent cx="5943600" cy="3556635"/>
+            <wp:effectExtent l="0" t="0" r="0" b="5715"/>
+            <wp:docPr id="1" name="Picture 1"/>
+            <wp:cNvGraphicFramePr>
+              <a:graphicFrameLocks xmlns:a="http://schemas.openxmlformats.org/drawingml/2006/main" noChangeAspect="1"/>
+            </wp:cNvGraphicFramePr>
+            <a:graphic xmlns:a="http://schemas.openxmlformats.org/drawingml/2006/main">
+              <a:graphicData uri="http://schemas.openxmlformats.org/drawingml/2006/picture">
+                <pic:pic xmlns:pic="http://schemas.openxmlformats.org/drawingml/2006/picture">
+                  <pic:nvPicPr>
+                    <pic:cNvPr id="0" name="Start Frame for R0027 05_13_14.JPG"/>
+                    <pic:cNvPicPr/>
+                  </pic:nvPicPr>
+                  <pic:blipFill>
+                    <a:blip r:embed="rId6" cstate="print">
+                      <a:extLst>
+                        <a:ext uri="{28A0092B-C50C-407E-A947-70E740481C1C}">
+                          <a14:useLocalDpi xmlns:a14="http://schemas.microsoft.com/office/drawing/2010/main" val="0"/>
+                        </a:ext>
+                      </a:extLst>
+                    </a:blip>
+                    <a:stretch>
+                      <a:fillRect/>
+                    </a:stretch>
+                  </pic:blipFill>
+                  <pic:spPr>
+                    <a:xfrm>
+                      <a:off x="0" y="0"/>
+                      <a:ext cx="5943600" cy="3556635"/>
+                    </a:xfrm>
+                    <a:prstGeom prst="rect">
+                      <a:avLst/>
+                    </a:prstGeom>
+                  </pic:spPr>
+                </pic:pic>
+              </a:graphicData>
+            </a:graphic>
+          </wp:inline>
+        </w:drawing>
       </w:r>
     </w:p>
     <w:p>
       <w:pPr>
+        <w:pStyle w:val="Caption"/>
+        <w:jc w:val="center"/>
+      </w:pPr>
+      <w:r>
+        <w:t xml:space="preserve">Figure </w:t>
+      </w:r>
+      <w:r>
+        <w:fldChar w:fldCharType="begin"/>
+      </w:r>
+      <w:r>
+        <w:instrText xml:space="preserve"> SEQ Figure \* ARABIC </w:instrText>
+      </w:r>
+      <w:r>
+        <w:fldChar w:fldCharType="separate"/>
+      </w:r>
+      <w:r>
+        <w:rPr>
+          <w:noProof/>
+        </w:rPr>
+        <w:t>2</w:t>
+      </w:r>
+      <w:r>
+        <w:fldChar w:fldCharType="end"/>
+      </w:r>
+      <w:r>
+        <w:t xml:space="preserve"> Start Frame for R0027 05/13/</w:t>
+      </w:r>
+      <w:r>
+        <w:t>14</w:t>
+      </w:r>
+    </w:p>
+    <w:p>
+      <w:pPr>
         <w:pStyle w:val="ListParagraph"/>
-        <w:numPr>
-          <w:ilvl w:val="1"/>
-          <w:numId w:val="1"/>
-        </w:numPr>
-      </w:pPr>
-      <w:r>
-        <w:t xml:space="preserve">If necessary, you may be prompted to open a video and determine the start frame. </w:t>
-      </w:r>
+        <w:ind w:left="2160"/>
+      </w:pPr>
     </w:p>
     <w:p>
       <w:pPr>
@@ -153,57 +833,6 @@
         </w:numPr>
       </w:pPr>
       <w:r>
-        <w:t>Simply copy and paste</w:t>
-      </w:r>
-      <w:r>
-        <w:t xml:space="preserve"> (</w:t>
-      </w:r>
-      <w:proofErr w:type="spellStart"/>
-      <w:r>
-        <w:t>Ctrl+C</w:t>
-      </w:r>
-      <w:proofErr w:type="spellEnd"/>
-      <w:r>
-        <w:t xml:space="preserve">, </w:t>
-      </w:r>
-      <w:proofErr w:type="spellStart"/>
-      <w:r>
-        <w:t>Ctrl+V</w:t>
-      </w:r>
-      <w:proofErr w:type="spellEnd"/>
-      <w:r>
-        <w:t>)</w:t>
-      </w:r>
-      <w:r>
-        <w:t xml:space="preserve"> the file path displayed into Windows Explorer to open the video file in </w:t>
-      </w:r>
-      <w:proofErr w:type="spellStart"/>
-      <w:r>
-        <w:t>Quicktime</w:t>
-      </w:r>
-      <w:proofErr w:type="spellEnd"/>
-      <w:r>
-        <w:t xml:space="preserve"> and determine the start frame. This is the first frame in which all of the rat’s paw (i.e. all the green marked area) can be seen to breach the slit. It’s easiest to see this in one of the side mirrors: left if the rat’s dominant paw</w:t>
-      </w:r>
-      <w:r>
-        <w:t xml:space="preserve"> (the one marked in green)</w:t>
-      </w:r>
-      <w:r>
-        <w:t xml:space="preserve"> is right, and vice versa. </w:t>
-      </w:r>
-      <w:r>
-        <w:t xml:space="preserve"> If the rat isn’t using his dominant paw, estimate the start frame to the best of your ability. </w:t>
-      </w:r>
-    </w:p>
-    <w:p>
-      <w:pPr>
-        <w:pStyle w:val="ListParagraph"/>
-        <w:numPr>
-          <w:ilvl w:val="2"/>
-          <w:numId w:val="1"/>
-        </w:numPr>
-      </w:pPr>
-      <w:r>
         <w:t xml:space="preserve">Once you’ve determined the start frame, type it into the dialog window that appeared previously and hit </w:t>
       </w:r>
       <w:proofErr w:type="gramStart"/>
@@ -242,10 +871,7 @@
         <w:t xml:space="preserve"> It will tell you which marker to mark when </w:t>
       </w:r>
     </w:p>
-    <w:p>
-      <w:bookmarkStart w:id="0" w:name="_GoBack"/>
-      <w:bookmarkEnd w:id="0"/>
-    </w:p>
+    <w:p/>
     <w:sectPr>
       <w:pgSz w:w="12240" w:h="15840"/>
       <w:pgMar w:top="1440" w:right="1440" w:bottom="1440" w:left="1440" w:header="720" w:footer="720" w:gutter="0"/>
@@ -559,6 +1185,74 @@
       <w:u w:val="single"/>
     </w:rPr>
   </w:style>
+  <w:style w:type="paragraph" w:styleId="BalloonText">
+    <w:name w:val="Balloon Text"/>
+    <w:basedOn w:val="Normal"/>
+    <w:link w:val="BalloonTextChar"/>
+    <w:uiPriority w:val="99"/>
+    <w:semiHidden/>
+    <w:unhideWhenUsed/>
+    <w:rsid w:val="00A56589"/>
+    <w:pPr>
+      <w:spacing w:after="0" w:line="240" w:lineRule="auto"/>
+    </w:pPr>
+    <w:rPr>
+      <w:rFonts w:ascii="Tahoma" w:hAnsi="Tahoma" w:cs="Tahoma"/>
+      <w:sz w:val="16"/>
+      <w:szCs w:val="16"/>
+    </w:rPr>
+  </w:style>
+  <w:style w:type="character" w:customStyle="1" w:styleId="BalloonTextChar">
+    <w:name w:val="Balloon Text Char"/>
+    <w:basedOn w:val="DefaultParagraphFont"/>
+    <w:link w:val="BalloonText"/>
+    <w:uiPriority w:val="99"/>
+    <w:semiHidden/>
+    <w:rsid w:val="00A56589"/>
+    <w:rPr>
+      <w:rFonts w:ascii="Tahoma" w:hAnsi="Tahoma" w:cs="Tahoma"/>
+      <w:sz w:val="16"/>
+      <w:szCs w:val="16"/>
+    </w:rPr>
+  </w:style>
+  <w:style w:type="paragraph" w:styleId="Caption">
+    <w:name w:val="caption"/>
+    <w:basedOn w:val="Normal"/>
+    <w:next w:val="Normal"/>
+    <w:uiPriority w:val="35"/>
+    <w:unhideWhenUsed/>
+    <w:qFormat/>
+    <w:rsid w:val="00A56589"/>
+    <w:pPr>
+      <w:spacing w:line="240" w:lineRule="auto"/>
+    </w:pPr>
+    <w:rPr>
+      <w:b/>
+      <w:bCs/>
+      <w:color w:val="4F81BD" w:themeColor="accent1"/>
+      <w:sz w:val="18"/>
+      <w:szCs w:val="18"/>
+    </w:rPr>
+  </w:style>
+  <w:style w:type="table" w:styleId="TableGrid">
+    <w:name w:val="Table Grid"/>
+    <w:basedOn w:val="TableNormal"/>
+    <w:uiPriority w:val="59"/>
+    <w:rsid w:val="00DA6D09"/>
+    <w:pPr>
+      <w:spacing w:after="0" w:line="240" w:lineRule="auto"/>
+    </w:pPr>
+    <w:tblPr>
+      <w:tblBorders>
+        <w:top w:val="single" w:sz="4" w:space="0" w:color="auto"/>
+        <w:left w:val="single" w:sz="4" w:space="0" w:color="auto"/>
+        <w:bottom w:val="single" w:sz="4" w:space="0" w:color="auto"/>
+        <w:right w:val="single" w:sz="4" w:space="0" w:color="auto"/>
+        <w:insideH w:val="single" w:sz="4" w:space="0" w:color="auto"/>
+        <w:insideV w:val="single" w:sz="4" w:space="0" w:color="auto"/>
+      </w:tblBorders>
+    </w:tblPr>
+  </w:style>
 </w:styles>
 </file>
 
@@ -770,6 +1464,74 @@
       <w:color w:val="0000FF" w:themeColor="hyperlink"/>
       <w:u w:val="single"/>
     </w:rPr>
+  </w:style>
+  <w:style w:type="paragraph" w:styleId="BalloonText">
+    <w:name w:val="Balloon Text"/>
+    <w:basedOn w:val="Normal"/>
+    <w:link w:val="BalloonTextChar"/>
+    <w:uiPriority w:val="99"/>
+    <w:semiHidden/>
+    <w:unhideWhenUsed/>
+    <w:rsid w:val="00A56589"/>
+    <w:pPr>
+      <w:spacing w:after="0" w:line="240" w:lineRule="auto"/>
+    </w:pPr>
+    <w:rPr>
+      <w:rFonts w:ascii="Tahoma" w:hAnsi="Tahoma" w:cs="Tahoma"/>
+      <w:sz w:val="16"/>
+      <w:szCs w:val="16"/>
+    </w:rPr>
+  </w:style>
+  <w:style w:type="character" w:customStyle="1" w:styleId="BalloonTextChar">
+    <w:name w:val="Balloon Text Char"/>
+    <w:basedOn w:val="DefaultParagraphFont"/>
+    <w:link w:val="BalloonText"/>
+    <w:uiPriority w:val="99"/>
+    <w:semiHidden/>
+    <w:rsid w:val="00A56589"/>
+    <w:rPr>
+      <w:rFonts w:ascii="Tahoma" w:hAnsi="Tahoma" w:cs="Tahoma"/>
+      <w:sz w:val="16"/>
+      <w:szCs w:val="16"/>
+    </w:rPr>
+  </w:style>
+  <w:style w:type="paragraph" w:styleId="Caption">
+    <w:name w:val="caption"/>
+    <w:basedOn w:val="Normal"/>
+    <w:next w:val="Normal"/>
+    <w:uiPriority w:val="35"/>
+    <w:unhideWhenUsed/>
+    <w:qFormat/>
+    <w:rsid w:val="00A56589"/>
+    <w:pPr>
+      <w:spacing w:line="240" w:lineRule="auto"/>
+    </w:pPr>
+    <w:rPr>
+      <w:b/>
+      <w:bCs/>
+      <w:color w:val="4F81BD" w:themeColor="accent1"/>
+      <w:sz w:val="18"/>
+      <w:szCs w:val="18"/>
+    </w:rPr>
+  </w:style>
+  <w:style w:type="table" w:styleId="TableGrid">
+    <w:name w:val="Table Grid"/>
+    <w:basedOn w:val="TableNormal"/>
+    <w:uiPriority w:val="59"/>
+    <w:rsid w:val="00DA6D09"/>
+    <w:pPr>
+      <w:spacing w:after="0" w:line="240" w:lineRule="auto"/>
+    </w:pPr>
+    <w:tblPr>
+      <w:tblBorders>
+        <w:top w:val="single" w:sz="4" w:space="0" w:color="auto"/>
+        <w:left w:val="single" w:sz="4" w:space="0" w:color="auto"/>
+        <w:bottom w:val="single" w:sz="4" w:space="0" w:color="auto"/>
+        <w:right w:val="single" w:sz="4" w:space="0" w:color="auto"/>
+        <w:insideH w:val="single" w:sz="4" w:space="0" w:color="auto"/>
+        <w:insideV w:val="single" w:sz="4" w:space="0" w:color="auto"/>
+      </w:tblBorders>
+    </w:tblPr>
   </w:style>
 </w:styles>
 </file>

</xml_diff>

<commit_message>
Working on protocol for paw point marking script/GUI
Working on protocol for paw point marking script/GUI
</commit_message>
<xml_diff>
--- a/Manual_Paw_Joints_Marking/Create_Paw_Point_Data_Protocol_2015_06_19.docx
+++ b/Manual_Paw_Joints_Marking/Create_Paw_Point_Data_Protocol_2015_06_19.docx
@@ -95,6 +95,7 @@
           <w:numId w:val="1"/>
         </w:numPr>
       </w:pPr>
+      <w:commentRangeStart w:id="0"/>
       <w:r>
         <w:t xml:space="preserve">Type </w:t>
       </w:r>
@@ -183,10 +184,17 @@
         </w:rPr>
         <w:t xml:space="preserve"> structure, see full details in the table below:</w:t>
       </w:r>
+      <w:commentRangeEnd w:id="0"/>
+      <w:r>
+        <w:rPr>
+          <w:rStyle w:val="CommentReference"/>
+        </w:rPr>
+        <w:commentReference w:id="0"/>
+      </w:r>
     </w:p>
     <w:tbl>
       <w:tblPr>
-        <w:tblStyle w:val="TableGrid"/>
+        <w:tblStyle w:val="LightShading-Accent1"/>
         <w:tblW w:w="0" w:type="auto"/>
         <w:tblLook w:val="04A0" w:firstRow="1" w:lastRow="0" w:firstColumn="1" w:lastColumn="0" w:noHBand="0" w:noVBand="1"/>
       </w:tblPr>
@@ -195,179 +203,1363 @@
         <w:gridCol w:w="4788"/>
       </w:tblGrid>
       <w:tr>
+        <w:trPr>
+          <w:cnfStyle w:val="100000000000" w:firstRow="1" w:lastRow="0" w:firstColumn="0" w:lastColumn="0" w:oddVBand="0" w:evenVBand="0" w:oddHBand="0" w:evenHBand="0" w:firstRowFirstColumn="0" w:firstRowLastColumn="0" w:lastRowFirstColumn="0" w:lastRowLastColumn="0"/>
+        </w:trPr>
         <w:tc>
           <w:tcPr>
+            <w:cnfStyle w:val="001000000000" w:firstRow="0" w:lastRow="0" w:firstColumn="1" w:lastColumn="0" w:oddVBand="0" w:evenVBand="0" w:oddHBand="0" w:evenHBand="0" w:firstRowFirstColumn="0" w:firstRowLastColumn="0" w:lastRowFirstColumn="0" w:lastRowLastColumn="0"/>
             <w:tcW w:w="4788" w:type="dxa"/>
+            <w:vAlign w:val="center"/>
           </w:tcPr>
           <w:p>
             <w:pPr>
+              <w:spacing w:before="120" w:after="120"/>
               <w:jc w:val="center"/>
             </w:pPr>
+            <w:r>
+              <w:t xml:space="preserve">Important </w:t>
+            </w:r>
+            <w:r>
+              <w:t>Data</w:t>
+            </w:r>
           </w:p>
         </w:tc>
         <w:tc>
           <w:tcPr>
             <w:tcW w:w="4788" w:type="dxa"/>
+            <w:vAlign w:val="center"/>
           </w:tcPr>
           <w:p>
             <w:pPr>
+              <w:spacing w:before="120" w:after="120"/>
               <w:jc w:val="center"/>
-            </w:pPr>
+              <w:cnfStyle w:val="100000000000" w:firstRow="1" w:lastRow="0" w:firstColumn="0" w:lastColumn="0" w:oddVBand="0" w:evenVBand="0" w:oddHBand="0" w:evenHBand="0" w:firstRowFirstColumn="0" w:firstRowLastColumn="0" w:lastRowFirstColumn="0" w:lastRowLastColumn="0"/>
+            </w:pPr>
+            <w:r>
+              <w:t xml:space="preserve">Location in </w:t>
+            </w:r>
+            <w:proofErr w:type="spellStart"/>
+            <w:r>
+              <w:t>RatData</w:t>
+            </w:r>
+            <w:proofErr w:type="spellEnd"/>
+            <w:r>
+              <w:t xml:space="preserve"> Structure</w:t>
+            </w:r>
+          </w:p>
+        </w:tc>
+      </w:tr>
+      <w:tr>
+        <w:trPr>
+          <w:cnfStyle w:val="000000100000" w:firstRow="0" w:lastRow="0" w:firstColumn="0" w:lastColumn="0" w:oddVBand="0" w:evenVBand="0" w:oddHBand="1" w:evenHBand="0" w:firstRowFirstColumn="0" w:firstRowLastColumn="0" w:lastRowFirstColumn="0" w:lastRowLastColumn="0"/>
+        </w:trPr>
+        <w:tc>
+          <w:tcPr>
+            <w:cnfStyle w:val="001000000000" w:firstRow="0" w:lastRow="0" w:firstColumn="1" w:lastColumn="0" w:oddVBand="0" w:evenVBand="0" w:oddHBand="0" w:evenHBand="0" w:firstRowFirstColumn="0" w:firstRowLastColumn="0" w:lastRowFirstColumn="0" w:lastRowLastColumn="0"/>
+            <w:tcW w:w="4788" w:type="dxa"/>
+            <w:vAlign w:val="center"/>
+          </w:tcPr>
+          <w:p>
+            <w:pPr>
+              <w:spacing w:before="120" w:after="120"/>
+              <w:jc w:val="center"/>
+            </w:pPr>
+            <w:proofErr w:type="spellStart"/>
+            <w:r>
+              <w:t>Filepaths</w:t>
+            </w:r>
+            <w:proofErr w:type="spellEnd"/>
+            <w:r>
+              <w:t xml:space="preserve"> to raw data for every session/date</w:t>
+            </w:r>
+          </w:p>
+        </w:tc>
+        <w:tc>
+          <w:tcPr>
+            <w:tcW w:w="4788" w:type="dxa"/>
+            <w:vAlign w:val="center"/>
+          </w:tcPr>
+          <w:p>
+            <w:pPr>
+              <w:spacing w:before="120" w:after="120"/>
+              <w:jc w:val="center"/>
+              <w:cnfStyle w:val="000000100000" w:firstRow="0" w:lastRow="0" w:firstColumn="0" w:lastColumn="0" w:oddVBand="0" w:evenVBand="0" w:oddHBand="1" w:evenHBand="0" w:firstRowFirstColumn="0" w:firstRowLastColumn="0" w:lastRowFirstColumn="0" w:lastRowLastColumn="0"/>
+            </w:pPr>
+            <w:proofErr w:type="spellStart"/>
+            <w:r>
+              <w:t>RatData</w:t>
+            </w:r>
+            <w:proofErr w:type="spellEnd"/>
+            <w:r>
+              <w:t xml:space="preserve"> </w:t>
+            </w:r>
+            <w:r>
+              <w:sym w:font="Wingdings" w:char="F0E0"/>
+            </w:r>
+            <w:r>
+              <w:t xml:space="preserve"> Date Folders</w:t>
+            </w:r>
+          </w:p>
+          <w:p>
+            <w:pPr>
+              <w:spacing w:before="120" w:after="120"/>
+              <w:jc w:val="center"/>
+              <w:cnfStyle w:val="000000100000" w:firstRow="0" w:lastRow="0" w:firstColumn="0" w:lastColumn="0" w:oddVBand="0" w:evenVBand="0" w:oddHBand="1" w:evenHBand="0" w:firstRowFirstColumn="0" w:firstRowLastColumn="0" w:lastRowFirstColumn="0" w:lastRowLastColumn="0"/>
+            </w:pPr>
+            <w:r>
+              <w:t xml:space="preserve">Also contained in variable </w:t>
+            </w:r>
+            <w:proofErr w:type="spellStart"/>
+            <w:r>
+              <w:t>AllRatDateFolders</w:t>
+            </w:r>
+            <w:proofErr w:type="spellEnd"/>
           </w:p>
         </w:tc>
       </w:tr>
       <w:tr>
         <w:tc>
           <w:tcPr>
+            <w:cnfStyle w:val="001000000000" w:firstRow="0" w:lastRow="0" w:firstColumn="1" w:lastColumn="0" w:oddVBand="0" w:evenVBand="0" w:oddHBand="0" w:evenHBand="0" w:firstRowFirstColumn="0" w:firstRowLastColumn="0" w:lastRowFirstColumn="0" w:lastRowLastColumn="0"/>
             <w:tcW w:w="4788" w:type="dxa"/>
+            <w:vAlign w:val="center"/>
           </w:tcPr>
           <w:p>
             <w:pPr>
+              <w:spacing w:before="120" w:after="120"/>
               <w:jc w:val="center"/>
             </w:pPr>
+            <w:r>
+              <w:t>Information about each of the video files taken for each trial in a given session/date (name of file, date of creation, # of bytes, etc.)</w:t>
+            </w:r>
           </w:p>
         </w:tc>
         <w:tc>
           <w:tcPr>
             <w:tcW w:w="4788" w:type="dxa"/>
+            <w:vAlign w:val="center"/>
           </w:tcPr>
           <w:p>
             <w:pPr>
+              <w:spacing w:before="120" w:after="120"/>
               <w:jc w:val="center"/>
-            </w:pPr>
+              <w:cnfStyle w:val="000000000000" w:firstRow="0" w:lastRow="0" w:firstColumn="0" w:lastColumn="0" w:oddVBand="0" w:evenVBand="0" w:oddHBand="0" w:evenHBand="0" w:firstRowFirstColumn="0" w:firstRowLastColumn="0" w:lastRowFirstColumn="0" w:lastRowLastColumn="0"/>
+            </w:pPr>
+            <w:proofErr w:type="spellStart"/>
+            <w:r>
+              <w:t>RatData</w:t>
+            </w:r>
+            <w:proofErr w:type="spellEnd"/>
+            <w:r>
+              <w:t xml:space="preserve"> </w:t>
+            </w:r>
+            <w:r>
+              <w:sym w:font="Wingdings" w:char="F0E0"/>
+            </w:r>
+            <w:r>
+              <w:t xml:space="preserve"> </w:t>
+            </w:r>
+            <w:proofErr w:type="spellStart"/>
+            <w:r>
+              <w:t>VideoFiles</w:t>
+            </w:r>
+            <w:proofErr w:type="spellEnd"/>
+          </w:p>
+        </w:tc>
+        <w:bookmarkStart w:id="1" w:name="_GoBack"/>
+        <w:bookmarkEnd w:id="1"/>
+      </w:tr>
+      <w:tr>
+        <w:trPr>
+          <w:cnfStyle w:val="000000100000" w:firstRow="0" w:lastRow="0" w:firstColumn="0" w:lastColumn="0" w:oddVBand="0" w:evenVBand="0" w:oddHBand="1" w:evenHBand="0" w:firstRowFirstColumn="0" w:firstRowLastColumn="0" w:lastRowFirstColumn="0" w:lastRowLastColumn="0"/>
+        </w:trPr>
+        <w:tc>
+          <w:tcPr>
+            <w:cnfStyle w:val="001000000000" w:firstRow="0" w:lastRow="0" w:firstColumn="1" w:lastColumn="0" w:oddVBand="0" w:evenVBand="0" w:oddHBand="0" w:evenHBand="0" w:firstRowFirstColumn="0" w:firstRowLastColumn="0" w:lastRowFirstColumn="0" w:lastRowLastColumn="0"/>
+            <w:tcW w:w="4788" w:type="dxa"/>
+            <w:vAlign w:val="center"/>
+          </w:tcPr>
+          <w:p>
+            <w:pPr>
+              <w:spacing w:before="120" w:after="120"/>
+              <w:jc w:val="center"/>
+            </w:pPr>
+            <w:r>
+              <w:t>Videos in format that MATLAB can read (</w:t>
+            </w:r>
+            <w:proofErr w:type="spellStart"/>
+            <w:r>
+              <w:t>VideoReader</w:t>
+            </w:r>
+            <w:proofErr w:type="spellEnd"/>
+            <w:r>
+              <w:t xml:space="preserve"> Objects)</w:t>
+            </w:r>
+          </w:p>
+        </w:tc>
+        <w:tc>
+          <w:tcPr>
+            <w:tcW w:w="4788" w:type="dxa"/>
+            <w:vAlign w:val="center"/>
+          </w:tcPr>
+          <w:p>
+            <w:pPr>
+              <w:spacing w:before="120" w:after="120"/>
+              <w:jc w:val="center"/>
+              <w:cnfStyle w:val="000000100000" w:firstRow="0" w:lastRow="0" w:firstColumn="0" w:lastColumn="0" w:oddVBand="0" w:evenVBand="0" w:oddHBand="1" w:evenHBand="0" w:firstRowFirstColumn="0" w:firstRowLastColumn="0" w:lastRowFirstColumn="0" w:lastRowLastColumn="0"/>
+            </w:pPr>
+            <w:proofErr w:type="spellStart"/>
+            <w:r>
+              <w:t>RatData</w:t>
+            </w:r>
+            <w:proofErr w:type="spellEnd"/>
+            <w:r>
+              <w:t xml:space="preserve"> </w:t>
+            </w:r>
+            <w:r>
+              <w:sym w:font="Wingdings" w:char="F0E0"/>
+            </w:r>
+            <w:r>
+              <w:t xml:space="preserve"> </w:t>
+            </w:r>
+            <w:proofErr w:type="spellStart"/>
+            <w:r>
+              <w:t>VideoFiles</w:t>
+            </w:r>
+            <w:proofErr w:type="spellEnd"/>
+            <w:r>
+              <w:t xml:space="preserve"> </w:t>
+            </w:r>
+            <w:r>
+              <w:sym w:font="Wingdings" w:char="F0E0"/>
+            </w:r>
+            <w:r>
+              <w:t xml:space="preserve"> Object</w:t>
+            </w:r>
           </w:p>
         </w:tc>
       </w:tr>
       <w:tr>
         <w:tc>
           <w:tcPr>
+            <w:cnfStyle w:val="001000000000" w:firstRow="0" w:lastRow="0" w:firstColumn="1" w:lastColumn="0" w:oddVBand="0" w:evenVBand="0" w:oddHBand="0" w:evenHBand="0" w:firstRowFirstColumn="0" w:firstRowLastColumn="0" w:lastRowFirstColumn="0" w:lastRowLastColumn="0"/>
             <w:tcW w:w="4788" w:type="dxa"/>
+            <w:vAlign w:val="center"/>
           </w:tcPr>
           <w:p>
             <w:pPr>
+              <w:spacing w:before="120" w:after="120"/>
               <w:jc w:val="center"/>
             </w:pPr>
+            <w:r>
+              <w:t>Manually determined start frames for each trial</w:t>
+            </w:r>
+            <w:r>
+              <w:t>/video</w:t>
+            </w:r>
           </w:p>
         </w:tc>
         <w:tc>
           <w:tcPr>
             <w:tcW w:w="4788" w:type="dxa"/>
+            <w:vAlign w:val="center"/>
           </w:tcPr>
           <w:p>
             <w:pPr>
+              <w:spacing w:before="120" w:after="120"/>
               <w:jc w:val="center"/>
-            </w:pPr>
+              <w:cnfStyle w:val="000000000000" w:firstRow="0" w:lastRow="0" w:firstColumn="0" w:lastColumn="0" w:oddVBand="0" w:evenVBand="0" w:oddHBand="0" w:evenHBand="0" w:firstRowFirstColumn="0" w:firstRowLastColumn="0" w:lastRowFirstColumn="0" w:lastRowLastColumn="0"/>
+            </w:pPr>
+            <w:proofErr w:type="spellStart"/>
+            <w:r>
+              <w:t>RatData</w:t>
+            </w:r>
+            <w:proofErr w:type="spellEnd"/>
+            <w:r>
+              <w:t xml:space="preserve"> </w:t>
+            </w:r>
+            <w:r>
+              <w:sym w:font="Wingdings" w:char="F0E0"/>
+            </w:r>
+            <w:r>
+              <w:t xml:space="preserve"> </w:t>
+            </w:r>
+            <w:proofErr w:type="spellStart"/>
+            <w:r>
+              <w:t>VideoFiles</w:t>
+            </w:r>
+            <w:proofErr w:type="spellEnd"/>
+            <w:r>
+              <w:t xml:space="preserve"> </w:t>
+            </w:r>
+            <w:r>
+              <w:sym w:font="Wingdings" w:char="F0E0"/>
+            </w:r>
+            <w:r>
+              <w:t xml:space="preserve"> </w:t>
+            </w:r>
+            <w:proofErr w:type="spellStart"/>
+            <w:r>
+              <w:t>ManualStartFrame</w:t>
+            </w:r>
+            <w:proofErr w:type="spellEnd"/>
+          </w:p>
+        </w:tc>
+      </w:tr>
+      <w:tr>
+        <w:trPr>
+          <w:cnfStyle w:val="000000100000" w:firstRow="0" w:lastRow="0" w:firstColumn="0" w:lastColumn="0" w:oddVBand="0" w:evenVBand="0" w:oddHBand="1" w:evenHBand="0" w:firstRowFirstColumn="0" w:firstRowLastColumn="0" w:lastRowFirstColumn="0" w:lastRowLastColumn="0"/>
+        </w:trPr>
+        <w:tc>
+          <w:tcPr>
+            <w:cnfStyle w:val="001000000000" w:firstRow="0" w:lastRow="0" w:firstColumn="1" w:lastColumn="0" w:oddVBand="0" w:evenVBand="0" w:oddHBand="0" w:evenHBand="0" w:firstRowFirstColumn="0" w:firstRowLastColumn="0" w:lastRowFirstColumn="0" w:lastRowLastColumn="0"/>
+            <w:tcW w:w="4788" w:type="dxa"/>
+            <w:vAlign w:val="center"/>
+          </w:tcPr>
+          <w:p>
+            <w:pPr>
+              <w:spacing w:before="120" w:after="120"/>
+              <w:jc w:val="center"/>
+            </w:pPr>
+            <w:r>
+              <w:t xml:space="preserve">Coordinates of every marker placed in all frames of a video file </w:t>
+            </w:r>
+            <w:r>
+              <w:t>(one per trial)</w:t>
+            </w:r>
+          </w:p>
+          <w:p>
+            <w:pPr>
+              <w:spacing w:before="120" w:after="120"/>
+              <w:jc w:val="center"/>
+              <w:rPr>
+                <w:b w:val="0"/>
+              </w:rPr>
+            </w:pPr>
+            <w:r>
+              <w:rPr>
+                <w:b w:val="0"/>
+              </w:rPr>
+              <w:t>(If the marker is not visible, it will appear as ‘</w:t>
+            </w:r>
+            <w:proofErr w:type="spellStart"/>
+            <w:r>
+              <w:rPr>
+                <w:b w:val="0"/>
+              </w:rPr>
+              <w:t>NaN</w:t>
+            </w:r>
+            <w:proofErr w:type="spellEnd"/>
+            <w:r>
+              <w:rPr>
+                <w:b w:val="0"/>
+              </w:rPr>
+              <w:t>’, i.e. Not a number, here. If it was never placed, like if an error occurred, it will appear as ‘Marker Not Yet Placed’)</w:t>
+            </w:r>
+          </w:p>
+        </w:tc>
+        <w:tc>
+          <w:tcPr>
+            <w:tcW w:w="4788" w:type="dxa"/>
+            <w:vAlign w:val="center"/>
+          </w:tcPr>
+          <w:p>
+            <w:pPr>
+              <w:spacing w:before="120" w:after="120"/>
+              <w:jc w:val="center"/>
+              <w:cnfStyle w:val="000000100000" w:firstRow="0" w:lastRow="0" w:firstColumn="0" w:lastColumn="0" w:oddVBand="0" w:evenVBand="0" w:oddHBand="1" w:evenHBand="0" w:firstRowFirstColumn="0" w:firstRowLastColumn="0" w:lastRowFirstColumn="0" w:lastRowLastColumn="0"/>
+            </w:pPr>
+            <w:proofErr w:type="spellStart"/>
+            <w:r>
+              <w:t>RatData</w:t>
+            </w:r>
+            <w:proofErr w:type="spellEnd"/>
+            <w:r>
+              <w:t xml:space="preserve"> </w:t>
+            </w:r>
+            <w:r>
+              <w:sym w:font="Wingdings" w:char="F0E0"/>
+            </w:r>
+            <w:r>
+              <w:t xml:space="preserve"> </w:t>
+            </w:r>
+            <w:proofErr w:type="spellStart"/>
+            <w:r>
+              <w:t>VideoFiles</w:t>
+            </w:r>
+            <w:proofErr w:type="spellEnd"/>
+            <w:r>
+              <w:t xml:space="preserve"> </w:t>
+            </w:r>
+            <w:r>
+              <w:sym w:font="Wingdings" w:char="F0E0"/>
+            </w:r>
+            <w:r>
+              <w:t xml:space="preserve"> </w:t>
+            </w:r>
+            <w:proofErr w:type="spellStart"/>
+            <w:r>
+              <w:t>Paw_Points_Tracking_Data</w:t>
+            </w:r>
+            <w:proofErr w:type="spellEnd"/>
+            <w:r>
+              <w:t xml:space="preserve"> </w:t>
+            </w:r>
+            <w:r>
+              <w:sym w:font="Wingdings" w:char="F0E0"/>
+            </w:r>
+            <w:r>
+              <w:t xml:space="preserve"> Columns 7 (x-coordinate in pixels) &amp; 8 (y-coordinate in pixels)</w:t>
+            </w:r>
           </w:p>
         </w:tc>
       </w:tr>
       <w:tr>
         <w:tc>
           <w:tcPr>
+            <w:cnfStyle w:val="001000000000" w:firstRow="0" w:lastRow="0" w:firstColumn="1" w:lastColumn="0" w:oddVBand="0" w:evenVBand="0" w:oddHBand="0" w:evenHBand="0" w:firstRowFirstColumn="0" w:firstRowLastColumn="0" w:lastRowFirstColumn="0" w:lastRowLastColumn="0"/>
             <w:tcW w:w="4788" w:type="dxa"/>
+            <w:vAlign w:val="center"/>
           </w:tcPr>
           <w:p>
             <w:pPr>
+              <w:spacing w:before="120" w:after="120"/>
               <w:jc w:val="center"/>
             </w:pPr>
+            <w:r>
+              <w:t xml:space="preserve">Anatomical names </w:t>
+            </w:r>
+            <w:r>
+              <w:t>of every marker place</w:t>
+            </w:r>
+            <w:r>
+              <w:t>d in all frames of a video file</w:t>
+            </w:r>
           </w:p>
         </w:tc>
         <w:tc>
           <w:tcPr>
             <w:tcW w:w="4788" w:type="dxa"/>
+            <w:vAlign w:val="center"/>
           </w:tcPr>
           <w:p>
             <w:pPr>
+              <w:spacing w:before="120" w:after="120"/>
               <w:jc w:val="center"/>
-            </w:pPr>
+              <w:cnfStyle w:val="000000000000" w:firstRow="0" w:lastRow="0" w:firstColumn="0" w:lastColumn="0" w:oddVBand="0" w:evenVBand="0" w:oddHBand="0" w:evenHBand="0" w:firstRowFirstColumn="0" w:firstRowLastColumn="0" w:lastRowFirstColumn="0" w:lastRowLastColumn="0"/>
+            </w:pPr>
+            <w:proofErr w:type="spellStart"/>
+            <w:r>
+              <w:t>RatData</w:t>
+            </w:r>
+            <w:proofErr w:type="spellEnd"/>
+            <w:r>
+              <w:t xml:space="preserve"> </w:t>
+            </w:r>
+            <w:r>
+              <w:sym w:font="Wingdings" w:char="F0E0"/>
+            </w:r>
+            <w:r>
+              <w:t xml:space="preserve"> </w:t>
+            </w:r>
+            <w:proofErr w:type="spellStart"/>
+            <w:r>
+              <w:t>VideoFiles</w:t>
+            </w:r>
+            <w:proofErr w:type="spellEnd"/>
+            <w:r>
+              <w:t xml:space="preserve"> </w:t>
+            </w:r>
+            <w:r>
+              <w:sym w:font="Wingdings" w:char="F0E0"/>
+            </w:r>
+            <w:r>
+              <w:t xml:space="preserve"> </w:t>
+            </w:r>
+            <w:proofErr w:type="spellStart"/>
+            <w:r>
+              <w:t>Paw_Points_Tracking_Data</w:t>
+            </w:r>
+            <w:proofErr w:type="spellEnd"/>
+            <w:r>
+              <w:t xml:space="preserve"> </w:t>
+            </w:r>
+            <w:r>
+              <w:sym w:font="Wingdings" w:char="F0E0"/>
+            </w:r>
+            <w:r>
+              <w:t xml:space="preserve"> Column 6</w:t>
+            </w:r>
+          </w:p>
+        </w:tc>
+      </w:tr>
+      <w:tr>
+        <w:trPr>
+          <w:cnfStyle w:val="000000100000" w:firstRow="0" w:lastRow="0" w:firstColumn="0" w:lastColumn="0" w:oddVBand="0" w:evenVBand="0" w:oddHBand="1" w:evenHBand="0" w:firstRowFirstColumn="0" w:firstRowLastColumn="0" w:lastRowFirstColumn="0" w:lastRowLastColumn="0"/>
+        </w:trPr>
+        <w:tc>
+          <w:tcPr>
+            <w:cnfStyle w:val="001000000000" w:firstRow="0" w:lastRow="0" w:firstColumn="1" w:lastColumn="0" w:oddVBand="0" w:evenVBand="0" w:oddHBand="0" w:evenHBand="0" w:firstRowFirstColumn="0" w:firstRowLastColumn="0" w:lastRowFirstColumn="0" w:lastRowLastColumn="0"/>
+            <w:tcW w:w="4788" w:type="dxa"/>
+            <w:vAlign w:val="center"/>
+          </w:tcPr>
+          <w:p>
+            <w:pPr>
+              <w:spacing w:before="120" w:after="120"/>
+              <w:jc w:val="center"/>
+            </w:pPr>
+            <w:r>
+              <w:t>Number of f</w:t>
+            </w:r>
+            <w:r>
+              <w:t xml:space="preserve">rame in which </w:t>
+            </w:r>
+            <w:r>
+              <w:t>ever</w:t>
+            </w:r>
+            <w:r>
+              <w:t>y marker is placed</w:t>
+            </w:r>
+            <w:r>
+              <w:t xml:space="preserve"> </w:t>
+            </w:r>
+            <w:r>
+              <w:t xml:space="preserve">within </w:t>
+            </w:r>
+            <w:r>
+              <w:t>a video file</w:t>
+            </w:r>
+          </w:p>
+        </w:tc>
+        <w:tc>
+          <w:tcPr>
+            <w:tcW w:w="4788" w:type="dxa"/>
+            <w:vAlign w:val="center"/>
+          </w:tcPr>
+          <w:p>
+            <w:pPr>
+              <w:keepNext/>
+              <w:spacing w:before="120" w:after="120"/>
+              <w:jc w:val="center"/>
+              <w:cnfStyle w:val="000000100000" w:firstRow="0" w:lastRow="0" w:firstColumn="0" w:lastColumn="0" w:oddVBand="0" w:evenVBand="0" w:oddHBand="1" w:evenHBand="0" w:firstRowFirstColumn="0" w:firstRowLastColumn="0" w:lastRowFirstColumn="0" w:lastRowLastColumn="0"/>
+            </w:pPr>
+            <w:proofErr w:type="spellStart"/>
+            <w:r>
+              <w:t>RatData</w:t>
+            </w:r>
+            <w:proofErr w:type="spellEnd"/>
+            <w:r>
+              <w:t xml:space="preserve"> </w:t>
+            </w:r>
+            <w:r>
+              <w:sym w:font="Wingdings" w:char="F0E0"/>
+            </w:r>
+            <w:r>
+              <w:t xml:space="preserve"> </w:t>
+            </w:r>
+            <w:proofErr w:type="spellStart"/>
+            <w:r>
+              <w:t>VideoFiles</w:t>
+            </w:r>
+            <w:proofErr w:type="spellEnd"/>
+            <w:r>
+              <w:t xml:space="preserve"> </w:t>
+            </w:r>
+            <w:r>
+              <w:sym w:font="Wingdings" w:char="F0E0"/>
+            </w:r>
+            <w:r>
+              <w:t xml:space="preserve"> </w:t>
+            </w:r>
+            <w:proofErr w:type="spellStart"/>
+            <w:r>
+              <w:t>Paw_Points_Tracking_Data</w:t>
+            </w:r>
+            <w:proofErr w:type="spellEnd"/>
+            <w:r>
+              <w:t xml:space="preserve"> </w:t>
+            </w:r>
+            <w:r>
+              <w:sym w:font="Wingdings" w:char="F0E0"/>
+            </w:r>
+            <w:r>
+              <w:t xml:space="preserve"> Column 2</w:t>
+            </w:r>
+          </w:p>
+          <w:p>
+            <w:pPr>
+              <w:keepNext/>
+              <w:spacing w:before="120" w:after="120"/>
+              <w:jc w:val="center"/>
+              <w:cnfStyle w:val="000000100000" w:firstRow="0" w:lastRow="0" w:firstColumn="0" w:lastColumn="0" w:oddVBand="0" w:evenVBand="0" w:oddHBand="1" w:evenHBand="0" w:firstRowFirstColumn="0" w:firstRowLastColumn="0" w:lastRowFirstColumn="0" w:lastRowLastColumn="0"/>
+            </w:pPr>
+            <w:r>
+              <w:t>Also:</w:t>
+            </w:r>
+          </w:p>
+          <w:p>
+            <w:pPr>
+              <w:keepNext/>
+              <w:spacing w:before="120" w:after="120"/>
+              <w:jc w:val="center"/>
+              <w:cnfStyle w:val="000000100000" w:firstRow="0" w:lastRow="0" w:firstColumn="0" w:lastColumn="0" w:oddVBand="0" w:evenVBand="0" w:oddHBand="1" w:evenHBand="0" w:firstRowFirstColumn="0" w:firstRowLastColumn="0" w:lastRowFirstColumn="0" w:lastRowLastColumn="0"/>
+            </w:pPr>
+            <w:proofErr w:type="spellStart"/>
+            <w:r>
+              <w:t>RatData</w:t>
+            </w:r>
+            <w:proofErr w:type="spellEnd"/>
+            <w:r>
+              <w:t xml:space="preserve"> </w:t>
+            </w:r>
+            <w:r>
+              <w:sym w:font="Wingdings" w:char="F0E0"/>
+            </w:r>
+            <w:r>
+              <w:t xml:space="preserve"> </w:t>
+            </w:r>
+            <w:proofErr w:type="spellStart"/>
+            <w:r>
+              <w:t>VideoFiles</w:t>
+            </w:r>
+            <w:proofErr w:type="spellEnd"/>
+            <w:r>
+              <w:t xml:space="preserve"> </w:t>
+            </w:r>
+            <w:r>
+              <w:sym w:font="Wingdings" w:char="F0E0"/>
+            </w:r>
+            <w:r>
+              <w:t xml:space="preserve"> </w:t>
+            </w:r>
+            <w:proofErr w:type="spellStart"/>
+            <w:r>
+              <w:t>Paw_Points_Frame_Data</w:t>
+            </w:r>
+            <w:proofErr w:type="spellEnd"/>
+            <w:r>
+              <w:t xml:space="preserve"> </w:t>
+            </w:r>
+            <w:r>
+              <w:sym w:font="Wingdings" w:char="F0E0"/>
+            </w:r>
+            <w:r>
+              <w:t xml:space="preserve"> Column</w:t>
+            </w:r>
+            <w:r>
+              <w:t xml:space="preserve"> 2 (each row contains data for a different frame in </w:t>
+            </w:r>
+            <w:proofErr w:type="spellStart"/>
+            <w:r>
+              <w:t>Paw_Points_Frame_Data</w:t>
+            </w:r>
+            <w:proofErr w:type="spellEnd"/>
+            <w:r>
+              <w:t xml:space="preserve">, more </w:t>
+            </w:r>
+            <w:r>
+              <w:lastRenderedPageBreak/>
+              <w:t>info below)</w:t>
+            </w:r>
           </w:p>
         </w:tc>
       </w:tr>
       <w:tr>
         <w:tc>
           <w:tcPr>
+            <w:cnfStyle w:val="001000000000" w:firstRow="0" w:lastRow="0" w:firstColumn="1" w:lastColumn="0" w:oddVBand="0" w:evenVBand="0" w:oddHBand="0" w:evenHBand="0" w:firstRowFirstColumn="0" w:firstRowLastColumn="0" w:lastRowFirstColumn="0" w:lastRowLastColumn="0"/>
             <w:tcW w:w="4788" w:type="dxa"/>
+            <w:vAlign w:val="center"/>
           </w:tcPr>
           <w:p>
             <w:pPr>
+              <w:spacing w:before="120" w:after="120"/>
               <w:jc w:val="center"/>
             </w:pPr>
+            <w:r>
+              <w:lastRenderedPageBreak/>
+              <w:t>Zoomed-in images used in placing markers for a given frame and positions of those images in the larger frame</w:t>
+            </w:r>
           </w:p>
         </w:tc>
         <w:tc>
           <w:tcPr>
             <w:tcW w:w="4788" w:type="dxa"/>
+            <w:vAlign w:val="center"/>
           </w:tcPr>
           <w:p>
             <w:pPr>
+              <w:keepNext/>
+              <w:spacing w:before="120" w:after="120"/>
               <w:jc w:val="center"/>
-            </w:pPr>
+              <w:cnfStyle w:val="000000000000" w:firstRow="0" w:lastRow="0" w:firstColumn="0" w:lastColumn="0" w:oddVBand="0" w:evenVBand="0" w:oddHBand="0" w:evenHBand="0" w:firstRowFirstColumn="0" w:firstRowLastColumn="0" w:lastRowFirstColumn="0" w:lastRowLastColumn="0"/>
+            </w:pPr>
+            <w:proofErr w:type="spellStart"/>
+            <w:r>
+              <w:t>RatData</w:t>
+            </w:r>
+            <w:proofErr w:type="spellEnd"/>
+            <w:r>
+              <w:t xml:space="preserve"> </w:t>
+            </w:r>
+            <w:r>
+              <w:sym w:font="Wingdings" w:char="F0E0"/>
+            </w:r>
+            <w:r>
+              <w:t xml:space="preserve"> </w:t>
+            </w:r>
+            <w:proofErr w:type="spellStart"/>
+            <w:r>
+              <w:t>VideoFiles</w:t>
+            </w:r>
+            <w:proofErr w:type="spellEnd"/>
+            <w:r>
+              <w:t xml:space="preserve"> </w:t>
+            </w:r>
+            <w:r>
+              <w:sym w:font="Wingdings" w:char="F0E0"/>
+            </w:r>
+            <w:r>
+              <w:t xml:space="preserve"> </w:t>
+            </w:r>
+            <w:proofErr w:type="spellStart"/>
+            <w:r>
+              <w:t>Paw_Points_Frame_Data</w:t>
+            </w:r>
+            <w:proofErr w:type="spellEnd"/>
+            <w:r>
+              <w:t xml:space="preserve"> </w:t>
+            </w:r>
+            <w:r>
+              <w:sym w:font="Wingdings" w:char="F0E0"/>
+            </w:r>
+            <w:r>
+              <w:t xml:space="preserve"> Columns 4-9 (4: left mirror image, 5: left image position, 6: center image, 7: center image position, 8: right mirror image, 9: right image position)</w:t>
+            </w:r>
+          </w:p>
+        </w:tc>
+      </w:tr>
+      <w:tr>
+        <w:trPr>
+          <w:cnfStyle w:val="000000100000" w:firstRow="0" w:lastRow="0" w:firstColumn="0" w:lastColumn="0" w:oddVBand="0" w:evenVBand="0" w:oddHBand="1" w:evenHBand="0" w:firstRowFirstColumn="0" w:firstRowLastColumn="0" w:lastRowFirstColumn="0" w:lastRowLastColumn="0"/>
+        </w:trPr>
+        <w:tc>
+          <w:tcPr>
+            <w:cnfStyle w:val="001000000000" w:firstRow="0" w:lastRow="0" w:firstColumn="1" w:lastColumn="0" w:oddVBand="0" w:evenVBand="0" w:oddHBand="0" w:evenHBand="0" w:firstRowFirstColumn="0" w:firstRowLastColumn="0" w:lastRowFirstColumn="0" w:lastRowLastColumn="0"/>
+            <w:tcW w:w="4788" w:type="dxa"/>
+            <w:vAlign w:val="center"/>
+          </w:tcPr>
+          <w:p>
+            <w:pPr>
+              <w:spacing w:before="120" w:after="120"/>
+              <w:jc w:val="center"/>
+            </w:pPr>
+            <w:r>
+              <w:t>Images of frames</w:t>
+            </w:r>
+            <w:r>
+              <w:t xml:space="preserve"> analyzed in a given video file</w:t>
+            </w:r>
+            <w:r>
+              <w:t xml:space="preserve"> (without markers placed)</w:t>
+            </w:r>
+          </w:p>
+        </w:tc>
+        <w:tc>
+          <w:tcPr>
+            <w:tcW w:w="4788" w:type="dxa"/>
+            <w:vAlign w:val="center"/>
+          </w:tcPr>
+          <w:p>
+            <w:pPr>
+              <w:keepNext/>
+              <w:spacing w:before="120" w:after="120"/>
+              <w:jc w:val="center"/>
+              <w:cnfStyle w:val="000000100000" w:firstRow="0" w:lastRow="0" w:firstColumn="0" w:lastColumn="0" w:oddVBand="0" w:evenVBand="0" w:oddHBand="1" w:evenHBand="0" w:firstRowFirstColumn="0" w:firstRowLastColumn="0" w:lastRowFirstColumn="0" w:lastRowLastColumn="0"/>
+            </w:pPr>
+            <w:proofErr w:type="spellStart"/>
+            <w:r>
+              <w:t>RatData</w:t>
+            </w:r>
+            <w:proofErr w:type="spellEnd"/>
+            <w:r>
+              <w:t xml:space="preserve"> </w:t>
+            </w:r>
+            <w:r>
+              <w:sym w:font="Wingdings" w:char="F0E0"/>
+            </w:r>
+            <w:r>
+              <w:t xml:space="preserve"> </w:t>
+            </w:r>
+            <w:proofErr w:type="spellStart"/>
+            <w:r>
+              <w:t>VideoFiles</w:t>
+            </w:r>
+            <w:proofErr w:type="spellEnd"/>
+            <w:r>
+              <w:t xml:space="preserve"> </w:t>
+            </w:r>
+            <w:r>
+              <w:sym w:font="Wingdings" w:char="F0E0"/>
+            </w:r>
+            <w:r>
+              <w:t xml:space="preserve"> </w:t>
+            </w:r>
+            <w:proofErr w:type="spellStart"/>
+            <w:r>
+              <w:t>Paw_Points_Frame_Data</w:t>
+            </w:r>
+            <w:proofErr w:type="spellEnd"/>
+            <w:r>
+              <w:t xml:space="preserve"> </w:t>
+            </w:r>
+            <w:r>
+              <w:sym w:font="Wingdings" w:char="F0E0"/>
+            </w:r>
+            <w:r>
+              <w:t xml:space="preserve"> Column</w:t>
+            </w:r>
+            <w:r>
+              <w:t xml:space="preserve"> 10</w:t>
+            </w:r>
           </w:p>
         </w:tc>
       </w:tr>
       <w:tr>
         <w:tc>
           <w:tcPr>
+            <w:cnfStyle w:val="001000000000" w:firstRow="0" w:lastRow="0" w:firstColumn="1" w:lastColumn="0" w:oddVBand="0" w:evenVBand="0" w:oddHBand="0" w:evenHBand="0" w:firstRowFirstColumn="0" w:firstRowLastColumn="0" w:lastRowFirstColumn="0" w:lastRowLastColumn="0"/>
             <w:tcW w:w="4788" w:type="dxa"/>
+            <w:vAlign w:val="center"/>
           </w:tcPr>
           <w:p>
             <w:pPr>
+              <w:spacing w:before="120" w:after="120"/>
               <w:jc w:val="center"/>
             </w:pPr>
+            <w:r>
+              <w:t xml:space="preserve">Images of frame with all markers placed up to the most recent marker </w:t>
+            </w:r>
+            <w:r>
+              <w:rPr>
+                <w:b w:val="0"/>
+              </w:rPr>
+              <w:t>(see order below)</w:t>
+            </w:r>
+          </w:p>
+          <w:p>
+            <w:pPr>
+              <w:pStyle w:val="ListParagraph"/>
+              <w:numPr>
+                <w:ilvl w:val="0"/>
+                <w:numId w:val="2"/>
+              </w:numPr>
+              <w:spacing w:before="120" w:after="120"/>
+              <w:rPr>
+                <w:b w:val="0"/>
+              </w:rPr>
+            </w:pPr>
+            <w:r>
+              <w:rPr>
+                <w:b w:val="0"/>
+              </w:rPr>
+              <w:t>Pellet center</w:t>
+            </w:r>
+          </w:p>
+          <w:p>
+            <w:pPr>
+              <w:pStyle w:val="ListParagraph"/>
+              <w:numPr>
+                <w:ilvl w:val="0"/>
+                <w:numId w:val="2"/>
+              </w:numPr>
+              <w:spacing w:before="120" w:after="120"/>
+              <w:rPr>
+                <w:b w:val="0"/>
+              </w:rPr>
+            </w:pPr>
+            <w:r>
+              <w:rPr>
+                <w:b w:val="0"/>
+              </w:rPr>
+              <w:t>Lunate-capitate-hamate joint</w:t>
+            </w:r>
+          </w:p>
+          <w:p>
+            <w:pPr>
+              <w:pStyle w:val="ListParagraph"/>
+              <w:numPr>
+                <w:ilvl w:val="0"/>
+                <w:numId w:val="2"/>
+              </w:numPr>
+              <w:spacing w:before="120" w:after="120"/>
+              <w:rPr>
+                <w:b w:val="0"/>
+              </w:rPr>
+            </w:pPr>
+            <w:r>
+              <w:rPr>
+                <w:b w:val="0"/>
+              </w:rPr>
+              <w:t xml:space="preserve">Thumb metacarpal-proximal phalanges joint </w:t>
+            </w:r>
+          </w:p>
+          <w:p>
+            <w:pPr>
+              <w:pStyle w:val="ListParagraph"/>
+              <w:numPr>
+                <w:ilvl w:val="0"/>
+                <w:numId w:val="2"/>
+              </w:numPr>
+              <w:spacing w:before="120" w:after="120"/>
+              <w:rPr>
+                <w:b w:val="0"/>
+              </w:rPr>
+            </w:pPr>
+            <w:r>
+              <w:rPr>
+                <w:b w:val="0"/>
+              </w:rPr>
+              <w:t>Thumb proximal-distal phalanges joint</w:t>
+            </w:r>
+          </w:p>
+          <w:p>
+            <w:pPr>
+              <w:pStyle w:val="ListParagraph"/>
+              <w:numPr>
+                <w:ilvl w:val="0"/>
+                <w:numId w:val="2"/>
+              </w:numPr>
+              <w:spacing w:before="120" w:after="120"/>
+              <w:rPr>
+                <w:b w:val="0"/>
+              </w:rPr>
+            </w:pPr>
+            <w:r>
+              <w:rPr>
+                <w:b w:val="0"/>
+              </w:rPr>
+              <w:t>Index</w:t>
+            </w:r>
+            <w:r>
+              <w:rPr>
+                <w:b w:val="0"/>
+              </w:rPr>
+              <w:t xml:space="preserve"> finger</w:t>
+            </w:r>
+            <w:r>
+              <w:rPr>
+                <w:b w:val="0"/>
+              </w:rPr>
+              <w:t xml:space="preserve"> metacarpal-proximal phalanges joint</w:t>
+            </w:r>
+          </w:p>
+          <w:p>
+            <w:pPr>
+              <w:pStyle w:val="ListParagraph"/>
+              <w:numPr>
+                <w:ilvl w:val="0"/>
+                <w:numId w:val="2"/>
+              </w:numPr>
+              <w:spacing w:before="120" w:after="120"/>
+              <w:rPr>
+                <w:b w:val="0"/>
+              </w:rPr>
+            </w:pPr>
+            <w:r>
+              <w:rPr>
+                <w:b w:val="0"/>
+              </w:rPr>
+              <w:t xml:space="preserve">Index </w:t>
+            </w:r>
+            <w:r>
+              <w:rPr>
+                <w:b w:val="0"/>
+              </w:rPr>
+              <w:t xml:space="preserve">finger </w:t>
+            </w:r>
+            <w:r>
+              <w:rPr>
+                <w:b w:val="0"/>
+              </w:rPr>
+              <w:t>proximal-middle</w:t>
+            </w:r>
+            <w:r>
+              <w:rPr>
+                <w:b w:val="0"/>
+              </w:rPr>
+              <w:t xml:space="preserve"> phalanges joint</w:t>
+            </w:r>
+          </w:p>
+          <w:p>
+            <w:pPr>
+              <w:pStyle w:val="ListParagraph"/>
+              <w:numPr>
+                <w:ilvl w:val="0"/>
+                <w:numId w:val="2"/>
+              </w:numPr>
+              <w:spacing w:before="120" w:after="120"/>
+              <w:rPr>
+                <w:b w:val="0"/>
+              </w:rPr>
+            </w:pPr>
+            <w:r>
+              <w:rPr>
+                <w:b w:val="0"/>
+              </w:rPr>
+              <w:t xml:space="preserve">Index </w:t>
+            </w:r>
+            <w:r>
+              <w:rPr>
+                <w:b w:val="0"/>
+              </w:rPr>
+              <w:t xml:space="preserve">finger </w:t>
+            </w:r>
+            <w:r>
+              <w:rPr>
+                <w:b w:val="0"/>
+              </w:rPr>
+              <w:t>mi</w:t>
+            </w:r>
+            <w:r>
+              <w:rPr>
+                <w:b w:val="0"/>
+              </w:rPr>
+              <w:t>ddle-distal phalanges joint</w:t>
+            </w:r>
+          </w:p>
+          <w:p>
+            <w:pPr>
+              <w:pStyle w:val="ListParagraph"/>
+              <w:numPr>
+                <w:ilvl w:val="0"/>
+                <w:numId w:val="2"/>
+              </w:numPr>
+              <w:spacing w:before="120" w:after="120"/>
+              <w:rPr>
+                <w:b w:val="0"/>
+              </w:rPr>
+            </w:pPr>
+            <w:r>
+              <w:rPr>
+                <w:b w:val="0"/>
+              </w:rPr>
+              <w:t xml:space="preserve">Middle finger </w:t>
+            </w:r>
+            <w:r>
+              <w:rPr>
+                <w:b w:val="0"/>
+              </w:rPr>
+              <w:t>metacarp</w:t>
+            </w:r>
+            <w:r>
+              <w:rPr>
+                <w:b w:val="0"/>
+              </w:rPr>
+              <w:t>al-proximal phalanges joint</w:t>
+            </w:r>
+          </w:p>
+          <w:p>
+            <w:pPr>
+              <w:pStyle w:val="ListParagraph"/>
+              <w:numPr>
+                <w:ilvl w:val="0"/>
+                <w:numId w:val="2"/>
+              </w:numPr>
+              <w:spacing w:before="120" w:after="120"/>
+              <w:rPr>
+                <w:b w:val="0"/>
+              </w:rPr>
+            </w:pPr>
+            <w:r>
+              <w:rPr>
+                <w:b w:val="0"/>
+              </w:rPr>
+              <w:t xml:space="preserve">Middle finger </w:t>
+            </w:r>
+            <w:r>
+              <w:rPr>
+                <w:b w:val="0"/>
+              </w:rPr>
+              <w:t>prox</w:t>
+            </w:r>
+            <w:r>
+              <w:rPr>
+                <w:b w:val="0"/>
+              </w:rPr>
+              <w:t>imal-middle phalanges joint</w:t>
+            </w:r>
+          </w:p>
+          <w:p>
+            <w:pPr>
+              <w:pStyle w:val="ListParagraph"/>
+              <w:numPr>
+                <w:ilvl w:val="0"/>
+                <w:numId w:val="2"/>
+              </w:numPr>
+              <w:spacing w:before="120" w:after="120"/>
+              <w:rPr>
+                <w:b w:val="0"/>
+              </w:rPr>
+            </w:pPr>
+            <w:r>
+              <w:rPr>
+                <w:b w:val="0"/>
+              </w:rPr>
+              <w:t xml:space="preserve">Middle finger </w:t>
+            </w:r>
+            <w:r>
+              <w:rPr>
+                <w:b w:val="0"/>
+              </w:rPr>
+              <w:t>mi</w:t>
+            </w:r>
+            <w:r>
+              <w:rPr>
+                <w:b w:val="0"/>
+              </w:rPr>
+              <w:t>ddle-distal phalanges joint</w:t>
+            </w:r>
+          </w:p>
+          <w:p>
+            <w:pPr>
+              <w:pStyle w:val="ListParagraph"/>
+              <w:numPr>
+                <w:ilvl w:val="0"/>
+                <w:numId w:val="2"/>
+              </w:numPr>
+              <w:spacing w:before="120" w:after="120"/>
+              <w:rPr>
+                <w:b w:val="0"/>
+              </w:rPr>
+            </w:pPr>
+            <w:r>
+              <w:rPr>
+                <w:b w:val="0"/>
+              </w:rPr>
+              <w:t xml:space="preserve">Ring finger </w:t>
+            </w:r>
+            <w:r>
+              <w:rPr>
+                <w:b w:val="0"/>
+              </w:rPr>
+              <w:t>metacarp</w:t>
+            </w:r>
+            <w:r>
+              <w:rPr>
+                <w:b w:val="0"/>
+              </w:rPr>
+              <w:t>al-proximal phalanges joint</w:t>
+            </w:r>
+          </w:p>
+          <w:p>
+            <w:pPr>
+              <w:pStyle w:val="ListParagraph"/>
+              <w:numPr>
+                <w:ilvl w:val="0"/>
+                <w:numId w:val="2"/>
+              </w:numPr>
+              <w:spacing w:before="120" w:after="120"/>
+              <w:rPr>
+                <w:b w:val="0"/>
+              </w:rPr>
+            </w:pPr>
+            <w:r>
+              <w:rPr>
+                <w:b w:val="0"/>
+              </w:rPr>
+              <w:t xml:space="preserve">Ring finger </w:t>
+            </w:r>
+            <w:r>
+              <w:rPr>
+                <w:b w:val="0"/>
+              </w:rPr>
+              <w:t>proximal-middle phalanges joint</w:t>
+            </w:r>
+          </w:p>
+          <w:p>
+            <w:pPr>
+              <w:pStyle w:val="ListParagraph"/>
+              <w:numPr>
+                <w:ilvl w:val="0"/>
+                <w:numId w:val="2"/>
+              </w:numPr>
+              <w:spacing w:before="120" w:after="120"/>
+              <w:rPr>
+                <w:b w:val="0"/>
+              </w:rPr>
+            </w:pPr>
+            <w:r>
+              <w:rPr>
+                <w:b w:val="0"/>
+              </w:rPr>
+              <w:t xml:space="preserve">Ring finger </w:t>
+            </w:r>
+            <w:r>
+              <w:rPr>
+                <w:b w:val="0"/>
+              </w:rPr>
+              <w:t>middle-distal phalanges joint</w:t>
+            </w:r>
+          </w:p>
+          <w:p>
+            <w:pPr>
+              <w:pStyle w:val="ListParagraph"/>
+              <w:numPr>
+                <w:ilvl w:val="0"/>
+                <w:numId w:val="2"/>
+              </w:numPr>
+              <w:spacing w:before="120" w:after="120"/>
+              <w:rPr>
+                <w:b w:val="0"/>
+              </w:rPr>
+            </w:pPr>
+            <w:r>
+              <w:rPr>
+                <w:b w:val="0"/>
+              </w:rPr>
+              <w:t xml:space="preserve">Pinky finger </w:t>
+            </w:r>
+            <w:r>
+              <w:rPr>
+                <w:b w:val="0"/>
+              </w:rPr>
+              <w:t>metacarp</w:t>
+            </w:r>
+            <w:r>
+              <w:rPr>
+                <w:b w:val="0"/>
+              </w:rPr>
+              <w:t>al-proximal phalanges joint</w:t>
+            </w:r>
+          </w:p>
+          <w:p>
+            <w:pPr>
+              <w:pStyle w:val="ListParagraph"/>
+              <w:numPr>
+                <w:ilvl w:val="0"/>
+                <w:numId w:val="2"/>
+              </w:numPr>
+              <w:spacing w:before="120" w:after="120"/>
+              <w:rPr>
+                <w:b w:val="0"/>
+              </w:rPr>
+            </w:pPr>
+            <w:r>
+              <w:rPr>
+                <w:b w:val="0"/>
+              </w:rPr>
+              <w:t xml:space="preserve">Pinky finger </w:t>
+            </w:r>
+            <w:r>
+              <w:rPr>
+                <w:b w:val="0"/>
+              </w:rPr>
+              <w:t>prox</w:t>
+            </w:r>
+            <w:r>
+              <w:rPr>
+                <w:b w:val="0"/>
+              </w:rPr>
+              <w:t>imal-middle phalanges joint</w:t>
+            </w:r>
+          </w:p>
+          <w:p>
+            <w:pPr>
+              <w:pStyle w:val="ListParagraph"/>
+              <w:numPr>
+                <w:ilvl w:val="0"/>
+                <w:numId w:val="2"/>
+              </w:numPr>
+              <w:spacing w:before="120" w:after="120"/>
+              <w:rPr>
+                <w:b w:val="0"/>
+              </w:rPr>
+            </w:pPr>
+            <w:r>
+              <w:rPr>
+                <w:b w:val="0"/>
+              </w:rPr>
+              <w:t xml:space="preserve">Pinky finger </w:t>
+            </w:r>
+            <w:r>
+              <w:rPr>
+                <w:b w:val="0"/>
+              </w:rPr>
+              <w:t>middle-distal phalanges joint</w:t>
+            </w:r>
+          </w:p>
+          <w:p>
+            <w:pPr>
+              <w:spacing w:before="120" w:after="120"/>
+              <w:jc w:val="center"/>
+            </w:pPr>
+            <w:r>
+              <w:rPr>
+                <w:b w:val="0"/>
+              </w:rPr>
+              <w:t>Then repeated 3x for each region of the frame (left, center, right), so 48 markers/images total</w:t>
+            </w:r>
           </w:p>
         </w:tc>
         <w:tc>
           <w:tcPr>
             <w:tcW w:w="4788" w:type="dxa"/>
+            <w:vAlign w:val="center"/>
           </w:tcPr>
           <w:p>
             <w:pPr>
+              <w:keepNext/>
+              <w:spacing w:before="120" w:after="120"/>
               <w:jc w:val="center"/>
-            </w:pPr>
-          </w:p>
-        </w:tc>
-      </w:tr>
-      <w:tr>
-        <w:tc>
-          <w:tcPr>
-            <w:tcW w:w="4788" w:type="dxa"/>
-          </w:tcPr>
-          <w:p>
-            <w:pPr>
-              <w:jc w:val="center"/>
-            </w:pPr>
-          </w:p>
-        </w:tc>
-        <w:tc>
-          <w:tcPr>
-            <w:tcW w:w="4788" w:type="dxa"/>
-          </w:tcPr>
-          <w:p>
-            <w:pPr>
-              <w:jc w:val="center"/>
-            </w:pPr>
-          </w:p>
-        </w:tc>
-      </w:tr>
-      <w:tr>
-        <w:tc>
-          <w:tcPr>
-            <w:tcW w:w="4788" w:type="dxa"/>
-          </w:tcPr>
-          <w:p>
-            <w:pPr>
-              <w:jc w:val="center"/>
-            </w:pPr>
-          </w:p>
-        </w:tc>
-        <w:tc>
-          <w:tcPr>
-            <w:tcW w:w="4788" w:type="dxa"/>
-          </w:tcPr>
-          <w:p>
-            <w:pPr>
-              <w:keepNext/>
-              <w:jc w:val="center"/>
-            </w:pPr>
+              <w:cnfStyle w:val="000000000000" w:firstRow="0" w:lastRow="0" w:firstColumn="0" w:lastColumn="0" w:oddVBand="0" w:evenVBand="0" w:oddHBand="0" w:evenHBand="0" w:firstRowFirstColumn="0" w:firstRowLastColumn="0" w:lastRowFirstColumn="0" w:lastRowLastColumn="0"/>
+            </w:pPr>
+            <w:proofErr w:type="spellStart"/>
+            <w:r>
+              <w:t>RatData</w:t>
+            </w:r>
+            <w:proofErr w:type="spellEnd"/>
+            <w:r>
+              <w:t xml:space="preserve"> </w:t>
+            </w:r>
+            <w:r>
+              <w:sym w:font="Wingdings" w:char="F0E0"/>
+            </w:r>
+            <w:r>
+              <w:t xml:space="preserve"> </w:t>
+            </w:r>
+            <w:proofErr w:type="spellStart"/>
+            <w:r>
+              <w:t>VideoFiles</w:t>
+            </w:r>
+            <w:proofErr w:type="spellEnd"/>
+            <w:r>
+              <w:t xml:space="preserve"> </w:t>
+            </w:r>
+            <w:r>
+              <w:sym w:font="Wingdings" w:char="F0E0"/>
+            </w:r>
+            <w:r>
+              <w:t xml:space="preserve"> </w:t>
+            </w:r>
+            <w:proofErr w:type="spellStart"/>
+            <w:r>
+              <w:t>Paw_Points_Frame_Data</w:t>
+            </w:r>
+            <w:proofErr w:type="spellEnd"/>
+            <w:r>
+              <w:t xml:space="preserve"> </w:t>
+            </w:r>
+            <w:r>
+              <w:sym w:font="Wingdings" w:char="F0E0"/>
+            </w:r>
+            <w:r>
+              <w:t xml:space="preserve"> Column</w:t>
+            </w:r>
+            <w:r>
+              <w:t>s 11 to 58</w:t>
+            </w:r>
           </w:p>
         </w:tc>
       </w:tr>
@@ -473,6 +1665,7 @@
         </w:numPr>
       </w:pPr>
       <w:r>
+        <w:lastRenderedPageBreak/>
         <w:t>Select the session (a.k.a. the date) you would like to analyze</w:t>
       </w:r>
       <w:r>
@@ -610,8 +1803,6 @@
       <w:r>
         <w:t>(see Figure 2 below)</w:t>
       </w:r>
-      <w:bookmarkStart w:id="0" w:name="_GoBack"/>
-      <w:bookmarkEnd w:id="0"/>
       <w:r>
         <w:t>. Y</w:t>
       </w:r>
@@ -622,14 +1813,7 @@
         <w:rPr>
           <w:i/>
         </w:rPr>
-        <w:t xml:space="preserve">to </w:t>
-      </w:r>
-      <w:r>
-        <w:rPr>
-          <w:i/>
-        </w:rPr>
-        <w:lastRenderedPageBreak/>
-        <w:t>right click</w:t>
+        <w:t>to right click</w:t>
       </w:r>
       <w:r>
         <w:t xml:space="preserve"> on the timer in the bottom left corner and change it to </w:t>
@@ -668,6 +1852,7 @@
         <w:rPr>
           <w:noProof/>
         </w:rPr>
+        <w:lastRenderedPageBreak/>
         <mc:AlternateContent>
           <mc:Choice Requires="wps">
             <w:drawing>
@@ -758,7 +1943,7 @@
                     <pic:cNvPicPr/>
                   </pic:nvPicPr>
                   <pic:blipFill>
-                    <a:blip r:embed="rId6" cstate="print">
+                    <a:blip r:embed="rId7" cstate="print">
                       <a:extLst>
                         <a:ext uri="{28A0092B-C50C-407E-A947-70E740481C1C}">
                           <a14:useLocalDpi xmlns:a14="http://schemas.microsoft.com/office/drawing/2010/main" val="0"/>
@@ -882,6 +2067,27 @@
 </w:document>
 </file>
 
+<file path=word/comments.xml><?xml version="1.0" encoding="utf-8"?>
+<w:comments xmlns:wpc="http://schemas.microsoft.com/office/word/2010/wordprocessingCanvas" xmlns:mc="http://schemas.openxmlformats.org/markup-compatibility/2006" xmlns:o="urn:schemas-microsoft-com:office:office" xmlns:r="http://schemas.openxmlformats.org/officeDocument/2006/relationships" xmlns:m="http://schemas.openxmlformats.org/officeDocument/2006/math" xmlns:v="urn:schemas-microsoft-com:vml" xmlns:wp14="http://schemas.microsoft.com/office/word/2010/wordprocessingDrawing" xmlns:wp="http://schemas.openxmlformats.org/drawingml/2006/wordprocessingDrawing" xmlns:w10="urn:schemas-microsoft-com:office:word" xmlns:w="http://schemas.openxmlformats.org/wordprocessingml/2006/main" xmlns:w14="http://schemas.microsoft.com/office/word/2010/wordml" xmlns:wpg="http://schemas.microsoft.com/office/word/2010/wordprocessingGroup" xmlns:wpi="http://schemas.microsoft.com/office/word/2010/wordprocessingInk" xmlns:wne="http://schemas.microsoft.com/office/word/2006/wordml" xmlns:wps="http://schemas.microsoft.com/office/word/2010/wordprocessingShape" mc:Ignorable="w14 wp14">
+  <w:comment w:id="0" w:author="MSIS" w:date="2015-06-19T19:03:00Z" w:initials="M">
+    <w:p>
+      <w:pPr>
+        <w:pStyle w:val="CommentText"/>
+      </w:pPr>
+      <w:r>
+        <w:rPr>
+          <w:rStyle w:val="CommentReference"/>
+        </w:rPr>
+        <w:annotationRef/>
+      </w:r>
+      <w:r>
+        <w:t>Include complete list of locations at the end, trim this to include just the most important variables</w:t>
+      </w:r>
+    </w:p>
+  </w:comment>
+</w:comments>
+</file>
+
 <file path=word/numbering.xml><?xml version="1.0" encoding="utf-8"?>
 <w:numbering xmlns:wpc="http://schemas.microsoft.com/office/word/2010/wordprocessingCanvas" xmlns:mc="http://schemas.openxmlformats.org/markup-compatibility/2006" xmlns:o="urn:schemas-microsoft-com:office:office" xmlns:r="http://schemas.openxmlformats.org/officeDocument/2006/relationships" xmlns:m="http://schemas.openxmlformats.org/officeDocument/2006/math" xmlns:v="urn:schemas-microsoft-com:vml" xmlns:wp14="http://schemas.microsoft.com/office/word/2010/wordprocessingDrawing" xmlns:wp="http://schemas.openxmlformats.org/drawingml/2006/wordprocessingDrawing" xmlns:w10="urn:schemas-microsoft-com:office:word" xmlns:w="http://schemas.openxmlformats.org/wordprocessingml/2006/main" xmlns:w14="http://schemas.microsoft.com/office/word/2010/wordml" xmlns:wpg="http://schemas.microsoft.com/office/word/2010/wordprocessingGroup" xmlns:wpi="http://schemas.microsoft.com/office/word/2010/wordprocessingInk" xmlns:wne="http://schemas.microsoft.com/office/word/2006/wordml" xmlns:wps="http://schemas.microsoft.com/office/word/2010/wordprocessingShape" mc:Ignorable="w14 wp14">
   <w:abstractNum w:abstractNumId="0">
@@ -970,8 +2176,97 @@
       </w:pPr>
     </w:lvl>
   </w:abstractNum>
+  <w:abstractNum w:abstractNumId="1">
+    <w:nsid w:val="20F21D70"/>
+    <w:multiLevelType w:val="hybridMultilevel"/>
+    <w:tmpl w:val="2C24E4F2"/>
+    <w:lvl w:ilvl="0" w:tplc="0409000F">
+      <w:start w:val="1"/>
+      <w:numFmt w:val="decimal"/>
+      <w:lvlText w:val="%1."/>
+      <w:lvlJc w:val="left"/>
+      <w:pPr>
+        <w:ind w:left="720" w:hanging="360"/>
+      </w:pPr>
+    </w:lvl>
+    <w:lvl w:ilvl="1" w:tplc="04090019" w:tentative="1">
+      <w:start w:val="1"/>
+      <w:numFmt w:val="lowerLetter"/>
+      <w:lvlText w:val="%2."/>
+      <w:lvlJc w:val="left"/>
+      <w:pPr>
+        <w:ind w:left="1440" w:hanging="360"/>
+      </w:pPr>
+    </w:lvl>
+    <w:lvl w:ilvl="2" w:tplc="0409001B" w:tentative="1">
+      <w:start w:val="1"/>
+      <w:numFmt w:val="lowerRoman"/>
+      <w:lvlText w:val="%3."/>
+      <w:lvlJc w:val="right"/>
+      <w:pPr>
+        <w:ind w:left="2160" w:hanging="180"/>
+      </w:pPr>
+    </w:lvl>
+    <w:lvl w:ilvl="3" w:tplc="0409000F" w:tentative="1">
+      <w:start w:val="1"/>
+      <w:numFmt w:val="decimal"/>
+      <w:lvlText w:val="%4."/>
+      <w:lvlJc w:val="left"/>
+      <w:pPr>
+        <w:ind w:left="2880" w:hanging="360"/>
+      </w:pPr>
+    </w:lvl>
+    <w:lvl w:ilvl="4" w:tplc="04090019" w:tentative="1">
+      <w:start w:val="1"/>
+      <w:numFmt w:val="lowerLetter"/>
+      <w:lvlText w:val="%5."/>
+      <w:lvlJc w:val="left"/>
+      <w:pPr>
+        <w:ind w:left="3600" w:hanging="360"/>
+      </w:pPr>
+    </w:lvl>
+    <w:lvl w:ilvl="5" w:tplc="0409001B" w:tentative="1">
+      <w:start w:val="1"/>
+      <w:numFmt w:val="lowerRoman"/>
+      <w:lvlText w:val="%6."/>
+      <w:lvlJc w:val="right"/>
+      <w:pPr>
+        <w:ind w:left="4320" w:hanging="180"/>
+      </w:pPr>
+    </w:lvl>
+    <w:lvl w:ilvl="6" w:tplc="0409000F" w:tentative="1">
+      <w:start w:val="1"/>
+      <w:numFmt w:val="decimal"/>
+      <w:lvlText w:val="%7."/>
+      <w:lvlJc w:val="left"/>
+      <w:pPr>
+        <w:ind w:left="5040" w:hanging="360"/>
+      </w:pPr>
+    </w:lvl>
+    <w:lvl w:ilvl="7" w:tplc="04090019" w:tentative="1">
+      <w:start w:val="1"/>
+      <w:numFmt w:val="lowerLetter"/>
+      <w:lvlText w:val="%8."/>
+      <w:lvlJc w:val="left"/>
+      <w:pPr>
+        <w:ind w:left="5760" w:hanging="360"/>
+      </w:pPr>
+    </w:lvl>
+    <w:lvl w:ilvl="8" w:tplc="0409001B" w:tentative="1">
+      <w:start w:val="1"/>
+      <w:numFmt w:val="lowerRoman"/>
+      <w:lvlText w:val="%9."/>
+      <w:lvlJc w:val="right"/>
+      <w:pPr>
+        <w:ind w:left="6480" w:hanging="180"/>
+      </w:pPr>
+    </w:lvl>
+  </w:abstractNum>
   <w:num w:numId="1">
     <w:abstractNumId w:val="0"/>
+  </w:num>
+  <w:num w:numId="2">
+    <w:abstractNumId w:val="1"/>
   </w:num>
 </w:numbering>
 </file>
@@ -1253,6 +2548,170 @@
       </w:tblBorders>
     </w:tblPr>
   </w:style>
+  <w:style w:type="table" w:styleId="LightShading-Accent1">
+    <w:name w:val="Light Shading Accent 1"/>
+    <w:basedOn w:val="TableNormal"/>
+    <w:uiPriority w:val="60"/>
+    <w:rsid w:val="00E24560"/>
+    <w:pPr>
+      <w:spacing w:after="0" w:line="240" w:lineRule="auto"/>
+    </w:pPr>
+    <w:rPr>
+      <w:color w:val="365F91" w:themeColor="accent1" w:themeShade="BF"/>
+    </w:rPr>
+    <w:tblPr>
+      <w:tblStyleRowBandSize w:val="1"/>
+      <w:tblStyleColBandSize w:val="1"/>
+      <w:tblBorders>
+        <w:top w:val="single" w:sz="8" w:space="0" w:color="4F81BD" w:themeColor="accent1"/>
+        <w:bottom w:val="single" w:sz="8" w:space="0" w:color="4F81BD" w:themeColor="accent1"/>
+      </w:tblBorders>
+    </w:tblPr>
+    <w:tblStylePr w:type="firstRow">
+      <w:pPr>
+        <w:spacing w:before="0" w:after="0" w:line="240" w:lineRule="auto"/>
+      </w:pPr>
+      <w:rPr>
+        <w:b/>
+        <w:bCs/>
+      </w:rPr>
+      <w:tblPr/>
+      <w:tcPr>
+        <w:tcBorders>
+          <w:top w:val="single" w:sz="8" w:space="0" w:color="4F81BD" w:themeColor="accent1"/>
+          <w:left w:val="nil"/>
+          <w:bottom w:val="single" w:sz="8" w:space="0" w:color="4F81BD" w:themeColor="accent1"/>
+          <w:right w:val="nil"/>
+          <w:insideH w:val="nil"/>
+          <w:insideV w:val="nil"/>
+        </w:tcBorders>
+      </w:tcPr>
+    </w:tblStylePr>
+    <w:tblStylePr w:type="lastRow">
+      <w:pPr>
+        <w:spacing w:before="0" w:after="0" w:line="240" w:lineRule="auto"/>
+      </w:pPr>
+      <w:rPr>
+        <w:b/>
+        <w:bCs/>
+      </w:rPr>
+      <w:tblPr/>
+      <w:tcPr>
+        <w:tcBorders>
+          <w:top w:val="single" w:sz="8" w:space="0" w:color="4F81BD" w:themeColor="accent1"/>
+          <w:left w:val="nil"/>
+          <w:bottom w:val="single" w:sz="8" w:space="0" w:color="4F81BD" w:themeColor="accent1"/>
+          <w:right w:val="nil"/>
+          <w:insideH w:val="nil"/>
+          <w:insideV w:val="nil"/>
+        </w:tcBorders>
+      </w:tcPr>
+    </w:tblStylePr>
+    <w:tblStylePr w:type="firstCol">
+      <w:rPr>
+        <w:b/>
+        <w:bCs/>
+      </w:rPr>
+    </w:tblStylePr>
+    <w:tblStylePr w:type="lastCol">
+      <w:rPr>
+        <w:b/>
+        <w:bCs/>
+      </w:rPr>
+    </w:tblStylePr>
+    <w:tblStylePr w:type="band1Vert">
+      <w:tblPr/>
+      <w:tcPr>
+        <w:tcBorders>
+          <w:left w:val="nil"/>
+          <w:right w:val="nil"/>
+          <w:insideH w:val="nil"/>
+          <w:insideV w:val="nil"/>
+        </w:tcBorders>
+        <w:shd w:val="clear" w:color="auto" w:fill="D3DFEE" w:themeFill="accent1" w:themeFillTint="3F"/>
+      </w:tcPr>
+    </w:tblStylePr>
+    <w:tblStylePr w:type="band1Horz">
+      <w:tblPr/>
+      <w:tcPr>
+        <w:tcBorders>
+          <w:left w:val="nil"/>
+          <w:right w:val="nil"/>
+          <w:insideH w:val="nil"/>
+          <w:insideV w:val="nil"/>
+        </w:tcBorders>
+        <w:shd w:val="clear" w:color="auto" w:fill="D3DFEE" w:themeFill="accent1" w:themeFillTint="3F"/>
+      </w:tcPr>
+    </w:tblStylePr>
+  </w:style>
+  <w:style w:type="character" w:styleId="CommentReference">
+    <w:name w:val="annotation reference"/>
+    <w:basedOn w:val="DefaultParagraphFont"/>
+    <w:uiPriority w:val="99"/>
+    <w:semiHidden/>
+    <w:unhideWhenUsed/>
+    <w:rsid w:val="00336A04"/>
+    <w:rPr>
+      <w:sz w:val="16"/>
+      <w:szCs w:val="16"/>
+    </w:rPr>
+  </w:style>
+  <w:style w:type="paragraph" w:styleId="CommentText">
+    <w:name w:val="annotation text"/>
+    <w:basedOn w:val="Normal"/>
+    <w:link w:val="CommentTextChar"/>
+    <w:uiPriority w:val="99"/>
+    <w:semiHidden/>
+    <w:unhideWhenUsed/>
+    <w:rsid w:val="00336A04"/>
+    <w:pPr>
+      <w:spacing w:line="240" w:lineRule="auto"/>
+    </w:pPr>
+    <w:rPr>
+      <w:sz w:val="20"/>
+      <w:szCs w:val="20"/>
+    </w:rPr>
+  </w:style>
+  <w:style w:type="character" w:customStyle="1" w:styleId="CommentTextChar">
+    <w:name w:val="Comment Text Char"/>
+    <w:basedOn w:val="DefaultParagraphFont"/>
+    <w:link w:val="CommentText"/>
+    <w:uiPriority w:val="99"/>
+    <w:semiHidden/>
+    <w:rsid w:val="00336A04"/>
+    <w:rPr>
+      <w:sz w:val="20"/>
+      <w:szCs w:val="20"/>
+    </w:rPr>
+  </w:style>
+  <w:style w:type="paragraph" w:styleId="CommentSubject">
+    <w:name w:val="annotation subject"/>
+    <w:basedOn w:val="CommentText"/>
+    <w:next w:val="CommentText"/>
+    <w:link w:val="CommentSubjectChar"/>
+    <w:uiPriority w:val="99"/>
+    <w:semiHidden/>
+    <w:unhideWhenUsed/>
+    <w:rsid w:val="00336A04"/>
+    <w:rPr>
+      <w:b/>
+      <w:bCs/>
+    </w:rPr>
+  </w:style>
+  <w:style w:type="character" w:customStyle="1" w:styleId="CommentSubjectChar">
+    <w:name w:val="Comment Subject Char"/>
+    <w:basedOn w:val="CommentTextChar"/>
+    <w:link w:val="CommentSubject"/>
+    <w:uiPriority w:val="99"/>
+    <w:semiHidden/>
+    <w:rsid w:val="00336A04"/>
+    <w:rPr>
+      <w:b/>
+      <w:bCs/>
+      <w:sz w:val="20"/>
+      <w:szCs w:val="20"/>
+    </w:rPr>
+  </w:style>
 </w:styles>
 </file>
 
@@ -1532,6 +2991,170 @@
         <w:insideV w:val="single" w:sz="4" w:space="0" w:color="auto"/>
       </w:tblBorders>
     </w:tblPr>
+  </w:style>
+  <w:style w:type="table" w:styleId="LightShading-Accent1">
+    <w:name w:val="Light Shading Accent 1"/>
+    <w:basedOn w:val="TableNormal"/>
+    <w:uiPriority w:val="60"/>
+    <w:rsid w:val="00E24560"/>
+    <w:pPr>
+      <w:spacing w:after="0" w:line="240" w:lineRule="auto"/>
+    </w:pPr>
+    <w:rPr>
+      <w:color w:val="365F91" w:themeColor="accent1" w:themeShade="BF"/>
+    </w:rPr>
+    <w:tblPr>
+      <w:tblStyleRowBandSize w:val="1"/>
+      <w:tblStyleColBandSize w:val="1"/>
+      <w:tblBorders>
+        <w:top w:val="single" w:sz="8" w:space="0" w:color="4F81BD" w:themeColor="accent1"/>
+        <w:bottom w:val="single" w:sz="8" w:space="0" w:color="4F81BD" w:themeColor="accent1"/>
+      </w:tblBorders>
+    </w:tblPr>
+    <w:tblStylePr w:type="firstRow">
+      <w:pPr>
+        <w:spacing w:before="0" w:after="0" w:line="240" w:lineRule="auto"/>
+      </w:pPr>
+      <w:rPr>
+        <w:b/>
+        <w:bCs/>
+      </w:rPr>
+      <w:tblPr/>
+      <w:tcPr>
+        <w:tcBorders>
+          <w:top w:val="single" w:sz="8" w:space="0" w:color="4F81BD" w:themeColor="accent1"/>
+          <w:left w:val="nil"/>
+          <w:bottom w:val="single" w:sz="8" w:space="0" w:color="4F81BD" w:themeColor="accent1"/>
+          <w:right w:val="nil"/>
+          <w:insideH w:val="nil"/>
+          <w:insideV w:val="nil"/>
+        </w:tcBorders>
+      </w:tcPr>
+    </w:tblStylePr>
+    <w:tblStylePr w:type="lastRow">
+      <w:pPr>
+        <w:spacing w:before="0" w:after="0" w:line="240" w:lineRule="auto"/>
+      </w:pPr>
+      <w:rPr>
+        <w:b/>
+        <w:bCs/>
+      </w:rPr>
+      <w:tblPr/>
+      <w:tcPr>
+        <w:tcBorders>
+          <w:top w:val="single" w:sz="8" w:space="0" w:color="4F81BD" w:themeColor="accent1"/>
+          <w:left w:val="nil"/>
+          <w:bottom w:val="single" w:sz="8" w:space="0" w:color="4F81BD" w:themeColor="accent1"/>
+          <w:right w:val="nil"/>
+          <w:insideH w:val="nil"/>
+          <w:insideV w:val="nil"/>
+        </w:tcBorders>
+      </w:tcPr>
+    </w:tblStylePr>
+    <w:tblStylePr w:type="firstCol">
+      <w:rPr>
+        <w:b/>
+        <w:bCs/>
+      </w:rPr>
+    </w:tblStylePr>
+    <w:tblStylePr w:type="lastCol">
+      <w:rPr>
+        <w:b/>
+        <w:bCs/>
+      </w:rPr>
+    </w:tblStylePr>
+    <w:tblStylePr w:type="band1Vert">
+      <w:tblPr/>
+      <w:tcPr>
+        <w:tcBorders>
+          <w:left w:val="nil"/>
+          <w:right w:val="nil"/>
+          <w:insideH w:val="nil"/>
+          <w:insideV w:val="nil"/>
+        </w:tcBorders>
+        <w:shd w:val="clear" w:color="auto" w:fill="D3DFEE" w:themeFill="accent1" w:themeFillTint="3F"/>
+      </w:tcPr>
+    </w:tblStylePr>
+    <w:tblStylePr w:type="band1Horz">
+      <w:tblPr/>
+      <w:tcPr>
+        <w:tcBorders>
+          <w:left w:val="nil"/>
+          <w:right w:val="nil"/>
+          <w:insideH w:val="nil"/>
+          <w:insideV w:val="nil"/>
+        </w:tcBorders>
+        <w:shd w:val="clear" w:color="auto" w:fill="D3DFEE" w:themeFill="accent1" w:themeFillTint="3F"/>
+      </w:tcPr>
+    </w:tblStylePr>
+  </w:style>
+  <w:style w:type="character" w:styleId="CommentReference">
+    <w:name w:val="annotation reference"/>
+    <w:basedOn w:val="DefaultParagraphFont"/>
+    <w:uiPriority w:val="99"/>
+    <w:semiHidden/>
+    <w:unhideWhenUsed/>
+    <w:rsid w:val="00336A04"/>
+    <w:rPr>
+      <w:sz w:val="16"/>
+      <w:szCs w:val="16"/>
+    </w:rPr>
+  </w:style>
+  <w:style w:type="paragraph" w:styleId="CommentText">
+    <w:name w:val="annotation text"/>
+    <w:basedOn w:val="Normal"/>
+    <w:link w:val="CommentTextChar"/>
+    <w:uiPriority w:val="99"/>
+    <w:semiHidden/>
+    <w:unhideWhenUsed/>
+    <w:rsid w:val="00336A04"/>
+    <w:pPr>
+      <w:spacing w:line="240" w:lineRule="auto"/>
+    </w:pPr>
+    <w:rPr>
+      <w:sz w:val="20"/>
+      <w:szCs w:val="20"/>
+    </w:rPr>
+  </w:style>
+  <w:style w:type="character" w:customStyle="1" w:styleId="CommentTextChar">
+    <w:name w:val="Comment Text Char"/>
+    <w:basedOn w:val="DefaultParagraphFont"/>
+    <w:link w:val="CommentText"/>
+    <w:uiPriority w:val="99"/>
+    <w:semiHidden/>
+    <w:rsid w:val="00336A04"/>
+    <w:rPr>
+      <w:sz w:val="20"/>
+      <w:szCs w:val="20"/>
+    </w:rPr>
+  </w:style>
+  <w:style w:type="paragraph" w:styleId="CommentSubject">
+    <w:name w:val="annotation subject"/>
+    <w:basedOn w:val="CommentText"/>
+    <w:next w:val="CommentText"/>
+    <w:link w:val="CommentSubjectChar"/>
+    <w:uiPriority w:val="99"/>
+    <w:semiHidden/>
+    <w:unhideWhenUsed/>
+    <w:rsid w:val="00336A04"/>
+    <w:rPr>
+      <w:b/>
+      <w:bCs/>
+    </w:rPr>
+  </w:style>
+  <w:style w:type="character" w:customStyle="1" w:styleId="CommentSubjectChar">
+    <w:name w:val="Comment Subject Char"/>
+    <w:basedOn w:val="CommentTextChar"/>
+    <w:link w:val="CommentSubject"/>
+    <w:uiPriority w:val="99"/>
+    <w:semiHidden/>
+    <w:rsid w:val="00336A04"/>
+    <w:rPr>
+      <w:b/>
+      <w:bCs/>
+      <w:sz w:val="20"/>
+      <w:szCs w:val="20"/>
+    </w:rPr>
   </w:style>
 </w:styles>
 </file>

</xml_diff>

<commit_message>
Finalizing script to allow for discontinuous use
</commit_message>
<xml_diff>
--- a/Manual_Paw_Joints_Marking/Create_Paw_Point_Data_Protocol_2015_06_19.docx
+++ b/Manual_Paw_Joints_Marking/Create_Paw_Point_Data_Protocol_2015_06_19.docx
@@ -1,6 +1,6 @@
 
 <file path=word/document.xml><?xml version="1.0" encoding="utf-8"?>
-<w:document xmlns:wpc="http://schemas.microsoft.com/office/word/2010/wordprocessingCanvas" xmlns:mc="http://schemas.openxmlformats.org/markup-compatibility/2006" xmlns:o="urn:schemas-microsoft-com:office:office" xmlns:r="http://schemas.openxmlformats.org/officeDocument/2006/relationships" xmlns:m="http://schemas.openxmlformats.org/officeDocument/2006/math" xmlns:v="urn:schemas-microsoft-com:vml" xmlns:wp14="http://schemas.microsoft.com/office/word/2010/wordprocessingDrawing" xmlns:wp="http://schemas.openxmlformats.org/drawingml/2006/wordprocessingDrawing" xmlns:w10="urn:schemas-microsoft-com:office:word" xmlns:w="http://schemas.openxmlformats.org/wordprocessingml/2006/main" xmlns:w14="http://schemas.microsoft.com/office/word/2010/wordml" xmlns:w15="http://schemas.microsoft.com/office/word/2012/wordml" xmlns:wpg="http://schemas.microsoft.com/office/word/2010/wordprocessingGroup" xmlns:wpi="http://schemas.microsoft.com/office/word/2010/wordprocessingInk" xmlns:wne="http://schemas.microsoft.com/office/word/2006/wordml" xmlns:wps="http://schemas.microsoft.com/office/word/2010/wordprocessingShape" mc:Ignorable="w14 w15 wp14">
+<w:document xmlns:wpc="http://schemas.microsoft.com/office/word/2010/wordprocessingCanvas" xmlns:mc="http://schemas.openxmlformats.org/markup-compatibility/2006" xmlns:o="urn:schemas-microsoft-com:office:office" xmlns:r="http://schemas.openxmlformats.org/officeDocument/2006/relationships" xmlns:m="http://schemas.openxmlformats.org/officeDocument/2006/math" xmlns:v="urn:schemas-microsoft-com:vml" xmlns:wp14="http://schemas.microsoft.com/office/word/2010/wordprocessingDrawing" xmlns:wp="http://schemas.openxmlformats.org/drawingml/2006/wordprocessingDrawing" xmlns:w10="urn:schemas-microsoft-com:office:word" xmlns:w="http://schemas.openxmlformats.org/wordprocessingml/2006/main" xmlns:w14="http://schemas.microsoft.com/office/word/2010/wordml" xmlns:wpg="http://schemas.microsoft.com/office/word/2010/wordprocessingGroup" xmlns:wpi="http://schemas.microsoft.com/office/word/2010/wordprocessingInk" xmlns:wne="http://schemas.microsoft.com/office/word/2006/wordml" xmlns:wps="http://schemas.microsoft.com/office/word/2010/wordprocessingShape" mc:Ignorable="w14 wp14">
   <w:body>
     <w:p>
       <w:pPr>
@@ -1299,14 +1299,27 @@
       <w:r>
         <w:t xml:space="preserve">Figure </w:t>
       </w:r>
-      <w:fldSimple w:instr=" SEQ Figure \* ARABIC ">
-        <w:r>
-          <w:rPr>
-            <w:noProof/>
-          </w:rPr>
-          <w:t>1</w:t>
-        </w:r>
-      </w:fldSimple>
+      <w:r>
+        <w:fldChar w:fldCharType="begin"/>
+      </w:r>
+      <w:r>
+        <w:instrText xml:space="preserve"> SEQ Figure \* ARABIC </w:instrText>
+      </w:r>
+      <w:r>
+        <w:fldChar w:fldCharType="separate"/>
+      </w:r>
+      <w:r>
+        <w:rPr>
+          <w:noProof/>
+        </w:rPr>
+        <w:t>1</w:t>
+      </w:r>
+      <w:r>
+        <w:rPr>
+          <w:noProof/>
+        </w:rPr>
+        <w:fldChar w:fldCharType="end"/>
+      </w:r>
       <w:r>
         <w:t xml:space="preserve"> Data Contained in RatData Structure</w:t>
       </w:r>
@@ -1332,14 +1345,13 @@
         </w:numPr>
       </w:pPr>
       <w:r>
-        <w:t>Select the rat’s raw data folder (RatID – rawdata) from NAS4</w:t>
-      </w:r>
-      <w:r>
-        <w:t xml:space="preserve">. </w:t>
-      </w:r>
-      <w:r>
-        <w:t>MATLAB will load the file paths to all the session folders into the RatData structure and display its progress in the command window as it does so.</w:t>
-      </w:r>
+        <w:t>If this is your first time marking points for this rat</w:t>
+      </w:r>
+      <w:r>
+        <w:t xml:space="preserve">, you will be asked to do all that follows. If not, you will simply be asked to select the trial/video from which you would like to start. </w:t>
+      </w:r>
+      <w:bookmarkStart w:id="1" w:name="_GoBack"/>
+      <w:bookmarkEnd w:id="1"/>
     </w:p>
     <w:p>
       <w:pPr>
@@ -1351,6 +1363,24 @@
       </w:pPr>
       <w:r>
         <w:lastRenderedPageBreak/>
+        <w:t>Select the rat’s raw data folder (RatID – rawdata) from NAS4</w:t>
+      </w:r>
+      <w:r>
+        <w:t xml:space="preserve">. </w:t>
+      </w:r>
+      <w:r>
+        <w:t>MATLAB will load the file paths to all the session folders into the RatData structure and display its progress in the command window as it does so.</w:t>
+      </w:r>
+    </w:p>
+    <w:p>
+      <w:pPr>
+        <w:pStyle w:val="ListParagraph"/>
+        <w:numPr>
+          <w:ilvl w:val="1"/>
+          <w:numId w:val="1"/>
+        </w:numPr>
+      </w:pPr>
+      <w:r>
         <w:t>Select the session (a.k.a. the date) you would like to analyze</w:t>
       </w:r>
       <w:r>
@@ -1577,7 +1607,7 @@
               </wp:anchor>
             </w:drawing>
           </mc:Choice>
-          <mc:Fallback>
+          <mc:Fallback xmlns:w15="http://schemas.microsoft.com/office/word/2012/wordml">
             <w:pict>
               <v:rect w14:anchorId="34A2996D" id="Rectangle 2" o:spid="_x0000_s1026" style="position:absolute;margin-left:0;margin-top:255.15pt;width:20.25pt;height:12pt;z-index:251659264;visibility:visible;mso-wrap-style:square;mso-wrap-distance-left:9pt;mso-wrap-distance-top:0;mso-wrap-distance-right:9pt;mso-wrap-distance-bottom:0;mso-position-horizontal:absolute;mso-position-horizontal-relative:text;mso-position-vertical:absolute;mso-position-vertical-relative:text;v-text-anchor:middle" o:gfxdata="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" filled="f" strokecolor="red" strokeweight="6pt"/>
             </w:pict>
@@ -1639,14 +1669,27 @@
       <w:r>
         <w:t xml:space="preserve">Figure </w:t>
       </w:r>
-      <w:fldSimple w:instr=" SEQ Figure \* ARABIC ">
-        <w:r>
-          <w:rPr>
-            <w:noProof/>
-          </w:rPr>
-          <w:t>2</w:t>
-        </w:r>
-      </w:fldSimple>
+      <w:r>
+        <w:fldChar w:fldCharType="begin"/>
+      </w:r>
+      <w:r>
+        <w:instrText xml:space="preserve"> SEQ Figure \* ARABIC </w:instrText>
+      </w:r>
+      <w:r>
+        <w:fldChar w:fldCharType="separate"/>
+      </w:r>
+      <w:r>
+        <w:rPr>
+          <w:noProof/>
+        </w:rPr>
+        <w:t>2</w:t>
+      </w:r>
+      <w:r>
+        <w:rPr>
+          <w:noProof/>
+        </w:rPr>
+        <w:fldChar w:fldCharType="end"/>
+      </w:r>
       <w:r>
         <w:t xml:space="preserve"> Start Frame for R0027 05/13/</w:t>
       </w:r>
@@ -1735,8 +1778,6 @@
       <w:r>
         <w:t xml:space="preserve"> marker. If you realize you’ve made a mistake after submitting a marker, you can click the marker(s—hold Ctrl while clicking to choose several) and hit the Redo button to redo the markers, following the prompts as indicated. All of the important information will be save into the RatData structure, as stated in the previous table. </w:t>
       </w:r>
-      <w:bookmarkStart w:id="1" w:name="_GoBack"/>
-      <w:bookmarkEnd w:id="1"/>
     </w:p>
     <w:p>
       <w:r>
@@ -1799,7 +1840,7 @@
 </file>
 
 <file path=word/comments.xml><?xml version="1.0" encoding="utf-8"?>
-<w:comments xmlns:wpc="http://schemas.microsoft.com/office/word/2010/wordprocessingCanvas" xmlns:mc="http://schemas.openxmlformats.org/markup-compatibility/2006" xmlns:o="urn:schemas-microsoft-com:office:office" xmlns:r="http://schemas.openxmlformats.org/officeDocument/2006/relationships" xmlns:m="http://schemas.openxmlformats.org/officeDocument/2006/math" xmlns:v="urn:schemas-microsoft-com:vml" xmlns:wp14="http://schemas.microsoft.com/office/word/2010/wordprocessingDrawing" xmlns:wp="http://schemas.openxmlformats.org/drawingml/2006/wordprocessingDrawing" xmlns:w10="urn:schemas-microsoft-com:office:word" xmlns:w="http://schemas.openxmlformats.org/wordprocessingml/2006/main" xmlns:w14="http://schemas.microsoft.com/office/word/2010/wordml" xmlns:w15="http://schemas.microsoft.com/office/word/2012/wordml" xmlns:wpg="http://schemas.microsoft.com/office/word/2010/wordprocessingGroup" xmlns:wpi="http://schemas.microsoft.com/office/word/2010/wordprocessingInk" xmlns:wne="http://schemas.microsoft.com/office/word/2006/wordml" xmlns:wps="http://schemas.microsoft.com/office/word/2010/wordprocessingShape" mc:Ignorable="w14 w15 wp14">
+<w:comments xmlns:wpc="http://schemas.microsoft.com/office/word/2010/wordprocessingCanvas" xmlns:mc="http://schemas.openxmlformats.org/markup-compatibility/2006" xmlns:o="urn:schemas-microsoft-com:office:office" xmlns:r="http://schemas.openxmlformats.org/officeDocument/2006/relationships" xmlns:m="http://schemas.openxmlformats.org/officeDocument/2006/math" xmlns:v="urn:schemas-microsoft-com:vml" xmlns:wp14="http://schemas.microsoft.com/office/word/2010/wordprocessingDrawing" xmlns:wp="http://schemas.openxmlformats.org/drawingml/2006/wordprocessingDrawing" xmlns:w10="urn:schemas-microsoft-com:office:word" xmlns:w="http://schemas.openxmlformats.org/wordprocessingml/2006/main" xmlns:w14="http://schemas.microsoft.com/office/word/2010/wordml" xmlns:wpg="http://schemas.microsoft.com/office/word/2010/wordprocessingGroup" xmlns:wpi="http://schemas.microsoft.com/office/word/2010/wordprocessingInk" xmlns:wne="http://schemas.microsoft.com/office/word/2006/wordml" xmlns:wps="http://schemas.microsoft.com/office/word/2010/wordprocessingShape" mc:Ignorable="w14 wp14">
   <w:comment w:id="0" w:author="MSIS" w:date="2015-06-19T19:03:00Z" w:initials="M">
     <w:p>
       <w:pPr>
@@ -1826,8 +1867,8 @@
 </file>
 
 <file path=word/numbering.xml><?xml version="1.0" encoding="utf-8"?>
-<w:numbering xmlns:wpc="http://schemas.microsoft.com/office/word/2010/wordprocessingCanvas" xmlns:mc="http://schemas.openxmlformats.org/markup-compatibility/2006" xmlns:o="urn:schemas-microsoft-com:office:office" xmlns:r="http://schemas.openxmlformats.org/officeDocument/2006/relationships" xmlns:m="http://schemas.openxmlformats.org/officeDocument/2006/math" xmlns:v="urn:schemas-microsoft-com:vml" xmlns:wp14="http://schemas.microsoft.com/office/word/2010/wordprocessingDrawing" xmlns:wp="http://schemas.openxmlformats.org/drawingml/2006/wordprocessingDrawing" xmlns:w10="urn:schemas-microsoft-com:office:word" xmlns:w="http://schemas.openxmlformats.org/wordprocessingml/2006/main" xmlns:w14="http://schemas.microsoft.com/office/word/2010/wordml" xmlns:w15="http://schemas.microsoft.com/office/word/2012/wordml" xmlns:wpg="http://schemas.microsoft.com/office/word/2010/wordprocessingGroup" xmlns:wpi="http://schemas.microsoft.com/office/word/2010/wordprocessingInk" xmlns:wne="http://schemas.microsoft.com/office/word/2006/wordml" xmlns:wps="http://schemas.microsoft.com/office/word/2010/wordprocessingShape" mc:Ignorable="w14 w15 wp14">
-  <w:abstractNum w:abstractNumId="0" w15:restartNumberingAfterBreak="0">
+<w:numbering xmlns:wpc="http://schemas.microsoft.com/office/word/2010/wordprocessingCanvas" xmlns:mc="http://schemas.openxmlformats.org/markup-compatibility/2006" xmlns:o="urn:schemas-microsoft-com:office:office" xmlns:r="http://schemas.openxmlformats.org/officeDocument/2006/relationships" xmlns:m="http://schemas.openxmlformats.org/officeDocument/2006/math" xmlns:v="urn:schemas-microsoft-com:vml" xmlns:wp14="http://schemas.microsoft.com/office/word/2010/wordprocessingDrawing" xmlns:wp="http://schemas.openxmlformats.org/drawingml/2006/wordprocessingDrawing" xmlns:w10="urn:schemas-microsoft-com:office:word" xmlns:w="http://schemas.openxmlformats.org/wordprocessingml/2006/main" xmlns:w14="http://schemas.microsoft.com/office/word/2010/wordml" xmlns:wpg="http://schemas.microsoft.com/office/word/2010/wordprocessingGroup" xmlns:wpi="http://schemas.microsoft.com/office/word/2010/wordprocessingInk" xmlns:wne="http://schemas.microsoft.com/office/word/2006/wordml" xmlns:wps="http://schemas.microsoft.com/office/word/2010/wordprocessingShape" mc:Ignorable="w14 wp14">
+  <w:abstractNum w:abstractNumId="0">
     <w:nsid w:val="10443C6A"/>
     <w:multiLevelType w:val="hybridMultilevel"/>
     <w:tmpl w:val="CB3653FE"/>
@@ -1913,7 +1954,7 @@
       </w:pPr>
     </w:lvl>
   </w:abstractNum>
-  <w:abstractNum w:abstractNumId="1" w15:restartNumberingAfterBreak="0">
+  <w:abstractNum w:abstractNumId="1">
     <w:nsid w:val="20F21D70"/>
     <w:multiLevelType w:val="hybridMultilevel"/>
     <w:tmpl w:val="2C24E4F2"/>
@@ -2009,7 +2050,7 @@
 </file>
 
 <file path=word/styles.xml><?xml version="1.0" encoding="utf-8"?>
-<w:styles xmlns:mc="http://schemas.openxmlformats.org/markup-compatibility/2006" xmlns:r="http://schemas.openxmlformats.org/officeDocument/2006/relationships" xmlns:w="http://schemas.openxmlformats.org/wordprocessingml/2006/main" xmlns:w14="http://schemas.microsoft.com/office/word/2010/wordml" xmlns:w15="http://schemas.microsoft.com/office/word/2012/wordml" mc:Ignorable="w14 w15">
+<w:styles xmlns:mc="http://schemas.openxmlformats.org/markup-compatibility/2006" xmlns:r="http://schemas.openxmlformats.org/officeDocument/2006/relationships" xmlns:w="http://schemas.openxmlformats.org/wordprocessingml/2006/main" xmlns:w14="http://schemas.microsoft.com/office/word/2010/wordml" mc:Ignorable="w14">
   <w:docDefaults>
     <w:rPrDefault>
       <w:rPr>
@@ -2025,378 +2066,588 @@
       </w:pPr>
     </w:pPrDefault>
   </w:docDefaults>
-  <w:latentStyles w:defLockedState="0" w:defUIPriority="99" w:defSemiHidden="0" w:defUnhideWhenUsed="0" w:defQFormat="0" w:count="371">
-    <w:lsdException w:name="Normal" w:uiPriority="0" w:qFormat="1"/>
-    <w:lsdException w:name="heading 1" w:uiPriority="9" w:qFormat="1"/>
-    <w:lsdException w:name="heading 2" w:semiHidden="1" w:uiPriority="9" w:unhideWhenUsed="1" w:qFormat="1"/>
-    <w:lsdException w:name="heading 3" w:semiHidden="1" w:uiPriority="9" w:unhideWhenUsed="1" w:qFormat="1"/>
-    <w:lsdException w:name="heading 4" w:semiHidden="1" w:uiPriority="9" w:unhideWhenUsed="1" w:qFormat="1"/>
-    <w:lsdException w:name="heading 5" w:semiHidden="1" w:uiPriority="9" w:unhideWhenUsed="1" w:qFormat="1"/>
-    <w:lsdException w:name="heading 6" w:semiHidden="1" w:uiPriority="9" w:unhideWhenUsed="1" w:qFormat="1"/>
-    <w:lsdException w:name="heading 7" w:semiHidden="1" w:uiPriority="9" w:unhideWhenUsed="1" w:qFormat="1"/>
-    <w:lsdException w:name="heading 8" w:semiHidden="1" w:uiPriority="9" w:unhideWhenUsed="1" w:qFormat="1"/>
-    <w:lsdException w:name="heading 9" w:semiHidden="1" w:uiPriority="9" w:unhideWhenUsed="1" w:qFormat="1"/>
-    <w:lsdException w:name="index 1" w:semiHidden="1" w:unhideWhenUsed="1"/>
-    <w:lsdException w:name="index 2" w:semiHidden="1" w:unhideWhenUsed="1"/>
-    <w:lsdException w:name="index 3" w:semiHidden="1" w:unhideWhenUsed="1"/>
-    <w:lsdException w:name="index 4" w:semiHidden="1" w:unhideWhenUsed="1"/>
-    <w:lsdException w:name="index 5" w:semiHidden="1" w:unhideWhenUsed="1"/>
-    <w:lsdException w:name="index 6" w:semiHidden="1" w:unhideWhenUsed="1"/>
-    <w:lsdException w:name="index 7" w:semiHidden="1" w:unhideWhenUsed="1"/>
-    <w:lsdException w:name="index 8" w:semiHidden="1" w:unhideWhenUsed="1"/>
-    <w:lsdException w:name="index 9" w:semiHidden="1" w:unhideWhenUsed="1"/>
-    <w:lsdException w:name="toc 1" w:semiHidden="1" w:uiPriority="39" w:unhideWhenUsed="1"/>
-    <w:lsdException w:name="toc 2" w:semiHidden="1" w:uiPriority="39" w:unhideWhenUsed="1"/>
-    <w:lsdException w:name="toc 3" w:semiHidden="1" w:uiPriority="39" w:unhideWhenUsed="1"/>
-    <w:lsdException w:name="toc 4" w:semiHidden="1" w:uiPriority="39" w:unhideWhenUsed="1"/>
-    <w:lsdException w:name="toc 5" w:semiHidden="1" w:uiPriority="39" w:unhideWhenUsed="1"/>
-    <w:lsdException w:name="toc 6" w:semiHidden="1" w:uiPriority="39" w:unhideWhenUsed="1"/>
-    <w:lsdException w:name="toc 7" w:semiHidden="1" w:uiPriority="39" w:unhideWhenUsed="1"/>
-    <w:lsdException w:name="toc 8" w:semiHidden="1" w:uiPriority="39" w:unhideWhenUsed="1"/>
-    <w:lsdException w:name="toc 9" w:semiHidden="1" w:uiPriority="39" w:unhideWhenUsed="1"/>
-    <w:lsdException w:name="Normal Indent" w:semiHidden="1" w:unhideWhenUsed="1"/>
-    <w:lsdException w:name="footnote text" w:semiHidden="1" w:unhideWhenUsed="1"/>
-    <w:lsdException w:name="annotation text" w:semiHidden="1" w:unhideWhenUsed="1"/>
-    <w:lsdException w:name="header" w:semiHidden="1" w:unhideWhenUsed="1"/>
-    <w:lsdException w:name="footer" w:semiHidden="1" w:unhideWhenUsed="1"/>
-    <w:lsdException w:name="index heading" w:semiHidden="1" w:unhideWhenUsed="1"/>
-    <w:lsdException w:name="caption" w:semiHidden="1" w:uiPriority="35" w:unhideWhenUsed="1" w:qFormat="1"/>
-    <w:lsdException w:name="table of figures" w:semiHidden="1" w:unhideWhenUsed="1"/>
-    <w:lsdException w:name="envelope address" w:semiHidden="1" w:unhideWhenUsed="1"/>
-    <w:lsdException w:name="envelope return" w:semiHidden="1" w:unhideWhenUsed="1"/>
-    <w:lsdException w:name="footnote reference" w:semiHidden="1" w:unhideWhenUsed="1"/>
-    <w:lsdException w:name="annotation reference" w:semiHidden="1" w:unhideWhenUsed="1"/>
-    <w:lsdException w:name="line number" w:semiHidden="1" w:unhideWhenUsed="1"/>
-    <w:lsdException w:name="page number" w:semiHidden="1" w:unhideWhenUsed="1"/>
-    <w:lsdException w:name="endnote reference" w:semiHidden="1" w:unhideWhenUsed="1"/>
-    <w:lsdException w:name="endnote text" w:semiHidden="1" w:unhideWhenUsed="1"/>
-    <w:lsdException w:name="table of authorities" w:semiHidden="1" w:unhideWhenUsed="1"/>
-    <w:lsdException w:name="macro" w:semiHidden="1" w:unhideWhenUsed="1"/>
-    <w:lsdException w:name="toa heading" w:semiHidden="1" w:unhideWhenUsed="1"/>
-    <w:lsdException w:name="List" w:semiHidden="1" w:unhideWhenUsed="1"/>
-    <w:lsdException w:name="List Bullet" w:semiHidden="1" w:unhideWhenUsed="1"/>
-    <w:lsdException w:name="List Number" w:semiHidden="1" w:unhideWhenUsed="1"/>
-    <w:lsdException w:name="List 2" w:semiHidden="1" w:unhideWhenUsed="1"/>
-    <w:lsdException w:name="List 3" w:semiHidden="1" w:unhideWhenUsed="1"/>
-    <w:lsdException w:name="List 4" w:semiHidden="1" w:unhideWhenUsed="1"/>
-    <w:lsdException w:name="List 5" w:semiHidden="1" w:unhideWhenUsed="1"/>
-    <w:lsdException w:name="List Bullet 2" w:semiHidden="1" w:unhideWhenUsed="1"/>
-    <w:lsdException w:name="List Bullet 3" w:semiHidden="1" w:unhideWhenUsed="1"/>
-    <w:lsdException w:name="List Bullet 4" w:semiHidden="1" w:unhideWhenUsed="1"/>
-    <w:lsdException w:name="List Bullet 5" w:semiHidden="1" w:unhideWhenUsed="1"/>
-    <w:lsdException w:name="List Number 2" w:semiHidden="1" w:unhideWhenUsed="1"/>
-    <w:lsdException w:name="List Number 3" w:semiHidden="1" w:unhideWhenUsed="1"/>
-    <w:lsdException w:name="List Number 4" w:semiHidden="1" w:unhideWhenUsed="1"/>
-    <w:lsdException w:name="List Number 5" w:semiHidden="1" w:unhideWhenUsed="1"/>
-    <w:lsdException w:name="Title" w:uiPriority="10" w:qFormat="1"/>
-    <w:lsdException w:name="Closing" w:semiHidden="1" w:unhideWhenUsed="1"/>
-    <w:lsdException w:name="Signature" w:semiHidden="1" w:unhideWhenUsed="1"/>
-    <w:lsdException w:name="Default Paragraph Font" w:semiHidden="1" w:uiPriority="1" w:unhideWhenUsed="1"/>
-    <w:lsdException w:name="Body Text" w:semiHidden="1" w:unhideWhenUsed="1"/>
-    <w:lsdException w:name="Body Text Indent" w:semiHidden="1" w:unhideWhenUsed="1"/>
-    <w:lsdException w:name="List Continue" w:semiHidden="1" w:unhideWhenUsed="1"/>
-    <w:lsdException w:name="List Continue 2" w:semiHidden="1" w:unhideWhenUsed="1"/>
-    <w:lsdException w:name="List Continue 3" w:semiHidden="1" w:unhideWhenUsed="1"/>
-    <w:lsdException w:name="List Continue 4" w:semiHidden="1" w:unhideWhenUsed="1"/>
-    <w:lsdException w:name="List Continue 5" w:semiHidden="1" w:unhideWhenUsed="1"/>
-    <w:lsdException w:name="Message Header" w:semiHidden="1" w:unhideWhenUsed="1"/>
-    <w:lsdException w:name="Subtitle" w:uiPriority="11" w:qFormat="1"/>
-    <w:lsdException w:name="Salutation" w:semiHidden="1" w:unhideWhenUsed="1"/>
-    <w:lsdException w:name="Date" w:semiHidden="1" w:unhideWhenUsed="1"/>
-    <w:lsdException w:name="Body Text First Indent" w:semiHidden="1" w:unhideWhenUsed="1"/>
-    <w:lsdException w:name="Body Text First Indent 2" w:semiHidden="1" w:unhideWhenUsed="1"/>
-    <w:lsdException w:name="Note Heading" w:semiHidden="1" w:unhideWhenUsed="1"/>
-    <w:lsdException w:name="Body Text 2" w:semiHidden="1" w:unhideWhenUsed="1"/>
-    <w:lsdException w:name="Body Text 3" w:semiHidden="1" w:unhideWhenUsed="1"/>
-    <w:lsdException w:name="Body Text Indent 2" w:semiHidden="1" w:unhideWhenUsed="1"/>
-    <w:lsdException w:name="Body Text Indent 3" w:semiHidden="1" w:unhideWhenUsed="1"/>
-    <w:lsdException w:name="Block Text" w:semiHidden="1" w:unhideWhenUsed="1"/>
-    <w:lsdException w:name="Hyperlink" w:semiHidden="1" w:unhideWhenUsed="1"/>
-    <w:lsdException w:name="FollowedHyperlink" w:semiHidden="1" w:unhideWhenUsed="1"/>
-    <w:lsdException w:name="Strong" w:uiPriority="22" w:qFormat="1"/>
-    <w:lsdException w:name="Emphasis" w:uiPriority="20" w:qFormat="1"/>
-    <w:lsdException w:name="Document Map" w:semiHidden="1" w:unhideWhenUsed="1"/>
-    <w:lsdException w:name="Plain Text" w:semiHidden="1" w:unhideWhenUsed="1"/>
-    <w:lsdException w:name="E-mail Signature" w:semiHidden="1" w:unhideWhenUsed="1"/>
-    <w:lsdException w:name="HTML Top of Form" w:semiHidden="1" w:unhideWhenUsed="1"/>
-    <w:lsdException w:name="HTML Bottom of Form" w:semiHidden="1" w:unhideWhenUsed="1"/>
-    <w:lsdException w:name="Normal (Web)" w:semiHidden="1" w:unhideWhenUsed="1"/>
-    <w:lsdException w:name="HTML Acronym" w:semiHidden="1" w:unhideWhenUsed="1"/>
-    <w:lsdException w:name="HTML Address" w:semiHidden="1" w:unhideWhenUsed="1"/>
-    <w:lsdException w:name="HTML Cite" w:semiHidden="1" w:unhideWhenUsed="1"/>
-    <w:lsdException w:name="HTML Code" w:semiHidden="1" w:unhideWhenUsed="1"/>
-    <w:lsdException w:name="HTML Definition" w:semiHidden="1" w:unhideWhenUsed="1"/>
-    <w:lsdException w:name="HTML Keyboard" w:semiHidden="1" w:unhideWhenUsed="1"/>
-    <w:lsdException w:name="HTML Preformatted" w:semiHidden="1" w:unhideWhenUsed="1"/>
-    <w:lsdException w:name="HTML Sample" w:semiHidden="1" w:unhideWhenUsed="1"/>
-    <w:lsdException w:name="HTML Typewriter" w:semiHidden="1" w:unhideWhenUsed="1"/>
-    <w:lsdException w:name="HTML Variable" w:semiHidden="1" w:unhideWhenUsed="1"/>
-    <w:lsdException w:name="Normal Table" w:semiHidden="1" w:unhideWhenUsed="1"/>
-    <w:lsdException w:name="annotation subject" w:semiHidden="1" w:unhideWhenUsed="1"/>
-    <w:lsdException w:name="No List" w:semiHidden="1" w:unhideWhenUsed="1"/>
-    <w:lsdException w:name="Outline List 1" w:semiHidden="1" w:unhideWhenUsed="1"/>
-    <w:lsdException w:name="Outline List 2" w:semiHidden="1" w:unhideWhenUsed="1"/>
-    <w:lsdException w:name="Outline List 3" w:semiHidden="1" w:unhideWhenUsed="1"/>
-    <w:lsdException w:name="Table Simple 1" w:semiHidden="1" w:unhideWhenUsed="1"/>
-    <w:lsdException w:name="Table Simple 2" w:semiHidden="1" w:unhideWhenUsed="1"/>
-    <w:lsdException w:name="Table Simple 3" w:semiHidden="1" w:unhideWhenUsed="1"/>
-    <w:lsdException w:name="Table Classic 1" w:semiHidden="1" w:unhideWhenUsed="1"/>
-    <w:lsdException w:name="Table Classic 2" w:semiHidden="1" w:unhideWhenUsed="1"/>
-    <w:lsdException w:name="Table Classic 3" w:semiHidden="1" w:unhideWhenUsed="1"/>
-    <w:lsdException w:name="Table Classic 4" w:semiHidden="1" w:unhideWhenUsed="1"/>
-    <w:lsdException w:name="Table Colorful 1" w:semiHidden="1" w:unhideWhenUsed="1"/>
-    <w:lsdException w:name="Table Colorful 2" w:semiHidden="1" w:unhideWhenUsed="1"/>
-    <w:lsdException w:name="Table Colorful 3" w:semiHidden="1" w:unhideWhenUsed="1"/>
-    <w:lsdException w:name="Table Columns 1" w:semiHidden="1" w:unhideWhenUsed="1"/>
-    <w:lsdException w:name="Table Columns 2" w:semiHidden="1" w:unhideWhenUsed="1"/>
-    <w:lsdException w:name="Table Columns 3" w:semiHidden="1" w:unhideWhenUsed="1"/>
-    <w:lsdException w:name="Table Columns 4" w:semiHidden="1" w:unhideWhenUsed="1"/>
-    <w:lsdException w:name="Table Columns 5" w:semiHidden="1" w:unhideWhenUsed="1"/>
-    <w:lsdException w:name="Table Grid 1" w:semiHidden="1" w:unhideWhenUsed="1"/>
-    <w:lsdException w:name="Table Grid 2" w:semiHidden="1" w:unhideWhenUsed="1"/>
-    <w:lsdException w:name="Table Grid 3" w:semiHidden="1" w:unhideWhenUsed="1"/>
-    <w:lsdException w:name="Table Grid 4" w:semiHidden="1" w:unhideWhenUsed="1"/>
-    <w:lsdException w:name="Table Grid 5" w:semiHidden="1" w:unhideWhenUsed="1"/>
-    <w:lsdException w:name="Table Grid 6" w:semiHidden="1" w:unhideWhenUsed="1"/>
-    <w:lsdException w:name="Table Grid 7" w:semiHidden="1" w:unhideWhenUsed="1"/>
-    <w:lsdException w:name="Table Grid 8" w:semiHidden="1" w:unhideWhenUsed="1"/>
-    <w:lsdException w:name="Table List 1" w:semiHidden="1" w:unhideWhenUsed="1"/>
-    <w:lsdException w:name="Table List 2" w:semiHidden="1" w:unhideWhenUsed="1"/>
-    <w:lsdException w:name="Table List 3" w:semiHidden="1" w:unhideWhenUsed="1"/>
-    <w:lsdException w:name="Table List 4" w:semiHidden="1" w:unhideWhenUsed="1"/>
-    <w:lsdException w:name="Table List 5" w:semiHidden="1" w:unhideWhenUsed="1"/>
-    <w:lsdException w:name="Table List 6" w:semiHidden="1" w:unhideWhenUsed="1"/>
-    <w:lsdException w:name="Table List 7" w:semiHidden="1" w:unhideWhenUsed="1"/>
-    <w:lsdException w:name="Table List 8" w:semiHidden="1" w:unhideWhenUsed="1"/>
-    <w:lsdException w:name="Table 3D effects 1" w:semiHidden="1" w:unhideWhenUsed="1"/>
-    <w:lsdException w:name="Table 3D effects 2" w:semiHidden="1" w:unhideWhenUsed="1"/>
-    <w:lsdException w:name="Table 3D effects 3" w:semiHidden="1" w:unhideWhenUsed="1"/>
-    <w:lsdException w:name="Table Contemporary" w:semiHidden="1" w:unhideWhenUsed="1"/>
-    <w:lsdException w:name="Table Elegant" w:semiHidden="1" w:unhideWhenUsed="1"/>
-    <w:lsdException w:name="Table Professional" w:semiHidden="1" w:unhideWhenUsed="1"/>
-    <w:lsdException w:name="Table Subtle 1" w:semiHidden="1" w:unhideWhenUsed="1"/>
-    <w:lsdException w:name="Table Subtle 2" w:semiHidden="1" w:unhideWhenUsed="1"/>
-    <w:lsdException w:name="Table Web 1" w:semiHidden="1" w:unhideWhenUsed="1"/>
-    <w:lsdException w:name="Table Web 2" w:semiHidden="1" w:unhideWhenUsed="1"/>
-    <w:lsdException w:name="Table Web 3" w:semiHidden="1" w:unhideWhenUsed="1"/>
-    <w:lsdException w:name="Balloon Text" w:semiHidden="1" w:unhideWhenUsed="1"/>
-    <w:lsdException w:name="Table Grid" w:uiPriority="59"/>
-    <w:lsdException w:name="Table Theme" w:semiHidden="1" w:unhideWhenUsed="1"/>
-    <w:lsdException w:name="Placeholder Text" w:semiHidden="1"/>
-    <w:lsdException w:name="No Spacing" w:uiPriority="1" w:qFormat="1"/>
-    <w:lsdException w:name="Light Shading" w:uiPriority="60"/>
-    <w:lsdException w:name="Light List" w:uiPriority="61"/>
-    <w:lsdException w:name="Light Grid" w:uiPriority="62"/>
-    <w:lsdException w:name="Medium Shading 1" w:uiPriority="63"/>
-    <w:lsdException w:name="Medium Shading 2" w:uiPriority="64"/>
-    <w:lsdException w:name="Medium List 1" w:uiPriority="65"/>
-    <w:lsdException w:name="Medium List 2" w:uiPriority="66"/>
-    <w:lsdException w:name="Medium Grid 1" w:uiPriority="67"/>
-    <w:lsdException w:name="Medium Grid 2" w:uiPriority="68"/>
-    <w:lsdException w:name="Medium Grid 3" w:uiPriority="69"/>
-    <w:lsdException w:name="Dark List" w:uiPriority="70"/>
-    <w:lsdException w:name="Colorful Shading" w:uiPriority="71"/>
-    <w:lsdException w:name="Colorful List" w:uiPriority="72"/>
-    <w:lsdException w:name="Colorful Grid" w:uiPriority="73"/>
-    <w:lsdException w:name="Light Shading Accent 1" w:uiPriority="60"/>
-    <w:lsdException w:name="Light List Accent 1" w:uiPriority="61"/>
-    <w:lsdException w:name="Light Grid Accent 1" w:uiPriority="62"/>
-    <w:lsdException w:name="Medium Shading 1 Accent 1" w:uiPriority="63"/>
-    <w:lsdException w:name="Medium Shading 2 Accent 1" w:uiPriority="64"/>
-    <w:lsdException w:name="Medium List 1 Accent 1" w:uiPriority="65"/>
-    <w:lsdException w:name="Revision" w:semiHidden="1"/>
-    <w:lsdException w:name="List Paragraph" w:uiPriority="34" w:qFormat="1"/>
-    <w:lsdException w:name="Quote" w:uiPriority="29" w:qFormat="1"/>
-    <w:lsdException w:name="Intense Quote" w:uiPriority="30" w:qFormat="1"/>
-    <w:lsdException w:name="Medium List 2 Accent 1" w:uiPriority="66"/>
-    <w:lsdException w:name="Medium Grid 1 Accent 1" w:uiPriority="67"/>
-    <w:lsdException w:name="Medium Grid 2 Accent 1" w:uiPriority="68"/>
-    <w:lsdException w:name="Medium Grid 3 Accent 1" w:uiPriority="69"/>
-    <w:lsdException w:name="Dark List Accent 1" w:uiPriority="70"/>
-    <w:lsdException w:name="Colorful Shading Accent 1" w:uiPriority="71"/>
-    <w:lsdException w:name="Colorful List Accent 1" w:uiPriority="72"/>
-    <w:lsdException w:name="Colorful Grid Accent 1" w:uiPriority="73"/>
-    <w:lsdException w:name="Light Shading Accent 2" w:uiPriority="60"/>
-    <w:lsdException w:name="Light List Accent 2" w:uiPriority="61"/>
-    <w:lsdException w:name="Light Grid Accent 2" w:uiPriority="62"/>
-    <w:lsdException w:name="Medium Shading 1 Accent 2" w:uiPriority="63"/>
-    <w:lsdException w:name="Medium Shading 2 Accent 2" w:uiPriority="64"/>
-    <w:lsdException w:name="Medium List 1 Accent 2" w:uiPriority="65"/>
-    <w:lsdException w:name="Medium List 2 Accent 2" w:uiPriority="66"/>
-    <w:lsdException w:name="Medium Grid 1 Accent 2" w:uiPriority="67"/>
-    <w:lsdException w:name="Medium Grid 2 Accent 2" w:uiPriority="68"/>
-    <w:lsdException w:name="Medium Grid 3 Accent 2" w:uiPriority="69"/>
-    <w:lsdException w:name="Dark List Accent 2" w:uiPriority="70"/>
-    <w:lsdException w:name="Colorful Shading Accent 2" w:uiPriority="71"/>
-    <w:lsdException w:name="Colorful List Accent 2" w:uiPriority="72"/>
-    <w:lsdException w:name="Colorful Grid Accent 2" w:uiPriority="73"/>
-    <w:lsdException w:name="Light Shading Accent 3" w:uiPriority="60"/>
-    <w:lsdException w:name="Light List Accent 3" w:uiPriority="61"/>
-    <w:lsdException w:name="Light Grid Accent 3" w:uiPriority="62"/>
-    <w:lsdException w:name="Medium Shading 1 Accent 3" w:uiPriority="63"/>
-    <w:lsdException w:name="Medium Shading 2 Accent 3" w:uiPriority="64"/>
-    <w:lsdException w:name="Medium List 1 Accent 3" w:uiPriority="65"/>
-    <w:lsdException w:name="Medium List 2 Accent 3" w:uiPriority="66"/>
-    <w:lsdException w:name="Medium Grid 1 Accent 3" w:uiPriority="67"/>
-    <w:lsdException w:name="Medium Grid 2 Accent 3" w:uiPriority="68"/>
-    <w:lsdException w:name="Medium Grid 3 Accent 3" w:uiPriority="69"/>
-    <w:lsdException w:name="Dark List Accent 3" w:uiPriority="70"/>
-    <w:lsdException w:name="Colorful Shading Accent 3" w:uiPriority="71"/>
-    <w:lsdException w:name="Colorful List Accent 3" w:uiPriority="72"/>
-    <w:lsdException w:name="Colorful Grid Accent 3" w:uiPriority="73"/>
-    <w:lsdException w:name="Light Shading Accent 4" w:uiPriority="60"/>
-    <w:lsdException w:name="Light List Accent 4" w:uiPriority="61"/>
-    <w:lsdException w:name="Light Grid Accent 4" w:uiPriority="62"/>
-    <w:lsdException w:name="Medium Shading 1 Accent 4" w:uiPriority="63"/>
-    <w:lsdException w:name="Medium Shading 2 Accent 4" w:uiPriority="64"/>
-    <w:lsdException w:name="Medium List 1 Accent 4" w:uiPriority="65"/>
-    <w:lsdException w:name="Medium List 2 Accent 4" w:uiPriority="66"/>
-    <w:lsdException w:name="Medium Grid 1 Accent 4" w:uiPriority="67"/>
-    <w:lsdException w:name="Medium Grid 2 Accent 4" w:uiPriority="68"/>
-    <w:lsdException w:name="Medium Grid 3 Accent 4" w:uiPriority="69"/>
-    <w:lsdException w:name="Dark List Accent 4" w:uiPriority="70"/>
-    <w:lsdException w:name="Colorful Shading Accent 4" w:uiPriority="71"/>
-    <w:lsdException w:name="Colorful List Accent 4" w:uiPriority="72"/>
-    <w:lsdException w:name="Colorful Grid Accent 4" w:uiPriority="73"/>
-    <w:lsdException w:name="Light Shading Accent 5" w:uiPriority="60"/>
-    <w:lsdException w:name="Light List Accent 5" w:uiPriority="61"/>
-    <w:lsdException w:name="Light Grid Accent 5" w:uiPriority="62"/>
-    <w:lsdException w:name="Medium Shading 1 Accent 5" w:uiPriority="63"/>
-    <w:lsdException w:name="Medium Shading 2 Accent 5" w:uiPriority="64"/>
-    <w:lsdException w:name="Medium List 1 Accent 5" w:uiPriority="65"/>
-    <w:lsdException w:name="Medium List 2 Accent 5" w:uiPriority="66"/>
-    <w:lsdException w:name="Medium Grid 1 Accent 5" w:uiPriority="67"/>
-    <w:lsdException w:name="Medium Grid 2 Accent 5" w:uiPriority="68"/>
-    <w:lsdException w:name="Medium Grid 3 Accent 5" w:uiPriority="69"/>
-    <w:lsdException w:name="Dark List Accent 5" w:uiPriority="70"/>
-    <w:lsdException w:name="Colorful Shading Accent 5" w:uiPriority="71"/>
-    <w:lsdException w:name="Colorful List Accent 5" w:uiPriority="72"/>
-    <w:lsdException w:name="Colorful Grid Accent 5" w:uiPriority="73"/>
-    <w:lsdException w:name="Light Shading Accent 6" w:uiPriority="60"/>
-    <w:lsdException w:name="Light List Accent 6" w:uiPriority="61"/>
-    <w:lsdException w:name="Light Grid Accent 6" w:uiPriority="62"/>
-    <w:lsdException w:name="Medium Shading 1 Accent 6" w:uiPriority="63"/>
-    <w:lsdException w:name="Medium Shading 2 Accent 6" w:uiPriority="64"/>
-    <w:lsdException w:name="Medium List 1 Accent 6" w:uiPriority="65"/>
-    <w:lsdException w:name="Medium List 2 Accent 6" w:uiPriority="66"/>
-    <w:lsdException w:name="Medium Grid 1 Accent 6" w:uiPriority="67"/>
-    <w:lsdException w:name="Medium Grid 2 Accent 6" w:uiPriority="68"/>
-    <w:lsdException w:name="Medium Grid 3 Accent 6" w:uiPriority="69"/>
-    <w:lsdException w:name="Dark List Accent 6" w:uiPriority="70"/>
-    <w:lsdException w:name="Colorful Shading Accent 6" w:uiPriority="71"/>
-    <w:lsdException w:name="Colorful List Accent 6" w:uiPriority="72"/>
-    <w:lsdException w:name="Colorful Grid Accent 6" w:uiPriority="73"/>
-    <w:lsdException w:name="Subtle Emphasis" w:uiPriority="19" w:qFormat="1"/>
-    <w:lsdException w:name="Intense Emphasis" w:uiPriority="21" w:qFormat="1"/>
-    <w:lsdException w:name="Subtle Reference" w:uiPriority="31" w:qFormat="1"/>
-    <w:lsdException w:name="Intense Reference" w:uiPriority="32" w:qFormat="1"/>
-    <w:lsdException w:name="Book Title" w:uiPriority="33" w:qFormat="1"/>
-    <w:lsdException w:name="Bibliography" w:semiHidden="1" w:uiPriority="37" w:unhideWhenUsed="1"/>
-    <w:lsdException w:name="TOC Heading" w:semiHidden="1" w:uiPriority="39" w:unhideWhenUsed="1" w:qFormat="1"/>
-    <w:lsdException w:name="Plain Table 1" w:uiPriority="41"/>
-    <w:lsdException w:name="Plain Table 2" w:uiPriority="42"/>
-    <w:lsdException w:name="Plain Table 3" w:uiPriority="43"/>
-    <w:lsdException w:name="Plain Table 4" w:uiPriority="44"/>
-    <w:lsdException w:name="Plain Table 5" w:uiPriority="45"/>
-    <w:lsdException w:name="Grid Table Light" w:uiPriority="40"/>
-    <w:lsdException w:name="Grid Table 1 Light" w:uiPriority="46"/>
-    <w:lsdException w:name="Grid Table 2" w:uiPriority="47"/>
-    <w:lsdException w:name="Grid Table 3" w:uiPriority="48"/>
-    <w:lsdException w:name="Grid Table 4" w:uiPriority="49"/>
-    <w:lsdException w:name="Grid Table 5 Dark" w:uiPriority="50"/>
-    <w:lsdException w:name="Grid Table 6 Colorful" w:uiPriority="51"/>
-    <w:lsdException w:name="Grid Table 7 Colorful" w:uiPriority="52"/>
-    <w:lsdException w:name="Grid Table 1 Light Accent 1" w:uiPriority="46"/>
-    <w:lsdException w:name="Grid Table 2 Accent 1" w:uiPriority="47"/>
-    <w:lsdException w:name="Grid Table 3 Accent 1" w:uiPriority="48"/>
-    <w:lsdException w:name="Grid Table 4 Accent 1" w:uiPriority="49"/>
-    <w:lsdException w:name="Grid Table 5 Dark Accent 1" w:uiPriority="50"/>
-    <w:lsdException w:name="Grid Table 6 Colorful Accent 1" w:uiPriority="51"/>
-    <w:lsdException w:name="Grid Table 7 Colorful Accent 1" w:uiPriority="52"/>
-    <w:lsdException w:name="Grid Table 1 Light Accent 2" w:uiPriority="46"/>
-    <w:lsdException w:name="Grid Table 2 Accent 2" w:uiPriority="47"/>
-    <w:lsdException w:name="Grid Table 3 Accent 2" w:uiPriority="48"/>
-    <w:lsdException w:name="Grid Table 4 Accent 2" w:uiPriority="49"/>
-    <w:lsdException w:name="Grid Table 5 Dark Accent 2" w:uiPriority="50"/>
-    <w:lsdException w:name="Grid Table 6 Colorful Accent 2" w:uiPriority="51"/>
-    <w:lsdException w:name="Grid Table 7 Colorful Accent 2" w:uiPriority="52"/>
-    <w:lsdException w:name="Grid Table 1 Light Accent 3" w:uiPriority="46"/>
-    <w:lsdException w:name="Grid Table 2 Accent 3" w:uiPriority="47"/>
-    <w:lsdException w:name="Grid Table 3 Accent 3" w:uiPriority="48"/>
-    <w:lsdException w:name="Grid Table 4 Accent 3" w:uiPriority="49"/>
-    <w:lsdException w:name="Grid Table 5 Dark Accent 3" w:uiPriority="50"/>
-    <w:lsdException w:name="Grid Table 6 Colorful Accent 3" w:uiPriority="51"/>
-    <w:lsdException w:name="Grid Table 7 Colorful Accent 3" w:uiPriority="52"/>
-    <w:lsdException w:name="Grid Table 1 Light Accent 4" w:uiPriority="46"/>
-    <w:lsdException w:name="Grid Table 2 Accent 4" w:uiPriority="47"/>
-    <w:lsdException w:name="Grid Table 3 Accent 4" w:uiPriority="48"/>
-    <w:lsdException w:name="Grid Table 4 Accent 4" w:uiPriority="49"/>
-    <w:lsdException w:name="Grid Table 5 Dark Accent 4" w:uiPriority="50"/>
-    <w:lsdException w:name="Grid Table 6 Colorful Accent 4" w:uiPriority="51"/>
-    <w:lsdException w:name="Grid Table 7 Colorful Accent 4" w:uiPriority="52"/>
-    <w:lsdException w:name="Grid Table 1 Light Accent 5" w:uiPriority="46"/>
-    <w:lsdException w:name="Grid Table 2 Accent 5" w:uiPriority="47"/>
-    <w:lsdException w:name="Grid Table 3 Accent 5" w:uiPriority="48"/>
-    <w:lsdException w:name="Grid Table 4 Accent 5" w:uiPriority="49"/>
-    <w:lsdException w:name="Grid Table 5 Dark Accent 5" w:uiPriority="50"/>
-    <w:lsdException w:name="Grid Table 6 Colorful Accent 5" w:uiPriority="51"/>
-    <w:lsdException w:name="Grid Table 7 Colorful Accent 5" w:uiPriority="52"/>
-    <w:lsdException w:name="Grid Table 1 Light Accent 6" w:uiPriority="46"/>
-    <w:lsdException w:name="Grid Table 2 Accent 6" w:uiPriority="47"/>
-    <w:lsdException w:name="Grid Table 3 Accent 6" w:uiPriority="48"/>
-    <w:lsdException w:name="Grid Table 4 Accent 6" w:uiPriority="49"/>
-    <w:lsdException w:name="Grid Table 5 Dark Accent 6" w:uiPriority="50"/>
-    <w:lsdException w:name="Grid Table 6 Colorful Accent 6" w:uiPriority="51"/>
-    <w:lsdException w:name="Grid Table 7 Colorful Accent 6" w:uiPriority="52"/>
-    <w:lsdException w:name="List Table 1 Light" w:uiPriority="46"/>
-    <w:lsdException w:name="List Table 2" w:uiPriority="47"/>
-    <w:lsdException w:name="List Table 3" w:uiPriority="48"/>
-    <w:lsdException w:name="List Table 4" w:uiPriority="49"/>
-    <w:lsdException w:name="List Table 5 Dark" w:uiPriority="50"/>
-    <w:lsdException w:name="List Table 6 Colorful" w:uiPriority="51"/>
-    <w:lsdException w:name="List Table 7 Colorful" w:uiPriority="52"/>
-    <w:lsdException w:name="List Table 1 Light Accent 1" w:uiPriority="46"/>
-    <w:lsdException w:name="List Table 2 Accent 1" w:uiPriority="47"/>
-    <w:lsdException w:name="List Table 3 Accent 1" w:uiPriority="48"/>
-    <w:lsdException w:name="List Table 4 Accent 1" w:uiPriority="49"/>
-    <w:lsdException w:name="List Table 5 Dark Accent 1" w:uiPriority="50"/>
-    <w:lsdException w:name="List Table 6 Colorful Accent 1" w:uiPriority="51"/>
-    <w:lsdException w:name="List Table 7 Colorful Accent 1" w:uiPriority="52"/>
-    <w:lsdException w:name="List Table 1 Light Accent 2" w:uiPriority="46"/>
-    <w:lsdException w:name="List Table 2 Accent 2" w:uiPriority="47"/>
-    <w:lsdException w:name="List Table 3 Accent 2" w:uiPriority="48"/>
-    <w:lsdException w:name="List Table 4 Accent 2" w:uiPriority="49"/>
-    <w:lsdException w:name="List Table 5 Dark Accent 2" w:uiPriority="50"/>
-    <w:lsdException w:name="List Table 6 Colorful Accent 2" w:uiPriority="51"/>
-    <w:lsdException w:name="List Table 7 Colorful Accent 2" w:uiPriority="52"/>
-    <w:lsdException w:name="List Table 1 Light Accent 3" w:uiPriority="46"/>
-    <w:lsdException w:name="List Table 2 Accent 3" w:uiPriority="47"/>
-    <w:lsdException w:name="List Table 3 Accent 3" w:uiPriority="48"/>
-    <w:lsdException w:name="List Table 4 Accent 3" w:uiPriority="49"/>
-    <w:lsdException w:name="List Table 5 Dark Accent 3" w:uiPriority="50"/>
-    <w:lsdException w:name="List Table 6 Colorful Accent 3" w:uiPriority="51"/>
-    <w:lsdException w:name="List Table 7 Colorful Accent 3" w:uiPriority="52"/>
-    <w:lsdException w:name="List Table 1 Light Accent 4" w:uiPriority="46"/>
-    <w:lsdException w:name="List Table 2 Accent 4" w:uiPriority="47"/>
-    <w:lsdException w:name="List Table 3 Accent 4" w:uiPriority="48"/>
-    <w:lsdException w:name="List Table 4 Accent 4" w:uiPriority="49"/>
-    <w:lsdException w:name="List Table 5 Dark Accent 4" w:uiPriority="50"/>
-    <w:lsdException w:name="List Table 6 Colorful Accent 4" w:uiPriority="51"/>
-    <w:lsdException w:name="List Table 7 Colorful Accent 4" w:uiPriority="52"/>
-    <w:lsdException w:name="List Table 1 Light Accent 5" w:uiPriority="46"/>
-    <w:lsdException w:name="List Table 2 Accent 5" w:uiPriority="47"/>
-    <w:lsdException w:name="List Table 3 Accent 5" w:uiPriority="48"/>
-    <w:lsdException w:name="List Table 4 Accent 5" w:uiPriority="49"/>
-    <w:lsdException w:name="List Table 5 Dark Accent 5" w:uiPriority="50"/>
-    <w:lsdException w:name="List Table 6 Colorful Accent 5" w:uiPriority="51"/>
-    <w:lsdException w:name="List Table 7 Colorful Accent 5" w:uiPriority="52"/>
-    <w:lsdException w:name="List Table 1 Light Accent 6" w:uiPriority="46"/>
-    <w:lsdException w:name="List Table 2 Accent 6" w:uiPriority="47"/>
-    <w:lsdException w:name="List Table 3 Accent 6" w:uiPriority="48"/>
-    <w:lsdException w:name="List Table 4 Accent 6" w:uiPriority="49"/>
-    <w:lsdException w:name="List Table 5 Dark Accent 6" w:uiPriority="50"/>
-    <w:lsdException w:name="List Table 6 Colorful Accent 6" w:uiPriority="51"/>
-    <w:lsdException w:name="List Table 7 Colorful Accent 6" w:uiPriority="52"/>
+  <w:latentStyles w:defLockedState="0" w:defUIPriority="99" w:defSemiHidden="1" w:defUnhideWhenUsed="1" w:defQFormat="0" w:count="267">
+    <w:lsdException w:name="Normal" w:semiHidden="0" w:uiPriority="0" w:unhideWhenUsed="0" w:qFormat="1"/>
+    <w:lsdException w:name="heading 1" w:semiHidden="0" w:uiPriority="9" w:unhideWhenUsed="0" w:qFormat="1"/>
+    <w:lsdException w:name="heading 2" w:uiPriority="9" w:qFormat="1"/>
+    <w:lsdException w:name="heading 3" w:uiPriority="9" w:qFormat="1"/>
+    <w:lsdException w:name="heading 4" w:uiPriority="9" w:qFormat="1"/>
+    <w:lsdException w:name="heading 5" w:uiPriority="9" w:qFormat="1"/>
+    <w:lsdException w:name="heading 6" w:uiPriority="9" w:qFormat="1"/>
+    <w:lsdException w:name="heading 7" w:uiPriority="9" w:qFormat="1"/>
+    <w:lsdException w:name="heading 8" w:uiPriority="9" w:qFormat="1"/>
+    <w:lsdException w:name="heading 9" w:uiPriority="9" w:qFormat="1"/>
+    <w:lsdException w:name="toc 1" w:uiPriority="39"/>
+    <w:lsdException w:name="toc 2" w:uiPriority="39"/>
+    <w:lsdException w:name="toc 3" w:uiPriority="39"/>
+    <w:lsdException w:name="toc 4" w:uiPriority="39"/>
+    <w:lsdException w:name="toc 5" w:uiPriority="39"/>
+    <w:lsdException w:name="toc 6" w:uiPriority="39"/>
+    <w:lsdException w:name="toc 7" w:uiPriority="39"/>
+    <w:lsdException w:name="toc 8" w:uiPriority="39"/>
+    <w:lsdException w:name="toc 9" w:uiPriority="39"/>
+    <w:lsdException w:name="caption" w:uiPriority="35" w:qFormat="1"/>
+    <w:lsdException w:name="Title" w:semiHidden="0" w:uiPriority="10" w:unhideWhenUsed="0" w:qFormat="1"/>
+    <w:lsdException w:name="Default Paragraph Font" w:uiPriority="1"/>
+    <w:lsdException w:name="Subtitle" w:semiHidden="0" w:uiPriority="11" w:unhideWhenUsed="0" w:qFormat="1"/>
+    <w:lsdException w:name="Strong" w:semiHidden="0" w:uiPriority="22" w:unhideWhenUsed="0" w:qFormat="1"/>
+    <w:lsdException w:name="Emphasis" w:semiHidden="0" w:uiPriority="20" w:unhideWhenUsed="0" w:qFormat="1"/>
+    <w:lsdException w:name="Table Grid" w:semiHidden="0" w:uiPriority="59" w:unhideWhenUsed="0"/>
+    <w:lsdException w:name="Placeholder Text" w:unhideWhenUsed="0"/>
+    <w:lsdException w:name="No Spacing" w:semiHidden="0" w:uiPriority="1" w:unhideWhenUsed="0" w:qFormat="1"/>
+    <w:lsdException w:name="Light Shading" w:semiHidden="0" w:uiPriority="60" w:unhideWhenUsed="0"/>
+    <w:lsdException w:name="Light List" w:semiHidden="0" w:uiPriority="61" w:unhideWhenUsed="0"/>
+    <w:lsdException w:name="Light Grid" w:semiHidden="0" w:uiPriority="62" w:unhideWhenUsed="0"/>
+    <w:lsdException w:name="Medium Shading 1" w:semiHidden="0" w:uiPriority="63" w:unhideWhenUsed="0"/>
+    <w:lsdException w:name="Medium Shading 2" w:semiHidden="0" w:uiPriority="64" w:unhideWhenUsed="0"/>
+    <w:lsdException w:name="Medium List 1" w:semiHidden="0" w:uiPriority="65" w:unhideWhenUsed="0"/>
+    <w:lsdException w:name="Medium List 2" w:semiHidden="0" w:uiPriority="66" w:unhideWhenUsed="0"/>
+    <w:lsdException w:name="Medium Grid 1" w:semiHidden="0" w:uiPriority="67" w:unhideWhenUsed="0"/>
+    <w:lsdException w:name="Medium Grid 2" w:semiHidden="0" w:uiPriority="68" w:unhideWhenUsed="0"/>
+    <w:lsdException w:name="Medium Grid 3" w:semiHidden="0" w:uiPriority="69" w:unhideWhenUsed="0"/>
+    <w:lsdException w:name="Dark List" w:semiHidden="0" w:uiPriority="70" w:unhideWhenUsed="0"/>
+    <w:lsdException w:name="Colorful Shading" w:semiHidden="0" w:uiPriority="71" w:unhideWhenUsed="0"/>
+    <w:lsdException w:name="Colorful List" w:semiHidden="0" w:uiPriority="72" w:unhideWhenUsed="0"/>
+    <w:lsdException w:name="Colorful Grid" w:semiHidden="0" w:uiPriority="73" w:unhideWhenUsed="0"/>
+    <w:lsdException w:name="Light Shading Accent 1" w:semiHidden="0" w:uiPriority="60" w:unhideWhenUsed="0"/>
+    <w:lsdException w:name="Light List Accent 1" w:semiHidden="0" w:uiPriority="61" w:unhideWhenUsed="0"/>
+    <w:lsdException w:name="Light Grid Accent 1" w:semiHidden="0" w:uiPriority="62" w:unhideWhenUsed="0"/>
+    <w:lsdException w:name="Medium Shading 1 Accent 1" w:semiHidden="0" w:uiPriority="63" w:unhideWhenUsed="0"/>
+    <w:lsdException w:name="Medium Shading 2 Accent 1" w:semiHidden="0" w:uiPriority="64" w:unhideWhenUsed="0"/>
+    <w:lsdException w:name="Medium List 1 Accent 1" w:semiHidden="0" w:uiPriority="65" w:unhideWhenUsed="0"/>
+    <w:lsdException w:name="Revision" w:unhideWhenUsed="0"/>
+    <w:lsdException w:name="List Paragraph" w:semiHidden="0" w:uiPriority="34" w:unhideWhenUsed="0" w:qFormat="1"/>
+    <w:lsdException w:name="Quote" w:semiHidden="0" w:uiPriority="29" w:unhideWhenUsed="0" w:qFormat="1"/>
+    <w:lsdException w:name="Intense Quote" w:semiHidden="0" w:uiPriority="30" w:unhideWhenUsed="0" w:qFormat="1"/>
+    <w:lsdException w:name="Medium List 2 Accent 1" w:semiHidden="0" w:uiPriority="66" w:unhideWhenUsed="0"/>
+    <w:lsdException w:name="Medium Grid 1 Accent 1" w:semiHidden="0" w:uiPriority="67" w:unhideWhenUsed="0"/>
+    <w:lsdException w:name="Medium Grid 2 Accent 1" w:semiHidden="0" w:uiPriority="68" w:unhideWhenUsed="0"/>
+    <w:lsdException w:name="Medium Grid 3 Accent 1" w:semiHidden="0" w:uiPriority="69" w:unhideWhenUsed="0"/>
+    <w:lsdException w:name="Dark List Accent 1" w:semiHidden="0" w:uiPriority="70" w:unhideWhenUsed="0"/>
+    <w:lsdException w:name="Colorful Shading Accent 1" w:semiHidden="0" w:uiPriority="71" w:unhideWhenUsed="0"/>
+    <w:lsdException w:name="Colorful List Accent 1" w:semiHidden="0" w:uiPriority="72" w:unhideWhenUsed="0"/>
+    <w:lsdException w:name="Colorful Grid Accent 1" w:semiHidden="0" w:uiPriority="73" w:unhideWhenUsed="0"/>
+    <w:lsdException w:name="Light Shading Accent 2" w:semiHidden="0" w:uiPriority="60" w:unhideWhenUsed="0"/>
+    <w:lsdException w:name="Light List Accent 2" w:semiHidden="0" w:uiPriority="61" w:unhideWhenUsed="0"/>
+    <w:lsdException w:name="Light Grid Accent 2" w:semiHidden="0" w:uiPriority="62" w:unhideWhenUsed="0"/>
+    <w:lsdException w:name="Medium Shading 1 Accent 2" w:semiHidden="0" w:uiPriority="63" w:unhideWhenUsed="0"/>
+    <w:lsdException w:name="Medium Shading 2 Accent 2" w:semiHidden="0" w:uiPriority="64" w:unhideWhenUsed="0"/>
+    <w:lsdException w:name="Medium List 1 Accent 2" w:semiHidden="0" w:uiPriority="65" w:unhideWhenUsed="0"/>
+    <w:lsdException w:name="Medium List 2 Accent 2" w:semiHidden="0" w:uiPriority="66" w:unhideWhenUsed="0"/>
+    <w:lsdException w:name="Medium Grid 1 Accent 2" w:semiHidden="0" w:uiPriority="67" w:unhideWhenUsed="0"/>
+    <w:lsdException w:name="Medium Grid 2 Accent 2" w:semiHidden="0" w:uiPriority="68" w:unhideWhenUsed="0"/>
+    <w:lsdException w:name="Medium Grid 3 Accent 2" w:semiHidden="0" w:uiPriority="69" w:unhideWhenUsed="0"/>
+    <w:lsdException w:name="Dark List Accent 2" w:semiHidden="0" w:uiPriority="70" w:unhideWhenUsed="0"/>
+    <w:lsdException w:name="Colorful Shading Accent 2" w:semiHidden="0" w:uiPriority="71" w:unhideWhenUsed="0"/>
+    <w:lsdException w:name="Colorful List Accent 2" w:semiHidden="0" w:uiPriority="72" w:unhideWhenUsed="0"/>
+    <w:lsdException w:name="Colorful Grid Accent 2" w:semiHidden="0" w:uiPriority="73" w:unhideWhenUsed="0"/>
+    <w:lsdException w:name="Light Shading Accent 3" w:semiHidden="0" w:uiPriority="60" w:unhideWhenUsed="0"/>
+    <w:lsdException w:name="Light List Accent 3" w:semiHidden="0" w:uiPriority="61" w:unhideWhenUsed="0"/>
+    <w:lsdException w:name="Light Grid Accent 3" w:semiHidden="0" w:uiPriority="62" w:unhideWhenUsed="0"/>
+    <w:lsdException w:name="Medium Shading 1 Accent 3" w:semiHidden="0" w:uiPriority="63" w:unhideWhenUsed="0"/>
+    <w:lsdException w:name="Medium Shading 2 Accent 3" w:semiHidden="0" w:uiPriority="64" w:unhideWhenUsed="0"/>
+    <w:lsdException w:name="Medium List 1 Accent 3" w:semiHidden="0" w:uiPriority="65" w:unhideWhenUsed="0"/>
+    <w:lsdException w:name="Medium List 2 Accent 3" w:semiHidden="0" w:uiPriority="66" w:unhideWhenUsed="0"/>
+    <w:lsdException w:name="Medium Grid 1 Accent 3" w:semiHidden="0" w:uiPriority="67" w:unhideWhenUsed="0"/>
+    <w:lsdException w:name="Medium Grid 2 Accent 3" w:semiHidden="0" w:uiPriority="68" w:unhideWhenUsed="0"/>
+    <w:lsdException w:name="Medium Grid 3 Accent 3" w:semiHidden="0" w:uiPriority="69" w:unhideWhenUsed="0"/>
+    <w:lsdException w:name="Dark List Accent 3" w:semiHidden="0" w:uiPriority="70" w:unhideWhenUsed="0"/>
+    <w:lsdException w:name="Colorful Shading Accent 3" w:semiHidden="0" w:uiPriority="71" w:unhideWhenUsed="0"/>
+    <w:lsdException w:name="Colorful List Accent 3" w:semiHidden="0" w:uiPriority="72" w:unhideWhenUsed="0"/>
+    <w:lsdException w:name="Colorful Grid Accent 3" w:semiHidden="0" w:uiPriority="73" w:unhideWhenUsed="0"/>
+    <w:lsdException w:name="Light Shading Accent 4" w:semiHidden="0" w:uiPriority="60" w:unhideWhenUsed="0"/>
+    <w:lsdException w:name="Light List Accent 4" w:semiHidden="0" w:uiPriority="61" w:unhideWhenUsed="0"/>
+    <w:lsdException w:name="Light Grid Accent 4" w:semiHidden="0" w:uiPriority="62" w:unhideWhenUsed="0"/>
+    <w:lsdException w:name="Medium Shading 1 Accent 4" w:semiHidden="0" w:uiPriority="63" w:unhideWhenUsed="0"/>
+    <w:lsdException w:name="Medium Shading 2 Accent 4" w:semiHidden="0" w:uiPriority="64" w:unhideWhenUsed="0"/>
+    <w:lsdException w:name="Medium List 1 Accent 4" w:semiHidden="0" w:uiPriority="65" w:unhideWhenUsed="0"/>
+    <w:lsdException w:name="Medium List 2 Accent 4" w:semiHidden="0" w:uiPriority="66" w:unhideWhenUsed="0"/>
+    <w:lsdException w:name="Medium Grid 1 Accent 4" w:semiHidden="0" w:uiPriority="67" w:unhideWhenUsed="0"/>
+    <w:lsdException w:name="Medium Grid 2 Accent 4" w:semiHidden="0" w:uiPriority="68" w:unhideWhenUsed="0"/>
+    <w:lsdException w:name="Medium Grid 3 Accent 4" w:semiHidden="0" w:uiPriority="69" w:unhideWhenUsed="0"/>
+    <w:lsdException w:name="Dark List Accent 4" w:semiHidden="0" w:uiPriority="70" w:unhideWhenUsed="0"/>
+    <w:lsdException w:name="Colorful Shading Accent 4" w:semiHidden="0" w:uiPriority="71" w:unhideWhenUsed="0"/>
+    <w:lsdException w:name="Colorful List Accent 4" w:semiHidden="0" w:uiPriority="72" w:unhideWhenUsed="0"/>
+    <w:lsdException w:name="Colorful Grid Accent 4" w:semiHidden="0" w:uiPriority="73" w:unhideWhenUsed="0"/>
+    <w:lsdException w:name="Light Shading Accent 5" w:semiHidden="0" w:uiPriority="60" w:unhideWhenUsed="0"/>
+    <w:lsdException w:name="Light List Accent 5" w:semiHidden="0" w:uiPriority="61" w:unhideWhenUsed="0"/>
+    <w:lsdException w:name="Light Grid Accent 5" w:semiHidden="0" w:uiPriority="62" w:unhideWhenUsed="0"/>
+    <w:lsdException w:name="Medium Shading 1 Accent 5" w:semiHidden="0" w:uiPriority="63" w:unhideWhenUsed="0"/>
+    <w:lsdException w:name="Medium Shading 2 Accent 5" w:semiHidden="0" w:uiPriority="64" w:unhideWhenUsed="0"/>
+    <w:lsdException w:name="Medium List 1 Accent 5" w:semiHidden="0" w:uiPriority="65" w:unhideWhenUsed="0"/>
+    <w:lsdException w:name="Medium List 2 Accent 5" w:semiHidden="0" w:uiPriority="66" w:unhideWhenUsed="0"/>
+    <w:lsdException w:name="Medium Grid 1 Accent 5" w:semiHidden="0" w:uiPriority="67" w:unhideWhenUsed="0"/>
+    <w:lsdException w:name="Medium Grid 2 Accent 5" w:semiHidden="0" w:uiPriority="68" w:unhideWhenUsed="0"/>
+    <w:lsdException w:name="Medium Grid 3 Accent 5" w:semiHidden="0" w:uiPriority="69" w:unhideWhenUsed="0"/>
+    <w:lsdException w:name="Dark List Accent 5" w:semiHidden="0" w:uiPriority="70" w:unhideWhenUsed="0"/>
+    <w:lsdException w:name="Colorful Shading Accent 5" w:semiHidden="0" w:uiPriority="71" w:unhideWhenUsed="0"/>
+    <w:lsdException w:name="Colorful List Accent 5" w:semiHidden="0" w:uiPriority="72" w:unhideWhenUsed="0"/>
+    <w:lsdException w:name="Colorful Grid Accent 5" w:semiHidden="0" w:uiPriority="73" w:unhideWhenUsed="0"/>
+    <w:lsdException w:name="Light Shading Accent 6" w:semiHidden="0" w:uiPriority="60" w:unhideWhenUsed="0"/>
+    <w:lsdException w:name="Light List Accent 6" w:semiHidden="0" w:uiPriority="61" w:unhideWhenUsed="0"/>
+    <w:lsdException w:name="Light Grid Accent 6" w:semiHidden="0" w:uiPriority="62" w:unhideWhenUsed="0"/>
+    <w:lsdException w:name="Medium Shading 1 Accent 6" w:semiHidden="0" w:uiPriority="63" w:unhideWhenUsed="0"/>
+    <w:lsdException w:name="Medium Shading 2 Accent 6" w:semiHidden="0" w:uiPriority="64" w:unhideWhenUsed="0"/>
+    <w:lsdException w:name="Medium List 1 Accent 6" w:semiHidden="0" w:uiPriority="65" w:unhideWhenUsed="0"/>
+    <w:lsdException w:name="Medium List 2 Accent 6" w:semiHidden="0" w:uiPriority="66" w:unhideWhenUsed="0"/>
+    <w:lsdException w:name="Medium Grid 1 Accent 6" w:semiHidden="0" w:uiPriority="67" w:unhideWhenUsed="0"/>
+    <w:lsdException w:name="Medium Grid 2 Accent 6" w:semiHidden="0" w:uiPriority="68" w:unhideWhenUsed="0"/>
+    <w:lsdException w:name="Medium Grid 3 Accent 6" w:semiHidden="0" w:uiPriority="69" w:unhideWhenUsed="0"/>
+    <w:lsdException w:name="Dark List Accent 6" w:semiHidden="0" w:uiPriority="70" w:unhideWhenUsed="0"/>
+    <w:lsdException w:name="Colorful Shading Accent 6" w:semiHidden="0" w:uiPriority="71" w:unhideWhenUsed="0"/>
+    <w:lsdException w:name="Colorful List Accent 6" w:semiHidden="0" w:uiPriority="72" w:unhideWhenUsed="0"/>
+    <w:lsdException w:name="Colorful Grid Accent 6" w:semiHidden="0" w:uiPriority="73" w:unhideWhenUsed="0"/>
+    <w:lsdException w:name="Subtle Emphasis" w:semiHidden="0" w:uiPriority="19" w:unhideWhenUsed="0" w:qFormat="1"/>
+    <w:lsdException w:name="Intense Emphasis" w:semiHidden="0" w:uiPriority="21" w:unhideWhenUsed="0" w:qFormat="1"/>
+    <w:lsdException w:name="Subtle Reference" w:semiHidden="0" w:uiPriority="31" w:unhideWhenUsed="0" w:qFormat="1"/>
+    <w:lsdException w:name="Intense Reference" w:semiHidden="0" w:uiPriority="32" w:unhideWhenUsed="0" w:qFormat="1"/>
+    <w:lsdException w:name="Book Title" w:semiHidden="0" w:uiPriority="33" w:unhideWhenUsed="0" w:qFormat="1"/>
+    <w:lsdException w:name="Bibliography" w:uiPriority="37"/>
+    <w:lsdException w:name="TOC Heading" w:uiPriority="39" w:qFormat="1"/>
+  </w:latentStyles>
+  <w:style w:type="paragraph" w:default="1" w:styleId="Normal">
+    <w:name w:val="Normal"/>
+    <w:qFormat/>
+  </w:style>
+  <w:style w:type="character" w:default="1" w:styleId="DefaultParagraphFont">
+    <w:name w:val="Default Paragraph Font"/>
+    <w:uiPriority w:val="1"/>
+    <w:semiHidden/>
+    <w:unhideWhenUsed/>
+  </w:style>
+  <w:style w:type="table" w:default="1" w:styleId="TableNormal">
+    <w:name w:val="Normal Table"/>
+    <w:uiPriority w:val="99"/>
+    <w:semiHidden/>
+    <w:unhideWhenUsed/>
+    <w:tblPr>
+      <w:tblInd w:w="0" w:type="dxa"/>
+      <w:tblCellMar>
+        <w:top w:w="0" w:type="dxa"/>
+        <w:left w:w="108" w:type="dxa"/>
+        <w:bottom w:w="0" w:type="dxa"/>
+        <w:right w:w="108" w:type="dxa"/>
+      </w:tblCellMar>
+    </w:tblPr>
+  </w:style>
+  <w:style w:type="numbering" w:default="1" w:styleId="NoList">
+    <w:name w:val="No List"/>
+    <w:uiPriority w:val="99"/>
+    <w:semiHidden/>
+    <w:unhideWhenUsed/>
+  </w:style>
+  <w:style w:type="paragraph" w:styleId="ListParagraph">
+    <w:name w:val="List Paragraph"/>
+    <w:basedOn w:val="Normal"/>
+    <w:uiPriority w:val="34"/>
+    <w:qFormat/>
+    <w:rsid w:val="00641842"/>
+    <w:pPr>
+      <w:ind w:left="720"/>
+      <w:contextualSpacing/>
+    </w:pPr>
+  </w:style>
+  <w:style w:type="character" w:styleId="Hyperlink">
+    <w:name w:val="Hyperlink"/>
+    <w:basedOn w:val="DefaultParagraphFont"/>
+    <w:uiPriority w:val="99"/>
+    <w:unhideWhenUsed/>
+    <w:rsid w:val="00C06CA7"/>
+    <w:rPr>
+      <w:color w:val="0000FF" w:themeColor="hyperlink"/>
+      <w:u w:val="single"/>
+    </w:rPr>
+  </w:style>
+  <w:style w:type="paragraph" w:styleId="BalloonText">
+    <w:name w:val="Balloon Text"/>
+    <w:basedOn w:val="Normal"/>
+    <w:link w:val="BalloonTextChar"/>
+    <w:uiPriority w:val="99"/>
+    <w:semiHidden/>
+    <w:unhideWhenUsed/>
+    <w:rsid w:val="00A56589"/>
+    <w:pPr>
+      <w:spacing w:after="0" w:line="240" w:lineRule="auto"/>
+    </w:pPr>
+    <w:rPr>
+      <w:rFonts w:ascii="Tahoma" w:hAnsi="Tahoma" w:cs="Tahoma"/>
+      <w:sz w:val="16"/>
+      <w:szCs w:val="16"/>
+    </w:rPr>
+  </w:style>
+  <w:style w:type="character" w:customStyle="1" w:styleId="BalloonTextChar">
+    <w:name w:val="Balloon Text Char"/>
+    <w:basedOn w:val="DefaultParagraphFont"/>
+    <w:link w:val="BalloonText"/>
+    <w:uiPriority w:val="99"/>
+    <w:semiHidden/>
+    <w:rsid w:val="00A56589"/>
+    <w:rPr>
+      <w:rFonts w:ascii="Tahoma" w:hAnsi="Tahoma" w:cs="Tahoma"/>
+      <w:sz w:val="16"/>
+      <w:szCs w:val="16"/>
+    </w:rPr>
+  </w:style>
+  <w:style w:type="paragraph" w:styleId="Caption">
+    <w:name w:val="caption"/>
+    <w:basedOn w:val="Normal"/>
+    <w:next w:val="Normal"/>
+    <w:uiPriority w:val="35"/>
+    <w:unhideWhenUsed/>
+    <w:qFormat/>
+    <w:rsid w:val="00A56589"/>
+    <w:pPr>
+      <w:spacing w:line="240" w:lineRule="auto"/>
+    </w:pPr>
+    <w:rPr>
+      <w:b/>
+      <w:bCs/>
+      <w:color w:val="4F81BD" w:themeColor="accent1"/>
+      <w:sz w:val="18"/>
+      <w:szCs w:val="18"/>
+    </w:rPr>
+  </w:style>
+  <w:style w:type="table" w:styleId="TableGrid">
+    <w:name w:val="Table Grid"/>
+    <w:basedOn w:val="TableNormal"/>
+    <w:uiPriority w:val="59"/>
+    <w:rsid w:val="00DA6D09"/>
+    <w:pPr>
+      <w:spacing w:after="0" w:line="240" w:lineRule="auto"/>
+    </w:pPr>
+    <w:tblPr>
+      <w:tblBorders>
+        <w:top w:val="single" w:sz="4" w:space="0" w:color="auto"/>
+        <w:left w:val="single" w:sz="4" w:space="0" w:color="auto"/>
+        <w:bottom w:val="single" w:sz="4" w:space="0" w:color="auto"/>
+        <w:right w:val="single" w:sz="4" w:space="0" w:color="auto"/>
+        <w:insideH w:val="single" w:sz="4" w:space="0" w:color="auto"/>
+        <w:insideV w:val="single" w:sz="4" w:space="0" w:color="auto"/>
+      </w:tblBorders>
+    </w:tblPr>
+  </w:style>
+  <w:style w:type="table" w:styleId="LightShading-Accent1">
+    <w:name w:val="Light Shading Accent 1"/>
+    <w:basedOn w:val="TableNormal"/>
+    <w:uiPriority w:val="60"/>
+    <w:rsid w:val="00E24560"/>
+    <w:pPr>
+      <w:spacing w:after="0" w:line="240" w:lineRule="auto"/>
+    </w:pPr>
+    <w:rPr>
+      <w:color w:val="365F91" w:themeColor="accent1" w:themeShade="BF"/>
+    </w:rPr>
+    <w:tblPr>
+      <w:tblStyleRowBandSize w:val="1"/>
+      <w:tblStyleColBandSize w:val="1"/>
+      <w:tblBorders>
+        <w:top w:val="single" w:sz="8" w:space="0" w:color="4F81BD" w:themeColor="accent1"/>
+        <w:bottom w:val="single" w:sz="8" w:space="0" w:color="4F81BD" w:themeColor="accent1"/>
+      </w:tblBorders>
+    </w:tblPr>
+    <w:tblStylePr w:type="firstRow">
+      <w:pPr>
+        <w:spacing w:before="0" w:after="0" w:line="240" w:lineRule="auto"/>
+      </w:pPr>
+      <w:rPr>
+        <w:b/>
+        <w:bCs/>
+      </w:rPr>
+      <w:tblPr/>
+      <w:tcPr>
+        <w:tcBorders>
+          <w:top w:val="single" w:sz="8" w:space="0" w:color="4F81BD" w:themeColor="accent1"/>
+          <w:left w:val="nil"/>
+          <w:bottom w:val="single" w:sz="8" w:space="0" w:color="4F81BD" w:themeColor="accent1"/>
+          <w:right w:val="nil"/>
+          <w:insideH w:val="nil"/>
+          <w:insideV w:val="nil"/>
+        </w:tcBorders>
+      </w:tcPr>
+    </w:tblStylePr>
+    <w:tblStylePr w:type="lastRow">
+      <w:pPr>
+        <w:spacing w:before="0" w:after="0" w:line="240" w:lineRule="auto"/>
+      </w:pPr>
+      <w:rPr>
+        <w:b/>
+        <w:bCs/>
+      </w:rPr>
+      <w:tblPr/>
+      <w:tcPr>
+        <w:tcBorders>
+          <w:top w:val="single" w:sz="8" w:space="0" w:color="4F81BD" w:themeColor="accent1"/>
+          <w:left w:val="nil"/>
+          <w:bottom w:val="single" w:sz="8" w:space="0" w:color="4F81BD" w:themeColor="accent1"/>
+          <w:right w:val="nil"/>
+          <w:insideH w:val="nil"/>
+          <w:insideV w:val="nil"/>
+        </w:tcBorders>
+      </w:tcPr>
+    </w:tblStylePr>
+    <w:tblStylePr w:type="firstCol">
+      <w:rPr>
+        <w:b/>
+        <w:bCs/>
+      </w:rPr>
+    </w:tblStylePr>
+    <w:tblStylePr w:type="lastCol">
+      <w:rPr>
+        <w:b/>
+        <w:bCs/>
+      </w:rPr>
+    </w:tblStylePr>
+    <w:tblStylePr w:type="band1Vert">
+      <w:tblPr/>
+      <w:tcPr>
+        <w:tcBorders>
+          <w:left w:val="nil"/>
+          <w:right w:val="nil"/>
+          <w:insideH w:val="nil"/>
+          <w:insideV w:val="nil"/>
+        </w:tcBorders>
+        <w:shd w:val="clear" w:color="auto" w:fill="D3DFEE" w:themeFill="accent1" w:themeFillTint="3F"/>
+      </w:tcPr>
+    </w:tblStylePr>
+    <w:tblStylePr w:type="band1Horz">
+      <w:tblPr/>
+      <w:tcPr>
+        <w:tcBorders>
+          <w:left w:val="nil"/>
+          <w:right w:val="nil"/>
+          <w:insideH w:val="nil"/>
+          <w:insideV w:val="nil"/>
+        </w:tcBorders>
+        <w:shd w:val="clear" w:color="auto" w:fill="D3DFEE" w:themeFill="accent1" w:themeFillTint="3F"/>
+      </w:tcPr>
+    </w:tblStylePr>
+  </w:style>
+  <w:style w:type="character" w:styleId="CommentReference">
+    <w:name w:val="annotation reference"/>
+    <w:basedOn w:val="DefaultParagraphFont"/>
+    <w:uiPriority w:val="99"/>
+    <w:semiHidden/>
+    <w:unhideWhenUsed/>
+    <w:rsid w:val="00336A04"/>
+    <w:rPr>
+      <w:sz w:val="16"/>
+      <w:szCs w:val="16"/>
+    </w:rPr>
+  </w:style>
+  <w:style w:type="paragraph" w:styleId="CommentText">
+    <w:name w:val="annotation text"/>
+    <w:basedOn w:val="Normal"/>
+    <w:link w:val="CommentTextChar"/>
+    <w:uiPriority w:val="99"/>
+    <w:semiHidden/>
+    <w:unhideWhenUsed/>
+    <w:rsid w:val="00336A04"/>
+    <w:pPr>
+      <w:spacing w:line="240" w:lineRule="auto"/>
+    </w:pPr>
+    <w:rPr>
+      <w:sz w:val="20"/>
+      <w:szCs w:val="20"/>
+    </w:rPr>
+  </w:style>
+  <w:style w:type="character" w:customStyle="1" w:styleId="CommentTextChar">
+    <w:name w:val="Comment Text Char"/>
+    <w:basedOn w:val="DefaultParagraphFont"/>
+    <w:link w:val="CommentText"/>
+    <w:uiPriority w:val="99"/>
+    <w:semiHidden/>
+    <w:rsid w:val="00336A04"/>
+    <w:rPr>
+      <w:sz w:val="20"/>
+      <w:szCs w:val="20"/>
+    </w:rPr>
+  </w:style>
+  <w:style w:type="paragraph" w:styleId="CommentSubject">
+    <w:name w:val="annotation subject"/>
+    <w:basedOn w:val="CommentText"/>
+    <w:next w:val="CommentText"/>
+    <w:link w:val="CommentSubjectChar"/>
+    <w:uiPriority w:val="99"/>
+    <w:semiHidden/>
+    <w:unhideWhenUsed/>
+    <w:rsid w:val="00336A04"/>
+    <w:rPr>
+      <w:b/>
+      <w:bCs/>
+    </w:rPr>
+  </w:style>
+  <w:style w:type="character" w:customStyle="1" w:styleId="CommentSubjectChar">
+    <w:name w:val="Comment Subject Char"/>
+    <w:basedOn w:val="CommentTextChar"/>
+    <w:link w:val="CommentSubject"/>
+    <w:uiPriority w:val="99"/>
+    <w:semiHidden/>
+    <w:rsid w:val="00336A04"/>
+    <w:rPr>
+      <w:b/>
+      <w:bCs/>
+      <w:sz w:val="20"/>
+      <w:szCs w:val="20"/>
+    </w:rPr>
+  </w:style>
+</w:styles>
+</file>
+
+<file path=word/stylesWithEffects.xml><?xml version="1.0" encoding="utf-8"?>
+<w:styles xmlns:wpc="http://schemas.microsoft.com/office/word/2010/wordprocessingCanvas" xmlns:mc="http://schemas.openxmlformats.org/markup-compatibility/2006" xmlns:o="urn:schemas-microsoft-com:office:office" xmlns:r="http://schemas.openxmlformats.org/officeDocument/2006/relationships" xmlns:m="http://schemas.openxmlformats.org/officeDocument/2006/math" xmlns:v="urn:schemas-microsoft-com:vml" xmlns:wp14="http://schemas.microsoft.com/office/word/2010/wordprocessingDrawing" xmlns:wp="http://schemas.openxmlformats.org/drawingml/2006/wordprocessingDrawing" xmlns:w10="urn:schemas-microsoft-com:office:word" xmlns:w="http://schemas.openxmlformats.org/wordprocessingml/2006/main" xmlns:w14="http://schemas.microsoft.com/office/word/2010/wordml" xmlns:wpg="http://schemas.microsoft.com/office/word/2010/wordprocessingGroup" xmlns:wpi="http://schemas.microsoft.com/office/word/2010/wordprocessingInk" xmlns:wne="http://schemas.microsoft.com/office/word/2006/wordml" xmlns:wps="http://schemas.microsoft.com/office/word/2010/wordprocessingShape" mc:Ignorable="w14 wp14">
+  <w:docDefaults>
+    <w:rPrDefault>
+      <w:rPr>
+        <w:rFonts w:asciiTheme="minorHAnsi" w:eastAsiaTheme="minorHAnsi" w:hAnsiTheme="minorHAnsi" w:cstheme="minorBidi"/>
+        <w:sz w:val="22"/>
+        <w:szCs w:val="22"/>
+        <w:lang w:val="en-US" w:eastAsia="en-US" w:bidi="ar-SA"/>
+      </w:rPr>
+    </w:rPrDefault>
+    <w:pPrDefault>
+      <w:pPr>
+        <w:spacing w:after="200" w:line="276" w:lineRule="auto"/>
+      </w:pPr>
+    </w:pPrDefault>
+  </w:docDefaults>
+  <w:latentStyles w:defLockedState="0" w:defUIPriority="99" w:defSemiHidden="1" w:defUnhideWhenUsed="1" w:defQFormat="0" w:count="267">
+    <w:lsdException w:name="Normal" w:semiHidden="0" w:uiPriority="0" w:unhideWhenUsed="0" w:qFormat="1"/>
+    <w:lsdException w:name="heading 1" w:semiHidden="0" w:uiPriority="9" w:unhideWhenUsed="0" w:qFormat="1"/>
+    <w:lsdException w:name="heading 2" w:uiPriority="9" w:qFormat="1"/>
+    <w:lsdException w:name="heading 3" w:uiPriority="9" w:qFormat="1"/>
+    <w:lsdException w:name="heading 4" w:uiPriority="9" w:qFormat="1"/>
+    <w:lsdException w:name="heading 5" w:uiPriority="9" w:qFormat="1"/>
+    <w:lsdException w:name="heading 6" w:uiPriority="9" w:qFormat="1"/>
+    <w:lsdException w:name="heading 7" w:uiPriority="9" w:qFormat="1"/>
+    <w:lsdException w:name="heading 8" w:uiPriority="9" w:qFormat="1"/>
+    <w:lsdException w:name="heading 9" w:uiPriority="9" w:qFormat="1"/>
+    <w:lsdException w:name="toc 1" w:uiPriority="39"/>
+    <w:lsdException w:name="toc 2" w:uiPriority="39"/>
+    <w:lsdException w:name="toc 3" w:uiPriority="39"/>
+    <w:lsdException w:name="toc 4" w:uiPriority="39"/>
+    <w:lsdException w:name="toc 5" w:uiPriority="39"/>
+    <w:lsdException w:name="toc 6" w:uiPriority="39"/>
+    <w:lsdException w:name="toc 7" w:uiPriority="39"/>
+    <w:lsdException w:name="toc 8" w:uiPriority="39"/>
+    <w:lsdException w:name="toc 9" w:uiPriority="39"/>
+    <w:lsdException w:name="caption" w:uiPriority="35" w:qFormat="1"/>
+    <w:lsdException w:name="Title" w:semiHidden="0" w:uiPriority="10" w:unhideWhenUsed="0" w:qFormat="1"/>
+    <w:lsdException w:name="Default Paragraph Font" w:uiPriority="1"/>
+    <w:lsdException w:name="Subtitle" w:semiHidden="0" w:uiPriority="11" w:unhideWhenUsed="0" w:qFormat="1"/>
+    <w:lsdException w:name="Strong" w:semiHidden="0" w:uiPriority="22" w:unhideWhenUsed="0" w:qFormat="1"/>
+    <w:lsdException w:name="Emphasis" w:semiHidden="0" w:uiPriority="20" w:unhideWhenUsed="0" w:qFormat="1"/>
+    <w:lsdException w:name="Table Grid" w:semiHidden="0" w:uiPriority="59" w:unhideWhenUsed="0"/>
+    <w:lsdException w:name="Placeholder Text" w:unhideWhenUsed="0"/>
+    <w:lsdException w:name="No Spacing" w:semiHidden="0" w:uiPriority="1" w:unhideWhenUsed="0" w:qFormat="1"/>
+    <w:lsdException w:name="Light Shading" w:semiHidden="0" w:uiPriority="60" w:unhideWhenUsed="0"/>
+    <w:lsdException w:name="Light List" w:semiHidden="0" w:uiPriority="61" w:unhideWhenUsed="0"/>
+    <w:lsdException w:name="Light Grid" w:semiHidden="0" w:uiPriority="62" w:unhideWhenUsed="0"/>
+    <w:lsdException w:name="Medium Shading 1" w:semiHidden="0" w:uiPriority="63" w:unhideWhenUsed="0"/>
+    <w:lsdException w:name="Medium Shading 2" w:semiHidden="0" w:uiPriority="64" w:unhideWhenUsed="0"/>
+    <w:lsdException w:name="Medium List 1" w:semiHidden="0" w:uiPriority="65" w:unhideWhenUsed="0"/>
+    <w:lsdException w:name="Medium List 2" w:semiHidden="0" w:uiPriority="66" w:unhideWhenUsed="0"/>
+    <w:lsdException w:name="Medium Grid 1" w:semiHidden="0" w:uiPriority="67" w:unhideWhenUsed="0"/>
+    <w:lsdException w:name="Medium Grid 2" w:semiHidden="0" w:uiPriority="68" w:unhideWhenUsed="0"/>
+    <w:lsdException w:name="Medium Grid 3" w:semiHidden="0" w:uiPriority="69" w:unhideWhenUsed="0"/>
+    <w:lsdException w:name="Dark List" w:semiHidden="0" w:uiPriority="70" w:unhideWhenUsed="0"/>
+    <w:lsdException w:name="Colorful Shading" w:semiHidden="0" w:uiPriority="71" w:unhideWhenUsed="0"/>
+    <w:lsdException w:name="Colorful List" w:semiHidden="0" w:uiPriority="72" w:unhideWhenUsed="0"/>
+    <w:lsdException w:name="Colorful Grid" w:semiHidden="0" w:uiPriority="73" w:unhideWhenUsed="0"/>
+    <w:lsdException w:name="Light Shading Accent 1" w:semiHidden="0" w:uiPriority="60" w:unhideWhenUsed="0"/>
+    <w:lsdException w:name="Light List Accent 1" w:semiHidden="0" w:uiPriority="61" w:unhideWhenUsed="0"/>
+    <w:lsdException w:name="Light Grid Accent 1" w:semiHidden="0" w:uiPriority="62" w:unhideWhenUsed="0"/>
+    <w:lsdException w:name="Medium Shading 1 Accent 1" w:semiHidden="0" w:uiPriority="63" w:unhideWhenUsed="0"/>
+    <w:lsdException w:name="Medium Shading 2 Accent 1" w:semiHidden="0" w:uiPriority="64" w:unhideWhenUsed="0"/>
+    <w:lsdException w:name="Medium List 1 Accent 1" w:semiHidden="0" w:uiPriority="65" w:unhideWhenUsed="0"/>
+    <w:lsdException w:name="Revision" w:unhideWhenUsed="0"/>
+    <w:lsdException w:name="List Paragraph" w:semiHidden="0" w:uiPriority="34" w:unhideWhenUsed="0" w:qFormat="1"/>
+    <w:lsdException w:name="Quote" w:semiHidden="0" w:uiPriority="29" w:unhideWhenUsed="0" w:qFormat="1"/>
+    <w:lsdException w:name="Intense Quote" w:semiHidden="0" w:uiPriority="30" w:unhideWhenUsed="0" w:qFormat="1"/>
+    <w:lsdException w:name="Medium List 2 Accent 1" w:semiHidden="0" w:uiPriority="66" w:unhideWhenUsed="0"/>
+    <w:lsdException w:name="Medium Grid 1 Accent 1" w:semiHidden="0" w:uiPriority="67" w:unhideWhenUsed="0"/>
+    <w:lsdException w:name="Medium Grid 2 Accent 1" w:semiHidden="0" w:uiPriority="68" w:unhideWhenUsed="0"/>
+    <w:lsdException w:name="Medium Grid 3 Accent 1" w:semiHidden="0" w:uiPriority="69" w:unhideWhenUsed="0"/>
+    <w:lsdException w:name="Dark List Accent 1" w:semiHidden="0" w:uiPriority="70" w:unhideWhenUsed="0"/>
+    <w:lsdException w:name="Colorful Shading Accent 1" w:semiHidden="0" w:uiPriority="71" w:unhideWhenUsed="0"/>
+    <w:lsdException w:name="Colorful List Accent 1" w:semiHidden="0" w:uiPriority="72" w:unhideWhenUsed="0"/>
+    <w:lsdException w:name="Colorful Grid Accent 1" w:semiHidden="0" w:uiPriority="73" w:unhideWhenUsed="0"/>
+    <w:lsdException w:name="Light Shading Accent 2" w:semiHidden="0" w:uiPriority="60" w:unhideWhenUsed="0"/>
+    <w:lsdException w:name="Light List Accent 2" w:semiHidden="0" w:uiPriority="61" w:unhideWhenUsed="0"/>
+    <w:lsdException w:name="Light Grid Accent 2" w:semiHidden="0" w:uiPriority="62" w:unhideWhenUsed="0"/>
+    <w:lsdException w:name="Medium Shading 1 Accent 2" w:semiHidden="0" w:uiPriority="63" w:unhideWhenUsed="0"/>
+    <w:lsdException w:name="Medium Shading 2 Accent 2" w:semiHidden="0" w:uiPriority="64" w:unhideWhenUsed="0"/>
+    <w:lsdException w:name="Medium List 1 Accent 2" w:semiHidden="0" w:uiPriority="65" w:unhideWhenUsed="0"/>
+    <w:lsdException w:name="Medium List 2 Accent 2" w:semiHidden="0" w:uiPriority="66" w:unhideWhenUsed="0"/>
+    <w:lsdException w:name="Medium Grid 1 Accent 2" w:semiHidden="0" w:uiPriority="67" w:unhideWhenUsed="0"/>
+    <w:lsdException w:name="Medium Grid 2 Accent 2" w:semiHidden="0" w:uiPriority="68" w:unhideWhenUsed="0"/>
+    <w:lsdException w:name="Medium Grid 3 Accent 2" w:semiHidden="0" w:uiPriority="69" w:unhideWhenUsed="0"/>
+    <w:lsdException w:name="Dark List Accent 2" w:semiHidden="0" w:uiPriority="70" w:unhideWhenUsed="0"/>
+    <w:lsdException w:name="Colorful Shading Accent 2" w:semiHidden="0" w:uiPriority="71" w:unhideWhenUsed="0"/>
+    <w:lsdException w:name="Colorful List Accent 2" w:semiHidden="0" w:uiPriority="72" w:unhideWhenUsed="0"/>
+    <w:lsdException w:name="Colorful Grid Accent 2" w:semiHidden="0" w:uiPriority="73" w:unhideWhenUsed="0"/>
+    <w:lsdException w:name="Light Shading Accent 3" w:semiHidden="0" w:uiPriority="60" w:unhideWhenUsed="0"/>
+    <w:lsdException w:name="Light List Accent 3" w:semiHidden="0" w:uiPriority="61" w:unhideWhenUsed="0"/>
+    <w:lsdException w:name="Light Grid Accent 3" w:semiHidden="0" w:uiPriority="62" w:unhideWhenUsed="0"/>
+    <w:lsdException w:name="Medium Shading 1 Accent 3" w:semiHidden="0" w:uiPriority="63" w:unhideWhenUsed="0"/>
+    <w:lsdException w:name="Medium Shading 2 Accent 3" w:semiHidden="0" w:uiPriority="64" w:unhideWhenUsed="0"/>
+    <w:lsdException w:name="Medium List 1 Accent 3" w:semiHidden="0" w:uiPriority="65" w:unhideWhenUsed="0"/>
+    <w:lsdException w:name="Medium List 2 Accent 3" w:semiHidden="0" w:uiPriority="66" w:unhideWhenUsed="0"/>
+    <w:lsdException w:name="Medium Grid 1 Accent 3" w:semiHidden="0" w:uiPriority="67" w:unhideWhenUsed="0"/>
+    <w:lsdException w:name="Medium Grid 2 Accent 3" w:semiHidden="0" w:uiPriority="68" w:unhideWhenUsed="0"/>
+    <w:lsdException w:name="Medium Grid 3 Accent 3" w:semiHidden="0" w:uiPriority="69" w:unhideWhenUsed="0"/>
+    <w:lsdException w:name="Dark List Accent 3" w:semiHidden="0" w:uiPriority="70" w:unhideWhenUsed="0"/>
+    <w:lsdException w:name="Colorful Shading Accent 3" w:semiHidden="0" w:uiPriority="71" w:unhideWhenUsed="0"/>
+    <w:lsdException w:name="Colorful List Accent 3" w:semiHidden="0" w:uiPriority="72" w:unhideWhenUsed="0"/>
+    <w:lsdException w:name="Colorful Grid Accent 3" w:semiHidden="0" w:uiPriority="73" w:unhideWhenUsed="0"/>
+    <w:lsdException w:name="Light Shading Accent 4" w:semiHidden="0" w:uiPriority="60" w:unhideWhenUsed="0"/>
+    <w:lsdException w:name="Light List Accent 4" w:semiHidden="0" w:uiPriority="61" w:unhideWhenUsed="0"/>
+    <w:lsdException w:name="Light Grid Accent 4" w:semiHidden="0" w:uiPriority="62" w:unhideWhenUsed="0"/>
+    <w:lsdException w:name="Medium Shading 1 Accent 4" w:semiHidden="0" w:uiPriority="63" w:unhideWhenUsed="0"/>
+    <w:lsdException w:name="Medium Shading 2 Accent 4" w:semiHidden="0" w:uiPriority="64" w:unhideWhenUsed="0"/>
+    <w:lsdException w:name="Medium List 1 Accent 4" w:semiHidden="0" w:uiPriority="65" w:unhideWhenUsed="0"/>
+    <w:lsdException w:name="Medium List 2 Accent 4" w:semiHidden="0" w:uiPriority="66" w:unhideWhenUsed="0"/>
+    <w:lsdException w:name="Medium Grid 1 Accent 4" w:semiHidden="0" w:uiPriority="67" w:unhideWhenUsed="0"/>
+    <w:lsdException w:name="Medium Grid 2 Accent 4" w:semiHidden="0" w:uiPriority="68" w:unhideWhenUsed="0"/>
+    <w:lsdException w:name="Medium Grid 3 Accent 4" w:semiHidden="0" w:uiPriority="69" w:unhideWhenUsed="0"/>
+    <w:lsdException w:name="Dark List Accent 4" w:semiHidden="0" w:uiPriority="70" w:unhideWhenUsed="0"/>
+    <w:lsdException w:name="Colorful Shading Accent 4" w:semiHidden="0" w:uiPriority="71" w:unhideWhenUsed="0"/>
+    <w:lsdException w:name="Colorful List Accent 4" w:semiHidden="0" w:uiPriority="72" w:unhideWhenUsed="0"/>
+    <w:lsdException w:name="Colorful Grid Accent 4" w:semiHidden="0" w:uiPriority="73" w:unhideWhenUsed="0"/>
+    <w:lsdException w:name="Light Shading Accent 5" w:semiHidden="0" w:uiPriority="60" w:unhideWhenUsed="0"/>
+    <w:lsdException w:name="Light List Accent 5" w:semiHidden="0" w:uiPriority="61" w:unhideWhenUsed="0"/>
+    <w:lsdException w:name="Light Grid Accent 5" w:semiHidden="0" w:uiPriority="62" w:unhideWhenUsed="0"/>
+    <w:lsdException w:name="Medium Shading 1 Accent 5" w:semiHidden="0" w:uiPriority="63" w:unhideWhenUsed="0"/>
+    <w:lsdException w:name="Medium Shading 2 Accent 5" w:semiHidden="0" w:uiPriority="64" w:unhideWhenUsed="0"/>
+    <w:lsdException w:name="Medium List 1 Accent 5" w:semiHidden="0" w:uiPriority="65" w:unhideWhenUsed="0"/>
+    <w:lsdException w:name="Medium List 2 Accent 5" w:semiHidden="0" w:uiPriority="66" w:unhideWhenUsed="0"/>
+    <w:lsdException w:name="Medium Grid 1 Accent 5" w:semiHidden="0" w:uiPriority="67" w:unhideWhenUsed="0"/>
+    <w:lsdException w:name="Medium Grid 2 Accent 5" w:semiHidden="0" w:uiPriority="68" w:unhideWhenUsed="0"/>
+    <w:lsdException w:name="Medium Grid 3 Accent 5" w:semiHidden="0" w:uiPriority="69" w:unhideWhenUsed="0"/>
+    <w:lsdException w:name="Dark List Accent 5" w:semiHidden="0" w:uiPriority="70" w:unhideWhenUsed="0"/>
+    <w:lsdException w:name="Colorful Shading Accent 5" w:semiHidden="0" w:uiPriority="71" w:unhideWhenUsed="0"/>
+    <w:lsdException w:name="Colorful List Accent 5" w:semiHidden="0" w:uiPriority="72" w:unhideWhenUsed="0"/>
+    <w:lsdException w:name="Colorful Grid Accent 5" w:semiHidden="0" w:uiPriority="73" w:unhideWhenUsed="0"/>
+    <w:lsdException w:name="Light Shading Accent 6" w:semiHidden="0" w:uiPriority="60" w:unhideWhenUsed="0"/>
+    <w:lsdException w:name="Light List Accent 6" w:semiHidden="0" w:uiPriority="61" w:unhideWhenUsed="0"/>
+    <w:lsdException w:name="Light Grid Accent 6" w:semiHidden="0" w:uiPriority="62" w:unhideWhenUsed="0"/>
+    <w:lsdException w:name="Medium Shading 1 Accent 6" w:semiHidden="0" w:uiPriority="63" w:unhideWhenUsed="0"/>
+    <w:lsdException w:name="Medium Shading 2 Accent 6" w:semiHidden="0" w:uiPriority="64" w:unhideWhenUsed="0"/>
+    <w:lsdException w:name="Medium List 1 Accent 6" w:semiHidden="0" w:uiPriority="65" w:unhideWhenUsed="0"/>
+    <w:lsdException w:name="Medium List 2 Accent 6" w:semiHidden="0" w:uiPriority="66" w:unhideWhenUsed="0"/>
+    <w:lsdException w:name="Medium Grid 1 Accent 6" w:semiHidden="0" w:uiPriority="67" w:unhideWhenUsed="0"/>
+    <w:lsdException w:name="Medium Grid 2 Accent 6" w:semiHidden="0" w:uiPriority="68" w:unhideWhenUsed="0"/>
+    <w:lsdException w:name="Medium Grid 3 Accent 6" w:semiHidden="0" w:uiPriority="69" w:unhideWhenUsed="0"/>
+    <w:lsdException w:name="Dark List Accent 6" w:semiHidden="0" w:uiPriority="70" w:unhideWhenUsed="0"/>
+    <w:lsdException w:name="Colorful Shading Accent 6" w:semiHidden="0" w:uiPriority="71" w:unhideWhenUsed="0"/>
+    <w:lsdException w:name="Colorful List Accent 6" w:semiHidden="0" w:uiPriority="72" w:unhideWhenUsed="0"/>
+    <w:lsdException w:name="Colorful Grid Accent 6" w:semiHidden="0" w:uiPriority="73" w:unhideWhenUsed="0"/>
+    <w:lsdException w:name="Subtle Emphasis" w:semiHidden="0" w:uiPriority="19" w:unhideWhenUsed="0" w:qFormat="1"/>
+    <w:lsdException w:name="Intense Emphasis" w:semiHidden="0" w:uiPriority="21" w:unhideWhenUsed="0" w:qFormat="1"/>
+    <w:lsdException w:name="Subtle Reference" w:semiHidden="0" w:uiPriority="31" w:unhideWhenUsed="0" w:qFormat="1"/>
+    <w:lsdException w:name="Intense Reference" w:semiHidden="0" w:uiPriority="32" w:unhideWhenUsed="0" w:qFormat="1"/>
+    <w:lsdException w:name="Book Title" w:semiHidden="0" w:uiPriority="33" w:unhideWhenUsed="0" w:qFormat="1"/>
+    <w:lsdException w:name="Bibliography" w:uiPriority="37"/>
+    <w:lsdException w:name="TOC Heading" w:uiPriority="39" w:qFormat="1"/>
   </w:latentStyles>
   <w:style w:type="paragraph" w:default="1" w:styleId="Normal">
     <w:name w:val="Normal"/>

</xml_diff>

<commit_message>
finalizing redo button and close req fcn
</commit_message>
<xml_diff>
--- a/Manual_Paw_Joints_Marking/Create_Paw_Point_Data_Protocol_2015_06_19.docx
+++ b/Manual_Paw_Joints_Marking/Create_Paw_Point_Data_Protocol_2015_06_19.docx
@@ -41,6 +41,7 @@
       <w:r>
         <w:t xml:space="preserve">Open MATLAB and navigate to where you placed the Skilled Reaching repository in GitHub.  Make sure the folder labelled </w:t>
       </w:r>
+      <w:proofErr w:type="spellStart"/>
       <w:r>
         <w:rPr>
           <w:b/>
@@ -48,6 +49,7 @@
         </w:rPr>
         <w:t>Manual_Paw_Joints_Marking</w:t>
       </w:r>
+      <w:proofErr w:type="spellEnd"/>
       <w:r>
         <w:t xml:space="preserve"> is added to the path (</w:t>
       </w:r>
@@ -152,7 +154,23 @@
           <w:b/>
           <w:u w:val="single"/>
         </w:rPr>
-        <w:t>o the RatData structure, see full details in the table below:</w:t>
+        <w:t xml:space="preserve">o the </w:t>
+      </w:r>
+      <w:proofErr w:type="spellStart"/>
+      <w:r>
+        <w:rPr>
+          <w:b/>
+          <w:u w:val="single"/>
+        </w:rPr>
+        <w:t>RatData</w:t>
+      </w:r>
+      <w:proofErr w:type="spellEnd"/>
+      <w:r>
+        <w:rPr>
+          <w:b/>
+          <w:u w:val="single"/>
+        </w:rPr>
+        <w:t xml:space="preserve"> structure, see full details in the table below:</w:t>
       </w:r>
       <w:commentRangeEnd w:id="0"/>
       <w:r>
@@ -207,7 +225,15 @@
               <w:cnfStyle w:val="100000000000" w:firstRow="1" w:lastRow="0" w:firstColumn="0" w:lastColumn="0" w:oddVBand="0" w:evenVBand="0" w:oddHBand="0" w:evenHBand="0" w:firstRowFirstColumn="0" w:firstRowLastColumn="0" w:lastRowFirstColumn="0" w:lastRowLastColumn="0"/>
             </w:pPr>
             <w:r>
-              <w:t>Location in RatData Structure</w:t>
+              <w:t xml:space="preserve">Location in </w:t>
+            </w:r>
+            <w:proofErr w:type="spellStart"/>
+            <w:r>
+              <w:t>RatData</w:t>
+            </w:r>
+            <w:proofErr w:type="spellEnd"/>
+            <w:r>
+              <w:t xml:space="preserve"> Structure</w:t>
             </w:r>
           </w:p>
         </w:tc>
@@ -227,8 +253,13 @@
               <w:spacing w:before="120" w:after="120"/>
               <w:jc w:val="center"/>
             </w:pPr>
-            <w:r>
-              <w:t>Filepaths to raw data for every session/date</w:t>
+            <w:proofErr w:type="spellStart"/>
+            <w:r>
+              <w:t>Filepaths</w:t>
+            </w:r>
+            <w:proofErr w:type="spellEnd"/>
+            <w:r>
+              <w:t xml:space="preserve"> to raw data for every session/date</w:t>
             </w:r>
           </w:p>
         </w:tc>
@@ -243,8 +274,13 @@
               <w:jc w:val="center"/>
               <w:cnfStyle w:val="000000100000" w:firstRow="0" w:lastRow="0" w:firstColumn="0" w:lastColumn="0" w:oddVBand="0" w:evenVBand="0" w:oddHBand="1" w:evenHBand="0" w:firstRowFirstColumn="0" w:firstRowLastColumn="0" w:lastRowFirstColumn="0" w:lastRowLastColumn="0"/>
             </w:pPr>
-            <w:r>
-              <w:t xml:space="preserve">RatData </w:t>
+            <w:proofErr w:type="spellStart"/>
+            <w:r>
+              <w:t>RatData</w:t>
+            </w:r>
+            <w:proofErr w:type="spellEnd"/>
+            <w:r>
+              <w:t xml:space="preserve"> </w:t>
             </w:r>
             <w:r>
               <w:sym w:font="Wingdings" w:char="F0E0"/>
@@ -260,8 +296,13 @@
               <w:cnfStyle w:val="000000100000" w:firstRow="0" w:lastRow="0" w:firstColumn="0" w:lastColumn="0" w:oddVBand="0" w:evenVBand="0" w:oddHBand="1" w:evenHBand="0" w:firstRowFirstColumn="0" w:firstRowLastColumn="0" w:lastRowFirstColumn="0" w:lastRowLastColumn="0"/>
             </w:pPr>
             <w:r>
-              <w:t>Also contained in variable AllRatDateFolders</w:t>
-            </w:r>
+              <w:t xml:space="preserve">Also contained in variable </w:t>
+            </w:r>
+            <w:proofErr w:type="spellStart"/>
+            <w:r>
+              <w:t>AllRatDateFolders</w:t>
+            </w:r>
+            <w:proofErr w:type="spellEnd"/>
           </w:p>
         </w:tc>
       </w:tr>
@@ -293,15 +334,25 @@
               <w:jc w:val="center"/>
               <w:cnfStyle w:val="000000000000" w:firstRow="0" w:lastRow="0" w:firstColumn="0" w:lastColumn="0" w:oddVBand="0" w:evenVBand="0" w:oddHBand="0" w:evenHBand="0" w:firstRowFirstColumn="0" w:firstRowLastColumn="0" w:lastRowFirstColumn="0" w:lastRowLastColumn="0"/>
             </w:pPr>
-            <w:r>
-              <w:t xml:space="preserve">RatData </w:t>
+            <w:proofErr w:type="spellStart"/>
+            <w:r>
+              <w:t>RatData</w:t>
+            </w:r>
+            <w:proofErr w:type="spellEnd"/>
+            <w:r>
+              <w:t xml:space="preserve"> </w:t>
             </w:r>
             <w:r>
               <w:sym w:font="Wingdings" w:char="F0E0"/>
             </w:r>
             <w:r>
-              <w:t xml:space="preserve"> VideoFiles</w:t>
-            </w:r>
+              <w:t xml:space="preserve"> </w:t>
+            </w:r>
+            <w:proofErr w:type="spellStart"/>
+            <w:r>
+              <w:t>VideoFiles</w:t>
+            </w:r>
+            <w:proofErr w:type="spellEnd"/>
           </w:p>
         </w:tc>
       </w:tr>
@@ -321,7 +372,15 @@
               <w:jc w:val="center"/>
             </w:pPr>
             <w:r>
-              <w:t>Videos in format that MATLAB can read (VideoReader Objects)</w:t>
+              <w:t>Videos in format that MATLAB can read (</w:t>
+            </w:r>
+            <w:proofErr w:type="spellStart"/>
+            <w:r>
+              <w:t>VideoReader</w:t>
+            </w:r>
+            <w:proofErr w:type="spellEnd"/>
+            <w:r>
+              <w:t xml:space="preserve"> Objects)</w:t>
             </w:r>
           </w:p>
         </w:tc>
@@ -336,14 +395,27 @@
               <w:jc w:val="center"/>
               <w:cnfStyle w:val="000000100000" w:firstRow="0" w:lastRow="0" w:firstColumn="0" w:lastColumn="0" w:oddVBand="0" w:evenVBand="0" w:oddHBand="1" w:evenHBand="0" w:firstRowFirstColumn="0" w:firstRowLastColumn="0" w:lastRowFirstColumn="0" w:lastRowLastColumn="0"/>
             </w:pPr>
-            <w:r>
-              <w:t xml:space="preserve">RatData </w:t>
+            <w:proofErr w:type="spellStart"/>
+            <w:r>
+              <w:t>RatData</w:t>
+            </w:r>
+            <w:proofErr w:type="spellEnd"/>
+            <w:r>
+              <w:t xml:space="preserve"> </w:t>
             </w:r>
             <w:r>
               <w:sym w:font="Wingdings" w:char="F0E0"/>
             </w:r>
             <w:r>
-              <w:t xml:space="preserve"> VideoFiles </w:t>
+              <w:t xml:space="preserve"> </w:t>
+            </w:r>
+            <w:proofErr w:type="spellStart"/>
+            <w:r>
+              <w:t>VideoFiles</w:t>
+            </w:r>
+            <w:proofErr w:type="spellEnd"/>
+            <w:r>
+              <w:t xml:space="preserve"> </w:t>
             </w:r>
             <w:r>
               <w:sym w:font="Wingdings" w:char="F0E0"/>
@@ -385,21 +457,39 @@
               <w:jc w:val="center"/>
               <w:cnfStyle w:val="000000000000" w:firstRow="0" w:lastRow="0" w:firstColumn="0" w:lastColumn="0" w:oddVBand="0" w:evenVBand="0" w:oddHBand="0" w:evenHBand="0" w:firstRowFirstColumn="0" w:firstRowLastColumn="0" w:lastRowFirstColumn="0" w:lastRowLastColumn="0"/>
             </w:pPr>
-            <w:r>
-              <w:t xml:space="preserve">RatData </w:t>
+            <w:proofErr w:type="spellStart"/>
+            <w:r>
+              <w:t>RatData</w:t>
+            </w:r>
+            <w:proofErr w:type="spellEnd"/>
+            <w:r>
+              <w:t xml:space="preserve"> </w:t>
             </w:r>
             <w:r>
               <w:sym w:font="Wingdings" w:char="F0E0"/>
             </w:r>
             <w:r>
-              <w:t xml:space="preserve"> VideoFiles </w:t>
+              <w:t xml:space="preserve"> </w:t>
+            </w:r>
+            <w:proofErr w:type="spellStart"/>
+            <w:r>
+              <w:t>VideoFiles</w:t>
+            </w:r>
+            <w:proofErr w:type="spellEnd"/>
+            <w:r>
+              <w:t xml:space="preserve"> </w:t>
             </w:r>
             <w:r>
               <w:sym w:font="Wingdings" w:char="F0E0"/>
             </w:r>
             <w:r>
-              <w:t xml:space="preserve"> ManualStartFrame</w:t>
-            </w:r>
+              <w:t xml:space="preserve"> </w:t>
+            </w:r>
+            <w:proofErr w:type="spellStart"/>
+            <w:r>
+              <w:t>ManualStartFrame</w:t>
+            </w:r>
+            <w:proofErr w:type="spellEnd"/>
           </w:p>
         </w:tc>
       </w:tr>
@@ -437,7 +527,21 @@
               <w:rPr>
                 <w:b w:val="0"/>
               </w:rPr>
-              <w:t>(If the marker is not visible, it will appear as ‘NaN’, i.e. Not a number, here. If it was never placed, like if an error occurred, it will appear as ‘Marker Not Yet Placed’)</w:t>
+              <w:t>(If the marker is not visible, it will appear as ‘</w:t>
+            </w:r>
+            <w:proofErr w:type="spellStart"/>
+            <w:r>
+              <w:rPr>
+                <w:b w:val="0"/>
+              </w:rPr>
+              <w:t>NaN</w:t>
+            </w:r>
+            <w:proofErr w:type="spellEnd"/>
+            <w:r>
+              <w:rPr>
+                <w:b w:val="0"/>
+              </w:rPr>
+              <w:t>’, i.e. Not a number, here. If it was never placed, like if an error occurred, it will appear as ‘Marker Not Yet Placed’)</w:t>
             </w:r>
           </w:p>
         </w:tc>
@@ -452,20 +556,41 @@
               <w:jc w:val="center"/>
               <w:cnfStyle w:val="000000100000" w:firstRow="0" w:lastRow="0" w:firstColumn="0" w:lastColumn="0" w:oddVBand="0" w:evenVBand="0" w:oddHBand="1" w:evenHBand="0" w:firstRowFirstColumn="0" w:firstRowLastColumn="0" w:lastRowFirstColumn="0" w:lastRowLastColumn="0"/>
             </w:pPr>
-            <w:r>
-              <w:t xml:space="preserve">RatData </w:t>
+            <w:proofErr w:type="spellStart"/>
+            <w:r>
+              <w:t>RatData</w:t>
+            </w:r>
+            <w:proofErr w:type="spellEnd"/>
+            <w:r>
+              <w:t xml:space="preserve"> </w:t>
             </w:r>
             <w:r>
               <w:sym w:font="Wingdings" w:char="F0E0"/>
             </w:r>
             <w:r>
-              <w:t xml:space="preserve"> VideoFiles </w:t>
+              <w:t xml:space="preserve"> </w:t>
+            </w:r>
+            <w:proofErr w:type="spellStart"/>
+            <w:r>
+              <w:t>VideoFiles</w:t>
+            </w:r>
+            <w:proofErr w:type="spellEnd"/>
+            <w:r>
+              <w:t xml:space="preserve"> </w:t>
             </w:r>
             <w:r>
               <w:sym w:font="Wingdings" w:char="F0E0"/>
             </w:r>
             <w:r>
-              <w:t xml:space="preserve"> Paw_Points_Tracking_Data </w:t>
+              <w:t xml:space="preserve"> </w:t>
+            </w:r>
+            <w:proofErr w:type="spellStart"/>
+            <w:r>
+              <w:t>Paw_Points_Tracking_Data</w:t>
+            </w:r>
+            <w:proofErr w:type="spellEnd"/>
+            <w:r>
+              <w:t xml:space="preserve"> </w:t>
             </w:r>
             <w:r>
               <w:sym w:font="Wingdings" w:char="F0E0"/>
@@ -507,20 +632,41 @@
               <w:jc w:val="center"/>
               <w:cnfStyle w:val="000000000000" w:firstRow="0" w:lastRow="0" w:firstColumn="0" w:lastColumn="0" w:oddVBand="0" w:evenVBand="0" w:oddHBand="0" w:evenHBand="0" w:firstRowFirstColumn="0" w:firstRowLastColumn="0" w:lastRowFirstColumn="0" w:lastRowLastColumn="0"/>
             </w:pPr>
-            <w:r>
-              <w:t xml:space="preserve">RatData </w:t>
+            <w:proofErr w:type="spellStart"/>
+            <w:r>
+              <w:t>RatData</w:t>
+            </w:r>
+            <w:proofErr w:type="spellEnd"/>
+            <w:r>
+              <w:t xml:space="preserve"> </w:t>
             </w:r>
             <w:r>
               <w:sym w:font="Wingdings" w:char="F0E0"/>
             </w:r>
             <w:r>
-              <w:t xml:space="preserve"> VideoFiles </w:t>
+              <w:t xml:space="preserve"> </w:t>
+            </w:r>
+            <w:proofErr w:type="spellStart"/>
+            <w:r>
+              <w:t>VideoFiles</w:t>
+            </w:r>
+            <w:proofErr w:type="spellEnd"/>
+            <w:r>
+              <w:t xml:space="preserve"> </w:t>
             </w:r>
             <w:r>
               <w:sym w:font="Wingdings" w:char="F0E0"/>
             </w:r>
             <w:r>
-              <w:t xml:space="preserve"> Paw_Points_Tracking_Data </w:t>
+              <w:t xml:space="preserve"> </w:t>
+            </w:r>
+            <w:proofErr w:type="spellStart"/>
+            <w:r>
+              <w:t>Paw_Points_Tracking_Data</w:t>
+            </w:r>
+            <w:proofErr w:type="spellEnd"/>
+            <w:r>
+              <w:t xml:space="preserve"> </w:t>
             </w:r>
             <w:r>
               <w:sym w:font="Wingdings" w:char="F0E0"/>
@@ -569,20 +715,41 @@
               <w:jc w:val="center"/>
               <w:cnfStyle w:val="000000100000" w:firstRow="0" w:lastRow="0" w:firstColumn="0" w:lastColumn="0" w:oddVBand="0" w:evenVBand="0" w:oddHBand="1" w:evenHBand="0" w:firstRowFirstColumn="0" w:firstRowLastColumn="0" w:lastRowFirstColumn="0" w:lastRowLastColumn="0"/>
             </w:pPr>
-            <w:r>
-              <w:t xml:space="preserve">RatData </w:t>
+            <w:proofErr w:type="spellStart"/>
+            <w:r>
+              <w:t>RatData</w:t>
+            </w:r>
+            <w:proofErr w:type="spellEnd"/>
+            <w:r>
+              <w:t xml:space="preserve"> </w:t>
             </w:r>
             <w:r>
               <w:sym w:font="Wingdings" w:char="F0E0"/>
             </w:r>
             <w:r>
-              <w:t xml:space="preserve"> VideoFiles </w:t>
+              <w:t xml:space="preserve"> </w:t>
+            </w:r>
+            <w:proofErr w:type="spellStart"/>
+            <w:r>
+              <w:t>VideoFiles</w:t>
+            </w:r>
+            <w:proofErr w:type="spellEnd"/>
+            <w:r>
+              <w:t xml:space="preserve"> </w:t>
             </w:r>
             <w:r>
               <w:sym w:font="Wingdings" w:char="F0E0"/>
             </w:r>
             <w:r>
-              <w:t xml:space="preserve"> Paw_Points_Tracking_Data </w:t>
+              <w:t xml:space="preserve"> </w:t>
+            </w:r>
+            <w:proofErr w:type="spellStart"/>
+            <w:r>
+              <w:t>Paw_Points_Tracking_Data</w:t>
+            </w:r>
+            <w:proofErr w:type="spellEnd"/>
+            <w:r>
+              <w:t xml:space="preserve"> </w:t>
             </w:r>
             <w:r>
               <w:sym w:font="Wingdings" w:char="F0E0"/>
@@ -609,14 +776,27 @@
               <w:jc w:val="center"/>
               <w:cnfStyle w:val="000000100000" w:firstRow="0" w:lastRow="0" w:firstColumn="0" w:lastColumn="0" w:oddVBand="0" w:evenVBand="0" w:oddHBand="1" w:evenHBand="0" w:firstRowFirstColumn="0" w:firstRowLastColumn="0" w:lastRowFirstColumn="0" w:lastRowLastColumn="0"/>
             </w:pPr>
-            <w:r>
-              <w:t xml:space="preserve">RatData </w:t>
+            <w:proofErr w:type="spellStart"/>
+            <w:r>
+              <w:t>RatData</w:t>
+            </w:r>
+            <w:proofErr w:type="spellEnd"/>
+            <w:r>
+              <w:t xml:space="preserve"> </w:t>
             </w:r>
             <w:r>
               <w:sym w:font="Wingdings" w:char="F0E0"/>
             </w:r>
             <w:r>
-              <w:t xml:space="preserve"> VideoFiles </w:t>
+              <w:t xml:space="preserve"> </w:t>
+            </w:r>
+            <w:proofErr w:type="spellStart"/>
+            <w:r>
+              <w:t>VideoFiles</w:t>
+            </w:r>
+            <w:proofErr w:type="spellEnd"/>
+            <w:r>
+              <w:t xml:space="preserve"> </w:t>
             </w:r>
             <w:r>
               <w:sym w:font="Wingdings" w:char="F0E0"/>
@@ -624,9 +804,11 @@
             <w:r>
               <w:t xml:space="preserve"> </w:t>
             </w:r>
+            <w:proofErr w:type="spellStart"/>
             <w:r>
               <w:t>Paw_Points_Frame_Data</w:t>
             </w:r>
+            <w:proofErr w:type="spellEnd"/>
             <w:r>
               <w:t xml:space="preserve"> </w:t>
             </w:r>
@@ -634,7 +816,15 @@
               <w:sym w:font="Wingdings" w:char="F0E0"/>
             </w:r>
             <w:r>
-              <w:t xml:space="preserve"> Column 2 (each row contains data for a different frame in Paw_Points_Frame_Data, more </w:t>
+              <w:t xml:space="preserve"> Column 2 (each row contains data for a different frame in </w:t>
+            </w:r>
+            <w:proofErr w:type="spellStart"/>
+            <w:r>
+              <w:t>Paw_Points_Frame_Data</w:t>
+            </w:r>
+            <w:proofErr w:type="spellEnd"/>
+            <w:r>
+              <w:t xml:space="preserve">, more </w:t>
             </w:r>
             <w:r>
               <w:lastRenderedPageBreak/>
@@ -673,14 +863,27 @@
               <w:jc w:val="center"/>
               <w:cnfStyle w:val="000000000000" w:firstRow="0" w:lastRow="0" w:firstColumn="0" w:lastColumn="0" w:oddVBand="0" w:evenVBand="0" w:oddHBand="0" w:evenHBand="0" w:firstRowFirstColumn="0" w:firstRowLastColumn="0" w:lastRowFirstColumn="0" w:lastRowLastColumn="0"/>
             </w:pPr>
-            <w:r>
-              <w:t xml:space="preserve">RatData </w:t>
+            <w:proofErr w:type="spellStart"/>
+            <w:r>
+              <w:t>RatData</w:t>
+            </w:r>
+            <w:proofErr w:type="spellEnd"/>
+            <w:r>
+              <w:t xml:space="preserve"> </w:t>
             </w:r>
             <w:r>
               <w:sym w:font="Wingdings" w:char="F0E0"/>
             </w:r>
             <w:r>
-              <w:t xml:space="preserve"> VideoFiles </w:t>
+              <w:t xml:space="preserve"> </w:t>
+            </w:r>
+            <w:proofErr w:type="spellStart"/>
+            <w:r>
+              <w:t>VideoFiles</w:t>
+            </w:r>
+            <w:proofErr w:type="spellEnd"/>
+            <w:r>
+              <w:t xml:space="preserve"> </w:t>
             </w:r>
             <w:r>
               <w:sym w:font="Wingdings" w:char="F0E0"/>
@@ -688,9 +891,11 @@
             <w:r>
               <w:t xml:space="preserve"> </w:t>
             </w:r>
+            <w:proofErr w:type="spellStart"/>
             <w:r>
               <w:t>Paw_Points_Frame_Data</w:t>
             </w:r>
+            <w:proofErr w:type="spellEnd"/>
             <w:r>
               <w:t xml:space="preserve"> </w:t>
             </w:r>
@@ -741,14 +946,27 @@
               <w:jc w:val="center"/>
               <w:cnfStyle w:val="000000100000" w:firstRow="0" w:lastRow="0" w:firstColumn="0" w:lastColumn="0" w:oddVBand="0" w:evenVBand="0" w:oddHBand="1" w:evenHBand="0" w:firstRowFirstColumn="0" w:firstRowLastColumn="0" w:lastRowFirstColumn="0" w:lastRowLastColumn="0"/>
             </w:pPr>
-            <w:r>
-              <w:t xml:space="preserve">RatData </w:t>
+            <w:proofErr w:type="spellStart"/>
+            <w:r>
+              <w:t>RatData</w:t>
+            </w:r>
+            <w:proofErr w:type="spellEnd"/>
+            <w:r>
+              <w:t xml:space="preserve"> </w:t>
             </w:r>
             <w:r>
               <w:sym w:font="Wingdings" w:char="F0E0"/>
             </w:r>
             <w:r>
-              <w:t xml:space="preserve"> VideoFiles </w:t>
+              <w:t xml:space="preserve"> </w:t>
+            </w:r>
+            <w:proofErr w:type="spellStart"/>
+            <w:r>
+              <w:t>VideoFiles</w:t>
+            </w:r>
+            <w:proofErr w:type="spellEnd"/>
+            <w:r>
+              <w:t xml:space="preserve"> </w:t>
             </w:r>
             <w:r>
               <w:sym w:font="Wingdings" w:char="F0E0"/>
@@ -756,9 +974,11 @@
             <w:r>
               <w:t xml:space="preserve"> </w:t>
             </w:r>
+            <w:proofErr w:type="spellStart"/>
             <w:r>
               <w:t>Paw_Points_Frame_Data</w:t>
             </w:r>
+            <w:proofErr w:type="spellEnd"/>
             <w:r>
               <w:t xml:space="preserve"> </w:t>
             </w:r>
@@ -1260,14 +1480,27 @@
               <w:jc w:val="center"/>
               <w:cnfStyle w:val="000000000000" w:firstRow="0" w:lastRow="0" w:firstColumn="0" w:lastColumn="0" w:oddVBand="0" w:evenVBand="0" w:oddHBand="0" w:evenHBand="0" w:firstRowFirstColumn="0" w:firstRowLastColumn="0" w:lastRowFirstColumn="0" w:lastRowLastColumn="0"/>
             </w:pPr>
-            <w:r>
-              <w:t xml:space="preserve">RatData </w:t>
+            <w:proofErr w:type="spellStart"/>
+            <w:r>
+              <w:t>RatData</w:t>
+            </w:r>
+            <w:proofErr w:type="spellEnd"/>
+            <w:r>
+              <w:t xml:space="preserve"> </w:t>
             </w:r>
             <w:r>
               <w:sym w:font="Wingdings" w:char="F0E0"/>
             </w:r>
             <w:r>
-              <w:t xml:space="preserve"> VideoFiles </w:t>
+              <w:t xml:space="preserve"> </w:t>
+            </w:r>
+            <w:proofErr w:type="spellStart"/>
+            <w:r>
+              <w:t>VideoFiles</w:t>
+            </w:r>
+            <w:proofErr w:type="spellEnd"/>
+            <w:r>
+              <w:t xml:space="preserve"> </w:t>
             </w:r>
             <w:r>
               <w:sym w:font="Wingdings" w:char="F0E0"/>
@@ -1275,9 +1508,11 @@
             <w:r>
               <w:t xml:space="preserve"> </w:t>
             </w:r>
+            <w:proofErr w:type="spellStart"/>
             <w:r>
               <w:t>Paw_Points_Frame_Data</w:t>
             </w:r>
+            <w:proofErr w:type="spellEnd"/>
             <w:r>
               <w:t xml:space="preserve"> </w:t>
             </w:r>
@@ -1321,7 +1556,15 @@
         <w:fldChar w:fldCharType="end"/>
       </w:r>
       <w:r>
-        <w:t xml:space="preserve"> Data Contained in RatData Structure</w:t>
+        <w:t xml:space="preserve"> Data Contained in </w:t>
+      </w:r>
+      <w:proofErr w:type="spellStart"/>
+      <w:r>
+        <w:t>RatData</w:t>
+      </w:r>
+      <w:proofErr w:type="spellEnd"/>
+      <w:r>
+        <w:t xml:space="preserve"> Structure</w:t>
       </w:r>
     </w:p>
     <w:p>
@@ -1345,13 +1588,44 @@
         </w:numPr>
       </w:pPr>
       <w:r>
-        <w:t>If this is your first time marking points for this rat</w:t>
-      </w:r>
-      <w:r>
-        <w:t xml:space="preserve">, you will be asked to do all that follows. If not, you will simply be asked to select the trial/video from which you would like to start. </w:t>
-      </w:r>
-      <w:bookmarkStart w:id="1" w:name="_GoBack"/>
-      <w:bookmarkEnd w:id="1"/>
+        <w:t>Select the rat’s raw data folder (</w:t>
+      </w:r>
+      <w:proofErr w:type="spellStart"/>
+      <w:r>
+        <w:t>RatID</w:t>
+      </w:r>
+      <w:proofErr w:type="spellEnd"/>
+      <w:r>
+        <w:t xml:space="preserve"> – </w:t>
+      </w:r>
+      <w:proofErr w:type="spellStart"/>
+      <w:r>
+        <w:t>rawdata</w:t>
+      </w:r>
+      <w:proofErr w:type="spellEnd"/>
+      <w:r>
+        <w:t>) from NAS4</w:t>
+      </w:r>
+      <w:r>
+        <w:t xml:space="preserve">. </w:t>
+      </w:r>
+      <w:r>
+        <w:t>If this is your first time marking points for this rat,</w:t>
+      </w:r>
+      <w:r>
+        <w:t xml:space="preserve"> </w:t>
+      </w:r>
+      <w:r>
+        <w:t xml:space="preserve">MATLAB will load the file paths to all the session folders into the </w:t>
+      </w:r>
+      <w:proofErr w:type="spellStart"/>
+      <w:r>
+        <w:t>RatData</w:t>
+      </w:r>
+      <w:proofErr w:type="spellEnd"/>
+      <w:r>
+        <w:t xml:space="preserve"> structure and display its progress in the command window as it does so.</w:t>
+      </w:r>
     </w:p>
     <w:p>
       <w:pPr>
@@ -1363,13 +1637,30 @@
       </w:pPr>
       <w:r>
         <w:lastRenderedPageBreak/>
-        <w:t>Select the rat’s raw data folder (RatID – rawdata) from NAS4</w:t>
+        <w:t>Select the session (a.k.a. the date) you would like to analyze</w:t>
       </w:r>
       <w:r>
         <w:t xml:space="preserve">. </w:t>
       </w:r>
       <w:r>
-        <w:t>MATLAB will load the file paths to all the session folders into the RatData structure and display its progress in the command window as it does so.</w:t>
+        <w:t>If this is your first time marking points for this rat,</w:t>
+      </w:r>
+      <w:r>
+        <w:t xml:space="preserve"> </w:t>
+      </w:r>
+      <w:r>
+        <w:t xml:space="preserve">MATLAB will load all the videos, one for each trial, into </w:t>
+      </w:r>
+      <w:proofErr w:type="spellStart"/>
+      <w:r>
+        <w:t>VideoReader</w:t>
+      </w:r>
+      <w:proofErr w:type="spellEnd"/>
+      <w:r>
+        <w:t xml:space="preserve"> format (the format it needs to load videos later)</w:t>
+      </w:r>
+      <w:r>
+        <w:t xml:space="preserve"> and display its progress as it does so. </w:t>
       </w:r>
     </w:p>
     <w:p>
@@ -1381,24 +1672,6 @@
         </w:numPr>
       </w:pPr>
       <w:r>
-        <w:t>Select the session (a.k.a. the date) you would like to analyze</w:t>
-      </w:r>
-      <w:r>
-        <w:t>. MATLAB will load all the videos, one for each trial, into VideoReader format (the format it needs to load videos later)</w:t>
-      </w:r>
-      <w:r>
-        <w:t xml:space="preserve"> and display its progress as it does so. </w:t>
-      </w:r>
-    </w:p>
-    <w:p>
-      <w:pPr>
-        <w:pStyle w:val="ListParagraph"/>
-        <w:numPr>
-          <w:ilvl w:val="1"/>
-          <w:numId w:val="1"/>
-        </w:numPr>
-      </w:pPr>
-      <w:r>
         <w:t>O</w:t>
       </w:r>
       <w:r>
@@ -1426,8 +1699,13 @@
         </w:numPr>
       </w:pPr>
       <w:r>
-        <w:t xml:space="preserve">Most video files have already had their start frames determined, thanks to Maya </w:t>
-      </w:r>
+        <w:t xml:space="preserve">Most video files have already had their start frames determined, thanks to </w:t>
+      </w:r>
+      <w:proofErr w:type="gramStart"/>
+      <w:r>
+        <w:t xml:space="preserve">Maya </w:t>
+      </w:r>
+      <w:proofErr w:type="gramEnd"/>
       <w:r>
         <w:sym w:font="Wingdings" w:char="F04A"/>
       </w:r>
@@ -1489,7 +1767,13 @@
         <w:t xml:space="preserve"> </w:t>
       </w:r>
       <w:r>
-        <w:t>the file path displayed into Windows Explorer to open the video file in Quicktime and determine the start frame</w:t>
+        <w:t xml:space="preserve">the file path displayed into Windows Explorer to open the video file in </w:t>
+      </w:r>
+      <w:r>
+        <w:t>QuickTime</w:t>
+      </w:r>
+      <w:r>
+        <w:t xml:space="preserve"> and determine the start frame</w:t>
       </w:r>
       <w:r>
         <w:t xml:space="preserve"> (see Figure 2 below)</w:t>
@@ -1714,12 +1998,14 @@
       <w:r>
         <w:t xml:space="preserve">Once you’ve determined the start frame, type it into the dialog window that appeared previously and hit </w:t>
       </w:r>
+      <w:proofErr w:type="gramStart"/>
       <w:r>
         <w:rPr>
           <w:b/>
         </w:rPr>
         <w:t>Done</w:t>
       </w:r>
+      <w:proofErr w:type="gramEnd"/>
       <w:r>
         <w:t xml:space="preserve">. If, for some reason, a start frame cannot be determined, hit </w:t>
       </w:r>
@@ -1752,41 +2038,204 @@
         <w:t xml:space="preserve">READ THE INSTRUCTIONS CAREFULLY. </w:t>
       </w:r>
       <w:r>
-        <w:t xml:space="preserve"> It will tel</w:t>
-      </w:r>
-      <w:r>
-        <w:t>l you which marker to mark when (the pellet center is always 1</w:t>
-      </w:r>
-      <w:r>
-        <w:rPr>
-          <w:vertAlign w:val="superscript"/>
-        </w:rPr>
-        <w:t>st</w:t>
-      </w:r>
-      <w:r>
-        <w:t xml:space="preserve">). Please use the </w:t>
-      </w:r>
-      <w:r>
-        <w:t xml:space="preserve">image that follows as a reference. If you make a mistake while marking, you can press Delete or Backspace to re-do </w:t>
-      </w:r>
-      <w:r>
-        <w:rPr>
-          <w:i/>
-        </w:rPr>
-        <w:t>that</w:t>
-      </w:r>
-      <w:r>
-        <w:t xml:space="preserve"> marker. If you realize you’ve made a mistake after submitting a marker, you can click the marker(s—hold Ctrl while clicking to choose several) and hit the Redo button to redo the markers, following the prompts as indicated. All of the important information will be save into the RatData structure, as stated in the previous table. </w:t>
+        <w:t xml:space="preserve"> </w:t>
       </w:r>
     </w:p>
     <w:p>
+      <w:pPr>
+        <w:pStyle w:val="ListParagraph"/>
+        <w:numPr>
+          <w:ilvl w:val="1"/>
+          <w:numId w:val="1"/>
+        </w:numPr>
+      </w:pPr>
+      <w:r>
+        <w:t>First it will ask you to place rectangles around the regions of the frame you would like to zoom to in order to place markers on the paw joints. It’s a good idea to be fairly generous here (i.e. don’t make tight rectangles around the paw and pell</w:t>
+      </w:r>
+      <w:r>
+        <w:t>et, see F</w:t>
+      </w:r>
+      <w:r>
+        <w:t>igure</w:t>
+      </w:r>
+      <w:r>
+        <w:t xml:space="preserve"> 3 </w:t>
+      </w:r>
+      <w:r>
+        <w:t>below) so it is not too closely zoomed in when you go to place markers.</w:t>
+      </w:r>
+      <w:r>
+        <w:t xml:space="preserve"> </w:t>
+      </w:r>
+      <w:r>
+        <w:t>The program will then create a figure with just the images contained in those three boxes.</w:t>
+      </w:r>
+    </w:p>
+    <w:p>
+      <w:pPr>
+        <w:keepNext/>
+      </w:pPr>
       <w:r>
         <w:rPr>
           <w:noProof/>
         </w:rPr>
         <w:lastRenderedPageBreak/>
         <w:drawing>
-          <wp:inline distT="0" distB="0" distL="0" distR="0" wp14:anchorId="4B2A1695" wp14:editId="11292AF1">
+          <wp:inline distT="0" distB="0" distL="0" distR="0" wp14:anchorId="14B9D521" wp14:editId="72B30EF3">
+            <wp:extent cx="5943600" cy="3169920"/>
+            <wp:effectExtent l="0" t="0" r="0" b="0"/>
+            <wp:docPr id="3" name="Picture 3"/>
+            <wp:cNvGraphicFramePr>
+              <a:graphicFrameLocks xmlns:a="http://schemas.openxmlformats.org/drawingml/2006/main" noChangeAspect="1"/>
+            </wp:cNvGraphicFramePr>
+            <a:graphic xmlns:a="http://schemas.openxmlformats.org/drawingml/2006/main">
+              <a:graphicData uri="http://schemas.openxmlformats.org/drawingml/2006/picture">
+                <pic:pic xmlns:pic="http://schemas.openxmlformats.org/drawingml/2006/picture">
+                  <pic:nvPicPr>
+                    <pic:cNvPr id="0" name="Rectangle Placement Figure.PNG"/>
+                    <pic:cNvPicPr/>
+                  </pic:nvPicPr>
+                  <pic:blipFill>
+                    <a:blip r:embed="rId8">
+                      <a:extLst>
+                        <a:ext uri="{28A0092B-C50C-407E-A947-70E740481C1C}">
+                          <a14:useLocalDpi xmlns:a14="http://schemas.microsoft.com/office/drawing/2010/main" val="0"/>
+                        </a:ext>
+                      </a:extLst>
+                    </a:blip>
+                    <a:stretch>
+                      <a:fillRect/>
+                    </a:stretch>
+                  </pic:blipFill>
+                  <pic:spPr>
+                    <a:xfrm>
+                      <a:off x="0" y="0"/>
+                      <a:ext cx="5943600" cy="3169920"/>
+                    </a:xfrm>
+                    <a:prstGeom prst="rect">
+                      <a:avLst/>
+                    </a:prstGeom>
+                  </pic:spPr>
+                </pic:pic>
+              </a:graphicData>
+            </a:graphic>
+          </wp:inline>
+        </w:drawing>
+      </w:r>
+    </w:p>
+    <w:p>
+      <w:pPr>
+        <w:pStyle w:val="Caption"/>
+        <w:jc w:val="center"/>
+      </w:pPr>
+      <w:r>
+        <w:t xml:space="preserve">Figure </w:t>
+      </w:r>
+      <w:r>
+        <w:fldChar w:fldCharType="begin"/>
+      </w:r>
+      <w:r>
+        <w:instrText xml:space="preserve"> SEQ Figure \* ARABIC </w:instrText>
+      </w:r>
+      <w:r>
+        <w:fldChar w:fldCharType="separate"/>
+      </w:r>
+      <w:r>
+        <w:rPr>
+          <w:noProof/>
+        </w:rPr>
+        <w:t>3</w:t>
+      </w:r>
+      <w:r>
+        <w:fldChar w:fldCharType="end"/>
+      </w:r>
+      <w:r>
+        <w:t xml:space="preserve"> Where to place rectangles for zooming</w:t>
+      </w:r>
+    </w:p>
+    <w:p>
+      <w:pPr>
+        <w:pStyle w:val="ListParagraph"/>
+        <w:numPr>
+          <w:ilvl w:val="1"/>
+          <w:numId w:val="1"/>
+        </w:numPr>
+      </w:pPr>
+      <w:r>
+        <w:t>The program</w:t>
+      </w:r>
+      <w:r>
+        <w:t xml:space="preserve"> will</w:t>
+      </w:r>
+      <w:r>
+        <w:t xml:space="preserve"> then</w:t>
+      </w:r>
+      <w:r>
+        <w:t xml:space="preserve"> tel</w:t>
+      </w:r>
+      <w:r>
+        <w:t>l you which marker to mark when (the pellet center is always 1</w:t>
+      </w:r>
+      <w:r>
+        <w:rPr>
+          <w:vertAlign w:val="superscript"/>
+        </w:rPr>
+        <w:t>st</w:t>
+      </w:r>
+      <w:r>
+        <w:t>)</w:t>
+      </w:r>
+      <w:r>
+        <w:t xml:space="preserve"> in the original window that appeared</w:t>
+      </w:r>
+      <w:r>
+        <w:t xml:space="preserve">. Please use the </w:t>
+      </w:r>
+      <w:r>
+        <w:t xml:space="preserve">image that follows as a reference. If you make a mistake while marking, you can press Delete or Backspace to re-do </w:t>
+      </w:r>
+      <w:r>
+        <w:rPr>
+          <w:i/>
+        </w:rPr>
+        <w:t>that</w:t>
+      </w:r>
+      <w:r>
+        <w:t xml:space="preserve"> marker. If you realize you’ve made a mistake after submitting a marker, you can click the marker(s—hold Ctrl while clicking to choose several) and hit the Redo button to redo the markers, following the prompts as indicated. All of the</w:t>
+      </w:r>
+      <w:bookmarkStart w:id="1" w:name="_GoBack"/>
+      <w:bookmarkEnd w:id="1"/>
+      <w:r>
+        <w:t xml:space="preserve"> important information will be save</w:t>
+      </w:r>
+      <w:r>
+        <w:t>d</w:t>
+      </w:r>
+      <w:r>
+        <w:t xml:space="preserve"> into the </w:t>
+      </w:r>
+      <w:proofErr w:type="spellStart"/>
+      <w:r>
+        <w:t>RatData</w:t>
+      </w:r>
+      <w:proofErr w:type="spellEnd"/>
+      <w:r>
+        <w:t xml:space="preserve"> structure, as stated in the previous table. </w:t>
+      </w:r>
+    </w:p>
+    <w:p>
+      <w:pPr>
+        <w:pStyle w:val="ListParagraph"/>
+        <w:ind w:left="0"/>
+        <w:jc w:val="center"/>
+      </w:pPr>
+      <w:r>
+        <w:rPr>
+          <w:noProof/>
+        </w:rPr>
+        <w:lastRenderedPageBreak/>
+        <w:drawing>
+          <wp:inline distT="0" distB="0" distL="0" distR="0" wp14:anchorId="7EBC7041" wp14:editId="1E2B6EA4">
             <wp:extent cx="5943600" cy="3388995"/>
             <wp:effectExtent l="0" t="0" r="0" b="1905"/>
             <wp:docPr id="33" name="Picture 33"/>
@@ -1801,7 +2250,7 @@
                     <pic:cNvPicPr/>
                   </pic:nvPicPr>
                   <pic:blipFill>
-                    <a:blip r:embed="rId8" cstate="print">
+                    <a:blip r:embed="rId9" cstate="print">
                       <a:extLst>
                         <a:ext uri="{28A0092B-C50C-407E-A947-70E740481C1C}">
                           <a14:useLocalDpi xmlns:a14="http://schemas.microsoft.com/office/drawing/2010/main" val="0"/>
@@ -1828,6 +2277,77 @@
         </w:drawing>
       </w:r>
     </w:p>
+    <w:p>
+      <w:pPr>
+        <w:pStyle w:val="ListParagraph"/>
+        <w:numPr>
+          <w:ilvl w:val="1"/>
+          <w:numId w:val="1"/>
+        </w:numPr>
+      </w:pPr>
+      <w:r>
+        <w:t>Once you place a marker, a small window will show up in the bottom left corner showing where in the larger image the marker was placed. If you want to check where that marker was placed, or need to see the frame overall to place the next marker, feel free to maximize this window—just remember that you must return to the 3 image figure to place markers. Your screen should resemble Figure 5 (below).  Refer to the original paw-marking program window that appeared (on the left side of Figure 5) to know which marker to place next.</w:t>
+      </w:r>
+    </w:p>
+    <w:p>
+      <w:r>
+        <w:rPr>
+          <w:noProof/>
+        </w:rPr>
+        <w:drawing>
+          <wp:inline distT="0" distB="0" distL="0" distR="0" wp14:anchorId="58F3C446" wp14:editId="1ABD9A55">
+            <wp:extent cx="5943600" cy="3034030"/>
+            <wp:effectExtent l="0" t="0" r="0" b="0"/>
+            <wp:docPr id="4" name="Picture 4"/>
+            <wp:cNvGraphicFramePr>
+              <a:graphicFrameLocks xmlns:a="http://schemas.openxmlformats.org/drawingml/2006/main" noChangeAspect="1"/>
+            </wp:cNvGraphicFramePr>
+            <a:graphic xmlns:a="http://schemas.openxmlformats.org/drawingml/2006/main">
+              <a:graphicData uri="http://schemas.openxmlformats.org/drawingml/2006/picture">
+                <pic:pic xmlns:pic="http://schemas.openxmlformats.org/drawingml/2006/picture">
+                  <pic:nvPicPr>
+                    <pic:cNvPr id="0" name="Marker Placement Figure.PNG"/>
+                    <pic:cNvPicPr/>
+                  </pic:nvPicPr>
+                  <pic:blipFill>
+                    <a:blip r:embed="rId10" cstate="print">
+                      <a:extLst>
+                        <a:ext uri="{28A0092B-C50C-407E-A947-70E740481C1C}">
+                          <a14:useLocalDpi xmlns:a14="http://schemas.microsoft.com/office/drawing/2010/main" val="0"/>
+                        </a:ext>
+                      </a:extLst>
+                    </a:blip>
+                    <a:stretch>
+                      <a:fillRect/>
+                    </a:stretch>
+                  </pic:blipFill>
+                  <pic:spPr>
+                    <a:xfrm>
+                      <a:off x="0" y="0"/>
+                      <a:ext cx="5943600" cy="3034030"/>
+                    </a:xfrm>
+                    <a:prstGeom prst="rect">
+                      <a:avLst/>
+                    </a:prstGeom>
+                  </pic:spPr>
+                </pic:pic>
+              </a:graphicData>
+            </a:graphic>
+          </wp:inline>
+        </w:drawing>
+      </w:r>
+    </w:p>
+    <w:p>
+      <w:pPr>
+        <w:pStyle w:val="ListParagraph"/>
+        <w:numPr>
+          <w:ilvl w:val="1"/>
+          <w:numId w:val="1"/>
+        </w:numPr>
+      </w:pPr>
+    </w:p>
+    <w:p/>
+    <w:p/>
     <w:p/>
     <w:sectPr>
       <w:pgSz w:w="12240" w:h="15840"/>

</xml_diff>

<commit_message>
Finalizing protocol and other found glitches
</commit_message>
<xml_diff>
--- a/Manual_Paw_Joints_Marking/Create_Paw_Point_Data_Protocol_2015_06_19.docx
+++ b/Manual_Paw_Joints_Marking/Create_Paw_Point_Data_Protocol_2015_06_19.docx
@@ -39,30 +39,48 @@
         </w:numPr>
       </w:pPr>
       <w:r>
-        <w:t xml:space="preserve">Open MATLAB and navigate to where you placed the Skilled Reaching repository in GitHub.  Make sure the folder labelled </w:t>
-      </w:r>
-      <w:proofErr w:type="spellStart"/>
-      <w:r>
-        <w:rPr>
-          <w:b/>
+        <w:t xml:space="preserve">Open MATLAB and navigate to </w:t>
+      </w:r>
+      <w:r>
+        <w:t>your</w:t>
+      </w:r>
+      <w:r>
+        <w:t xml:space="preserve"> GitHub</w:t>
+      </w:r>
+      <w:r>
+        <w:t xml:space="preserve"> folder</w:t>
+      </w:r>
+      <w:r>
+        <w:t xml:space="preserve">.  Make sure </w:t>
+      </w:r>
+      <w:r>
+        <w:t>the GitHub folder (with the Skilled Reaching repository inside)</w:t>
+      </w:r>
+      <w:r>
+        <w:t xml:space="preserve"> is added to the path (</w:t>
+      </w:r>
+      <w:r>
+        <w:rPr>
           <w:i/>
         </w:rPr>
-        <w:t>Manual_Paw_Joints_Marking</w:t>
-      </w:r>
-      <w:proofErr w:type="spellEnd"/>
-      <w:r>
-        <w:t xml:space="preserve"> is added to the path (</w:t>
+        <w:t xml:space="preserve">right click </w:t>
       </w:r>
       <w:r>
         <w:rPr>
           <w:i/>
         </w:rPr>
-        <w:t xml:space="preserve">right click folder in Current Folder tab </w:t>
+        <w:t xml:space="preserve">GitHub </w:t>
       </w:r>
       <w:r>
         <w:rPr>
           <w:i/>
         </w:rPr>
+        <w:t xml:space="preserve">folder in Current Folder tab </w:t>
+      </w:r>
+      <w:r>
+        <w:rPr>
+          <w:i/>
+        </w:rPr>
         <w:sym w:font="Wingdings" w:char="F0E0"/>
       </w:r>
       <w:r>
@@ -85,6 +103,9 @@
       </w:r>
       <w:r>
         <w:t>).</w:t>
+      </w:r>
+      <w:r>
+        <w:t xml:space="preserve"> If errors do occur during paw marking, they will appear here, in the command window of MATLAB. </w:t>
       </w:r>
     </w:p>
     <w:p>
@@ -95,7 +116,6 @@
           <w:numId w:val="1"/>
         </w:numPr>
       </w:pPr>
-      <w:commentRangeStart w:id="0"/>
       <w:r>
         <w:t xml:space="preserve">Type </w:t>
       </w:r>
@@ -171,13 +191,6 @@
           <w:u w:val="single"/>
         </w:rPr>
         <w:t xml:space="preserve"> structure, see full details in the table below:</w:t>
-      </w:r>
-      <w:commentRangeEnd w:id="0"/>
-      <w:r>
-        <w:rPr>
-          <w:rStyle w:val="CommentReference"/>
-        </w:rPr>
-        <w:commentReference w:id="0"/>
       </w:r>
     </w:p>
     <w:tbl>
@@ -193,6 +206,7 @@
       <w:tr>
         <w:trPr>
           <w:cnfStyle w:val="100000000000" w:firstRow="1" w:lastRow="0" w:firstColumn="0" w:lastColumn="0" w:oddVBand="0" w:evenVBand="0" w:oddHBand="0" w:evenHBand="0" w:firstRowFirstColumn="0" w:firstRowLastColumn="0" w:lastRowFirstColumn="0" w:lastRowLastColumn="0"/>
+          <w:cantSplit/>
         </w:trPr>
         <w:tc>
           <w:tcPr>
@@ -204,11 +218,20 @@
             <w:pPr>
               <w:spacing w:before="120" w:after="120"/>
               <w:jc w:val="center"/>
-            </w:pPr>
-            <w:r>
+              <w:rPr>
+                <w:sz w:val="24"/>
+              </w:rPr>
+            </w:pPr>
+            <w:r>
+              <w:rPr>
+                <w:sz w:val="24"/>
+              </w:rPr>
               <w:t xml:space="preserve">Important </w:t>
             </w:r>
             <w:r>
+              <w:rPr>
+                <w:sz w:val="24"/>
+              </w:rPr>
               <w:t>Data</w:t>
             </w:r>
           </w:p>
@@ -223,17 +246,626 @@
               <w:spacing w:before="120" w:after="120"/>
               <w:jc w:val="center"/>
               <w:cnfStyle w:val="100000000000" w:firstRow="1" w:lastRow="0" w:firstColumn="0" w:lastColumn="0" w:oddVBand="0" w:evenVBand="0" w:oddHBand="0" w:evenHBand="0" w:firstRowFirstColumn="0" w:firstRowLastColumn="0" w:lastRowFirstColumn="0" w:lastRowLastColumn="0"/>
-            </w:pPr>
-            <w:r>
+              <w:rPr>
+                <w:sz w:val="24"/>
+              </w:rPr>
+            </w:pPr>
+            <w:r>
+              <w:rPr>
+                <w:sz w:val="24"/>
+              </w:rPr>
               <w:t xml:space="preserve">Location in </w:t>
             </w:r>
             <w:proofErr w:type="spellStart"/>
             <w:r>
+              <w:rPr>
+                <w:sz w:val="24"/>
+              </w:rPr>
               <w:t>RatData</w:t>
             </w:r>
             <w:proofErr w:type="spellEnd"/>
             <w:r>
+              <w:rPr>
+                <w:sz w:val="24"/>
+              </w:rPr>
               <w:t xml:space="preserve"> Structure</w:t>
+            </w:r>
+          </w:p>
+        </w:tc>
+      </w:tr>
+      <w:tr>
+        <w:trPr>
+          <w:cnfStyle w:val="000000100000" w:firstRow="0" w:lastRow="0" w:firstColumn="0" w:lastColumn="0" w:oddVBand="0" w:evenVBand="0" w:oddHBand="1" w:evenHBand="0" w:firstRowFirstColumn="0" w:firstRowLastColumn="0" w:lastRowFirstColumn="0" w:lastRowLastColumn="0"/>
+          <w:cantSplit/>
+        </w:trPr>
+        <w:tc>
+          <w:tcPr>
+            <w:cnfStyle w:val="001000000000" w:firstRow="0" w:lastRow="0" w:firstColumn="1" w:lastColumn="0" w:oddVBand="0" w:evenVBand="0" w:oddHBand="0" w:evenHBand="0" w:firstRowFirstColumn="0" w:firstRowLastColumn="0" w:lastRowFirstColumn="0" w:lastRowLastColumn="0"/>
+            <w:tcW w:w="4788" w:type="dxa"/>
+            <w:vAlign w:val="center"/>
+          </w:tcPr>
+          <w:p>
+            <w:pPr>
+              <w:spacing w:before="120" w:after="120"/>
+              <w:jc w:val="center"/>
+              <w:rPr>
+                <w:b w:val="0"/>
+                <w:sz w:val="16"/>
+              </w:rPr>
+            </w:pPr>
+            <w:proofErr w:type="spellStart"/>
+            <w:r>
+              <w:rPr>
+                <w:b w:val="0"/>
+                <w:sz w:val="16"/>
+              </w:rPr>
+              <w:t>Filepaths</w:t>
+            </w:r>
+            <w:proofErr w:type="spellEnd"/>
+            <w:r>
+              <w:rPr>
+                <w:b w:val="0"/>
+                <w:sz w:val="16"/>
+              </w:rPr>
+              <w:t xml:space="preserve"> to raw data for every session/date</w:t>
+            </w:r>
+          </w:p>
+        </w:tc>
+        <w:tc>
+          <w:tcPr>
+            <w:tcW w:w="4788" w:type="dxa"/>
+            <w:vAlign w:val="center"/>
+          </w:tcPr>
+          <w:p>
+            <w:pPr>
+              <w:spacing w:before="120" w:after="120"/>
+              <w:jc w:val="center"/>
+              <w:cnfStyle w:val="000000100000" w:firstRow="0" w:lastRow="0" w:firstColumn="0" w:lastColumn="0" w:oddVBand="0" w:evenVBand="0" w:oddHBand="1" w:evenHBand="0" w:firstRowFirstColumn="0" w:firstRowLastColumn="0" w:lastRowFirstColumn="0" w:lastRowLastColumn="0"/>
+              <w:rPr>
+                <w:sz w:val="16"/>
+              </w:rPr>
+            </w:pPr>
+            <w:proofErr w:type="spellStart"/>
+            <w:r>
+              <w:rPr>
+                <w:sz w:val="16"/>
+              </w:rPr>
+              <w:t>RatData</w:t>
+            </w:r>
+            <w:proofErr w:type="spellEnd"/>
+            <w:r>
+              <w:rPr>
+                <w:sz w:val="16"/>
+              </w:rPr>
+              <w:t xml:space="preserve"> </w:t>
+            </w:r>
+            <w:r>
+              <w:rPr>
+                <w:sz w:val="16"/>
+              </w:rPr>
+              <w:sym w:font="Wingdings" w:char="F0E0"/>
+            </w:r>
+            <w:r>
+              <w:rPr>
+                <w:sz w:val="16"/>
+              </w:rPr>
+              <w:t xml:space="preserve"> Date Folders</w:t>
+            </w:r>
+          </w:p>
+          <w:p>
+            <w:pPr>
+              <w:spacing w:before="120" w:after="120"/>
+              <w:jc w:val="center"/>
+              <w:cnfStyle w:val="000000100000" w:firstRow="0" w:lastRow="0" w:firstColumn="0" w:lastColumn="0" w:oddVBand="0" w:evenVBand="0" w:oddHBand="1" w:evenHBand="0" w:firstRowFirstColumn="0" w:firstRowLastColumn="0" w:lastRowFirstColumn="0" w:lastRowLastColumn="0"/>
+              <w:rPr>
+                <w:sz w:val="16"/>
+              </w:rPr>
+            </w:pPr>
+            <w:r>
+              <w:rPr>
+                <w:sz w:val="16"/>
+              </w:rPr>
+              <w:t xml:space="preserve">Also contained in variable </w:t>
+            </w:r>
+            <w:proofErr w:type="spellStart"/>
+            <w:r>
+              <w:rPr>
+                <w:sz w:val="16"/>
+              </w:rPr>
+              <w:t>AllRatDateFolders</w:t>
+            </w:r>
+            <w:proofErr w:type="spellEnd"/>
+          </w:p>
+        </w:tc>
+      </w:tr>
+      <w:tr>
+        <w:trPr>
+          <w:cantSplit/>
+        </w:trPr>
+        <w:tc>
+          <w:tcPr>
+            <w:cnfStyle w:val="001000000000" w:firstRow="0" w:lastRow="0" w:firstColumn="1" w:lastColumn="0" w:oddVBand="0" w:evenVBand="0" w:oddHBand="0" w:evenHBand="0" w:firstRowFirstColumn="0" w:firstRowLastColumn="0" w:lastRowFirstColumn="0" w:lastRowLastColumn="0"/>
+            <w:tcW w:w="4788" w:type="dxa"/>
+            <w:vAlign w:val="center"/>
+          </w:tcPr>
+          <w:p>
+            <w:pPr>
+              <w:spacing w:before="120" w:after="120"/>
+              <w:jc w:val="center"/>
+              <w:rPr>
+                <w:b w:val="0"/>
+                <w:sz w:val="16"/>
+              </w:rPr>
+            </w:pPr>
+            <w:r>
+              <w:rPr>
+                <w:b w:val="0"/>
+                <w:sz w:val="16"/>
+              </w:rPr>
+              <w:t>Information about each of the video files taken for each trial in a given session/date (name of file, date of creation, # of bytes, etc.)</w:t>
+            </w:r>
+          </w:p>
+        </w:tc>
+        <w:tc>
+          <w:tcPr>
+            <w:tcW w:w="4788" w:type="dxa"/>
+            <w:vAlign w:val="center"/>
+          </w:tcPr>
+          <w:p>
+            <w:pPr>
+              <w:spacing w:before="120" w:after="120"/>
+              <w:jc w:val="center"/>
+              <w:cnfStyle w:val="000000000000" w:firstRow="0" w:lastRow="0" w:firstColumn="0" w:lastColumn="0" w:oddVBand="0" w:evenVBand="0" w:oddHBand="0" w:evenHBand="0" w:firstRowFirstColumn="0" w:firstRowLastColumn="0" w:lastRowFirstColumn="0" w:lastRowLastColumn="0"/>
+              <w:rPr>
+                <w:sz w:val="16"/>
+              </w:rPr>
+            </w:pPr>
+            <w:proofErr w:type="spellStart"/>
+            <w:r>
+              <w:rPr>
+                <w:sz w:val="16"/>
+              </w:rPr>
+              <w:t>RatData</w:t>
+            </w:r>
+            <w:proofErr w:type="spellEnd"/>
+            <w:r>
+              <w:rPr>
+                <w:sz w:val="16"/>
+              </w:rPr>
+              <w:t xml:space="preserve"> </w:t>
+            </w:r>
+            <w:r>
+              <w:rPr>
+                <w:sz w:val="16"/>
+              </w:rPr>
+              <w:sym w:font="Wingdings" w:char="F0E0"/>
+            </w:r>
+            <w:r>
+              <w:rPr>
+                <w:sz w:val="16"/>
+              </w:rPr>
+              <w:t xml:space="preserve"> </w:t>
+            </w:r>
+            <w:proofErr w:type="spellStart"/>
+            <w:r>
+              <w:rPr>
+                <w:sz w:val="16"/>
+              </w:rPr>
+              <w:t>VideoFiles</w:t>
+            </w:r>
+            <w:proofErr w:type="spellEnd"/>
+          </w:p>
+        </w:tc>
+      </w:tr>
+      <w:tr>
+        <w:trPr>
+          <w:cnfStyle w:val="000000100000" w:firstRow="0" w:lastRow="0" w:firstColumn="0" w:lastColumn="0" w:oddVBand="0" w:evenVBand="0" w:oddHBand="1" w:evenHBand="0" w:firstRowFirstColumn="0" w:firstRowLastColumn="0" w:lastRowFirstColumn="0" w:lastRowLastColumn="0"/>
+          <w:cantSplit/>
+        </w:trPr>
+        <w:tc>
+          <w:tcPr>
+            <w:cnfStyle w:val="001000000000" w:firstRow="0" w:lastRow="0" w:firstColumn="1" w:lastColumn="0" w:oddVBand="0" w:evenVBand="0" w:oddHBand="0" w:evenHBand="0" w:firstRowFirstColumn="0" w:firstRowLastColumn="0" w:lastRowFirstColumn="0" w:lastRowLastColumn="0"/>
+            <w:tcW w:w="4788" w:type="dxa"/>
+            <w:vAlign w:val="center"/>
+          </w:tcPr>
+          <w:p>
+            <w:pPr>
+              <w:spacing w:before="120" w:after="120"/>
+              <w:jc w:val="center"/>
+              <w:rPr>
+                <w:b w:val="0"/>
+                <w:sz w:val="16"/>
+              </w:rPr>
+            </w:pPr>
+            <w:r>
+              <w:rPr>
+                <w:b w:val="0"/>
+                <w:sz w:val="16"/>
+              </w:rPr>
+              <w:t>Videos in format that MATLAB can read (</w:t>
+            </w:r>
+            <w:proofErr w:type="spellStart"/>
+            <w:r>
+              <w:rPr>
+                <w:b w:val="0"/>
+                <w:sz w:val="16"/>
+              </w:rPr>
+              <w:t>VideoReader</w:t>
+            </w:r>
+            <w:proofErr w:type="spellEnd"/>
+            <w:r>
+              <w:rPr>
+                <w:b w:val="0"/>
+                <w:sz w:val="16"/>
+              </w:rPr>
+              <w:t xml:space="preserve"> Objects)</w:t>
+            </w:r>
+          </w:p>
+        </w:tc>
+        <w:tc>
+          <w:tcPr>
+            <w:tcW w:w="4788" w:type="dxa"/>
+            <w:vAlign w:val="center"/>
+          </w:tcPr>
+          <w:p>
+            <w:pPr>
+              <w:spacing w:before="120" w:after="120"/>
+              <w:jc w:val="center"/>
+              <w:cnfStyle w:val="000000100000" w:firstRow="0" w:lastRow="0" w:firstColumn="0" w:lastColumn="0" w:oddVBand="0" w:evenVBand="0" w:oddHBand="1" w:evenHBand="0" w:firstRowFirstColumn="0" w:firstRowLastColumn="0" w:lastRowFirstColumn="0" w:lastRowLastColumn="0"/>
+              <w:rPr>
+                <w:sz w:val="16"/>
+              </w:rPr>
+            </w:pPr>
+            <w:proofErr w:type="spellStart"/>
+            <w:r>
+              <w:rPr>
+                <w:sz w:val="16"/>
+              </w:rPr>
+              <w:t>RatData</w:t>
+            </w:r>
+            <w:proofErr w:type="spellEnd"/>
+            <w:r>
+              <w:rPr>
+                <w:sz w:val="16"/>
+              </w:rPr>
+              <w:t xml:space="preserve"> </w:t>
+            </w:r>
+            <w:r>
+              <w:rPr>
+                <w:sz w:val="16"/>
+              </w:rPr>
+              <w:sym w:font="Wingdings" w:char="F0E0"/>
+            </w:r>
+            <w:r>
+              <w:rPr>
+                <w:sz w:val="16"/>
+              </w:rPr>
+              <w:t xml:space="preserve"> </w:t>
+            </w:r>
+            <w:proofErr w:type="spellStart"/>
+            <w:r>
+              <w:rPr>
+                <w:sz w:val="16"/>
+              </w:rPr>
+              <w:t>VideoFiles</w:t>
+            </w:r>
+            <w:proofErr w:type="spellEnd"/>
+            <w:r>
+              <w:rPr>
+                <w:sz w:val="16"/>
+              </w:rPr>
+              <w:t xml:space="preserve"> </w:t>
+            </w:r>
+            <w:r>
+              <w:rPr>
+                <w:sz w:val="16"/>
+              </w:rPr>
+              <w:sym w:font="Wingdings" w:char="F0E0"/>
+            </w:r>
+            <w:r>
+              <w:rPr>
+                <w:sz w:val="16"/>
+              </w:rPr>
+              <w:t xml:space="preserve"> Object</w:t>
+            </w:r>
+          </w:p>
+        </w:tc>
+      </w:tr>
+      <w:tr>
+        <w:trPr>
+          <w:cantSplit/>
+        </w:trPr>
+        <w:tc>
+          <w:tcPr>
+            <w:cnfStyle w:val="001000000000" w:firstRow="0" w:lastRow="0" w:firstColumn="1" w:lastColumn="0" w:oddVBand="0" w:evenVBand="0" w:oddHBand="0" w:evenHBand="0" w:firstRowFirstColumn="0" w:firstRowLastColumn="0" w:lastRowFirstColumn="0" w:lastRowLastColumn="0"/>
+            <w:tcW w:w="4788" w:type="dxa"/>
+            <w:vAlign w:val="center"/>
+          </w:tcPr>
+          <w:p>
+            <w:pPr>
+              <w:spacing w:before="120" w:after="120"/>
+              <w:jc w:val="center"/>
+            </w:pPr>
+            <w:r>
+              <w:t>Manually determined start frames for each trial</w:t>
+            </w:r>
+            <w:r>
+              <w:t>/video</w:t>
+            </w:r>
+          </w:p>
+        </w:tc>
+        <w:tc>
+          <w:tcPr>
+            <w:tcW w:w="4788" w:type="dxa"/>
+            <w:vAlign w:val="center"/>
+          </w:tcPr>
+          <w:p>
+            <w:pPr>
+              <w:spacing w:before="120" w:after="120"/>
+              <w:jc w:val="center"/>
+              <w:cnfStyle w:val="000000000000" w:firstRow="0" w:lastRow="0" w:firstColumn="0" w:lastColumn="0" w:oddVBand="0" w:evenVBand="0" w:oddHBand="0" w:evenHBand="0" w:firstRowFirstColumn="0" w:firstRowLastColumn="0" w:lastRowFirstColumn="0" w:lastRowLastColumn="0"/>
+            </w:pPr>
+            <w:proofErr w:type="spellStart"/>
+            <w:r>
+              <w:t>RatData</w:t>
+            </w:r>
+            <w:proofErr w:type="spellEnd"/>
+            <w:r>
+              <w:t xml:space="preserve"> </w:t>
+            </w:r>
+            <w:r>
+              <w:sym w:font="Wingdings" w:char="F0E0"/>
+            </w:r>
+            <w:r>
+              <w:t xml:space="preserve"> </w:t>
+            </w:r>
+            <w:proofErr w:type="spellStart"/>
+            <w:r>
+              <w:t>VideoFiles</w:t>
+            </w:r>
+            <w:proofErr w:type="spellEnd"/>
+            <w:r>
+              <w:t xml:space="preserve"> </w:t>
+            </w:r>
+            <w:r>
+              <w:sym w:font="Wingdings" w:char="F0E0"/>
+            </w:r>
+            <w:r>
+              <w:t xml:space="preserve"> </w:t>
+            </w:r>
+            <w:proofErr w:type="spellStart"/>
+            <w:r>
+              <w:t>ManualStartFrame</w:t>
+            </w:r>
+            <w:proofErr w:type="spellEnd"/>
+          </w:p>
+        </w:tc>
+      </w:tr>
+      <w:tr>
+        <w:trPr>
+          <w:cnfStyle w:val="000000100000" w:firstRow="0" w:lastRow="0" w:firstColumn="0" w:lastColumn="0" w:oddVBand="0" w:evenVBand="0" w:oddHBand="1" w:evenHBand="0" w:firstRowFirstColumn="0" w:firstRowLastColumn="0" w:lastRowFirstColumn="0" w:lastRowLastColumn="0"/>
+          <w:cantSplit/>
+        </w:trPr>
+        <w:tc>
+          <w:tcPr>
+            <w:cnfStyle w:val="001000000000" w:firstRow="0" w:lastRow="0" w:firstColumn="1" w:lastColumn="0" w:oddVBand="0" w:evenVBand="0" w:oddHBand="0" w:evenHBand="0" w:firstRowFirstColumn="0" w:firstRowLastColumn="0" w:lastRowFirstColumn="0" w:lastRowLastColumn="0"/>
+            <w:tcW w:w="4788" w:type="dxa"/>
+            <w:vAlign w:val="center"/>
+          </w:tcPr>
+          <w:p>
+            <w:pPr>
+              <w:spacing w:before="120" w:after="120"/>
+              <w:jc w:val="center"/>
+            </w:pPr>
+            <w:r>
+              <w:t>Number of frame in which every marker is placed within a video file</w:t>
+            </w:r>
+          </w:p>
+        </w:tc>
+        <w:tc>
+          <w:tcPr>
+            <w:tcW w:w="4788" w:type="dxa"/>
+            <w:vAlign w:val="center"/>
+          </w:tcPr>
+          <w:p>
+            <w:pPr>
+              <w:keepNext/>
+              <w:spacing w:before="120" w:after="120"/>
+              <w:jc w:val="center"/>
+              <w:cnfStyle w:val="000000100000" w:firstRow="0" w:lastRow="0" w:firstColumn="0" w:lastColumn="0" w:oddVBand="0" w:evenVBand="0" w:oddHBand="1" w:evenHBand="0" w:firstRowFirstColumn="0" w:firstRowLastColumn="0" w:lastRowFirstColumn="0" w:lastRowLastColumn="0"/>
+            </w:pPr>
+            <w:proofErr w:type="spellStart"/>
+            <w:r>
+              <w:t>RatData</w:t>
+            </w:r>
+            <w:proofErr w:type="spellEnd"/>
+            <w:r>
+              <w:t xml:space="preserve"> </w:t>
+            </w:r>
+            <w:r>
+              <w:sym w:font="Wingdings" w:char="F0E0"/>
+            </w:r>
+            <w:r>
+              <w:t xml:space="preserve"> </w:t>
+            </w:r>
+            <w:proofErr w:type="spellStart"/>
+            <w:r>
+              <w:t>VideoFiles</w:t>
+            </w:r>
+            <w:proofErr w:type="spellEnd"/>
+            <w:r>
+              <w:t xml:space="preserve"> </w:t>
+            </w:r>
+            <w:r>
+              <w:sym w:font="Wingdings" w:char="F0E0"/>
+            </w:r>
+            <w:r>
+              <w:t xml:space="preserve"> </w:t>
+            </w:r>
+            <w:proofErr w:type="spellStart"/>
+            <w:r>
+              <w:t>Paw_Points_Tracking_Data</w:t>
+            </w:r>
+            <w:proofErr w:type="spellEnd"/>
+            <w:r>
+              <w:t xml:space="preserve"> </w:t>
+            </w:r>
+            <w:r>
+              <w:sym w:font="Wingdings" w:char="F0E0"/>
+            </w:r>
+            <w:r>
+              <w:t xml:space="preserve"> Column 2</w:t>
+            </w:r>
+          </w:p>
+          <w:p>
+            <w:pPr>
+              <w:keepNext/>
+              <w:spacing w:before="120" w:after="120"/>
+              <w:jc w:val="center"/>
+              <w:cnfStyle w:val="000000100000" w:firstRow="0" w:lastRow="0" w:firstColumn="0" w:lastColumn="0" w:oddVBand="0" w:evenVBand="0" w:oddHBand="1" w:evenHBand="0" w:firstRowFirstColumn="0" w:firstRowLastColumn="0" w:lastRowFirstColumn="0" w:lastRowLastColumn="0"/>
+            </w:pPr>
+            <w:r>
+              <w:t>Also:</w:t>
+            </w:r>
+          </w:p>
+          <w:p>
+            <w:pPr>
+              <w:keepNext/>
+              <w:spacing w:before="120" w:after="120"/>
+              <w:jc w:val="center"/>
+              <w:cnfStyle w:val="000000100000" w:firstRow="0" w:lastRow="0" w:firstColumn="0" w:lastColumn="0" w:oddVBand="0" w:evenVBand="0" w:oddHBand="1" w:evenHBand="0" w:firstRowFirstColumn="0" w:firstRowLastColumn="0" w:lastRowFirstColumn="0" w:lastRowLastColumn="0"/>
+            </w:pPr>
+            <w:proofErr w:type="spellStart"/>
+            <w:r>
+              <w:t>RatData</w:t>
+            </w:r>
+            <w:proofErr w:type="spellEnd"/>
+            <w:r>
+              <w:t xml:space="preserve"> </w:t>
+            </w:r>
+            <w:r>
+              <w:sym w:font="Wingdings" w:char="F0E0"/>
+            </w:r>
+            <w:r>
+              <w:t xml:space="preserve"> </w:t>
+            </w:r>
+            <w:proofErr w:type="spellStart"/>
+            <w:r>
+              <w:t>VideoFiles</w:t>
+            </w:r>
+            <w:proofErr w:type="spellEnd"/>
+            <w:r>
+              <w:t xml:space="preserve"> </w:t>
+            </w:r>
+            <w:r>
+              <w:sym w:font="Wingdings" w:char="F0E0"/>
+            </w:r>
+            <w:r>
+              <w:t xml:space="preserve"> </w:t>
+            </w:r>
+            <w:proofErr w:type="spellStart"/>
+            <w:r>
+              <w:t>Paw_Points_Frame_Data</w:t>
+            </w:r>
+            <w:proofErr w:type="spellEnd"/>
+            <w:r>
+              <w:t xml:space="preserve"> </w:t>
+            </w:r>
+            <w:r>
+              <w:sym w:font="Wingdings" w:char="F0E0"/>
+            </w:r>
+            <w:r>
+              <w:t xml:space="preserve"> Column 1</w:t>
+            </w:r>
+            <w:bookmarkStart w:id="0" w:name="_GoBack"/>
+            <w:bookmarkEnd w:id="0"/>
+            <w:r>
+              <w:t xml:space="preserve"> (each row contains data for a different frame in </w:t>
+            </w:r>
+            <w:proofErr w:type="spellStart"/>
+            <w:r>
+              <w:t>Paw_Points_Frame_Data</w:t>
+            </w:r>
+            <w:proofErr w:type="spellEnd"/>
+            <w:r>
+              <w:t>, more info below)</w:t>
+            </w:r>
+          </w:p>
+        </w:tc>
+      </w:tr>
+      <w:tr>
+        <w:trPr>
+          <w:cantSplit/>
+        </w:trPr>
+        <w:tc>
+          <w:tcPr>
+            <w:cnfStyle w:val="001000000000" w:firstRow="0" w:lastRow="0" w:firstColumn="1" w:lastColumn="0" w:oddVBand="0" w:evenVBand="0" w:oddHBand="0" w:evenHBand="0" w:firstRowFirstColumn="0" w:firstRowLastColumn="0" w:lastRowFirstColumn="0" w:lastRowLastColumn="0"/>
+            <w:tcW w:w="4788" w:type="dxa"/>
+            <w:vAlign w:val="center"/>
+          </w:tcPr>
+          <w:p>
+            <w:pPr>
+              <w:spacing w:before="120" w:after="120"/>
+              <w:jc w:val="center"/>
+            </w:pPr>
+            <w:r>
+              <w:t>Region of frame in which every marker is placed within a video file</w:t>
+            </w:r>
+          </w:p>
+        </w:tc>
+        <w:tc>
+          <w:tcPr>
+            <w:tcW w:w="4788" w:type="dxa"/>
+            <w:vAlign w:val="center"/>
+          </w:tcPr>
+          <w:p>
+            <w:pPr>
+              <w:keepNext/>
+              <w:spacing w:before="120" w:after="120"/>
+              <w:jc w:val="center"/>
+              <w:cnfStyle w:val="000000000000" w:firstRow="0" w:lastRow="0" w:firstColumn="0" w:lastColumn="0" w:oddVBand="0" w:evenVBand="0" w:oddHBand="0" w:evenHBand="0" w:firstRowFirstColumn="0" w:firstRowLastColumn="0" w:lastRowFirstColumn="0" w:lastRowLastColumn="0"/>
+            </w:pPr>
+            <w:proofErr w:type="spellStart"/>
+            <w:r>
+              <w:t>RatData</w:t>
+            </w:r>
+            <w:proofErr w:type="spellEnd"/>
+            <w:r>
+              <w:t xml:space="preserve"> </w:t>
+            </w:r>
+            <w:r>
+              <w:sym w:font="Wingdings" w:char="F0E0"/>
+            </w:r>
+            <w:r>
+              <w:t xml:space="preserve"> </w:t>
+            </w:r>
+            <w:proofErr w:type="spellStart"/>
+            <w:r>
+              <w:t>VideoFiles</w:t>
+            </w:r>
+            <w:proofErr w:type="spellEnd"/>
+            <w:r>
+              <w:t xml:space="preserve"> </w:t>
+            </w:r>
+            <w:r>
+              <w:sym w:font="Wingdings" w:char="F0E0"/>
+            </w:r>
+            <w:r>
+              <w:t xml:space="preserve"> </w:t>
+            </w:r>
+            <w:proofErr w:type="spellStart"/>
+            <w:r>
+              <w:t>Paw_Points_Tracking_Data</w:t>
+            </w:r>
+            <w:proofErr w:type="spellEnd"/>
+            <w:r>
+              <w:t xml:space="preserve"> </w:t>
+            </w:r>
+            <w:r>
+              <w:sym w:font="Wingdings" w:char="F0E0"/>
+            </w:r>
+            <w:r>
+              <w:t xml:space="preserve"> Column 3</w:t>
             </w:r>
           </w:p>
         </w:tc>
@@ -246,6 +878,128 @@
           <w:tcPr>
             <w:cnfStyle w:val="001000000000" w:firstRow="0" w:lastRow="0" w:firstColumn="1" w:lastColumn="0" w:oddVBand="0" w:evenVBand="0" w:oddHBand="0" w:evenHBand="0" w:firstRowFirstColumn="0" w:firstRowLastColumn="0" w:lastRowFirstColumn="0" w:lastRowLastColumn="0"/>
             <w:tcW w:w="4788" w:type="dxa"/>
+          </w:tcPr>
+          <w:p>
+            <w:pPr>
+              <w:spacing w:before="120" w:after="120"/>
+              <w:jc w:val="center"/>
+              <w:rPr>
+                <w:b w:val="0"/>
+                <w:sz w:val="16"/>
+              </w:rPr>
+            </w:pPr>
+            <w:r>
+              <w:rPr>
+                <w:b w:val="0"/>
+                <w:sz w:val="16"/>
+              </w:rPr>
+              <w:t>Number of marker out of all the markers placed in a given frame region (i.e. out of 16)</w:t>
+            </w:r>
+          </w:p>
+        </w:tc>
+        <w:tc>
+          <w:tcPr>
+            <w:tcW w:w="4788" w:type="dxa"/>
+          </w:tcPr>
+          <w:p>
+            <w:pPr>
+              <w:keepNext/>
+              <w:spacing w:before="120" w:after="120"/>
+              <w:jc w:val="center"/>
+              <w:cnfStyle w:val="000000100000" w:firstRow="0" w:lastRow="0" w:firstColumn="0" w:lastColumn="0" w:oddVBand="0" w:evenVBand="0" w:oddHBand="1" w:evenHBand="0" w:firstRowFirstColumn="0" w:firstRowLastColumn="0" w:lastRowFirstColumn="0" w:lastRowLastColumn="0"/>
+              <w:rPr>
+                <w:sz w:val="16"/>
+              </w:rPr>
+            </w:pPr>
+            <w:proofErr w:type="spellStart"/>
+            <w:r>
+              <w:rPr>
+                <w:sz w:val="16"/>
+              </w:rPr>
+              <w:t>RatData</w:t>
+            </w:r>
+            <w:proofErr w:type="spellEnd"/>
+            <w:r>
+              <w:rPr>
+                <w:sz w:val="16"/>
+              </w:rPr>
+              <w:t xml:space="preserve"> </w:t>
+            </w:r>
+            <w:r>
+              <w:rPr>
+                <w:sz w:val="16"/>
+              </w:rPr>
+              <w:sym w:font="Wingdings" w:char="F0E0"/>
+            </w:r>
+            <w:r>
+              <w:rPr>
+                <w:sz w:val="16"/>
+              </w:rPr>
+              <w:t xml:space="preserve"> </w:t>
+            </w:r>
+            <w:proofErr w:type="spellStart"/>
+            <w:r>
+              <w:rPr>
+                <w:sz w:val="16"/>
+              </w:rPr>
+              <w:t>VideoFiles</w:t>
+            </w:r>
+            <w:proofErr w:type="spellEnd"/>
+            <w:r>
+              <w:rPr>
+                <w:sz w:val="16"/>
+              </w:rPr>
+              <w:t xml:space="preserve"> </w:t>
+            </w:r>
+            <w:r>
+              <w:rPr>
+                <w:sz w:val="16"/>
+              </w:rPr>
+              <w:sym w:font="Wingdings" w:char="F0E0"/>
+            </w:r>
+            <w:r>
+              <w:rPr>
+                <w:sz w:val="16"/>
+              </w:rPr>
+              <w:t xml:space="preserve"> </w:t>
+            </w:r>
+            <w:proofErr w:type="spellStart"/>
+            <w:r>
+              <w:rPr>
+                <w:sz w:val="16"/>
+              </w:rPr>
+              <w:t>Paw_Points_Tracking_Data</w:t>
+            </w:r>
+            <w:proofErr w:type="spellEnd"/>
+            <w:r>
+              <w:rPr>
+                <w:sz w:val="16"/>
+              </w:rPr>
+              <w:t xml:space="preserve"> </w:t>
+            </w:r>
+            <w:r>
+              <w:rPr>
+                <w:sz w:val="16"/>
+              </w:rPr>
+              <w:sym w:font="Wingdings" w:char="F0E0"/>
+            </w:r>
+            <w:r>
+              <w:rPr>
+                <w:sz w:val="16"/>
+              </w:rPr>
+              <w:t xml:space="preserve"> Column 4</w:t>
+            </w:r>
+          </w:p>
+        </w:tc>
+      </w:tr>
+      <w:tr>
+        <w:trPr>
+          <w:cantSplit/>
+        </w:trPr>
+        <w:tc>
+          <w:tcPr>
+            <w:cnfStyle w:val="001000000000" w:firstRow="0" w:lastRow="0" w:firstColumn="1" w:lastColumn="0" w:oddVBand="0" w:evenVBand="0" w:oddHBand="0" w:evenHBand="0" w:firstRowFirstColumn="0" w:firstRowLastColumn="0" w:lastRowFirstColumn="0" w:lastRowLastColumn="0"/>
+            <w:tcW w:w="4788" w:type="dxa"/>
             <w:vAlign w:val="center"/>
           </w:tcPr>
           <w:p>
@@ -253,13 +1007,14 @@
               <w:spacing w:before="120" w:after="120"/>
               <w:jc w:val="center"/>
             </w:pPr>
-            <w:proofErr w:type="spellStart"/>
-            <w:r>
-              <w:t>Filepaths</w:t>
-            </w:r>
-            <w:proofErr w:type="spellEnd"/>
-            <w:r>
-              <w:t xml:space="preserve"> to raw data for every session/date</w:t>
+            <w:r>
+              <w:t xml:space="preserve">Finger in which a given marker is placed in all frames of a video file </w:t>
+            </w:r>
+            <w:r>
+              <w:rPr>
+                <w:sz w:val="20"/>
+              </w:rPr>
+              <w:t>(except for Pellet Center and Center of Back of Paw)</w:t>
             </w:r>
           </w:p>
         </w:tc>
@@ -272,7 +1027,10 @@
             <w:pPr>
               <w:spacing w:before="120" w:after="120"/>
               <w:jc w:val="center"/>
-              <w:cnfStyle w:val="000000100000" w:firstRow="0" w:lastRow="0" w:firstColumn="0" w:lastColumn="0" w:oddVBand="0" w:evenVBand="0" w:oddHBand="1" w:evenHBand="0" w:firstRowFirstColumn="0" w:firstRowLastColumn="0" w:lastRowFirstColumn="0" w:lastRowLastColumn="0"/>
+              <w:cnfStyle w:val="000000000000" w:firstRow="0" w:lastRow="0" w:firstColumn="0" w:lastColumn="0" w:oddVBand="0" w:evenVBand="0" w:oddHBand="0" w:evenHBand="0" w:firstRowFirstColumn="0" w:firstRowLastColumn="0" w:lastRowFirstColumn="0" w:lastRowLastColumn="0"/>
+              <w:rPr>
+                <w:b/>
+              </w:rPr>
             </w:pPr>
             <w:proofErr w:type="spellStart"/>
             <w:r>
@@ -286,27 +1044,44 @@
               <w:sym w:font="Wingdings" w:char="F0E0"/>
             </w:r>
             <w:r>
-              <w:t xml:space="preserve"> Date Folders</w:t>
-            </w:r>
-          </w:p>
-          <w:p>
-            <w:pPr>
-              <w:spacing w:before="120" w:after="120"/>
-              <w:jc w:val="center"/>
-              <w:cnfStyle w:val="000000100000" w:firstRow="0" w:lastRow="0" w:firstColumn="0" w:lastColumn="0" w:oddVBand="0" w:evenVBand="0" w:oddHBand="1" w:evenHBand="0" w:firstRowFirstColumn="0" w:firstRowLastColumn="0" w:lastRowFirstColumn="0" w:lastRowLastColumn="0"/>
-            </w:pPr>
-            <w:r>
-              <w:t xml:space="preserve">Also contained in variable </w:t>
-            </w:r>
-            <w:proofErr w:type="spellStart"/>
-            <w:r>
-              <w:t>AllRatDateFolders</w:t>
-            </w:r>
-            <w:proofErr w:type="spellEnd"/>
+              <w:t xml:space="preserve"> </w:t>
+            </w:r>
+            <w:proofErr w:type="spellStart"/>
+            <w:r>
+              <w:t>VideoFiles</w:t>
+            </w:r>
+            <w:proofErr w:type="spellEnd"/>
+            <w:r>
+              <w:t xml:space="preserve"> </w:t>
+            </w:r>
+            <w:r>
+              <w:sym w:font="Wingdings" w:char="F0E0"/>
+            </w:r>
+            <w:r>
+              <w:t xml:space="preserve"> </w:t>
+            </w:r>
+            <w:proofErr w:type="spellStart"/>
+            <w:r>
+              <w:t>Paw_Points_Tracking_Data</w:t>
+            </w:r>
+            <w:proofErr w:type="spellEnd"/>
+            <w:r>
+              <w:t xml:space="preserve"> </w:t>
+            </w:r>
+            <w:r>
+              <w:sym w:font="Wingdings" w:char="F0E0"/>
+            </w:r>
+            <w:r>
+              <w:t xml:space="preserve"> Column 5</w:t>
+            </w:r>
           </w:p>
         </w:tc>
       </w:tr>
       <w:tr>
+        <w:trPr>
+          <w:cnfStyle w:val="000000100000" w:firstRow="0" w:lastRow="0" w:firstColumn="0" w:lastColumn="0" w:oddVBand="0" w:evenVBand="0" w:oddHBand="1" w:evenHBand="0" w:firstRowFirstColumn="0" w:firstRowLastColumn="0" w:lastRowFirstColumn="0" w:lastRowLastColumn="0"/>
+          <w:cantSplit/>
+        </w:trPr>
         <w:tc>
           <w:tcPr>
             <w:cnfStyle w:val="001000000000" w:firstRow="0" w:lastRow="0" w:firstColumn="1" w:lastColumn="0" w:oddVBand="0" w:evenVBand="0" w:oddHBand="0" w:evenHBand="0" w:firstRowFirstColumn="0" w:firstRowLastColumn="0" w:lastRowFirstColumn="0" w:lastRowLastColumn="0"/>
@@ -319,7 +1094,8 @@
               <w:jc w:val="center"/>
             </w:pPr>
             <w:r>
-              <w:t>Information about each of the video files taken for each trial in a given session/date (name of file, date of creation, # of bytes, etc.)</w:t>
+              <w:lastRenderedPageBreak/>
+              <w:t>Anatomical names of every marker placed in all frames of a video file</w:t>
             </w:r>
           </w:p>
         </w:tc>
@@ -332,6 +1108,114 @@
             <w:pPr>
               <w:spacing w:before="120" w:after="120"/>
               <w:jc w:val="center"/>
+              <w:cnfStyle w:val="000000100000" w:firstRow="0" w:lastRow="0" w:firstColumn="0" w:lastColumn="0" w:oddVBand="0" w:evenVBand="0" w:oddHBand="1" w:evenHBand="0" w:firstRowFirstColumn="0" w:firstRowLastColumn="0" w:lastRowFirstColumn="0" w:lastRowLastColumn="0"/>
+            </w:pPr>
+            <w:proofErr w:type="spellStart"/>
+            <w:r>
+              <w:t>RatData</w:t>
+            </w:r>
+            <w:proofErr w:type="spellEnd"/>
+            <w:r>
+              <w:t xml:space="preserve"> </w:t>
+            </w:r>
+            <w:r>
+              <w:sym w:font="Wingdings" w:char="F0E0"/>
+            </w:r>
+            <w:r>
+              <w:t xml:space="preserve"> </w:t>
+            </w:r>
+            <w:proofErr w:type="spellStart"/>
+            <w:r>
+              <w:t>VideoFiles</w:t>
+            </w:r>
+            <w:proofErr w:type="spellEnd"/>
+            <w:r>
+              <w:t xml:space="preserve"> </w:t>
+            </w:r>
+            <w:r>
+              <w:sym w:font="Wingdings" w:char="F0E0"/>
+            </w:r>
+            <w:r>
+              <w:t xml:space="preserve"> </w:t>
+            </w:r>
+            <w:proofErr w:type="spellStart"/>
+            <w:r>
+              <w:t>Paw_Points_Tracking_Data</w:t>
+            </w:r>
+            <w:proofErr w:type="spellEnd"/>
+            <w:r>
+              <w:t xml:space="preserve"> </w:t>
+            </w:r>
+            <w:r>
+              <w:sym w:font="Wingdings" w:char="F0E0"/>
+            </w:r>
+            <w:r>
+              <w:t xml:space="preserve"> Column 6</w:t>
+            </w:r>
+          </w:p>
+        </w:tc>
+      </w:tr>
+      <w:tr>
+        <w:trPr>
+          <w:cantSplit/>
+        </w:trPr>
+        <w:tc>
+          <w:tcPr>
+            <w:cnfStyle w:val="001000000000" w:firstRow="0" w:lastRow="0" w:firstColumn="1" w:lastColumn="0" w:oddVBand="0" w:evenVBand="0" w:oddHBand="0" w:evenHBand="0" w:firstRowFirstColumn="0" w:firstRowLastColumn="0" w:lastRowFirstColumn="0" w:lastRowLastColumn="0"/>
+            <w:tcW w:w="4788" w:type="dxa"/>
+            <w:vAlign w:val="center"/>
+          </w:tcPr>
+          <w:p>
+            <w:pPr>
+              <w:spacing w:before="120" w:after="120"/>
+              <w:jc w:val="center"/>
+            </w:pPr>
+            <w:r>
+              <w:t xml:space="preserve">Coordinates of every marker placed in all frames of a video file </w:t>
+            </w:r>
+            <w:r>
+              <w:t>(one per trial)</w:t>
+            </w:r>
+          </w:p>
+          <w:p>
+            <w:pPr>
+              <w:spacing w:before="120" w:after="120"/>
+              <w:jc w:val="center"/>
+              <w:rPr>
+                <w:b w:val="0"/>
+              </w:rPr>
+            </w:pPr>
+            <w:r>
+              <w:rPr>
+                <w:b w:val="0"/>
+              </w:rPr>
+              <w:t>(If the marker is not visible, it will appear as ‘</w:t>
+            </w:r>
+            <w:proofErr w:type="spellStart"/>
+            <w:r>
+              <w:rPr>
+                <w:b w:val="0"/>
+              </w:rPr>
+              <w:t>NaN</w:t>
+            </w:r>
+            <w:proofErr w:type="spellEnd"/>
+            <w:r>
+              <w:rPr>
+                <w:b w:val="0"/>
+              </w:rPr>
+              <w:t>’, i.e. Not a number, here. If it was never placed, like if an error occurred, it will appear as ‘Marker Not Yet Placed’)</w:t>
+            </w:r>
+          </w:p>
+        </w:tc>
+        <w:tc>
+          <w:tcPr>
+            <w:tcW w:w="4788" w:type="dxa"/>
+            <w:vAlign w:val="center"/>
+          </w:tcPr>
+          <w:p>
+            <w:pPr>
+              <w:spacing w:before="120" w:after="120"/>
+              <w:jc w:val="center"/>
               <w:cnfStyle w:val="000000000000" w:firstRow="0" w:lastRow="0" w:firstColumn="0" w:lastColumn="0" w:oddVBand="0" w:evenVBand="0" w:oddHBand="0" w:evenHBand="0" w:firstRowFirstColumn="0" w:firstRowLastColumn="0" w:lastRowFirstColumn="0" w:lastRowLastColumn="0"/>
             </w:pPr>
             <w:proofErr w:type="spellStart"/>
@@ -353,6 +1237,292 @@
               <w:t>VideoFiles</w:t>
             </w:r>
             <w:proofErr w:type="spellEnd"/>
+            <w:r>
+              <w:t xml:space="preserve"> </w:t>
+            </w:r>
+            <w:r>
+              <w:sym w:font="Wingdings" w:char="F0E0"/>
+            </w:r>
+            <w:r>
+              <w:t xml:space="preserve"> </w:t>
+            </w:r>
+            <w:proofErr w:type="spellStart"/>
+            <w:r>
+              <w:t>Paw_Points_Tracking_Data</w:t>
+            </w:r>
+            <w:proofErr w:type="spellEnd"/>
+            <w:r>
+              <w:t xml:space="preserve"> </w:t>
+            </w:r>
+            <w:r>
+              <w:sym w:font="Wingdings" w:char="F0E0"/>
+            </w:r>
+            <w:r>
+              <w:t xml:space="preserve"> Columns 7 (x-coordinate in pixels) &amp; 8 (y-coordinate in pixels)</w:t>
+            </w:r>
+          </w:p>
+        </w:tc>
+      </w:tr>
+      <w:tr>
+        <w:trPr>
+          <w:cnfStyle w:val="000000100000" w:firstRow="0" w:lastRow="0" w:firstColumn="0" w:lastColumn="0" w:oddVBand="0" w:evenVBand="0" w:oddHBand="1" w:evenHBand="0" w:firstRowFirstColumn="0" w:firstRowLastColumn="0" w:lastRowFirstColumn="0" w:lastRowLastColumn="0"/>
+          <w:cantSplit/>
+        </w:trPr>
+        <w:tc>
+          <w:tcPr>
+            <w:cnfStyle w:val="001000000000" w:firstRow="0" w:lastRow="0" w:firstColumn="1" w:lastColumn="0" w:oddVBand="0" w:evenVBand="0" w:oddHBand="0" w:evenHBand="0" w:firstRowFirstColumn="0" w:firstRowLastColumn="0" w:lastRowFirstColumn="0" w:lastRowLastColumn="0"/>
+            <w:tcW w:w="4788" w:type="dxa"/>
+            <w:vAlign w:val="center"/>
+          </w:tcPr>
+          <w:p>
+            <w:pPr>
+              <w:spacing w:before="120" w:after="120"/>
+              <w:jc w:val="center"/>
+              <w:rPr>
+                <w:b w:val="0"/>
+                <w:sz w:val="16"/>
+              </w:rPr>
+            </w:pPr>
+            <w:r>
+              <w:rPr>
+                <w:b w:val="0"/>
+                <w:sz w:val="16"/>
+              </w:rPr>
+              <w:t xml:space="preserve">Frame order for all markers placed in a video file </w:t>
+            </w:r>
+          </w:p>
+        </w:tc>
+        <w:tc>
+          <w:tcPr>
+            <w:tcW w:w="4788" w:type="dxa"/>
+            <w:vAlign w:val="center"/>
+          </w:tcPr>
+          <w:p>
+            <w:pPr>
+              <w:keepNext/>
+              <w:spacing w:before="120" w:after="120"/>
+              <w:jc w:val="center"/>
+              <w:cnfStyle w:val="000000100000" w:firstRow="0" w:lastRow="0" w:firstColumn="0" w:lastColumn="0" w:oddVBand="0" w:evenVBand="0" w:oddHBand="1" w:evenHBand="0" w:firstRowFirstColumn="0" w:firstRowLastColumn="0" w:lastRowFirstColumn="0" w:lastRowLastColumn="0"/>
+              <w:rPr>
+                <w:sz w:val="16"/>
+              </w:rPr>
+            </w:pPr>
+            <w:proofErr w:type="spellStart"/>
+            <w:r>
+              <w:rPr>
+                <w:sz w:val="16"/>
+              </w:rPr>
+              <w:t>RatData</w:t>
+            </w:r>
+            <w:proofErr w:type="spellEnd"/>
+            <w:r>
+              <w:rPr>
+                <w:sz w:val="16"/>
+              </w:rPr>
+              <w:t xml:space="preserve"> </w:t>
+            </w:r>
+            <w:r>
+              <w:rPr>
+                <w:sz w:val="16"/>
+              </w:rPr>
+              <w:sym w:font="Wingdings" w:char="F0E0"/>
+            </w:r>
+            <w:r>
+              <w:rPr>
+                <w:sz w:val="16"/>
+              </w:rPr>
+              <w:t xml:space="preserve"> </w:t>
+            </w:r>
+            <w:proofErr w:type="spellStart"/>
+            <w:r>
+              <w:rPr>
+                <w:sz w:val="16"/>
+              </w:rPr>
+              <w:t>VideoFiles</w:t>
+            </w:r>
+            <w:proofErr w:type="spellEnd"/>
+            <w:r>
+              <w:rPr>
+                <w:sz w:val="16"/>
+              </w:rPr>
+              <w:t xml:space="preserve"> </w:t>
+            </w:r>
+            <w:r>
+              <w:rPr>
+                <w:sz w:val="16"/>
+              </w:rPr>
+              <w:sym w:font="Wingdings" w:char="F0E0"/>
+            </w:r>
+            <w:r>
+              <w:rPr>
+                <w:sz w:val="16"/>
+              </w:rPr>
+              <w:t xml:space="preserve"> </w:t>
+            </w:r>
+            <w:proofErr w:type="spellStart"/>
+            <w:r>
+              <w:rPr>
+                <w:sz w:val="16"/>
+              </w:rPr>
+              <w:t>Paw_Points_Tracking_Data</w:t>
+            </w:r>
+            <w:proofErr w:type="spellEnd"/>
+            <w:r>
+              <w:rPr>
+                <w:sz w:val="16"/>
+              </w:rPr>
+              <w:t xml:space="preserve"> </w:t>
+            </w:r>
+            <w:r>
+              <w:rPr>
+                <w:sz w:val="16"/>
+              </w:rPr>
+              <w:sym w:font="Wingdings" w:char="F0E0"/>
+            </w:r>
+            <w:r>
+              <w:rPr>
+                <w:sz w:val="16"/>
+              </w:rPr>
+              <w:t xml:space="preserve"> Column 9</w:t>
+            </w:r>
+          </w:p>
+        </w:tc>
+      </w:tr>
+      <w:tr>
+        <w:trPr>
+          <w:cantSplit/>
+        </w:trPr>
+        <w:tc>
+          <w:tcPr>
+            <w:cnfStyle w:val="001000000000" w:firstRow="0" w:lastRow="0" w:firstColumn="1" w:lastColumn="0" w:oddVBand="0" w:evenVBand="0" w:oddHBand="0" w:evenHBand="0" w:firstRowFirstColumn="0" w:firstRowLastColumn="0" w:lastRowFirstColumn="0" w:lastRowLastColumn="0"/>
+            <w:tcW w:w="4788" w:type="dxa"/>
+            <w:vAlign w:val="center"/>
+          </w:tcPr>
+          <w:p>
+            <w:pPr>
+              <w:spacing w:before="120" w:after="120"/>
+              <w:jc w:val="center"/>
+              <w:rPr>
+                <w:b w:val="0"/>
+                <w:sz w:val="16"/>
+              </w:rPr>
+            </w:pPr>
+            <w:r>
+              <w:rPr>
+                <w:b w:val="0"/>
+                <w:sz w:val="16"/>
+              </w:rPr>
+              <w:t xml:space="preserve">Frame </w:t>
+            </w:r>
+            <w:r>
+              <w:rPr>
+                <w:b w:val="0"/>
+                <w:sz w:val="16"/>
+              </w:rPr>
+              <w:t xml:space="preserve">region </w:t>
+            </w:r>
+            <w:r>
+              <w:rPr>
+                <w:b w:val="0"/>
+                <w:sz w:val="16"/>
+              </w:rPr>
+              <w:t xml:space="preserve">order for all markers placed in a video file </w:t>
+            </w:r>
+          </w:p>
+        </w:tc>
+        <w:tc>
+          <w:tcPr>
+            <w:tcW w:w="4788" w:type="dxa"/>
+            <w:vAlign w:val="center"/>
+          </w:tcPr>
+          <w:p>
+            <w:pPr>
+              <w:keepNext/>
+              <w:spacing w:before="120" w:after="120"/>
+              <w:jc w:val="center"/>
+              <w:cnfStyle w:val="000000000000" w:firstRow="0" w:lastRow="0" w:firstColumn="0" w:lastColumn="0" w:oddVBand="0" w:evenVBand="0" w:oddHBand="0" w:evenHBand="0" w:firstRowFirstColumn="0" w:firstRowLastColumn="0" w:lastRowFirstColumn="0" w:lastRowLastColumn="0"/>
+              <w:rPr>
+                <w:sz w:val="16"/>
+              </w:rPr>
+            </w:pPr>
+            <w:proofErr w:type="spellStart"/>
+            <w:r>
+              <w:rPr>
+                <w:sz w:val="16"/>
+              </w:rPr>
+              <w:t>RatData</w:t>
+            </w:r>
+            <w:proofErr w:type="spellEnd"/>
+            <w:r>
+              <w:rPr>
+                <w:sz w:val="16"/>
+              </w:rPr>
+              <w:t xml:space="preserve"> </w:t>
+            </w:r>
+            <w:r>
+              <w:rPr>
+                <w:sz w:val="16"/>
+              </w:rPr>
+              <w:sym w:font="Wingdings" w:char="F0E0"/>
+            </w:r>
+            <w:r>
+              <w:rPr>
+                <w:sz w:val="16"/>
+              </w:rPr>
+              <w:t xml:space="preserve"> </w:t>
+            </w:r>
+            <w:proofErr w:type="spellStart"/>
+            <w:r>
+              <w:rPr>
+                <w:sz w:val="16"/>
+              </w:rPr>
+              <w:t>VideoFiles</w:t>
+            </w:r>
+            <w:proofErr w:type="spellEnd"/>
+            <w:r>
+              <w:rPr>
+                <w:sz w:val="16"/>
+              </w:rPr>
+              <w:t xml:space="preserve"> </w:t>
+            </w:r>
+            <w:r>
+              <w:rPr>
+                <w:sz w:val="16"/>
+              </w:rPr>
+              <w:sym w:font="Wingdings" w:char="F0E0"/>
+            </w:r>
+            <w:r>
+              <w:rPr>
+                <w:sz w:val="16"/>
+              </w:rPr>
+              <w:t xml:space="preserve"> </w:t>
+            </w:r>
+            <w:proofErr w:type="spellStart"/>
+            <w:r>
+              <w:rPr>
+                <w:sz w:val="16"/>
+              </w:rPr>
+              <w:t>Paw_Points_Tracking_Data</w:t>
+            </w:r>
+            <w:proofErr w:type="spellEnd"/>
+            <w:r>
+              <w:rPr>
+                <w:sz w:val="16"/>
+              </w:rPr>
+              <w:t xml:space="preserve"> </w:t>
+            </w:r>
+            <w:r>
+              <w:rPr>
+                <w:sz w:val="16"/>
+              </w:rPr>
+              <w:sym w:font="Wingdings" w:char="F0E0"/>
+            </w:r>
+            <w:r>
+              <w:rPr>
+                <w:sz w:val="16"/>
+              </w:rPr>
+              <w:t xml:space="preserve"> Column 10</w:t>
+            </w:r>
           </w:p>
         </w:tc>
       </w:tr>
@@ -364,138 +1534,213 @@
           <w:tcPr>
             <w:cnfStyle w:val="001000000000" w:firstRow="0" w:lastRow="0" w:firstColumn="1" w:lastColumn="0" w:oddVBand="0" w:evenVBand="0" w:oddHBand="0" w:evenHBand="0" w:firstRowFirstColumn="0" w:firstRowLastColumn="0" w:lastRowFirstColumn="0" w:lastRowLastColumn="0"/>
             <w:tcW w:w="4788" w:type="dxa"/>
-            <w:vAlign w:val="center"/>
           </w:tcPr>
           <w:p>
             <w:pPr>
               <w:spacing w:before="120" w:after="120"/>
               <w:jc w:val="center"/>
-            </w:pPr>
-            <w:r>
-              <w:t>Videos in format that MATLAB can read (</w:t>
-            </w:r>
-            <w:proofErr w:type="spellStart"/>
-            <w:r>
-              <w:t>VideoReader</w:t>
-            </w:r>
-            <w:proofErr w:type="spellEnd"/>
-            <w:r>
-              <w:t xml:space="preserve"> Objects)</w:t>
+              <w:rPr>
+                <w:b w:val="0"/>
+                <w:sz w:val="16"/>
+              </w:rPr>
+            </w:pPr>
+            <w:r>
+              <w:rPr>
+                <w:b w:val="0"/>
+                <w:sz w:val="16"/>
+              </w:rPr>
+              <w:t xml:space="preserve">Image of frame at last marking (should match </w:t>
+            </w:r>
+            <w:proofErr w:type="spellStart"/>
+            <w:r>
+              <w:rPr>
+                <w:b w:val="0"/>
+                <w:sz w:val="16"/>
+              </w:rPr>
+              <w:t>RatData</w:t>
+            </w:r>
+            <w:proofErr w:type="spellEnd"/>
+            <w:r>
+              <w:rPr>
+                <w:b w:val="0"/>
+                <w:sz w:val="16"/>
+              </w:rPr>
+              <w:t xml:space="preserve"> </w:t>
+            </w:r>
+            <w:r>
+              <w:rPr>
+                <w:b w:val="0"/>
+                <w:sz w:val="16"/>
+              </w:rPr>
+              <w:sym w:font="Wingdings" w:char="F0E0"/>
+            </w:r>
+            <w:r>
+              <w:rPr>
+                <w:b w:val="0"/>
+                <w:sz w:val="16"/>
+              </w:rPr>
+              <w:t xml:space="preserve"> </w:t>
+            </w:r>
+            <w:proofErr w:type="spellStart"/>
+            <w:r>
+              <w:rPr>
+                <w:b w:val="0"/>
+                <w:sz w:val="16"/>
+              </w:rPr>
+              <w:t>VideoFiles</w:t>
+            </w:r>
+            <w:proofErr w:type="spellEnd"/>
+            <w:r>
+              <w:rPr>
+                <w:b w:val="0"/>
+                <w:sz w:val="16"/>
+              </w:rPr>
+              <w:t xml:space="preserve"> </w:t>
+            </w:r>
+            <w:r>
+              <w:rPr>
+                <w:b w:val="0"/>
+                <w:sz w:val="16"/>
+              </w:rPr>
+              <w:sym w:font="Wingdings" w:char="F0E0"/>
+            </w:r>
+            <w:r>
+              <w:rPr>
+                <w:b w:val="0"/>
+                <w:sz w:val="16"/>
+              </w:rPr>
+              <w:t xml:space="preserve"> </w:t>
+            </w:r>
+            <w:proofErr w:type="spellStart"/>
+            <w:r>
+              <w:rPr>
+                <w:b w:val="0"/>
+                <w:sz w:val="16"/>
+              </w:rPr>
+              <w:t>Paw_Points_Frame_Data</w:t>
+            </w:r>
+            <w:proofErr w:type="spellEnd"/>
+            <w:r>
+              <w:rPr>
+                <w:b w:val="0"/>
+                <w:sz w:val="16"/>
+              </w:rPr>
+              <w:t xml:space="preserve"> </w:t>
+            </w:r>
+            <w:r>
+              <w:rPr>
+                <w:b w:val="0"/>
+                <w:sz w:val="16"/>
+              </w:rPr>
+              <w:sym w:font="Wingdings" w:char="F0E0"/>
+            </w:r>
+            <w:r>
+              <w:rPr>
+                <w:b w:val="0"/>
+                <w:sz w:val="16"/>
+              </w:rPr>
+              <w:t xml:space="preserve"> Column 58 if completed correctly)</w:t>
             </w:r>
           </w:p>
         </w:tc>
         <w:tc>
           <w:tcPr>
             <w:tcW w:w="4788" w:type="dxa"/>
-            <w:vAlign w:val="center"/>
           </w:tcPr>
           <w:p>
             <w:pPr>
+              <w:keepNext/>
               <w:spacing w:before="120" w:after="120"/>
               <w:jc w:val="center"/>
               <w:cnfStyle w:val="000000100000" w:firstRow="0" w:lastRow="0" w:firstColumn="0" w:lastColumn="0" w:oddVBand="0" w:evenVBand="0" w:oddHBand="1" w:evenHBand="0" w:firstRowFirstColumn="0" w:firstRowLastColumn="0" w:lastRowFirstColumn="0" w:lastRowLastColumn="0"/>
-            </w:pPr>
-            <w:proofErr w:type="spellStart"/>
-            <w:r>
+              <w:rPr>
+                <w:sz w:val="16"/>
+              </w:rPr>
+            </w:pPr>
+            <w:proofErr w:type="spellStart"/>
+            <w:r>
+              <w:rPr>
+                <w:sz w:val="16"/>
+              </w:rPr>
               <w:t>RatData</w:t>
             </w:r>
             <w:proofErr w:type="spellEnd"/>
             <w:r>
-              <w:t xml:space="preserve"> </w:t>
-            </w:r>
-            <w:r>
-              <w:sym w:font="Wingdings" w:char="F0E0"/>
-            </w:r>
-            <w:r>
-              <w:t xml:space="preserve"> </w:t>
-            </w:r>
-            <w:proofErr w:type="spellStart"/>
-            <w:r>
+              <w:rPr>
+                <w:sz w:val="16"/>
+              </w:rPr>
+              <w:t xml:space="preserve"> </w:t>
+            </w:r>
+            <w:r>
+              <w:rPr>
+                <w:sz w:val="16"/>
+              </w:rPr>
+              <w:sym w:font="Wingdings" w:char="F0E0"/>
+            </w:r>
+            <w:r>
+              <w:rPr>
+                <w:sz w:val="16"/>
+              </w:rPr>
+              <w:t xml:space="preserve"> </w:t>
+            </w:r>
+            <w:proofErr w:type="spellStart"/>
+            <w:r>
+              <w:rPr>
+                <w:sz w:val="16"/>
+              </w:rPr>
               <w:t>VideoFiles</w:t>
             </w:r>
             <w:proofErr w:type="spellEnd"/>
             <w:r>
-              <w:t xml:space="preserve"> </w:t>
-            </w:r>
-            <w:r>
-              <w:sym w:font="Wingdings" w:char="F0E0"/>
-            </w:r>
-            <w:r>
-              <w:t xml:space="preserve"> Object</w:t>
-            </w:r>
-          </w:p>
-        </w:tc>
-      </w:tr>
-      <w:tr>
-        <w:tc>
-          <w:tcPr>
-            <w:cnfStyle w:val="001000000000" w:firstRow="0" w:lastRow="0" w:firstColumn="1" w:lastColumn="0" w:oddVBand="0" w:evenVBand="0" w:oddHBand="0" w:evenHBand="0" w:firstRowFirstColumn="0" w:firstRowLastColumn="0" w:lastRowFirstColumn="0" w:lastRowLastColumn="0"/>
-            <w:tcW w:w="4788" w:type="dxa"/>
-            <w:vAlign w:val="center"/>
-          </w:tcPr>
-          <w:p>
-            <w:pPr>
-              <w:spacing w:before="120" w:after="120"/>
-              <w:jc w:val="center"/>
-            </w:pPr>
-            <w:r>
-              <w:t>Manually determined start frames for each trial</w:t>
-            </w:r>
-            <w:r>
-              <w:t>/video</w:t>
-            </w:r>
-          </w:p>
-        </w:tc>
-        <w:tc>
-          <w:tcPr>
-            <w:tcW w:w="4788" w:type="dxa"/>
-            <w:vAlign w:val="center"/>
-          </w:tcPr>
-          <w:p>
-            <w:pPr>
-              <w:spacing w:before="120" w:after="120"/>
-              <w:jc w:val="center"/>
-              <w:cnfStyle w:val="000000000000" w:firstRow="0" w:lastRow="0" w:firstColumn="0" w:lastColumn="0" w:oddVBand="0" w:evenVBand="0" w:oddHBand="0" w:evenHBand="0" w:firstRowFirstColumn="0" w:firstRowLastColumn="0" w:lastRowFirstColumn="0" w:lastRowLastColumn="0"/>
-            </w:pPr>
-            <w:proofErr w:type="spellStart"/>
-            <w:r>
-              <w:t>RatData</w:t>
-            </w:r>
-            <w:proofErr w:type="spellEnd"/>
-            <w:r>
-              <w:t xml:space="preserve"> </w:t>
-            </w:r>
-            <w:r>
-              <w:sym w:font="Wingdings" w:char="F0E0"/>
-            </w:r>
-            <w:r>
-              <w:t xml:space="preserve"> </w:t>
-            </w:r>
-            <w:proofErr w:type="spellStart"/>
-            <w:r>
-              <w:t>VideoFiles</w:t>
-            </w:r>
-            <w:proofErr w:type="spellEnd"/>
-            <w:r>
-              <w:t xml:space="preserve"> </w:t>
-            </w:r>
-            <w:r>
-              <w:sym w:font="Wingdings" w:char="F0E0"/>
-            </w:r>
-            <w:r>
-              <w:t xml:space="preserve"> </w:t>
-            </w:r>
-            <w:proofErr w:type="spellStart"/>
-            <w:r>
-              <w:t>ManualStartFrame</w:t>
-            </w:r>
-            <w:proofErr w:type="spellEnd"/>
+              <w:rPr>
+                <w:sz w:val="16"/>
+              </w:rPr>
+              <w:t xml:space="preserve"> </w:t>
+            </w:r>
+            <w:r>
+              <w:rPr>
+                <w:sz w:val="16"/>
+              </w:rPr>
+              <w:sym w:font="Wingdings" w:char="F0E0"/>
+            </w:r>
+            <w:r>
+              <w:rPr>
+                <w:sz w:val="16"/>
+              </w:rPr>
+              <w:t xml:space="preserve"> </w:t>
+            </w:r>
+            <w:proofErr w:type="spellStart"/>
+            <w:r>
+              <w:rPr>
+                <w:sz w:val="16"/>
+              </w:rPr>
+              <w:t>Paw_Points_Frame_Data</w:t>
+            </w:r>
+            <w:proofErr w:type="spellEnd"/>
+            <w:r>
+              <w:rPr>
+                <w:sz w:val="16"/>
+              </w:rPr>
+              <w:t xml:space="preserve"> </w:t>
+            </w:r>
+            <w:r>
+              <w:rPr>
+                <w:sz w:val="16"/>
+              </w:rPr>
+              <w:sym w:font="Wingdings" w:char="F0E0"/>
+            </w:r>
+            <w:r>
+              <w:rPr>
+                <w:sz w:val="16"/>
+              </w:rPr>
+              <w:t>Column 2</w:t>
+            </w:r>
           </w:p>
         </w:tc>
       </w:tr>
       <w:tr>
         <w:trPr>
-          <w:cnfStyle w:val="000000100000" w:firstRow="0" w:lastRow="0" w:firstColumn="0" w:lastColumn="0" w:oddVBand="0" w:evenVBand="0" w:oddHBand="1" w:evenHBand="0" w:firstRowFirstColumn="0" w:firstRowLastColumn="0" w:lastRowFirstColumn="0" w:lastRowLastColumn="0"/>
+          <w:cantSplit/>
         </w:trPr>
         <w:tc>
           <w:tcPr>
@@ -507,41 +1752,17 @@
             <w:pPr>
               <w:spacing w:before="120" w:after="120"/>
               <w:jc w:val="center"/>
-            </w:pPr>
-            <w:r>
-              <w:t xml:space="preserve">Coordinates of every marker placed in all frames of a video file </w:t>
-            </w:r>
-            <w:r>
-              <w:t>(one per trial)</w:t>
-            </w:r>
-          </w:p>
-          <w:p>
-            <w:pPr>
-              <w:spacing w:before="120" w:after="120"/>
-              <w:jc w:val="center"/>
-              <w:rPr>
-                <w:b w:val="0"/>
-              </w:rPr>
-            </w:pPr>
-            <w:r>
-              <w:rPr>
-                <w:b w:val="0"/>
-              </w:rPr>
-              <w:t>(If the marker is not visible, it will appear as ‘</w:t>
-            </w:r>
-            <w:proofErr w:type="spellStart"/>
-            <w:r>
-              <w:rPr>
-                <w:b w:val="0"/>
-              </w:rPr>
-              <w:t>NaN</w:t>
-            </w:r>
-            <w:proofErr w:type="spellEnd"/>
-            <w:r>
-              <w:rPr>
-                <w:b w:val="0"/>
-              </w:rPr>
-              <w:t>’, i.e. Not a number, here. If it was never placed, like if an error occurred, it will appear as ‘Marker Not Yet Placed’)</w:t>
+              <w:rPr>
+                <w:b w:val="0"/>
+                <w:sz w:val="16"/>
+              </w:rPr>
+            </w:pPr>
+            <w:r>
+              <w:rPr>
+                <w:b w:val="0"/>
+                <w:sz w:val="16"/>
+              </w:rPr>
+              <w:t>Path to MATLAB figure of cropped image for a given frame (with just the zoomed in images, used for marking paw points)</w:t>
             </w:r>
           </w:p>
         </w:tc>
@@ -552,127 +1773,91 @@
           </w:tcPr>
           <w:p>
             <w:pPr>
-              <w:spacing w:before="120" w:after="120"/>
-              <w:jc w:val="center"/>
-              <w:cnfStyle w:val="000000100000" w:firstRow="0" w:lastRow="0" w:firstColumn="0" w:lastColumn="0" w:oddVBand="0" w:evenVBand="0" w:oddHBand="1" w:evenHBand="0" w:firstRowFirstColumn="0" w:firstRowLastColumn="0" w:lastRowFirstColumn="0" w:lastRowLastColumn="0"/>
-            </w:pPr>
-            <w:proofErr w:type="spellStart"/>
-            <w:r>
-              <w:t>RatData</w:t>
-            </w:r>
-            <w:proofErr w:type="spellEnd"/>
-            <w:r>
-              <w:t xml:space="preserve"> </w:t>
-            </w:r>
-            <w:r>
-              <w:sym w:font="Wingdings" w:char="F0E0"/>
-            </w:r>
-            <w:r>
-              <w:t xml:space="preserve"> </w:t>
-            </w:r>
-            <w:proofErr w:type="spellStart"/>
-            <w:r>
-              <w:t>VideoFiles</w:t>
-            </w:r>
-            <w:proofErr w:type="spellEnd"/>
-            <w:r>
-              <w:t xml:space="preserve"> </w:t>
-            </w:r>
-            <w:r>
-              <w:sym w:font="Wingdings" w:char="F0E0"/>
-            </w:r>
-            <w:r>
-              <w:t xml:space="preserve"> </w:t>
-            </w:r>
-            <w:proofErr w:type="spellStart"/>
-            <w:r>
-              <w:t>Paw_Points_Tracking_Data</w:t>
-            </w:r>
-            <w:proofErr w:type="spellEnd"/>
-            <w:r>
-              <w:t xml:space="preserve"> </w:t>
-            </w:r>
-            <w:r>
-              <w:sym w:font="Wingdings" w:char="F0E0"/>
-            </w:r>
-            <w:r>
-              <w:t xml:space="preserve"> Columns 7 (x-coordinate in pixels) &amp; 8 (y-coordinate in pixels)</w:t>
-            </w:r>
-          </w:p>
-        </w:tc>
-      </w:tr>
-      <w:tr>
-        <w:tc>
-          <w:tcPr>
-            <w:cnfStyle w:val="001000000000" w:firstRow="0" w:lastRow="0" w:firstColumn="1" w:lastColumn="0" w:oddVBand="0" w:evenVBand="0" w:oddHBand="0" w:evenHBand="0" w:firstRowFirstColumn="0" w:firstRowLastColumn="0" w:lastRowFirstColumn="0" w:lastRowLastColumn="0"/>
-            <w:tcW w:w="4788" w:type="dxa"/>
-            <w:vAlign w:val="center"/>
-          </w:tcPr>
-          <w:p>
-            <w:pPr>
-              <w:spacing w:before="120" w:after="120"/>
-              <w:jc w:val="center"/>
-            </w:pPr>
-            <w:r>
-              <w:t>Anatomical names of every marker place</w:t>
-            </w:r>
-            <w:r>
-              <w:t>d in all frames of a video file</w:t>
-            </w:r>
-          </w:p>
-        </w:tc>
-        <w:tc>
-          <w:tcPr>
-            <w:tcW w:w="4788" w:type="dxa"/>
-            <w:vAlign w:val="center"/>
-          </w:tcPr>
-          <w:p>
-            <w:pPr>
+              <w:keepNext/>
               <w:spacing w:before="120" w:after="120"/>
               <w:jc w:val="center"/>
               <w:cnfStyle w:val="000000000000" w:firstRow="0" w:lastRow="0" w:firstColumn="0" w:lastColumn="0" w:oddVBand="0" w:evenVBand="0" w:oddHBand="0" w:evenHBand="0" w:firstRowFirstColumn="0" w:firstRowLastColumn="0" w:lastRowFirstColumn="0" w:lastRowLastColumn="0"/>
-            </w:pPr>
-            <w:proofErr w:type="spellStart"/>
-            <w:r>
+              <w:rPr>
+                <w:sz w:val="16"/>
+              </w:rPr>
+            </w:pPr>
+            <w:proofErr w:type="spellStart"/>
+            <w:r>
+              <w:rPr>
+                <w:sz w:val="16"/>
+              </w:rPr>
               <w:t>RatData</w:t>
             </w:r>
             <w:proofErr w:type="spellEnd"/>
             <w:r>
-              <w:t xml:space="preserve"> </w:t>
-            </w:r>
-            <w:r>
-              <w:sym w:font="Wingdings" w:char="F0E0"/>
-            </w:r>
-            <w:r>
-              <w:t xml:space="preserve"> </w:t>
-            </w:r>
-            <w:proofErr w:type="spellStart"/>
-            <w:r>
+              <w:rPr>
+                <w:sz w:val="16"/>
+              </w:rPr>
+              <w:t xml:space="preserve"> </w:t>
+            </w:r>
+            <w:r>
+              <w:rPr>
+                <w:sz w:val="16"/>
+              </w:rPr>
+              <w:sym w:font="Wingdings" w:char="F0E0"/>
+            </w:r>
+            <w:r>
+              <w:rPr>
+                <w:sz w:val="16"/>
+              </w:rPr>
+              <w:t xml:space="preserve"> </w:t>
+            </w:r>
+            <w:proofErr w:type="spellStart"/>
+            <w:r>
+              <w:rPr>
+                <w:sz w:val="16"/>
+              </w:rPr>
               <w:t>VideoFiles</w:t>
             </w:r>
             <w:proofErr w:type="spellEnd"/>
             <w:r>
-              <w:t xml:space="preserve"> </w:t>
-            </w:r>
-            <w:r>
-              <w:sym w:font="Wingdings" w:char="F0E0"/>
-            </w:r>
-            <w:r>
-              <w:t xml:space="preserve"> </w:t>
-            </w:r>
-            <w:proofErr w:type="spellStart"/>
-            <w:r>
-              <w:t>Paw_Points_Tracking_Data</w:t>
-            </w:r>
-            <w:proofErr w:type="spellEnd"/>
-            <w:r>
-              <w:t xml:space="preserve"> </w:t>
-            </w:r>
-            <w:r>
-              <w:sym w:font="Wingdings" w:char="F0E0"/>
-            </w:r>
-            <w:r>
-              <w:t xml:space="preserve"> Column 6</w:t>
+              <w:rPr>
+                <w:sz w:val="16"/>
+              </w:rPr>
+              <w:t xml:space="preserve"> </w:t>
+            </w:r>
+            <w:r>
+              <w:rPr>
+                <w:sz w:val="16"/>
+              </w:rPr>
+              <w:sym w:font="Wingdings" w:char="F0E0"/>
+            </w:r>
+            <w:r>
+              <w:rPr>
+                <w:sz w:val="16"/>
+              </w:rPr>
+              <w:t xml:space="preserve"> </w:t>
+            </w:r>
+            <w:proofErr w:type="spellStart"/>
+            <w:r>
+              <w:rPr>
+                <w:sz w:val="16"/>
+              </w:rPr>
+              <w:t>Paw_Points_Frame_Data</w:t>
+            </w:r>
+            <w:proofErr w:type="spellEnd"/>
+            <w:r>
+              <w:rPr>
+                <w:sz w:val="16"/>
+              </w:rPr>
+              <w:t xml:space="preserve"> </w:t>
+            </w:r>
+            <w:r>
+              <w:rPr>
+                <w:sz w:val="16"/>
+              </w:rPr>
+              <w:sym w:font="Wingdings" w:char="F0E0"/>
+            </w:r>
+            <w:r>
+              <w:rPr>
+                <w:sz w:val="16"/>
+              </w:rPr>
+              <w:t xml:space="preserve"> Column 3</w:t>
             </w:r>
           </w:p>
         </w:tc>
@@ -680,6 +1865,7 @@
       <w:tr>
         <w:trPr>
           <w:cnfStyle w:val="000000100000" w:firstRow="0" w:lastRow="0" w:firstColumn="0" w:lastColumn="0" w:oddVBand="0" w:evenVBand="0" w:oddHBand="1" w:evenHBand="0" w:firstRowFirstColumn="0" w:firstRowLastColumn="0" w:lastRowFirstColumn="0" w:lastRowLastColumn="0"/>
+          <w:cantSplit/>
         </w:trPr>
         <w:tc>
           <w:tcPr>
@@ -693,13 +1879,7 @@
               <w:jc w:val="center"/>
             </w:pPr>
             <w:r>
-              <w:t>Number of f</w:t>
-            </w:r>
-            <w:r>
-              <w:t xml:space="preserve">rame in which every marker is placed within </w:t>
-            </w:r>
-            <w:r>
-              <w:t>a video file</w:t>
+              <w:t>Zoomed-in images used in placing markers for a given frame and positions of those images in the larger frame</w:t>
             </w:r>
           </w:p>
         </w:tc>
@@ -745,154 +1925,6 @@
             </w:r>
             <w:proofErr w:type="spellStart"/>
             <w:r>
-              <w:t>Paw_Points_Tracking_Data</w:t>
-            </w:r>
-            <w:proofErr w:type="spellEnd"/>
-            <w:r>
-              <w:t xml:space="preserve"> </w:t>
-            </w:r>
-            <w:r>
-              <w:sym w:font="Wingdings" w:char="F0E0"/>
-            </w:r>
-            <w:r>
-              <w:t xml:space="preserve"> Column 2</w:t>
-            </w:r>
-          </w:p>
-          <w:p>
-            <w:pPr>
-              <w:keepNext/>
-              <w:spacing w:before="120" w:after="120"/>
-              <w:jc w:val="center"/>
-              <w:cnfStyle w:val="000000100000" w:firstRow="0" w:lastRow="0" w:firstColumn="0" w:lastColumn="0" w:oddVBand="0" w:evenVBand="0" w:oddHBand="1" w:evenHBand="0" w:firstRowFirstColumn="0" w:firstRowLastColumn="0" w:lastRowFirstColumn="0" w:lastRowLastColumn="0"/>
-            </w:pPr>
-            <w:r>
-              <w:t>Also:</w:t>
-            </w:r>
-          </w:p>
-          <w:p>
-            <w:pPr>
-              <w:keepNext/>
-              <w:spacing w:before="120" w:after="120"/>
-              <w:jc w:val="center"/>
-              <w:cnfStyle w:val="000000100000" w:firstRow="0" w:lastRow="0" w:firstColumn="0" w:lastColumn="0" w:oddVBand="0" w:evenVBand="0" w:oddHBand="1" w:evenHBand="0" w:firstRowFirstColumn="0" w:firstRowLastColumn="0" w:lastRowFirstColumn="0" w:lastRowLastColumn="0"/>
-            </w:pPr>
-            <w:proofErr w:type="spellStart"/>
-            <w:r>
-              <w:t>RatData</w:t>
-            </w:r>
-            <w:proofErr w:type="spellEnd"/>
-            <w:r>
-              <w:t xml:space="preserve"> </w:t>
-            </w:r>
-            <w:r>
-              <w:sym w:font="Wingdings" w:char="F0E0"/>
-            </w:r>
-            <w:r>
-              <w:t xml:space="preserve"> </w:t>
-            </w:r>
-            <w:proofErr w:type="spellStart"/>
-            <w:r>
-              <w:t>VideoFiles</w:t>
-            </w:r>
-            <w:proofErr w:type="spellEnd"/>
-            <w:r>
-              <w:t xml:space="preserve"> </w:t>
-            </w:r>
-            <w:r>
-              <w:sym w:font="Wingdings" w:char="F0E0"/>
-            </w:r>
-            <w:r>
-              <w:t xml:space="preserve"> </w:t>
-            </w:r>
-            <w:proofErr w:type="spellStart"/>
-            <w:r>
-              <w:t>Paw_Points_Frame_Data</w:t>
-            </w:r>
-            <w:proofErr w:type="spellEnd"/>
-            <w:r>
-              <w:t xml:space="preserve"> </w:t>
-            </w:r>
-            <w:r>
-              <w:sym w:font="Wingdings" w:char="F0E0"/>
-            </w:r>
-            <w:r>
-              <w:t xml:space="preserve"> Column 2 (each row contains data for a different frame in </w:t>
-            </w:r>
-            <w:proofErr w:type="spellStart"/>
-            <w:r>
-              <w:t>Paw_Points_Frame_Data</w:t>
-            </w:r>
-            <w:proofErr w:type="spellEnd"/>
-            <w:r>
-              <w:t xml:space="preserve">, more </w:t>
-            </w:r>
-            <w:r>
-              <w:lastRenderedPageBreak/>
-              <w:t>info below)</w:t>
-            </w:r>
-          </w:p>
-        </w:tc>
-      </w:tr>
-      <w:tr>
-        <w:tc>
-          <w:tcPr>
-            <w:cnfStyle w:val="001000000000" w:firstRow="0" w:lastRow="0" w:firstColumn="1" w:lastColumn="0" w:oddVBand="0" w:evenVBand="0" w:oddHBand="0" w:evenHBand="0" w:firstRowFirstColumn="0" w:firstRowLastColumn="0" w:lastRowFirstColumn="0" w:lastRowLastColumn="0"/>
-            <w:tcW w:w="4788" w:type="dxa"/>
-            <w:vAlign w:val="center"/>
-          </w:tcPr>
-          <w:p>
-            <w:pPr>
-              <w:spacing w:before="120" w:after="120"/>
-              <w:jc w:val="center"/>
-            </w:pPr>
-            <w:r>
-              <w:lastRenderedPageBreak/>
-              <w:t>Zoomed-in images used in placing markers for a given frame and positions of those images in the larger frame</w:t>
-            </w:r>
-          </w:p>
-        </w:tc>
-        <w:tc>
-          <w:tcPr>
-            <w:tcW w:w="4788" w:type="dxa"/>
-            <w:vAlign w:val="center"/>
-          </w:tcPr>
-          <w:p>
-            <w:pPr>
-              <w:keepNext/>
-              <w:spacing w:before="120" w:after="120"/>
-              <w:jc w:val="center"/>
-              <w:cnfStyle w:val="000000000000" w:firstRow="0" w:lastRow="0" w:firstColumn="0" w:lastColumn="0" w:oddVBand="0" w:evenVBand="0" w:oddHBand="0" w:evenHBand="0" w:firstRowFirstColumn="0" w:firstRowLastColumn="0" w:lastRowFirstColumn="0" w:lastRowLastColumn="0"/>
-            </w:pPr>
-            <w:proofErr w:type="spellStart"/>
-            <w:r>
-              <w:t>RatData</w:t>
-            </w:r>
-            <w:proofErr w:type="spellEnd"/>
-            <w:r>
-              <w:t xml:space="preserve"> </w:t>
-            </w:r>
-            <w:r>
-              <w:sym w:font="Wingdings" w:char="F0E0"/>
-            </w:r>
-            <w:r>
-              <w:t xml:space="preserve"> </w:t>
-            </w:r>
-            <w:proofErr w:type="spellStart"/>
-            <w:r>
-              <w:t>VideoFiles</w:t>
-            </w:r>
-            <w:proofErr w:type="spellEnd"/>
-            <w:r>
-              <w:t xml:space="preserve"> </w:t>
-            </w:r>
-            <w:r>
-              <w:sym w:font="Wingdings" w:char="F0E0"/>
-            </w:r>
-            <w:r>
-              <w:t xml:space="preserve"> </w:t>
-            </w:r>
-            <w:proofErr w:type="spellStart"/>
-            <w:r>
               <w:t>Paw_Points_Frame_Data</w:t>
             </w:r>
             <w:proofErr w:type="spellEnd"/>
@@ -910,7 +1942,7 @@
       </w:tr>
       <w:tr>
         <w:trPr>
-          <w:cnfStyle w:val="000000100000" w:firstRow="0" w:lastRow="0" w:firstColumn="0" w:lastColumn="0" w:oddVBand="0" w:evenVBand="0" w:oddHBand="1" w:evenHBand="0" w:firstRowFirstColumn="0" w:firstRowLastColumn="0" w:lastRowFirstColumn="0" w:lastRowLastColumn="0"/>
+          <w:cantSplit/>
         </w:trPr>
         <w:tc>
           <w:tcPr>
@@ -944,7 +1976,7 @@
               <w:keepNext/>
               <w:spacing w:before="120" w:after="120"/>
               <w:jc w:val="center"/>
-              <w:cnfStyle w:val="000000100000" w:firstRow="0" w:lastRow="0" w:firstColumn="0" w:lastColumn="0" w:oddVBand="0" w:evenVBand="0" w:oddHBand="1" w:evenHBand="0" w:firstRowFirstColumn="0" w:firstRowLastColumn="0" w:lastRowFirstColumn="0" w:lastRowLastColumn="0"/>
+              <w:cnfStyle w:val="000000000000" w:firstRow="0" w:lastRow="0" w:firstColumn="0" w:lastColumn="0" w:oddVBand="0" w:evenVBand="0" w:oddHBand="0" w:evenHBand="0" w:firstRowFirstColumn="0" w:firstRowLastColumn="0" w:lastRowFirstColumn="0" w:lastRowLastColumn="0"/>
             </w:pPr>
             <w:proofErr w:type="spellStart"/>
             <w:r>
@@ -992,6 +2024,10 @@
         </w:tc>
       </w:tr>
       <w:tr>
+        <w:trPr>
+          <w:cnfStyle w:val="000000100000" w:firstRow="0" w:lastRow="0" w:firstColumn="0" w:lastColumn="0" w:oddVBand="0" w:evenVBand="0" w:oddHBand="1" w:evenHBand="0" w:firstRowFirstColumn="0" w:firstRowLastColumn="0" w:lastRowFirstColumn="0" w:lastRowLastColumn="0"/>
+          <w:cantSplit/>
+        </w:trPr>
         <w:tc>
           <w:tcPr>
             <w:cnfStyle w:val="001000000000" w:firstRow="0" w:lastRow="0" w:firstColumn="1" w:lastColumn="0" w:oddVBand="0" w:evenVBand="0" w:oddHBand="0" w:evenHBand="0" w:firstRowFirstColumn="0" w:firstRowLastColumn="0" w:lastRowFirstColumn="0" w:lastRowLastColumn="0"/>
@@ -1004,6 +2040,7 @@
               <w:jc w:val="center"/>
             </w:pPr>
             <w:r>
+              <w:lastRenderedPageBreak/>
               <w:t xml:space="preserve">Images of frame with all markers placed up to the most recent marker </w:t>
             </w:r>
             <w:r>
@@ -1478,7 +2515,7 @@
               <w:keepNext/>
               <w:spacing w:before="120" w:after="120"/>
               <w:jc w:val="center"/>
-              <w:cnfStyle w:val="000000000000" w:firstRow="0" w:lastRow="0" w:firstColumn="0" w:lastColumn="0" w:oddVBand="0" w:evenVBand="0" w:oddHBand="0" w:evenHBand="0" w:firstRowFirstColumn="0" w:firstRowLastColumn="0" w:lastRowFirstColumn="0" w:lastRowLastColumn="0"/>
+              <w:cnfStyle w:val="000000100000" w:firstRow="0" w:lastRow="0" w:firstColumn="0" w:lastColumn="0" w:oddVBand="0" w:evenVBand="0" w:oddHBand="1" w:evenHBand="0" w:firstRowFirstColumn="0" w:firstRowLastColumn="0" w:lastRowFirstColumn="0" w:lastRowLastColumn="0"/>
             </w:pPr>
             <w:proofErr w:type="spellStart"/>
             <w:r>
@@ -1597,6 +2634,38 @@
         <w:t xml:space="preserve">. </w:t>
       </w:r>
       <w:r>
+        <w:rPr>
+          <w:i/>
+        </w:rPr>
+        <w:t>Ignore any orange-colored warnings that may appear</w:t>
+      </w:r>
+      <w:r>
+        <w:rPr>
+          <w:i/>
+        </w:rPr>
+        <w:t xml:space="preserve">; these result from saving MATLAB’s formatted version of the video file (i.e. </w:t>
+      </w:r>
+      <w:proofErr w:type="spellStart"/>
+      <w:r>
+        <w:rPr>
+          <w:i/>
+        </w:rPr>
+        <w:t>VideoReader</w:t>
+      </w:r>
+      <w:proofErr w:type="spellEnd"/>
+      <w:r>
+        <w:rPr>
+          <w:i/>
+        </w:rPr>
+        <w:t xml:space="preserve"> format)</w:t>
+      </w:r>
+      <w:r>
+        <w:rPr>
+          <w:i/>
+        </w:rPr>
+        <w:t xml:space="preserve">. </w:t>
+      </w:r>
+      <w:r>
         <w:t xml:space="preserve">If this is your first time marking points for this rat, </w:t>
       </w:r>
       <w:r>
@@ -1620,10 +2689,41 @@
         </w:numPr>
       </w:pPr>
       <w:r>
-        <w:lastRenderedPageBreak/>
         <w:t>Select the session (a.k.a. the date) you would like to analyze</w:t>
       </w:r>
       <w:r>
+        <w:t xml:space="preserve">. </w:t>
+      </w:r>
+      <w:r>
+        <w:rPr>
+          <w:i/>
+        </w:rPr>
+        <w:t>Ignore any orange-colored warnings that may appear</w:t>
+      </w:r>
+      <w:r>
+        <w:rPr>
+          <w:i/>
+        </w:rPr>
+        <w:t xml:space="preserve">; these result from saving MATLAB’s formatted version of the video file (i.e. </w:t>
+      </w:r>
+      <w:proofErr w:type="spellStart"/>
+      <w:r>
+        <w:rPr>
+          <w:i/>
+        </w:rPr>
+        <w:t>VideoReader</w:t>
+      </w:r>
+      <w:proofErr w:type="spellEnd"/>
+      <w:r>
+        <w:rPr>
+          <w:i/>
+        </w:rPr>
+        <w:t xml:space="preserve"> format)</w:t>
+      </w:r>
+      <w:r>
+        <w:rPr>
+          <w:i/>
+        </w:rPr>
         <w:t xml:space="preserve">. </w:t>
       </w:r>
       <w:r>
@@ -1653,6 +2753,77 @@
         </w:numPr>
       </w:pPr>
       <w:r>
+        <w:t xml:space="preserve">Select the video (a.k.a. the trial) you would like to start analysis from. </w:t>
+      </w:r>
+      <w:r>
+        <w:rPr>
+          <w:i/>
+        </w:rPr>
+        <w:t xml:space="preserve">This is useful if you want to </w:t>
+      </w:r>
+      <w:r>
+        <w:rPr>
+          <w:i/>
+        </w:rPr>
+        <w:t xml:space="preserve">stop marking </w:t>
+      </w:r>
+      <w:r>
+        <w:rPr>
+          <w:i/>
+        </w:rPr>
+        <w:t xml:space="preserve">close out of the </w:t>
+      </w:r>
+      <w:r>
+        <w:rPr>
+          <w:i/>
+        </w:rPr>
+        <w:t>program</w:t>
+      </w:r>
+      <w:r>
+        <w:rPr>
+          <w:i/>
+        </w:rPr>
+        <w:t xml:space="preserve"> in between and resume at a later time. </w:t>
+      </w:r>
+      <w:r>
+        <w:rPr>
+          <w:b/>
+          <w:i/>
+        </w:rPr>
+        <w:lastRenderedPageBreak/>
+        <w:t xml:space="preserve">Please finish the markers for a video completely before closing out of </w:t>
+      </w:r>
+      <w:r>
+        <w:rPr>
+          <w:b/>
+          <w:i/>
+        </w:rPr>
+        <w:t xml:space="preserve">the </w:t>
+      </w:r>
+      <w:r>
+        <w:rPr>
+          <w:b/>
+          <w:i/>
+        </w:rPr>
+        <w:t>program however</w:t>
+      </w:r>
+      <w:r>
+        <w:rPr>
+          <w:b/>
+          <w:i/>
+        </w:rPr>
+        <w:t>. If you don’t, you will have to start from the beginning of that video when you go to resume it later.</w:t>
+      </w:r>
+    </w:p>
+    <w:p>
+      <w:pPr>
+        <w:pStyle w:val="ListParagraph"/>
+        <w:numPr>
+          <w:ilvl w:val="1"/>
+          <w:numId w:val="1"/>
+        </w:numPr>
+      </w:pPr>
+      <w:r>
         <w:t>O</w:t>
       </w:r>
       <w:r>
@@ -1731,6 +2902,11 @@
       </w:r>
     </w:p>
     <w:p>
+      <w:r>
+        <w:br w:type="page"/>
+      </w:r>
+    </w:p>
+    <w:p>
       <w:pPr>
         <w:pStyle w:val="ListParagraph"/>
         <w:numPr>
@@ -1739,6 +2915,7 @@
         </w:numPr>
       </w:pPr>
       <w:r>
+        <w:lastRenderedPageBreak/>
         <w:t>Alternatively, if you cannot find the start frame this way, s</w:t>
       </w:r>
       <w:r>
@@ -1808,7 +2985,6 @@
         <w:rPr>
           <w:noProof/>
         </w:rPr>
-        <w:lastRenderedPageBreak/>
         <mc:AlternateContent>
           <mc:Choice Requires="wps">
             <w:drawing>
@@ -1899,7 +3075,7 @@
                     <pic:cNvPicPr/>
                   </pic:nvPicPr>
                   <pic:blipFill>
-                    <a:blip r:embed="rId7" cstate="print">
+                    <a:blip r:embed="rId6" cstate="print">
                       <a:extLst>
                         <a:ext uri="{28A0092B-C50C-407E-A947-70E740481C1C}">
                           <a14:useLocalDpi xmlns:a14="http://schemas.microsoft.com/office/drawing/2010/main" val="0"/>
@@ -1988,6 +3164,11 @@
       </w:r>
     </w:p>
     <w:p>
+      <w:r>
+        <w:br w:type="page"/>
+      </w:r>
+    </w:p>
+    <w:p>
       <w:pPr>
         <w:pStyle w:val="ListParagraph"/>
         <w:numPr>
@@ -1996,7 +3177,14 @@
         </w:numPr>
       </w:pPr>
       <w:r>
-        <w:t xml:space="preserve">The program for obtaining paw point data will appear in a window on the right side of the screen. </w:t>
+        <w:lastRenderedPageBreak/>
+        <w:t>The program for obtaining paw point data will appear in a window on the right side of the screen</w:t>
+      </w:r>
+      <w:r>
+        <w:t xml:space="preserve"> (the paw marking GUI)</w:t>
+      </w:r>
+      <w:r>
+        <w:t xml:space="preserve">. </w:t>
       </w:r>
       <w:r>
         <w:rPr>
@@ -2047,7 +3235,6 @@
         <w:rPr>
           <w:noProof/>
         </w:rPr>
-        <w:lastRenderedPageBreak/>
         <w:drawing>
           <wp:inline distT="0" distB="0" distL="0" distR="0" wp14:anchorId="14B9D521" wp14:editId="72B30EF3">
             <wp:extent cx="5943600" cy="3169920"/>
@@ -2064,7 +3251,7 @@
                     <pic:cNvPicPr/>
                   </pic:nvPicPr>
                   <pic:blipFill>
-                    <a:blip r:embed="rId8">
+                    <a:blip r:embed="rId7">
                       <a:extLst>
                         <a:ext uri="{28A0092B-C50C-407E-A947-70E740481C1C}">
                           <a14:useLocalDpi xmlns:a14="http://schemas.microsoft.com/office/drawing/2010/main" val="0"/>
@@ -2112,6 +3299,11 @@
       </w:r>
     </w:p>
     <w:p>
+      <w:r>
+        <w:br w:type="page"/>
+      </w:r>
+    </w:p>
+    <w:p>
       <w:pPr>
         <w:pStyle w:val="ListParagraph"/>
         <w:numPr>
@@ -2120,6 +3312,7 @@
         </w:numPr>
       </w:pPr>
       <w:r>
+        <w:lastRenderedPageBreak/>
         <w:t>The program</w:t>
       </w:r>
       <w:r>
@@ -2144,7 +3337,16 @@
         <w:t>)</w:t>
       </w:r>
       <w:r>
-        <w:t xml:space="preserve"> in the original window that appeared</w:t>
+        <w:t xml:space="preserve"> in the </w:t>
+      </w:r>
+      <w:r>
+        <w:t>paw marking GUI</w:t>
+      </w:r>
+      <w:r>
+        <w:t xml:space="preserve"> window that appeared</w:t>
+      </w:r>
+      <w:r>
+        <w:t xml:space="preserve"> first</w:t>
       </w:r>
       <w:r>
         <w:t xml:space="preserve">. Please use the </w:t>
@@ -2159,7 +3361,13 @@
         <w:t>that</w:t>
       </w:r>
       <w:r>
-        <w:t xml:space="preserve"> marker. If you realize you’ve made a mistake after submitting a marker, you can click the marker(s—hold Ctrl while clicking to choose several) and hit the Redo button to redo the markers, following the prompts as indicated. All of the important information will be save</w:t>
+        <w:t xml:space="preserve"> marker. If you realize you’ve made a mistake after submitting a marker, you can click the marker(s—hold Ctrl while clicking to choose several) and hit the Redo button to redo the markers, following the prompts as indicated. </w:t>
+      </w:r>
+      <w:r>
+        <w:t xml:space="preserve">If you cannot see a marker, press Enter instead of clicking anywhere and it will skip to the next marker. </w:t>
+      </w:r>
+      <w:r>
+        <w:t>All of the important information will be save</w:t>
       </w:r>
       <w:r>
         <w:t>d</w:t>
@@ -2179,20 +3387,25 @@
     <w:p>
       <w:pPr>
         <w:pStyle w:val="ListParagraph"/>
+        <w:ind w:left="1440"/>
+      </w:pPr>
+    </w:p>
+    <w:p>
+      <w:pPr>
+        <w:pStyle w:val="ListParagraph"/>
+        <w:keepNext/>
         <w:ind w:left="0"/>
         <w:jc w:val="center"/>
       </w:pPr>
       <w:r>
         <w:rPr>
           <w:noProof/>
-          <w:highlight w:val="yellow"/>
-        </w:rPr>
-        <w:lastRenderedPageBreak/>
+        </w:rPr>
         <w:drawing>
-          <wp:inline distT="0" distB="0" distL="0" distR="0" wp14:anchorId="7EBC7041" wp14:editId="1E2B6EA4">
-            <wp:extent cx="5943600" cy="3388995"/>
-            <wp:effectExtent l="0" t="0" r="0" b="1905"/>
-            <wp:docPr id="33" name="Picture 33"/>
+          <wp:inline distT="0" distB="0" distL="0" distR="0" wp14:anchorId="71D15F1A" wp14:editId="38E05FFA">
+            <wp:extent cx="5943600" cy="3910965"/>
+            <wp:effectExtent l="0" t="0" r="0" b="0"/>
+            <wp:docPr id="9" name="Picture 9"/>
             <wp:cNvGraphicFramePr>
               <a:graphicFrameLocks xmlns:a="http://schemas.openxmlformats.org/drawingml/2006/main" noChangeAspect="1"/>
             </wp:cNvGraphicFramePr>
@@ -2200,7 +3413,108 @@
               <a:graphicData uri="http://schemas.openxmlformats.org/drawingml/2006/picture">
                 <pic:pic xmlns:pic="http://schemas.openxmlformats.org/drawingml/2006/picture">
                   <pic:nvPicPr>
-                    <pic:cNvPr id="33" name="Paw Point Markers Diagram.png"/>
+                    <pic:cNvPr id="0" name="Paw Point Markers Diagram.png"/>
+                    <pic:cNvPicPr/>
+                  </pic:nvPicPr>
+                  <pic:blipFill>
+                    <a:blip r:embed="rId8" cstate="print">
+                      <a:extLst>
+                        <a:ext uri="{28A0092B-C50C-407E-A947-70E740481C1C}">
+                          <a14:useLocalDpi xmlns:a14="http://schemas.microsoft.com/office/drawing/2010/main" val="0"/>
+                        </a:ext>
+                      </a:extLst>
+                    </a:blip>
+                    <a:stretch>
+                      <a:fillRect/>
+                    </a:stretch>
+                  </pic:blipFill>
+                  <pic:spPr>
+                    <a:xfrm>
+                      <a:off x="0" y="0"/>
+                      <a:ext cx="5943600" cy="3910965"/>
+                    </a:xfrm>
+                    <a:prstGeom prst="rect">
+                      <a:avLst/>
+                    </a:prstGeom>
+                  </pic:spPr>
+                </pic:pic>
+              </a:graphicData>
+            </a:graphic>
+          </wp:inline>
+        </w:drawing>
+      </w:r>
+    </w:p>
+    <w:p>
+      <w:pPr>
+        <w:pStyle w:val="Caption"/>
+        <w:jc w:val="center"/>
+      </w:pPr>
+      <w:r>
+        <w:t xml:space="preserve">Figure </w:t>
+      </w:r>
+      <w:fldSimple w:instr=" SEQ Figure \* ARABIC ">
+        <w:r>
+          <w:rPr>
+            <w:noProof/>
+          </w:rPr>
+          <w:t>4</w:t>
+        </w:r>
+      </w:fldSimple>
+      <w:r>
+        <w:t xml:space="preserve"> Marker placement diagram</w:t>
+      </w:r>
+    </w:p>
+    <w:p>
+      <w:r>
+        <w:br w:type="page"/>
+      </w:r>
+    </w:p>
+    <w:p>
+      <w:pPr>
+        <w:pStyle w:val="ListParagraph"/>
+        <w:numPr>
+          <w:ilvl w:val="1"/>
+          <w:numId w:val="1"/>
+        </w:numPr>
+      </w:pPr>
+      <w:r>
+        <w:lastRenderedPageBreak/>
+        <w:t xml:space="preserve">Once you place a marker, a small window will show up in the bottom left corner showing where in the larger image the marker was placed. If you want to check where that marker was placed, or need to see the frame overall to place the next marker, feel free to maximize this window—just remember that you must return to the 3 image figure to place markers. Your screen should resemble Figure 5 (below).  Refer to the original paw-marking </w:t>
+      </w:r>
+      <w:r>
+        <w:t>GUI</w:t>
+      </w:r>
+      <w:r>
+        <w:t xml:space="preserve"> window that appeared (on the </w:t>
+      </w:r>
+      <w:r>
+        <w:t>right</w:t>
+      </w:r>
+      <w:r>
+        <w:t xml:space="preserve"> side of Figure 5) to know which marker to place next.</w:t>
+      </w:r>
+    </w:p>
+    <w:p>
+      <w:pPr>
+        <w:keepNext/>
+      </w:pPr>
+      <w:r>
+        <w:rPr>
+          <w:noProof/>
+        </w:rPr>
+        <w:drawing>
+          <wp:inline distT="0" distB="0" distL="0" distR="0" wp14:anchorId="35B0EFEE" wp14:editId="48335C35">
+            <wp:extent cx="5943600" cy="3049270"/>
+            <wp:effectExtent l="0" t="0" r="0" b="0"/>
+            <wp:docPr id="8" name="Picture 8"/>
+            <wp:cNvGraphicFramePr>
+              <a:graphicFrameLocks xmlns:a="http://schemas.openxmlformats.org/drawingml/2006/main" noChangeAspect="1"/>
+            </wp:cNvGraphicFramePr>
+            <a:graphic xmlns:a="http://schemas.openxmlformats.org/drawingml/2006/main">
+              <a:graphicData uri="http://schemas.openxmlformats.org/drawingml/2006/picture">
+                <pic:pic xmlns:pic="http://schemas.openxmlformats.org/drawingml/2006/picture">
+                  <pic:nvPicPr>
+                    <pic:cNvPr id="0" name="Marker Placement Figure.PNG"/>
                     <pic:cNvPicPr/>
                   </pic:nvPicPr>
                   <pic:blipFill>
@@ -2218,7 +3532,7 @@
                   <pic:spPr>
                     <a:xfrm>
                       <a:off x="0" y="0"/>
-                      <a:ext cx="5943600" cy="3388995"/>
+                      <a:ext cx="5943600" cy="3049270"/>
                     </a:xfrm>
                     <a:prstGeom prst="rect">
                       <a:avLst/>
@@ -2233,6 +3547,34 @@
     </w:p>
     <w:p>
       <w:pPr>
+        <w:pStyle w:val="Caption"/>
+        <w:jc w:val="center"/>
+      </w:pPr>
+      <w:r>
+        <w:t xml:space="preserve">Figure </w:t>
+      </w:r>
+      <w:fldSimple w:instr=" SEQ Figure \* ARABIC ">
+        <w:r>
+          <w:rPr>
+            <w:noProof/>
+          </w:rPr>
+          <w:t>5</w:t>
+        </w:r>
+      </w:fldSimple>
+      <w:r>
+        <w:t xml:space="preserve"> </w:t>
+      </w:r>
+      <w:proofErr w:type="gramStart"/>
+      <w:r>
+        <w:t>What</w:t>
+      </w:r>
+      <w:proofErr w:type="gramEnd"/>
+      <w:r>
+        <w:t xml:space="preserve"> your screen should look like during marker placement</w:t>
+      </w:r>
+    </w:p>
+    <w:p>
+      <w:pPr>
         <w:pStyle w:val="ListParagraph"/>
         <w:numPr>
           <w:ilvl w:val="1"/>
@@ -2240,19 +3582,26 @@
         </w:numPr>
       </w:pPr>
       <w:r>
-        <w:t xml:space="preserve">Once you place a marker, a small window will show up in the bottom left corner showing where in the larger image the marker was placed. If you want to check where that marker was placed, or need to see the frame overall to place the next marker, feel free to maximize this window—just remember that you must return to the 3 image figure to place markers. </w:t>
-      </w:r>
-      <w:r>
-        <w:rPr>
-          <w:highlight w:val="yellow"/>
-        </w:rPr>
-        <w:t>Your screen should resemble Figure 5 (below)</w:t>
-      </w:r>
-      <w:r>
-        <w:t>.  Refer to the original paw-marking program window that appeared (on the left side of Figure 5) to know which marker to place next.</w:t>
+        <w:t xml:space="preserve">Continue placing markers, following the directions given in the paw marking </w:t>
+      </w:r>
+      <w:proofErr w:type="gramStart"/>
+      <w:r>
+        <w:t>GUI  window</w:t>
+      </w:r>
+      <w:proofErr w:type="gramEnd"/>
+      <w:r>
+        <w:t>. If you cannot see a marker in a given frame region, remember you can always click Enter to skip it, and you can fix incorrectly placed markers using the Delete button (if you’re trying to fix the marker you’re currently working on) or the Redo button on the GUI (if you’re fixing a previously placed marker).</w:t>
+      </w:r>
+      <w:r>
+        <w:t xml:space="preserve"> </w:t>
+      </w:r>
+      <w:r>
+        <w:t xml:space="preserve"> </w:t>
+      </w:r>
+      <w:r>
+        <w:t xml:space="preserve">When you’re done marking points for a given frame, the program will automatically move to the next frame and ask you to place the rectangles, etc. again. </w:t>
       </w:r>
     </w:p>
-    <w:p/>
     <w:p>
       <w:pPr>
         <w:pStyle w:val="ListParagraph"/>
@@ -2261,8 +3610,12 @@
           <w:numId w:val="1"/>
         </w:numPr>
       </w:pPr>
-      <w:bookmarkStart w:id="1" w:name="_GoBack"/>
-      <w:bookmarkEnd w:id="1"/>
+      <w:r>
+        <w:t xml:space="preserve">Once you’re done marking all the frames, the paw marking GUI window will close automatically, move on to the next video/trial in the session/date folder. </w:t>
+      </w:r>
+      <w:r>
+        <w:t xml:space="preserve">Once you’ve completed all the trials/videos in a given session/date folder, the program will end and take you back to MATLAB. </w:t>
+      </w:r>
     </w:p>
     <w:p/>
     <w:p/>
@@ -2275,27 +3628,6 @@
     </w:sectPr>
   </w:body>
 </w:document>
-</file>
-
-<file path=word/comments.xml><?xml version="1.0" encoding="utf-8"?>
-<w:comments xmlns:wpc="http://schemas.microsoft.com/office/word/2010/wordprocessingCanvas" xmlns:mc="http://schemas.openxmlformats.org/markup-compatibility/2006" xmlns:o="urn:schemas-microsoft-com:office:office" xmlns:r="http://schemas.openxmlformats.org/officeDocument/2006/relationships" xmlns:m="http://schemas.openxmlformats.org/officeDocument/2006/math" xmlns:v="urn:schemas-microsoft-com:vml" xmlns:wp14="http://schemas.microsoft.com/office/word/2010/wordprocessingDrawing" xmlns:wp="http://schemas.openxmlformats.org/drawingml/2006/wordprocessingDrawing" xmlns:w10="urn:schemas-microsoft-com:office:word" xmlns:w="http://schemas.openxmlformats.org/wordprocessingml/2006/main" xmlns:w14="http://schemas.microsoft.com/office/word/2010/wordml" xmlns:wpg="http://schemas.microsoft.com/office/word/2010/wordprocessingGroup" xmlns:wpi="http://schemas.microsoft.com/office/word/2010/wordprocessingInk" xmlns:wne="http://schemas.microsoft.com/office/word/2006/wordml" xmlns:wps="http://schemas.microsoft.com/office/word/2010/wordprocessingShape" mc:Ignorable="w14 wp14">
-  <w:comment w:id="0" w:author="MSIS" w:date="2015-06-19T19:03:00Z" w:initials="M">
-    <w:p>
-      <w:pPr>
-        <w:pStyle w:val="CommentText"/>
-      </w:pPr>
-      <w:r>
-        <w:rPr>
-          <w:rStyle w:val="CommentReference"/>
-        </w:rPr>
-        <w:annotationRef/>
-      </w:r>
-      <w:r>
-        <w:t>Include complete list of locations at the end, trim this to include just the most important variables</w:t>
-      </w:r>
-    </w:p>
-  </w:comment>
-</w:comments>
 </file>
 
 <file path=word/commentsExtended.xml><?xml version="1.0" encoding="utf-8"?>

</xml_diff>

<commit_message>
Revert "Finalizing protocol and other found glitches"
This reverts commit 2737f624ca489fc8a29a080368efe6bc8b37ed98.
</commit_message>
<xml_diff>
--- a/Manual_Paw_Joints_Marking/Create_Paw_Point_Data_Protocol_2015_06_19.docx
+++ b/Manual_Paw_Joints_Marking/Create_Paw_Point_Data_Protocol_2015_06_19.docx
@@ -39,23 +39,17 @@
         </w:numPr>
       </w:pPr>
       <w:r>
-        <w:t xml:space="preserve">Open MATLAB and navigate to </w:t>
-      </w:r>
-      <w:r>
-        <w:t>your</w:t>
-      </w:r>
-      <w:r>
-        <w:t xml:space="preserve"> GitHub</w:t>
-      </w:r>
-      <w:r>
-        <w:t xml:space="preserve"> folder</w:t>
-      </w:r>
-      <w:r>
-        <w:t xml:space="preserve">.  Make sure </w:t>
-      </w:r>
-      <w:r>
-        <w:t>the GitHub folder (with the Skilled Reaching repository inside)</w:t>
-      </w:r>
+        <w:t xml:space="preserve">Open MATLAB and navigate to where you placed the Skilled Reaching repository in GitHub.  Make sure the folder labelled </w:t>
+      </w:r>
+      <w:proofErr w:type="spellStart"/>
+      <w:r>
+        <w:rPr>
+          <w:b/>
+          <w:i/>
+        </w:rPr>
+        <w:t>Manual_Paw_Joints_Marking</w:t>
+      </w:r>
+      <w:proofErr w:type="spellEnd"/>
       <w:r>
         <w:t xml:space="preserve"> is added to the path (</w:t>
       </w:r>
@@ -63,19 +57,7 @@
         <w:rPr>
           <w:i/>
         </w:rPr>
-        <w:t xml:space="preserve">right click </w:t>
-      </w:r>
-      <w:r>
-        <w:rPr>
-          <w:i/>
-        </w:rPr>
-        <w:t xml:space="preserve">GitHub </w:t>
-      </w:r>
-      <w:r>
-        <w:rPr>
-          <w:i/>
-        </w:rPr>
-        <w:t xml:space="preserve">folder in Current Folder tab </w:t>
+        <w:t xml:space="preserve">right click folder in Current Folder tab </w:t>
       </w:r>
       <w:r>
         <w:rPr>
@@ -103,9 +85,6 @@
       </w:r>
       <w:r>
         <w:t>).</w:t>
-      </w:r>
-      <w:r>
-        <w:t xml:space="preserve"> If errors do occur during paw marking, they will appear here, in the command window of MATLAB. </w:t>
       </w:r>
     </w:p>
     <w:p>
@@ -116,6 +95,7 @@
           <w:numId w:val="1"/>
         </w:numPr>
       </w:pPr>
+      <w:commentRangeStart w:id="0"/>
       <w:r>
         <w:t xml:space="preserve">Type </w:t>
       </w:r>
@@ -191,6 +171,13 @@
           <w:u w:val="single"/>
         </w:rPr>
         <w:t xml:space="preserve"> structure, see full details in the table below:</w:t>
+      </w:r>
+      <w:commentRangeEnd w:id="0"/>
+      <w:r>
+        <w:rPr>
+          <w:rStyle w:val="CommentReference"/>
+        </w:rPr>
+        <w:commentReference w:id="0"/>
       </w:r>
     </w:p>
     <w:tbl>
@@ -206,7 +193,6 @@
       <w:tr>
         <w:trPr>
           <w:cnfStyle w:val="100000000000" w:firstRow="1" w:lastRow="0" w:firstColumn="0" w:lastColumn="0" w:oddVBand="0" w:evenVBand="0" w:oddHBand="0" w:evenHBand="0" w:firstRowFirstColumn="0" w:firstRowLastColumn="0" w:lastRowFirstColumn="0" w:lastRowLastColumn="0"/>
-          <w:cantSplit/>
         </w:trPr>
         <w:tc>
           <w:tcPr>
@@ -218,20 +204,11 @@
             <w:pPr>
               <w:spacing w:before="120" w:after="120"/>
               <w:jc w:val="center"/>
-              <w:rPr>
-                <w:sz w:val="24"/>
-              </w:rPr>
-            </w:pPr>
-            <w:r>
-              <w:rPr>
-                <w:sz w:val="24"/>
-              </w:rPr>
+            </w:pPr>
+            <w:r>
               <w:t xml:space="preserve">Important </w:t>
             </w:r>
             <w:r>
-              <w:rPr>
-                <w:sz w:val="24"/>
-              </w:rPr>
               <w:t>Data</w:t>
             </w:r>
           </w:p>
@@ -246,626 +223,17 @@
               <w:spacing w:before="120" w:after="120"/>
               <w:jc w:val="center"/>
               <w:cnfStyle w:val="100000000000" w:firstRow="1" w:lastRow="0" w:firstColumn="0" w:lastColumn="0" w:oddVBand="0" w:evenVBand="0" w:oddHBand="0" w:evenHBand="0" w:firstRowFirstColumn="0" w:firstRowLastColumn="0" w:lastRowFirstColumn="0" w:lastRowLastColumn="0"/>
-              <w:rPr>
-                <w:sz w:val="24"/>
-              </w:rPr>
-            </w:pPr>
-            <w:r>
-              <w:rPr>
-                <w:sz w:val="24"/>
-              </w:rPr>
+            </w:pPr>
+            <w:r>
               <w:t xml:space="preserve">Location in </w:t>
             </w:r>
             <w:proofErr w:type="spellStart"/>
             <w:r>
-              <w:rPr>
-                <w:sz w:val="24"/>
-              </w:rPr>
               <w:t>RatData</w:t>
             </w:r>
             <w:proofErr w:type="spellEnd"/>
             <w:r>
-              <w:rPr>
-                <w:sz w:val="24"/>
-              </w:rPr>
               <w:t xml:space="preserve"> Structure</w:t>
-            </w:r>
-          </w:p>
-        </w:tc>
-      </w:tr>
-      <w:tr>
-        <w:trPr>
-          <w:cnfStyle w:val="000000100000" w:firstRow="0" w:lastRow="0" w:firstColumn="0" w:lastColumn="0" w:oddVBand="0" w:evenVBand="0" w:oddHBand="1" w:evenHBand="0" w:firstRowFirstColumn="0" w:firstRowLastColumn="0" w:lastRowFirstColumn="0" w:lastRowLastColumn="0"/>
-          <w:cantSplit/>
-        </w:trPr>
-        <w:tc>
-          <w:tcPr>
-            <w:cnfStyle w:val="001000000000" w:firstRow="0" w:lastRow="0" w:firstColumn="1" w:lastColumn="0" w:oddVBand="0" w:evenVBand="0" w:oddHBand="0" w:evenHBand="0" w:firstRowFirstColumn="0" w:firstRowLastColumn="0" w:lastRowFirstColumn="0" w:lastRowLastColumn="0"/>
-            <w:tcW w:w="4788" w:type="dxa"/>
-            <w:vAlign w:val="center"/>
-          </w:tcPr>
-          <w:p>
-            <w:pPr>
-              <w:spacing w:before="120" w:after="120"/>
-              <w:jc w:val="center"/>
-              <w:rPr>
-                <w:b w:val="0"/>
-                <w:sz w:val="16"/>
-              </w:rPr>
-            </w:pPr>
-            <w:proofErr w:type="spellStart"/>
-            <w:r>
-              <w:rPr>
-                <w:b w:val="0"/>
-                <w:sz w:val="16"/>
-              </w:rPr>
-              <w:t>Filepaths</w:t>
-            </w:r>
-            <w:proofErr w:type="spellEnd"/>
-            <w:r>
-              <w:rPr>
-                <w:b w:val="0"/>
-                <w:sz w:val="16"/>
-              </w:rPr>
-              <w:t xml:space="preserve"> to raw data for every session/date</w:t>
-            </w:r>
-          </w:p>
-        </w:tc>
-        <w:tc>
-          <w:tcPr>
-            <w:tcW w:w="4788" w:type="dxa"/>
-            <w:vAlign w:val="center"/>
-          </w:tcPr>
-          <w:p>
-            <w:pPr>
-              <w:spacing w:before="120" w:after="120"/>
-              <w:jc w:val="center"/>
-              <w:cnfStyle w:val="000000100000" w:firstRow="0" w:lastRow="0" w:firstColumn="0" w:lastColumn="0" w:oddVBand="0" w:evenVBand="0" w:oddHBand="1" w:evenHBand="0" w:firstRowFirstColumn="0" w:firstRowLastColumn="0" w:lastRowFirstColumn="0" w:lastRowLastColumn="0"/>
-              <w:rPr>
-                <w:sz w:val="16"/>
-              </w:rPr>
-            </w:pPr>
-            <w:proofErr w:type="spellStart"/>
-            <w:r>
-              <w:rPr>
-                <w:sz w:val="16"/>
-              </w:rPr>
-              <w:t>RatData</w:t>
-            </w:r>
-            <w:proofErr w:type="spellEnd"/>
-            <w:r>
-              <w:rPr>
-                <w:sz w:val="16"/>
-              </w:rPr>
-              <w:t xml:space="preserve"> </w:t>
-            </w:r>
-            <w:r>
-              <w:rPr>
-                <w:sz w:val="16"/>
-              </w:rPr>
-              <w:sym w:font="Wingdings" w:char="F0E0"/>
-            </w:r>
-            <w:r>
-              <w:rPr>
-                <w:sz w:val="16"/>
-              </w:rPr>
-              <w:t xml:space="preserve"> Date Folders</w:t>
-            </w:r>
-          </w:p>
-          <w:p>
-            <w:pPr>
-              <w:spacing w:before="120" w:after="120"/>
-              <w:jc w:val="center"/>
-              <w:cnfStyle w:val="000000100000" w:firstRow="0" w:lastRow="0" w:firstColumn="0" w:lastColumn="0" w:oddVBand="0" w:evenVBand="0" w:oddHBand="1" w:evenHBand="0" w:firstRowFirstColumn="0" w:firstRowLastColumn="0" w:lastRowFirstColumn="0" w:lastRowLastColumn="0"/>
-              <w:rPr>
-                <w:sz w:val="16"/>
-              </w:rPr>
-            </w:pPr>
-            <w:r>
-              <w:rPr>
-                <w:sz w:val="16"/>
-              </w:rPr>
-              <w:t xml:space="preserve">Also contained in variable </w:t>
-            </w:r>
-            <w:proofErr w:type="spellStart"/>
-            <w:r>
-              <w:rPr>
-                <w:sz w:val="16"/>
-              </w:rPr>
-              <w:t>AllRatDateFolders</w:t>
-            </w:r>
-            <w:proofErr w:type="spellEnd"/>
-          </w:p>
-        </w:tc>
-      </w:tr>
-      <w:tr>
-        <w:trPr>
-          <w:cantSplit/>
-        </w:trPr>
-        <w:tc>
-          <w:tcPr>
-            <w:cnfStyle w:val="001000000000" w:firstRow="0" w:lastRow="0" w:firstColumn="1" w:lastColumn="0" w:oddVBand="0" w:evenVBand="0" w:oddHBand="0" w:evenHBand="0" w:firstRowFirstColumn="0" w:firstRowLastColumn="0" w:lastRowFirstColumn="0" w:lastRowLastColumn="0"/>
-            <w:tcW w:w="4788" w:type="dxa"/>
-            <w:vAlign w:val="center"/>
-          </w:tcPr>
-          <w:p>
-            <w:pPr>
-              <w:spacing w:before="120" w:after="120"/>
-              <w:jc w:val="center"/>
-              <w:rPr>
-                <w:b w:val="0"/>
-                <w:sz w:val="16"/>
-              </w:rPr>
-            </w:pPr>
-            <w:r>
-              <w:rPr>
-                <w:b w:val="0"/>
-                <w:sz w:val="16"/>
-              </w:rPr>
-              <w:t>Information about each of the video files taken for each trial in a given session/date (name of file, date of creation, # of bytes, etc.)</w:t>
-            </w:r>
-          </w:p>
-        </w:tc>
-        <w:tc>
-          <w:tcPr>
-            <w:tcW w:w="4788" w:type="dxa"/>
-            <w:vAlign w:val="center"/>
-          </w:tcPr>
-          <w:p>
-            <w:pPr>
-              <w:spacing w:before="120" w:after="120"/>
-              <w:jc w:val="center"/>
-              <w:cnfStyle w:val="000000000000" w:firstRow="0" w:lastRow="0" w:firstColumn="0" w:lastColumn="0" w:oddVBand="0" w:evenVBand="0" w:oddHBand="0" w:evenHBand="0" w:firstRowFirstColumn="0" w:firstRowLastColumn="0" w:lastRowFirstColumn="0" w:lastRowLastColumn="0"/>
-              <w:rPr>
-                <w:sz w:val="16"/>
-              </w:rPr>
-            </w:pPr>
-            <w:proofErr w:type="spellStart"/>
-            <w:r>
-              <w:rPr>
-                <w:sz w:val="16"/>
-              </w:rPr>
-              <w:t>RatData</w:t>
-            </w:r>
-            <w:proofErr w:type="spellEnd"/>
-            <w:r>
-              <w:rPr>
-                <w:sz w:val="16"/>
-              </w:rPr>
-              <w:t xml:space="preserve"> </w:t>
-            </w:r>
-            <w:r>
-              <w:rPr>
-                <w:sz w:val="16"/>
-              </w:rPr>
-              <w:sym w:font="Wingdings" w:char="F0E0"/>
-            </w:r>
-            <w:r>
-              <w:rPr>
-                <w:sz w:val="16"/>
-              </w:rPr>
-              <w:t xml:space="preserve"> </w:t>
-            </w:r>
-            <w:proofErr w:type="spellStart"/>
-            <w:r>
-              <w:rPr>
-                <w:sz w:val="16"/>
-              </w:rPr>
-              <w:t>VideoFiles</w:t>
-            </w:r>
-            <w:proofErr w:type="spellEnd"/>
-          </w:p>
-        </w:tc>
-      </w:tr>
-      <w:tr>
-        <w:trPr>
-          <w:cnfStyle w:val="000000100000" w:firstRow="0" w:lastRow="0" w:firstColumn="0" w:lastColumn="0" w:oddVBand="0" w:evenVBand="0" w:oddHBand="1" w:evenHBand="0" w:firstRowFirstColumn="0" w:firstRowLastColumn="0" w:lastRowFirstColumn="0" w:lastRowLastColumn="0"/>
-          <w:cantSplit/>
-        </w:trPr>
-        <w:tc>
-          <w:tcPr>
-            <w:cnfStyle w:val="001000000000" w:firstRow="0" w:lastRow="0" w:firstColumn="1" w:lastColumn="0" w:oddVBand="0" w:evenVBand="0" w:oddHBand="0" w:evenHBand="0" w:firstRowFirstColumn="0" w:firstRowLastColumn="0" w:lastRowFirstColumn="0" w:lastRowLastColumn="0"/>
-            <w:tcW w:w="4788" w:type="dxa"/>
-            <w:vAlign w:val="center"/>
-          </w:tcPr>
-          <w:p>
-            <w:pPr>
-              <w:spacing w:before="120" w:after="120"/>
-              <w:jc w:val="center"/>
-              <w:rPr>
-                <w:b w:val="0"/>
-                <w:sz w:val="16"/>
-              </w:rPr>
-            </w:pPr>
-            <w:r>
-              <w:rPr>
-                <w:b w:val="0"/>
-                <w:sz w:val="16"/>
-              </w:rPr>
-              <w:t>Videos in format that MATLAB can read (</w:t>
-            </w:r>
-            <w:proofErr w:type="spellStart"/>
-            <w:r>
-              <w:rPr>
-                <w:b w:val="0"/>
-                <w:sz w:val="16"/>
-              </w:rPr>
-              <w:t>VideoReader</w:t>
-            </w:r>
-            <w:proofErr w:type="spellEnd"/>
-            <w:r>
-              <w:rPr>
-                <w:b w:val="0"/>
-                <w:sz w:val="16"/>
-              </w:rPr>
-              <w:t xml:space="preserve"> Objects)</w:t>
-            </w:r>
-          </w:p>
-        </w:tc>
-        <w:tc>
-          <w:tcPr>
-            <w:tcW w:w="4788" w:type="dxa"/>
-            <w:vAlign w:val="center"/>
-          </w:tcPr>
-          <w:p>
-            <w:pPr>
-              <w:spacing w:before="120" w:after="120"/>
-              <w:jc w:val="center"/>
-              <w:cnfStyle w:val="000000100000" w:firstRow="0" w:lastRow="0" w:firstColumn="0" w:lastColumn="0" w:oddVBand="0" w:evenVBand="0" w:oddHBand="1" w:evenHBand="0" w:firstRowFirstColumn="0" w:firstRowLastColumn="0" w:lastRowFirstColumn="0" w:lastRowLastColumn="0"/>
-              <w:rPr>
-                <w:sz w:val="16"/>
-              </w:rPr>
-            </w:pPr>
-            <w:proofErr w:type="spellStart"/>
-            <w:r>
-              <w:rPr>
-                <w:sz w:val="16"/>
-              </w:rPr>
-              <w:t>RatData</w:t>
-            </w:r>
-            <w:proofErr w:type="spellEnd"/>
-            <w:r>
-              <w:rPr>
-                <w:sz w:val="16"/>
-              </w:rPr>
-              <w:t xml:space="preserve"> </w:t>
-            </w:r>
-            <w:r>
-              <w:rPr>
-                <w:sz w:val="16"/>
-              </w:rPr>
-              <w:sym w:font="Wingdings" w:char="F0E0"/>
-            </w:r>
-            <w:r>
-              <w:rPr>
-                <w:sz w:val="16"/>
-              </w:rPr>
-              <w:t xml:space="preserve"> </w:t>
-            </w:r>
-            <w:proofErr w:type="spellStart"/>
-            <w:r>
-              <w:rPr>
-                <w:sz w:val="16"/>
-              </w:rPr>
-              <w:t>VideoFiles</w:t>
-            </w:r>
-            <w:proofErr w:type="spellEnd"/>
-            <w:r>
-              <w:rPr>
-                <w:sz w:val="16"/>
-              </w:rPr>
-              <w:t xml:space="preserve"> </w:t>
-            </w:r>
-            <w:r>
-              <w:rPr>
-                <w:sz w:val="16"/>
-              </w:rPr>
-              <w:sym w:font="Wingdings" w:char="F0E0"/>
-            </w:r>
-            <w:r>
-              <w:rPr>
-                <w:sz w:val="16"/>
-              </w:rPr>
-              <w:t xml:space="preserve"> Object</w:t>
-            </w:r>
-          </w:p>
-        </w:tc>
-      </w:tr>
-      <w:tr>
-        <w:trPr>
-          <w:cantSplit/>
-        </w:trPr>
-        <w:tc>
-          <w:tcPr>
-            <w:cnfStyle w:val="001000000000" w:firstRow="0" w:lastRow="0" w:firstColumn="1" w:lastColumn="0" w:oddVBand="0" w:evenVBand="0" w:oddHBand="0" w:evenHBand="0" w:firstRowFirstColumn="0" w:firstRowLastColumn="0" w:lastRowFirstColumn="0" w:lastRowLastColumn="0"/>
-            <w:tcW w:w="4788" w:type="dxa"/>
-            <w:vAlign w:val="center"/>
-          </w:tcPr>
-          <w:p>
-            <w:pPr>
-              <w:spacing w:before="120" w:after="120"/>
-              <w:jc w:val="center"/>
-            </w:pPr>
-            <w:r>
-              <w:t>Manually determined start frames for each trial</w:t>
-            </w:r>
-            <w:r>
-              <w:t>/video</w:t>
-            </w:r>
-          </w:p>
-        </w:tc>
-        <w:tc>
-          <w:tcPr>
-            <w:tcW w:w="4788" w:type="dxa"/>
-            <w:vAlign w:val="center"/>
-          </w:tcPr>
-          <w:p>
-            <w:pPr>
-              <w:spacing w:before="120" w:after="120"/>
-              <w:jc w:val="center"/>
-              <w:cnfStyle w:val="000000000000" w:firstRow="0" w:lastRow="0" w:firstColumn="0" w:lastColumn="0" w:oddVBand="0" w:evenVBand="0" w:oddHBand="0" w:evenHBand="0" w:firstRowFirstColumn="0" w:firstRowLastColumn="0" w:lastRowFirstColumn="0" w:lastRowLastColumn="0"/>
-            </w:pPr>
-            <w:proofErr w:type="spellStart"/>
-            <w:r>
-              <w:t>RatData</w:t>
-            </w:r>
-            <w:proofErr w:type="spellEnd"/>
-            <w:r>
-              <w:t xml:space="preserve"> </w:t>
-            </w:r>
-            <w:r>
-              <w:sym w:font="Wingdings" w:char="F0E0"/>
-            </w:r>
-            <w:r>
-              <w:t xml:space="preserve"> </w:t>
-            </w:r>
-            <w:proofErr w:type="spellStart"/>
-            <w:r>
-              <w:t>VideoFiles</w:t>
-            </w:r>
-            <w:proofErr w:type="spellEnd"/>
-            <w:r>
-              <w:t xml:space="preserve"> </w:t>
-            </w:r>
-            <w:r>
-              <w:sym w:font="Wingdings" w:char="F0E0"/>
-            </w:r>
-            <w:r>
-              <w:t xml:space="preserve"> </w:t>
-            </w:r>
-            <w:proofErr w:type="spellStart"/>
-            <w:r>
-              <w:t>ManualStartFrame</w:t>
-            </w:r>
-            <w:proofErr w:type="spellEnd"/>
-          </w:p>
-        </w:tc>
-      </w:tr>
-      <w:tr>
-        <w:trPr>
-          <w:cnfStyle w:val="000000100000" w:firstRow="0" w:lastRow="0" w:firstColumn="0" w:lastColumn="0" w:oddVBand="0" w:evenVBand="0" w:oddHBand="1" w:evenHBand="0" w:firstRowFirstColumn="0" w:firstRowLastColumn="0" w:lastRowFirstColumn="0" w:lastRowLastColumn="0"/>
-          <w:cantSplit/>
-        </w:trPr>
-        <w:tc>
-          <w:tcPr>
-            <w:cnfStyle w:val="001000000000" w:firstRow="0" w:lastRow="0" w:firstColumn="1" w:lastColumn="0" w:oddVBand="0" w:evenVBand="0" w:oddHBand="0" w:evenHBand="0" w:firstRowFirstColumn="0" w:firstRowLastColumn="0" w:lastRowFirstColumn="0" w:lastRowLastColumn="0"/>
-            <w:tcW w:w="4788" w:type="dxa"/>
-            <w:vAlign w:val="center"/>
-          </w:tcPr>
-          <w:p>
-            <w:pPr>
-              <w:spacing w:before="120" w:after="120"/>
-              <w:jc w:val="center"/>
-            </w:pPr>
-            <w:r>
-              <w:t>Number of frame in which every marker is placed within a video file</w:t>
-            </w:r>
-          </w:p>
-        </w:tc>
-        <w:tc>
-          <w:tcPr>
-            <w:tcW w:w="4788" w:type="dxa"/>
-            <w:vAlign w:val="center"/>
-          </w:tcPr>
-          <w:p>
-            <w:pPr>
-              <w:keepNext/>
-              <w:spacing w:before="120" w:after="120"/>
-              <w:jc w:val="center"/>
-              <w:cnfStyle w:val="000000100000" w:firstRow="0" w:lastRow="0" w:firstColumn="0" w:lastColumn="0" w:oddVBand="0" w:evenVBand="0" w:oddHBand="1" w:evenHBand="0" w:firstRowFirstColumn="0" w:firstRowLastColumn="0" w:lastRowFirstColumn="0" w:lastRowLastColumn="0"/>
-            </w:pPr>
-            <w:proofErr w:type="spellStart"/>
-            <w:r>
-              <w:t>RatData</w:t>
-            </w:r>
-            <w:proofErr w:type="spellEnd"/>
-            <w:r>
-              <w:t xml:space="preserve"> </w:t>
-            </w:r>
-            <w:r>
-              <w:sym w:font="Wingdings" w:char="F0E0"/>
-            </w:r>
-            <w:r>
-              <w:t xml:space="preserve"> </w:t>
-            </w:r>
-            <w:proofErr w:type="spellStart"/>
-            <w:r>
-              <w:t>VideoFiles</w:t>
-            </w:r>
-            <w:proofErr w:type="spellEnd"/>
-            <w:r>
-              <w:t xml:space="preserve"> </w:t>
-            </w:r>
-            <w:r>
-              <w:sym w:font="Wingdings" w:char="F0E0"/>
-            </w:r>
-            <w:r>
-              <w:t xml:space="preserve"> </w:t>
-            </w:r>
-            <w:proofErr w:type="spellStart"/>
-            <w:r>
-              <w:t>Paw_Points_Tracking_Data</w:t>
-            </w:r>
-            <w:proofErr w:type="spellEnd"/>
-            <w:r>
-              <w:t xml:space="preserve"> </w:t>
-            </w:r>
-            <w:r>
-              <w:sym w:font="Wingdings" w:char="F0E0"/>
-            </w:r>
-            <w:r>
-              <w:t xml:space="preserve"> Column 2</w:t>
-            </w:r>
-          </w:p>
-          <w:p>
-            <w:pPr>
-              <w:keepNext/>
-              <w:spacing w:before="120" w:after="120"/>
-              <w:jc w:val="center"/>
-              <w:cnfStyle w:val="000000100000" w:firstRow="0" w:lastRow="0" w:firstColumn="0" w:lastColumn="0" w:oddVBand="0" w:evenVBand="0" w:oddHBand="1" w:evenHBand="0" w:firstRowFirstColumn="0" w:firstRowLastColumn="0" w:lastRowFirstColumn="0" w:lastRowLastColumn="0"/>
-            </w:pPr>
-            <w:r>
-              <w:t>Also:</w:t>
-            </w:r>
-          </w:p>
-          <w:p>
-            <w:pPr>
-              <w:keepNext/>
-              <w:spacing w:before="120" w:after="120"/>
-              <w:jc w:val="center"/>
-              <w:cnfStyle w:val="000000100000" w:firstRow="0" w:lastRow="0" w:firstColumn="0" w:lastColumn="0" w:oddVBand="0" w:evenVBand="0" w:oddHBand="1" w:evenHBand="0" w:firstRowFirstColumn="0" w:firstRowLastColumn="0" w:lastRowFirstColumn="0" w:lastRowLastColumn="0"/>
-            </w:pPr>
-            <w:proofErr w:type="spellStart"/>
-            <w:r>
-              <w:t>RatData</w:t>
-            </w:r>
-            <w:proofErr w:type="spellEnd"/>
-            <w:r>
-              <w:t xml:space="preserve"> </w:t>
-            </w:r>
-            <w:r>
-              <w:sym w:font="Wingdings" w:char="F0E0"/>
-            </w:r>
-            <w:r>
-              <w:t xml:space="preserve"> </w:t>
-            </w:r>
-            <w:proofErr w:type="spellStart"/>
-            <w:r>
-              <w:t>VideoFiles</w:t>
-            </w:r>
-            <w:proofErr w:type="spellEnd"/>
-            <w:r>
-              <w:t xml:space="preserve"> </w:t>
-            </w:r>
-            <w:r>
-              <w:sym w:font="Wingdings" w:char="F0E0"/>
-            </w:r>
-            <w:r>
-              <w:t xml:space="preserve"> </w:t>
-            </w:r>
-            <w:proofErr w:type="spellStart"/>
-            <w:r>
-              <w:t>Paw_Points_Frame_Data</w:t>
-            </w:r>
-            <w:proofErr w:type="spellEnd"/>
-            <w:r>
-              <w:t xml:space="preserve"> </w:t>
-            </w:r>
-            <w:r>
-              <w:sym w:font="Wingdings" w:char="F0E0"/>
-            </w:r>
-            <w:r>
-              <w:t xml:space="preserve"> Column 1</w:t>
-            </w:r>
-            <w:bookmarkStart w:id="0" w:name="_GoBack"/>
-            <w:bookmarkEnd w:id="0"/>
-            <w:r>
-              <w:t xml:space="preserve"> (each row contains data for a different frame in </w:t>
-            </w:r>
-            <w:proofErr w:type="spellStart"/>
-            <w:r>
-              <w:t>Paw_Points_Frame_Data</w:t>
-            </w:r>
-            <w:proofErr w:type="spellEnd"/>
-            <w:r>
-              <w:t>, more info below)</w:t>
-            </w:r>
-          </w:p>
-        </w:tc>
-      </w:tr>
-      <w:tr>
-        <w:trPr>
-          <w:cantSplit/>
-        </w:trPr>
-        <w:tc>
-          <w:tcPr>
-            <w:cnfStyle w:val="001000000000" w:firstRow="0" w:lastRow="0" w:firstColumn="1" w:lastColumn="0" w:oddVBand="0" w:evenVBand="0" w:oddHBand="0" w:evenHBand="0" w:firstRowFirstColumn="0" w:firstRowLastColumn="0" w:lastRowFirstColumn="0" w:lastRowLastColumn="0"/>
-            <w:tcW w:w="4788" w:type="dxa"/>
-            <w:vAlign w:val="center"/>
-          </w:tcPr>
-          <w:p>
-            <w:pPr>
-              <w:spacing w:before="120" w:after="120"/>
-              <w:jc w:val="center"/>
-            </w:pPr>
-            <w:r>
-              <w:t>Region of frame in which every marker is placed within a video file</w:t>
-            </w:r>
-          </w:p>
-        </w:tc>
-        <w:tc>
-          <w:tcPr>
-            <w:tcW w:w="4788" w:type="dxa"/>
-            <w:vAlign w:val="center"/>
-          </w:tcPr>
-          <w:p>
-            <w:pPr>
-              <w:keepNext/>
-              <w:spacing w:before="120" w:after="120"/>
-              <w:jc w:val="center"/>
-              <w:cnfStyle w:val="000000000000" w:firstRow="0" w:lastRow="0" w:firstColumn="0" w:lastColumn="0" w:oddVBand="0" w:evenVBand="0" w:oddHBand="0" w:evenHBand="0" w:firstRowFirstColumn="0" w:firstRowLastColumn="0" w:lastRowFirstColumn="0" w:lastRowLastColumn="0"/>
-            </w:pPr>
-            <w:proofErr w:type="spellStart"/>
-            <w:r>
-              <w:t>RatData</w:t>
-            </w:r>
-            <w:proofErr w:type="spellEnd"/>
-            <w:r>
-              <w:t xml:space="preserve"> </w:t>
-            </w:r>
-            <w:r>
-              <w:sym w:font="Wingdings" w:char="F0E0"/>
-            </w:r>
-            <w:r>
-              <w:t xml:space="preserve"> </w:t>
-            </w:r>
-            <w:proofErr w:type="spellStart"/>
-            <w:r>
-              <w:t>VideoFiles</w:t>
-            </w:r>
-            <w:proofErr w:type="spellEnd"/>
-            <w:r>
-              <w:t xml:space="preserve"> </w:t>
-            </w:r>
-            <w:r>
-              <w:sym w:font="Wingdings" w:char="F0E0"/>
-            </w:r>
-            <w:r>
-              <w:t xml:space="preserve"> </w:t>
-            </w:r>
-            <w:proofErr w:type="spellStart"/>
-            <w:r>
-              <w:t>Paw_Points_Tracking_Data</w:t>
-            </w:r>
-            <w:proofErr w:type="spellEnd"/>
-            <w:r>
-              <w:t xml:space="preserve"> </w:t>
-            </w:r>
-            <w:r>
-              <w:sym w:font="Wingdings" w:char="F0E0"/>
-            </w:r>
-            <w:r>
-              <w:t xml:space="preserve"> Column 3</w:t>
             </w:r>
           </w:p>
         </w:tc>
@@ -878,124 +246,67 @@
           <w:tcPr>
             <w:cnfStyle w:val="001000000000" w:firstRow="0" w:lastRow="0" w:firstColumn="1" w:lastColumn="0" w:oddVBand="0" w:evenVBand="0" w:oddHBand="0" w:evenHBand="0" w:firstRowFirstColumn="0" w:firstRowLastColumn="0" w:lastRowFirstColumn="0" w:lastRowLastColumn="0"/>
             <w:tcW w:w="4788" w:type="dxa"/>
+            <w:vAlign w:val="center"/>
           </w:tcPr>
           <w:p>
             <w:pPr>
               <w:spacing w:before="120" w:after="120"/>
               <w:jc w:val="center"/>
-              <w:rPr>
-                <w:b w:val="0"/>
-                <w:sz w:val="16"/>
-              </w:rPr>
-            </w:pPr>
-            <w:r>
-              <w:rPr>
-                <w:b w:val="0"/>
-                <w:sz w:val="16"/>
-              </w:rPr>
-              <w:t>Number of marker out of all the markers placed in a given frame region (i.e. out of 16)</w:t>
+            </w:pPr>
+            <w:proofErr w:type="spellStart"/>
+            <w:r>
+              <w:t>Filepaths</w:t>
+            </w:r>
+            <w:proofErr w:type="spellEnd"/>
+            <w:r>
+              <w:t xml:space="preserve"> to raw data for every session/date</w:t>
             </w:r>
           </w:p>
         </w:tc>
         <w:tc>
           <w:tcPr>
             <w:tcW w:w="4788" w:type="dxa"/>
+            <w:vAlign w:val="center"/>
           </w:tcPr>
           <w:p>
             <w:pPr>
-              <w:keepNext/>
               <w:spacing w:before="120" w:after="120"/>
               <w:jc w:val="center"/>
               <w:cnfStyle w:val="000000100000" w:firstRow="0" w:lastRow="0" w:firstColumn="0" w:lastColumn="0" w:oddVBand="0" w:evenVBand="0" w:oddHBand="1" w:evenHBand="0" w:firstRowFirstColumn="0" w:firstRowLastColumn="0" w:lastRowFirstColumn="0" w:lastRowLastColumn="0"/>
-              <w:rPr>
-                <w:sz w:val="16"/>
-              </w:rPr>
             </w:pPr>
             <w:proofErr w:type="spellStart"/>
             <w:r>
-              <w:rPr>
-                <w:sz w:val="16"/>
-              </w:rPr>
               <w:t>RatData</w:t>
             </w:r>
             <w:proofErr w:type="spellEnd"/>
             <w:r>
-              <w:rPr>
-                <w:sz w:val="16"/>
-              </w:rPr>
-              <w:t xml:space="preserve"> </w:t>
-            </w:r>
-            <w:r>
-              <w:rPr>
-                <w:sz w:val="16"/>
-              </w:rPr>
+              <w:t xml:space="preserve"> </w:t>
+            </w:r>
+            <w:r>
               <w:sym w:font="Wingdings" w:char="F0E0"/>
             </w:r>
             <w:r>
-              <w:rPr>
-                <w:sz w:val="16"/>
-              </w:rPr>
-              <w:t xml:space="preserve"> </w:t>
+              <w:t xml:space="preserve"> Date Folders</w:t>
+            </w:r>
+          </w:p>
+          <w:p>
+            <w:pPr>
+              <w:spacing w:before="120" w:after="120"/>
+              <w:jc w:val="center"/>
+              <w:cnfStyle w:val="000000100000" w:firstRow="0" w:lastRow="0" w:firstColumn="0" w:lastColumn="0" w:oddVBand="0" w:evenVBand="0" w:oddHBand="1" w:evenHBand="0" w:firstRowFirstColumn="0" w:firstRowLastColumn="0" w:lastRowFirstColumn="0" w:lastRowLastColumn="0"/>
+            </w:pPr>
+            <w:r>
+              <w:t xml:space="preserve">Also contained in variable </w:t>
             </w:r>
             <w:proofErr w:type="spellStart"/>
             <w:r>
-              <w:rPr>
-                <w:sz w:val="16"/>
-              </w:rPr>
-              <w:t>VideoFiles</w:t>
+              <w:t>AllRatDateFolders</w:t>
             </w:r>
             <w:proofErr w:type="spellEnd"/>
-            <w:r>
-              <w:rPr>
-                <w:sz w:val="16"/>
-              </w:rPr>
-              <w:t xml:space="preserve"> </w:t>
-            </w:r>
-            <w:r>
-              <w:rPr>
-                <w:sz w:val="16"/>
-              </w:rPr>
-              <w:sym w:font="Wingdings" w:char="F0E0"/>
-            </w:r>
-            <w:r>
-              <w:rPr>
-                <w:sz w:val="16"/>
-              </w:rPr>
-              <w:t xml:space="preserve"> </w:t>
-            </w:r>
-            <w:proofErr w:type="spellStart"/>
-            <w:r>
-              <w:rPr>
-                <w:sz w:val="16"/>
-              </w:rPr>
-              <w:t>Paw_Points_Tracking_Data</w:t>
-            </w:r>
-            <w:proofErr w:type="spellEnd"/>
-            <w:r>
-              <w:rPr>
-                <w:sz w:val="16"/>
-              </w:rPr>
-              <w:t xml:space="preserve"> </w:t>
-            </w:r>
-            <w:r>
-              <w:rPr>
-                <w:sz w:val="16"/>
-              </w:rPr>
-              <w:sym w:font="Wingdings" w:char="F0E0"/>
-            </w:r>
-            <w:r>
-              <w:rPr>
-                <w:sz w:val="16"/>
-              </w:rPr>
-              <w:t xml:space="preserve"> Column 4</w:t>
-            </w:r>
           </w:p>
         </w:tc>
       </w:tr>
       <w:tr>
-        <w:trPr>
-          <w:cantSplit/>
-        </w:trPr>
         <w:tc>
           <w:tcPr>
             <w:cnfStyle w:val="001000000000" w:firstRow="0" w:lastRow="0" w:firstColumn="1" w:lastColumn="0" w:oddVBand="0" w:evenVBand="0" w:oddHBand="0" w:evenHBand="0" w:firstRowFirstColumn="0" w:firstRowLastColumn="0" w:lastRowFirstColumn="0" w:lastRowLastColumn="0"/>
@@ -1008,13 +319,7 @@
               <w:jc w:val="center"/>
             </w:pPr>
             <w:r>
-              <w:t xml:space="preserve">Finger in which a given marker is placed in all frames of a video file </w:t>
-            </w:r>
-            <w:r>
-              <w:rPr>
-                <w:sz w:val="20"/>
-              </w:rPr>
-              <w:t>(except for Pellet Center and Center of Back of Paw)</w:t>
+              <w:t>Information about each of the video files taken for each trial in a given session/date (name of file, date of creation, # of bytes, etc.)</w:t>
             </w:r>
           </w:p>
         </w:tc>
@@ -1028,9 +333,6 @@
               <w:spacing w:before="120" w:after="120"/>
               <w:jc w:val="center"/>
               <w:cnfStyle w:val="000000000000" w:firstRow="0" w:lastRow="0" w:firstColumn="0" w:lastColumn="0" w:oddVBand="0" w:evenVBand="0" w:oddHBand="0" w:evenHBand="0" w:firstRowFirstColumn="0" w:firstRowLastColumn="0" w:lastRowFirstColumn="0" w:lastRowLastColumn="0"/>
-              <w:rPr>
-                <w:b/>
-              </w:rPr>
             </w:pPr>
             <w:proofErr w:type="spellStart"/>
             <w:r>
@@ -1051,478 +353,6 @@
               <w:t>VideoFiles</w:t>
             </w:r>
             <w:proofErr w:type="spellEnd"/>
-            <w:r>
-              <w:t xml:space="preserve"> </w:t>
-            </w:r>
-            <w:r>
-              <w:sym w:font="Wingdings" w:char="F0E0"/>
-            </w:r>
-            <w:r>
-              <w:t xml:space="preserve"> </w:t>
-            </w:r>
-            <w:proofErr w:type="spellStart"/>
-            <w:r>
-              <w:t>Paw_Points_Tracking_Data</w:t>
-            </w:r>
-            <w:proofErr w:type="spellEnd"/>
-            <w:r>
-              <w:t xml:space="preserve"> </w:t>
-            </w:r>
-            <w:r>
-              <w:sym w:font="Wingdings" w:char="F0E0"/>
-            </w:r>
-            <w:r>
-              <w:t xml:space="preserve"> Column 5</w:t>
-            </w:r>
-          </w:p>
-        </w:tc>
-      </w:tr>
-      <w:tr>
-        <w:trPr>
-          <w:cnfStyle w:val="000000100000" w:firstRow="0" w:lastRow="0" w:firstColumn="0" w:lastColumn="0" w:oddVBand="0" w:evenVBand="0" w:oddHBand="1" w:evenHBand="0" w:firstRowFirstColumn="0" w:firstRowLastColumn="0" w:lastRowFirstColumn="0" w:lastRowLastColumn="0"/>
-          <w:cantSplit/>
-        </w:trPr>
-        <w:tc>
-          <w:tcPr>
-            <w:cnfStyle w:val="001000000000" w:firstRow="0" w:lastRow="0" w:firstColumn="1" w:lastColumn="0" w:oddVBand="0" w:evenVBand="0" w:oddHBand="0" w:evenHBand="0" w:firstRowFirstColumn="0" w:firstRowLastColumn="0" w:lastRowFirstColumn="0" w:lastRowLastColumn="0"/>
-            <w:tcW w:w="4788" w:type="dxa"/>
-            <w:vAlign w:val="center"/>
-          </w:tcPr>
-          <w:p>
-            <w:pPr>
-              <w:spacing w:before="120" w:after="120"/>
-              <w:jc w:val="center"/>
-            </w:pPr>
-            <w:r>
-              <w:lastRenderedPageBreak/>
-              <w:t>Anatomical names of every marker placed in all frames of a video file</w:t>
-            </w:r>
-          </w:p>
-        </w:tc>
-        <w:tc>
-          <w:tcPr>
-            <w:tcW w:w="4788" w:type="dxa"/>
-            <w:vAlign w:val="center"/>
-          </w:tcPr>
-          <w:p>
-            <w:pPr>
-              <w:spacing w:before="120" w:after="120"/>
-              <w:jc w:val="center"/>
-              <w:cnfStyle w:val="000000100000" w:firstRow="0" w:lastRow="0" w:firstColumn="0" w:lastColumn="0" w:oddVBand="0" w:evenVBand="0" w:oddHBand="1" w:evenHBand="0" w:firstRowFirstColumn="0" w:firstRowLastColumn="0" w:lastRowFirstColumn="0" w:lastRowLastColumn="0"/>
-            </w:pPr>
-            <w:proofErr w:type="spellStart"/>
-            <w:r>
-              <w:t>RatData</w:t>
-            </w:r>
-            <w:proofErr w:type="spellEnd"/>
-            <w:r>
-              <w:t xml:space="preserve"> </w:t>
-            </w:r>
-            <w:r>
-              <w:sym w:font="Wingdings" w:char="F0E0"/>
-            </w:r>
-            <w:r>
-              <w:t xml:space="preserve"> </w:t>
-            </w:r>
-            <w:proofErr w:type="spellStart"/>
-            <w:r>
-              <w:t>VideoFiles</w:t>
-            </w:r>
-            <w:proofErr w:type="spellEnd"/>
-            <w:r>
-              <w:t xml:space="preserve"> </w:t>
-            </w:r>
-            <w:r>
-              <w:sym w:font="Wingdings" w:char="F0E0"/>
-            </w:r>
-            <w:r>
-              <w:t xml:space="preserve"> </w:t>
-            </w:r>
-            <w:proofErr w:type="spellStart"/>
-            <w:r>
-              <w:t>Paw_Points_Tracking_Data</w:t>
-            </w:r>
-            <w:proofErr w:type="spellEnd"/>
-            <w:r>
-              <w:t xml:space="preserve"> </w:t>
-            </w:r>
-            <w:r>
-              <w:sym w:font="Wingdings" w:char="F0E0"/>
-            </w:r>
-            <w:r>
-              <w:t xml:space="preserve"> Column 6</w:t>
-            </w:r>
-          </w:p>
-        </w:tc>
-      </w:tr>
-      <w:tr>
-        <w:trPr>
-          <w:cantSplit/>
-        </w:trPr>
-        <w:tc>
-          <w:tcPr>
-            <w:cnfStyle w:val="001000000000" w:firstRow="0" w:lastRow="0" w:firstColumn="1" w:lastColumn="0" w:oddVBand="0" w:evenVBand="0" w:oddHBand="0" w:evenHBand="0" w:firstRowFirstColumn="0" w:firstRowLastColumn="0" w:lastRowFirstColumn="0" w:lastRowLastColumn="0"/>
-            <w:tcW w:w="4788" w:type="dxa"/>
-            <w:vAlign w:val="center"/>
-          </w:tcPr>
-          <w:p>
-            <w:pPr>
-              <w:spacing w:before="120" w:after="120"/>
-              <w:jc w:val="center"/>
-            </w:pPr>
-            <w:r>
-              <w:t xml:space="preserve">Coordinates of every marker placed in all frames of a video file </w:t>
-            </w:r>
-            <w:r>
-              <w:t>(one per trial)</w:t>
-            </w:r>
-          </w:p>
-          <w:p>
-            <w:pPr>
-              <w:spacing w:before="120" w:after="120"/>
-              <w:jc w:val="center"/>
-              <w:rPr>
-                <w:b w:val="0"/>
-              </w:rPr>
-            </w:pPr>
-            <w:r>
-              <w:rPr>
-                <w:b w:val="0"/>
-              </w:rPr>
-              <w:t>(If the marker is not visible, it will appear as ‘</w:t>
-            </w:r>
-            <w:proofErr w:type="spellStart"/>
-            <w:r>
-              <w:rPr>
-                <w:b w:val="0"/>
-              </w:rPr>
-              <w:t>NaN</w:t>
-            </w:r>
-            <w:proofErr w:type="spellEnd"/>
-            <w:r>
-              <w:rPr>
-                <w:b w:val="0"/>
-              </w:rPr>
-              <w:t>’, i.e. Not a number, here. If it was never placed, like if an error occurred, it will appear as ‘Marker Not Yet Placed’)</w:t>
-            </w:r>
-          </w:p>
-        </w:tc>
-        <w:tc>
-          <w:tcPr>
-            <w:tcW w:w="4788" w:type="dxa"/>
-            <w:vAlign w:val="center"/>
-          </w:tcPr>
-          <w:p>
-            <w:pPr>
-              <w:spacing w:before="120" w:after="120"/>
-              <w:jc w:val="center"/>
-              <w:cnfStyle w:val="000000000000" w:firstRow="0" w:lastRow="0" w:firstColumn="0" w:lastColumn="0" w:oddVBand="0" w:evenVBand="0" w:oddHBand="0" w:evenHBand="0" w:firstRowFirstColumn="0" w:firstRowLastColumn="0" w:lastRowFirstColumn="0" w:lastRowLastColumn="0"/>
-            </w:pPr>
-            <w:proofErr w:type="spellStart"/>
-            <w:r>
-              <w:t>RatData</w:t>
-            </w:r>
-            <w:proofErr w:type="spellEnd"/>
-            <w:r>
-              <w:t xml:space="preserve"> </w:t>
-            </w:r>
-            <w:r>
-              <w:sym w:font="Wingdings" w:char="F0E0"/>
-            </w:r>
-            <w:r>
-              <w:t xml:space="preserve"> </w:t>
-            </w:r>
-            <w:proofErr w:type="spellStart"/>
-            <w:r>
-              <w:t>VideoFiles</w:t>
-            </w:r>
-            <w:proofErr w:type="spellEnd"/>
-            <w:r>
-              <w:t xml:space="preserve"> </w:t>
-            </w:r>
-            <w:r>
-              <w:sym w:font="Wingdings" w:char="F0E0"/>
-            </w:r>
-            <w:r>
-              <w:t xml:space="preserve"> </w:t>
-            </w:r>
-            <w:proofErr w:type="spellStart"/>
-            <w:r>
-              <w:t>Paw_Points_Tracking_Data</w:t>
-            </w:r>
-            <w:proofErr w:type="spellEnd"/>
-            <w:r>
-              <w:t xml:space="preserve"> </w:t>
-            </w:r>
-            <w:r>
-              <w:sym w:font="Wingdings" w:char="F0E0"/>
-            </w:r>
-            <w:r>
-              <w:t xml:space="preserve"> Columns 7 (x-coordinate in pixels) &amp; 8 (y-coordinate in pixels)</w:t>
-            </w:r>
-          </w:p>
-        </w:tc>
-      </w:tr>
-      <w:tr>
-        <w:trPr>
-          <w:cnfStyle w:val="000000100000" w:firstRow="0" w:lastRow="0" w:firstColumn="0" w:lastColumn="0" w:oddVBand="0" w:evenVBand="0" w:oddHBand="1" w:evenHBand="0" w:firstRowFirstColumn="0" w:firstRowLastColumn="0" w:lastRowFirstColumn="0" w:lastRowLastColumn="0"/>
-          <w:cantSplit/>
-        </w:trPr>
-        <w:tc>
-          <w:tcPr>
-            <w:cnfStyle w:val="001000000000" w:firstRow="0" w:lastRow="0" w:firstColumn="1" w:lastColumn="0" w:oddVBand="0" w:evenVBand="0" w:oddHBand="0" w:evenHBand="0" w:firstRowFirstColumn="0" w:firstRowLastColumn="0" w:lastRowFirstColumn="0" w:lastRowLastColumn="0"/>
-            <w:tcW w:w="4788" w:type="dxa"/>
-            <w:vAlign w:val="center"/>
-          </w:tcPr>
-          <w:p>
-            <w:pPr>
-              <w:spacing w:before="120" w:after="120"/>
-              <w:jc w:val="center"/>
-              <w:rPr>
-                <w:b w:val="0"/>
-                <w:sz w:val="16"/>
-              </w:rPr>
-            </w:pPr>
-            <w:r>
-              <w:rPr>
-                <w:b w:val="0"/>
-                <w:sz w:val="16"/>
-              </w:rPr>
-              <w:t xml:space="preserve">Frame order for all markers placed in a video file </w:t>
-            </w:r>
-          </w:p>
-        </w:tc>
-        <w:tc>
-          <w:tcPr>
-            <w:tcW w:w="4788" w:type="dxa"/>
-            <w:vAlign w:val="center"/>
-          </w:tcPr>
-          <w:p>
-            <w:pPr>
-              <w:keepNext/>
-              <w:spacing w:before="120" w:after="120"/>
-              <w:jc w:val="center"/>
-              <w:cnfStyle w:val="000000100000" w:firstRow="0" w:lastRow="0" w:firstColumn="0" w:lastColumn="0" w:oddVBand="0" w:evenVBand="0" w:oddHBand="1" w:evenHBand="0" w:firstRowFirstColumn="0" w:firstRowLastColumn="0" w:lastRowFirstColumn="0" w:lastRowLastColumn="0"/>
-              <w:rPr>
-                <w:sz w:val="16"/>
-              </w:rPr>
-            </w:pPr>
-            <w:proofErr w:type="spellStart"/>
-            <w:r>
-              <w:rPr>
-                <w:sz w:val="16"/>
-              </w:rPr>
-              <w:t>RatData</w:t>
-            </w:r>
-            <w:proofErr w:type="spellEnd"/>
-            <w:r>
-              <w:rPr>
-                <w:sz w:val="16"/>
-              </w:rPr>
-              <w:t xml:space="preserve"> </w:t>
-            </w:r>
-            <w:r>
-              <w:rPr>
-                <w:sz w:val="16"/>
-              </w:rPr>
-              <w:sym w:font="Wingdings" w:char="F0E0"/>
-            </w:r>
-            <w:r>
-              <w:rPr>
-                <w:sz w:val="16"/>
-              </w:rPr>
-              <w:t xml:space="preserve"> </w:t>
-            </w:r>
-            <w:proofErr w:type="spellStart"/>
-            <w:r>
-              <w:rPr>
-                <w:sz w:val="16"/>
-              </w:rPr>
-              <w:t>VideoFiles</w:t>
-            </w:r>
-            <w:proofErr w:type="spellEnd"/>
-            <w:r>
-              <w:rPr>
-                <w:sz w:val="16"/>
-              </w:rPr>
-              <w:t xml:space="preserve"> </w:t>
-            </w:r>
-            <w:r>
-              <w:rPr>
-                <w:sz w:val="16"/>
-              </w:rPr>
-              <w:sym w:font="Wingdings" w:char="F0E0"/>
-            </w:r>
-            <w:r>
-              <w:rPr>
-                <w:sz w:val="16"/>
-              </w:rPr>
-              <w:t xml:space="preserve"> </w:t>
-            </w:r>
-            <w:proofErr w:type="spellStart"/>
-            <w:r>
-              <w:rPr>
-                <w:sz w:val="16"/>
-              </w:rPr>
-              <w:t>Paw_Points_Tracking_Data</w:t>
-            </w:r>
-            <w:proofErr w:type="spellEnd"/>
-            <w:r>
-              <w:rPr>
-                <w:sz w:val="16"/>
-              </w:rPr>
-              <w:t xml:space="preserve"> </w:t>
-            </w:r>
-            <w:r>
-              <w:rPr>
-                <w:sz w:val="16"/>
-              </w:rPr>
-              <w:sym w:font="Wingdings" w:char="F0E0"/>
-            </w:r>
-            <w:r>
-              <w:rPr>
-                <w:sz w:val="16"/>
-              </w:rPr>
-              <w:t xml:space="preserve"> Column 9</w:t>
-            </w:r>
-          </w:p>
-        </w:tc>
-      </w:tr>
-      <w:tr>
-        <w:trPr>
-          <w:cantSplit/>
-        </w:trPr>
-        <w:tc>
-          <w:tcPr>
-            <w:cnfStyle w:val="001000000000" w:firstRow="0" w:lastRow="0" w:firstColumn="1" w:lastColumn="0" w:oddVBand="0" w:evenVBand="0" w:oddHBand="0" w:evenHBand="0" w:firstRowFirstColumn="0" w:firstRowLastColumn="0" w:lastRowFirstColumn="0" w:lastRowLastColumn="0"/>
-            <w:tcW w:w="4788" w:type="dxa"/>
-            <w:vAlign w:val="center"/>
-          </w:tcPr>
-          <w:p>
-            <w:pPr>
-              <w:spacing w:before="120" w:after="120"/>
-              <w:jc w:val="center"/>
-              <w:rPr>
-                <w:b w:val="0"/>
-                <w:sz w:val="16"/>
-              </w:rPr>
-            </w:pPr>
-            <w:r>
-              <w:rPr>
-                <w:b w:val="0"/>
-                <w:sz w:val="16"/>
-              </w:rPr>
-              <w:t xml:space="preserve">Frame </w:t>
-            </w:r>
-            <w:r>
-              <w:rPr>
-                <w:b w:val="0"/>
-                <w:sz w:val="16"/>
-              </w:rPr>
-              <w:t xml:space="preserve">region </w:t>
-            </w:r>
-            <w:r>
-              <w:rPr>
-                <w:b w:val="0"/>
-                <w:sz w:val="16"/>
-              </w:rPr>
-              <w:t xml:space="preserve">order for all markers placed in a video file </w:t>
-            </w:r>
-          </w:p>
-        </w:tc>
-        <w:tc>
-          <w:tcPr>
-            <w:tcW w:w="4788" w:type="dxa"/>
-            <w:vAlign w:val="center"/>
-          </w:tcPr>
-          <w:p>
-            <w:pPr>
-              <w:keepNext/>
-              <w:spacing w:before="120" w:after="120"/>
-              <w:jc w:val="center"/>
-              <w:cnfStyle w:val="000000000000" w:firstRow="0" w:lastRow="0" w:firstColumn="0" w:lastColumn="0" w:oddVBand="0" w:evenVBand="0" w:oddHBand="0" w:evenHBand="0" w:firstRowFirstColumn="0" w:firstRowLastColumn="0" w:lastRowFirstColumn="0" w:lastRowLastColumn="0"/>
-              <w:rPr>
-                <w:sz w:val="16"/>
-              </w:rPr>
-            </w:pPr>
-            <w:proofErr w:type="spellStart"/>
-            <w:r>
-              <w:rPr>
-                <w:sz w:val="16"/>
-              </w:rPr>
-              <w:t>RatData</w:t>
-            </w:r>
-            <w:proofErr w:type="spellEnd"/>
-            <w:r>
-              <w:rPr>
-                <w:sz w:val="16"/>
-              </w:rPr>
-              <w:t xml:space="preserve"> </w:t>
-            </w:r>
-            <w:r>
-              <w:rPr>
-                <w:sz w:val="16"/>
-              </w:rPr>
-              <w:sym w:font="Wingdings" w:char="F0E0"/>
-            </w:r>
-            <w:r>
-              <w:rPr>
-                <w:sz w:val="16"/>
-              </w:rPr>
-              <w:t xml:space="preserve"> </w:t>
-            </w:r>
-            <w:proofErr w:type="spellStart"/>
-            <w:r>
-              <w:rPr>
-                <w:sz w:val="16"/>
-              </w:rPr>
-              <w:t>VideoFiles</w:t>
-            </w:r>
-            <w:proofErr w:type="spellEnd"/>
-            <w:r>
-              <w:rPr>
-                <w:sz w:val="16"/>
-              </w:rPr>
-              <w:t xml:space="preserve"> </w:t>
-            </w:r>
-            <w:r>
-              <w:rPr>
-                <w:sz w:val="16"/>
-              </w:rPr>
-              <w:sym w:font="Wingdings" w:char="F0E0"/>
-            </w:r>
-            <w:r>
-              <w:rPr>
-                <w:sz w:val="16"/>
-              </w:rPr>
-              <w:t xml:space="preserve"> </w:t>
-            </w:r>
-            <w:proofErr w:type="spellStart"/>
-            <w:r>
-              <w:rPr>
-                <w:sz w:val="16"/>
-              </w:rPr>
-              <w:t>Paw_Points_Tracking_Data</w:t>
-            </w:r>
-            <w:proofErr w:type="spellEnd"/>
-            <w:r>
-              <w:rPr>
-                <w:sz w:val="16"/>
-              </w:rPr>
-              <w:t xml:space="preserve"> </w:t>
-            </w:r>
-            <w:r>
-              <w:rPr>
-                <w:sz w:val="16"/>
-              </w:rPr>
-              <w:sym w:font="Wingdings" w:char="F0E0"/>
-            </w:r>
-            <w:r>
-              <w:rPr>
-                <w:sz w:val="16"/>
-              </w:rPr>
-              <w:t xml:space="preserve"> Column 10</w:t>
-            </w:r>
           </w:p>
         </w:tc>
       </w:tr>
@@ -1534,213 +364,138 @@
           <w:tcPr>
             <w:cnfStyle w:val="001000000000" w:firstRow="0" w:lastRow="0" w:firstColumn="1" w:lastColumn="0" w:oddVBand="0" w:evenVBand="0" w:oddHBand="0" w:evenHBand="0" w:firstRowFirstColumn="0" w:firstRowLastColumn="0" w:lastRowFirstColumn="0" w:lastRowLastColumn="0"/>
             <w:tcW w:w="4788" w:type="dxa"/>
+            <w:vAlign w:val="center"/>
           </w:tcPr>
           <w:p>
             <w:pPr>
               <w:spacing w:before="120" w:after="120"/>
               <w:jc w:val="center"/>
-              <w:rPr>
-                <w:b w:val="0"/>
-                <w:sz w:val="16"/>
-              </w:rPr>
-            </w:pPr>
-            <w:r>
-              <w:rPr>
-                <w:b w:val="0"/>
-                <w:sz w:val="16"/>
-              </w:rPr>
-              <w:t xml:space="preserve">Image of frame at last marking (should match </w:t>
+            </w:pPr>
+            <w:r>
+              <w:t>Videos in format that MATLAB can read (</w:t>
             </w:r>
             <w:proofErr w:type="spellStart"/>
             <w:r>
-              <w:rPr>
-                <w:b w:val="0"/>
-                <w:sz w:val="16"/>
-              </w:rPr>
-              <w:t>RatData</w:t>
+              <w:t>VideoReader</w:t>
             </w:r>
             <w:proofErr w:type="spellEnd"/>
             <w:r>
-              <w:rPr>
-                <w:b w:val="0"/>
-                <w:sz w:val="16"/>
-              </w:rPr>
-              <w:t xml:space="preserve"> </w:t>
-            </w:r>
-            <w:r>
-              <w:rPr>
-                <w:b w:val="0"/>
-                <w:sz w:val="16"/>
-              </w:rPr>
-              <w:sym w:font="Wingdings" w:char="F0E0"/>
-            </w:r>
-            <w:r>
-              <w:rPr>
-                <w:b w:val="0"/>
-                <w:sz w:val="16"/>
-              </w:rPr>
-              <w:t xml:space="preserve"> </w:t>
-            </w:r>
-            <w:proofErr w:type="spellStart"/>
-            <w:r>
-              <w:rPr>
-                <w:b w:val="0"/>
-                <w:sz w:val="16"/>
-              </w:rPr>
-              <w:t>VideoFiles</w:t>
-            </w:r>
-            <w:proofErr w:type="spellEnd"/>
-            <w:r>
-              <w:rPr>
-                <w:b w:val="0"/>
-                <w:sz w:val="16"/>
-              </w:rPr>
-              <w:t xml:space="preserve"> </w:t>
-            </w:r>
-            <w:r>
-              <w:rPr>
-                <w:b w:val="0"/>
-                <w:sz w:val="16"/>
-              </w:rPr>
-              <w:sym w:font="Wingdings" w:char="F0E0"/>
-            </w:r>
-            <w:r>
-              <w:rPr>
-                <w:b w:val="0"/>
-                <w:sz w:val="16"/>
-              </w:rPr>
-              <w:t xml:space="preserve"> </w:t>
-            </w:r>
-            <w:proofErr w:type="spellStart"/>
-            <w:r>
-              <w:rPr>
-                <w:b w:val="0"/>
-                <w:sz w:val="16"/>
-              </w:rPr>
-              <w:t>Paw_Points_Frame_Data</w:t>
-            </w:r>
-            <w:proofErr w:type="spellEnd"/>
-            <w:r>
-              <w:rPr>
-                <w:b w:val="0"/>
-                <w:sz w:val="16"/>
-              </w:rPr>
-              <w:t xml:space="preserve"> </w:t>
-            </w:r>
-            <w:r>
-              <w:rPr>
-                <w:b w:val="0"/>
-                <w:sz w:val="16"/>
-              </w:rPr>
-              <w:sym w:font="Wingdings" w:char="F0E0"/>
-            </w:r>
-            <w:r>
-              <w:rPr>
-                <w:b w:val="0"/>
-                <w:sz w:val="16"/>
-              </w:rPr>
-              <w:t xml:space="preserve"> Column 58 if completed correctly)</w:t>
+              <w:t xml:space="preserve"> Objects)</w:t>
             </w:r>
           </w:p>
         </w:tc>
         <w:tc>
           <w:tcPr>
             <w:tcW w:w="4788" w:type="dxa"/>
+            <w:vAlign w:val="center"/>
           </w:tcPr>
           <w:p>
             <w:pPr>
-              <w:keepNext/>
               <w:spacing w:before="120" w:after="120"/>
               <w:jc w:val="center"/>
               <w:cnfStyle w:val="000000100000" w:firstRow="0" w:lastRow="0" w:firstColumn="0" w:lastColumn="0" w:oddVBand="0" w:evenVBand="0" w:oddHBand="1" w:evenHBand="0" w:firstRowFirstColumn="0" w:firstRowLastColumn="0" w:lastRowFirstColumn="0" w:lastRowLastColumn="0"/>
-              <w:rPr>
-                <w:sz w:val="16"/>
-              </w:rPr>
             </w:pPr>
             <w:proofErr w:type="spellStart"/>
             <w:r>
-              <w:rPr>
-                <w:sz w:val="16"/>
-              </w:rPr>
               <w:t>RatData</w:t>
             </w:r>
             <w:proofErr w:type="spellEnd"/>
             <w:r>
-              <w:rPr>
-                <w:sz w:val="16"/>
-              </w:rPr>
-              <w:t xml:space="preserve"> </w:t>
-            </w:r>
-            <w:r>
-              <w:rPr>
-                <w:sz w:val="16"/>
-              </w:rPr>
+              <w:t xml:space="preserve"> </w:t>
+            </w:r>
+            <w:r>
               <w:sym w:font="Wingdings" w:char="F0E0"/>
             </w:r>
             <w:r>
-              <w:rPr>
-                <w:sz w:val="16"/>
-              </w:rPr>
               <w:t xml:space="preserve"> </w:t>
             </w:r>
             <w:proofErr w:type="spellStart"/>
             <w:r>
-              <w:rPr>
-                <w:sz w:val="16"/>
-              </w:rPr>
               <w:t>VideoFiles</w:t>
             </w:r>
             <w:proofErr w:type="spellEnd"/>
             <w:r>
-              <w:rPr>
-                <w:sz w:val="16"/>
-              </w:rPr>
-              <w:t xml:space="preserve"> </w:t>
-            </w:r>
-            <w:r>
-              <w:rPr>
-                <w:sz w:val="16"/>
-              </w:rPr>
+              <w:t xml:space="preserve"> </w:t>
+            </w:r>
+            <w:r>
               <w:sym w:font="Wingdings" w:char="F0E0"/>
             </w:r>
             <w:r>
-              <w:rPr>
-                <w:sz w:val="16"/>
-              </w:rPr>
-              <w:t xml:space="preserve"> </w:t>
-            </w:r>
+              <w:t xml:space="preserve"> Object</w:t>
+            </w:r>
+          </w:p>
+        </w:tc>
+      </w:tr>
+      <w:tr>
+        <w:tc>
+          <w:tcPr>
+            <w:cnfStyle w:val="001000000000" w:firstRow="0" w:lastRow="0" w:firstColumn="1" w:lastColumn="0" w:oddVBand="0" w:evenVBand="0" w:oddHBand="0" w:evenHBand="0" w:firstRowFirstColumn="0" w:firstRowLastColumn="0" w:lastRowFirstColumn="0" w:lastRowLastColumn="0"/>
+            <w:tcW w:w="4788" w:type="dxa"/>
+            <w:vAlign w:val="center"/>
+          </w:tcPr>
+          <w:p>
+            <w:pPr>
+              <w:spacing w:before="120" w:after="120"/>
+              <w:jc w:val="center"/>
+            </w:pPr>
+            <w:r>
+              <w:t>Manually determined start frames for each trial</w:t>
+            </w:r>
+            <w:r>
+              <w:t>/video</w:t>
+            </w:r>
+          </w:p>
+        </w:tc>
+        <w:tc>
+          <w:tcPr>
+            <w:tcW w:w="4788" w:type="dxa"/>
+            <w:vAlign w:val="center"/>
+          </w:tcPr>
+          <w:p>
+            <w:pPr>
+              <w:spacing w:before="120" w:after="120"/>
+              <w:jc w:val="center"/>
+              <w:cnfStyle w:val="000000000000" w:firstRow="0" w:lastRow="0" w:firstColumn="0" w:lastColumn="0" w:oddVBand="0" w:evenVBand="0" w:oddHBand="0" w:evenHBand="0" w:firstRowFirstColumn="0" w:firstRowLastColumn="0" w:lastRowFirstColumn="0" w:lastRowLastColumn="0"/>
+            </w:pPr>
             <w:proofErr w:type="spellStart"/>
             <w:r>
-              <w:rPr>
-                <w:sz w:val="16"/>
-              </w:rPr>
-              <w:t>Paw_Points_Frame_Data</w:t>
+              <w:t>RatData</w:t>
             </w:r>
             <w:proofErr w:type="spellEnd"/>
             <w:r>
-              <w:rPr>
-                <w:sz w:val="16"/>
-              </w:rPr>
-              <w:t xml:space="preserve"> </w:t>
-            </w:r>
-            <w:r>
-              <w:rPr>
-                <w:sz w:val="16"/>
-              </w:rPr>
+              <w:t xml:space="preserve"> </w:t>
+            </w:r>
+            <w:r>
               <w:sym w:font="Wingdings" w:char="F0E0"/>
             </w:r>
             <w:r>
-              <w:rPr>
-                <w:sz w:val="16"/>
-              </w:rPr>
-              <w:t>Column 2</w:t>
-            </w:r>
+              <w:t xml:space="preserve"> </w:t>
+            </w:r>
+            <w:proofErr w:type="spellStart"/>
+            <w:r>
+              <w:t>VideoFiles</w:t>
+            </w:r>
+            <w:proofErr w:type="spellEnd"/>
+            <w:r>
+              <w:t xml:space="preserve"> </w:t>
+            </w:r>
+            <w:r>
+              <w:sym w:font="Wingdings" w:char="F0E0"/>
+            </w:r>
+            <w:r>
+              <w:t xml:space="preserve"> </w:t>
+            </w:r>
+            <w:proofErr w:type="spellStart"/>
+            <w:r>
+              <w:t>ManualStartFrame</w:t>
+            </w:r>
+            <w:proofErr w:type="spellEnd"/>
           </w:p>
         </w:tc>
       </w:tr>
       <w:tr>
         <w:trPr>
-          <w:cantSplit/>
+          <w:cnfStyle w:val="000000100000" w:firstRow="0" w:lastRow="0" w:firstColumn="0" w:lastColumn="0" w:oddVBand="0" w:evenVBand="0" w:oddHBand="1" w:evenHBand="0" w:firstRowFirstColumn="0" w:firstRowLastColumn="0" w:lastRowFirstColumn="0" w:lastRowLastColumn="0"/>
         </w:trPr>
         <w:tc>
           <w:tcPr>
@@ -1752,17 +507,41 @@
             <w:pPr>
               <w:spacing w:before="120" w:after="120"/>
               <w:jc w:val="center"/>
-              <w:rPr>
-                <w:b w:val="0"/>
-                <w:sz w:val="16"/>
-              </w:rPr>
-            </w:pPr>
-            <w:r>
-              <w:rPr>
-                <w:b w:val="0"/>
-                <w:sz w:val="16"/>
-              </w:rPr>
-              <w:t>Path to MATLAB figure of cropped image for a given frame (with just the zoomed in images, used for marking paw points)</w:t>
+            </w:pPr>
+            <w:r>
+              <w:t xml:space="preserve">Coordinates of every marker placed in all frames of a video file </w:t>
+            </w:r>
+            <w:r>
+              <w:t>(one per trial)</w:t>
+            </w:r>
+          </w:p>
+          <w:p>
+            <w:pPr>
+              <w:spacing w:before="120" w:after="120"/>
+              <w:jc w:val="center"/>
+              <w:rPr>
+                <w:b w:val="0"/>
+              </w:rPr>
+            </w:pPr>
+            <w:r>
+              <w:rPr>
+                <w:b w:val="0"/>
+              </w:rPr>
+              <w:t>(If the marker is not visible, it will appear as ‘</w:t>
+            </w:r>
+            <w:proofErr w:type="spellStart"/>
+            <w:r>
+              <w:rPr>
+                <w:b w:val="0"/>
+              </w:rPr>
+              <w:t>NaN</w:t>
+            </w:r>
+            <w:proofErr w:type="spellEnd"/>
+            <w:r>
+              <w:rPr>
+                <w:b w:val="0"/>
+              </w:rPr>
+              <w:t>’, i.e. Not a number, here. If it was never placed, like if an error occurred, it will appear as ‘Marker Not Yet Placed’)</w:t>
             </w:r>
           </w:p>
         </w:tc>
@@ -1773,91 +552,127 @@
           </w:tcPr>
           <w:p>
             <w:pPr>
-              <w:keepNext/>
+              <w:spacing w:before="120" w:after="120"/>
+              <w:jc w:val="center"/>
+              <w:cnfStyle w:val="000000100000" w:firstRow="0" w:lastRow="0" w:firstColumn="0" w:lastColumn="0" w:oddVBand="0" w:evenVBand="0" w:oddHBand="1" w:evenHBand="0" w:firstRowFirstColumn="0" w:firstRowLastColumn="0" w:lastRowFirstColumn="0" w:lastRowLastColumn="0"/>
+            </w:pPr>
+            <w:proofErr w:type="spellStart"/>
+            <w:r>
+              <w:t>RatData</w:t>
+            </w:r>
+            <w:proofErr w:type="spellEnd"/>
+            <w:r>
+              <w:t xml:space="preserve"> </w:t>
+            </w:r>
+            <w:r>
+              <w:sym w:font="Wingdings" w:char="F0E0"/>
+            </w:r>
+            <w:r>
+              <w:t xml:space="preserve"> </w:t>
+            </w:r>
+            <w:proofErr w:type="spellStart"/>
+            <w:r>
+              <w:t>VideoFiles</w:t>
+            </w:r>
+            <w:proofErr w:type="spellEnd"/>
+            <w:r>
+              <w:t xml:space="preserve"> </w:t>
+            </w:r>
+            <w:r>
+              <w:sym w:font="Wingdings" w:char="F0E0"/>
+            </w:r>
+            <w:r>
+              <w:t xml:space="preserve"> </w:t>
+            </w:r>
+            <w:proofErr w:type="spellStart"/>
+            <w:r>
+              <w:t>Paw_Points_Tracking_Data</w:t>
+            </w:r>
+            <w:proofErr w:type="spellEnd"/>
+            <w:r>
+              <w:t xml:space="preserve"> </w:t>
+            </w:r>
+            <w:r>
+              <w:sym w:font="Wingdings" w:char="F0E0"/>
+            </w:r>
+            <w:r>
+              <w:t xml:space="preserve"> Columns 7 (x-coordinate in pixels) &amp; 8 (y-coordinate in pixels)</w:t>
+            </w:r>
+          </w:p>
+        </w:tc>
+      </w:tr>
+      <w:tr>
+        <w:tc>
+          <w:tcPr>
+            <w:cnfStyle w:val="001000000000" w:firstRow="0" w:lastRow="0" w:firstColumn="1" w:lastColumn="0" w:oddVBand="0" w:evenVBand="0" w:oddHBand="0" w:evenHBand="0" w:firstRowFirstColumn="0" w:firstRowLastColumn="0" w:lastRowFirstColumn="0" w:lastRowLastColumn="0"/>
+            <w:tcW w:w="4788" w:type="dxa"/>
+            <w:vAlign w:val="center"/>
+          </w:tcPr>
+          <w:p>
+            <w:pPr>
+              <w:spacing w:before="120" w:after="120"/>
+              <w:jc w:val="center"/>
+            </w:pPr>
+            <w:r>
+              <w:t>Anatomical names of every marker place</w:t>
+            </w:r>
+            <w:r>
+              <w:t>d in all frames of a video file</w:t>
+            </w:r>
+          </w:p>
+        </w:tc>
+        <w:tc>
+          <w:tcPr>
+            <w:tcW w:w="4788" w:type="dxa"/>
+            <w:vAlign w:val="center"/>
+          </w:tcPr>
+          <w:p>
+            <w:pPr>
               <w:spacing w:before="120" w:after="120"/>
               <w:jc w:val="center"/>
               <w:cnfStyle w:val="000000000000" w:firstRow="0" w:lastRow="0" w:firstColumn="0" w:lastColumn="0" w:oddVBand="0" w:evenVBand="0" w:oddHBand="0" w:evenHBand="0" w:firstRowFirstColumn="0" w:firstRowLastColumn="0" w:lastRowFirstColumn="0" w:lastRowLastColumn="0"/>
-              <w:rPr>
-                <w:sz w:val="16"/>
-              </w:rPr>
             </w:pPr>
             <w:proofErr w:type="spellStart"/>
             <w:r>
-              <w:rPr>
-                <w:sz w:val="16"/>
-              </w:rPr>
               <w:t>RatData</w:t>
             </w:r>
             <w:proofErr w:type="spellEnd"/>
             <w:r>
-              <w:rPr>
-                <w:sz w:val="16"/>
-              </w:rPr>
-              <w:t xml:space="preserve"> </w:t>
-            </w:r>
-            <w:r>
-              <w:rPr>
-                <w:sz w:val="16"/>
-              </w:rPr>
+              <w:t xml:space="preserve"> </w:t>
+            </w:r>
+            <w:r>
               <w:sym w:font="Wingdings" w:char="F0E0"/>
             </w:r>
             <w:r>
-              <w:rPr>
-                <w:sz w:val="16"/>
-              </w:rPr>
               <w:t xml:space="preserve"> </w:t>
             </w:r>
             <w:proofErr w:type="spellStart"/>
             <w:r>
-              <w:rPr>
-                <w:sz w:val="16"/>
-              </w:rPr>
               <w:t>VideoFiles</w:t>
             </w:r>
             <w:proofErr w:type="spellEnd"/>
             <w:r>
-              <w:rPr>
-                <w:sz w:val="16"/>
-              </w:rPr>
-              <w:t xml:space="preserve"> </w:t>
-            </w:r>
-            <w:r>
-              <w:rPr>
-                <w:sz w:val="16"/>
-              </w:rPr>
+              <w:t xml:space="preserve"> </w:t>
+            </w:r>
+            <w:r>
               <w:sym w:font="Wingdings" w:char="F0E0"/>
             </w:r>
             <w:r>
-              <w:rPr>
-                <w:sz w:val="16"/>
-              </w:rPr>
               <w:t xml:space="preserve"> </w:t>
             </w:r>
             <w:proofErr w:type="spellStart"/>
             <w:r>
-              <w:rPr>
-                <w:sz w:val="16"/>
-              </w:rPr>
-              <w:t>Paw_Points_Frame_Data</w:t>
+              <w:t>Paw_Points_Tracking_Data</w:t>
             </w:r>
             <w:proofErr w:type="spellEnd"/>
             <w:r>
-              <w:rPr>
-                <w:sz w:val="16"/>
-              </w:rPr>
-              <w:t xml:space="preserve"> </w:t>
-            </w:r>
-            <w:r>
-              <w:rPr>
-                <w:sz w:val="16"/>
-              </w:rPr>
+              <w:t xml:space="preserve"> </w:t>
+            </w:r>
+            <w:r>
               <w:sym w:font="Wingdings" w:char="F0E0"/>
             </w:r>
             <w:r>
-              <w:rPr>
-                <w:sz w:val="16"/>
-              </w:rPr>
-              <w:t xml:space="preserve"> Column 3</w:t>
+              <w:t xml:space="preserve"> Column 6</w:t>
             </w:r>
           </w:p>
         </w:tc>
@@ -1865,7 +680,6 @@
       <w:tr>
         <w:trPr>
           <w:cnfStyle w:val="000000100000" w:firstRow="0" w:lastRow="0" w:firstColumn="0" w:lastColumn="0" w:oddVBand="0" w:evenVBand="0" w:oddHBand="1" w:evenHBand="0" w:firstRowFirstColumn="0" w:firstRowLastColumn="0" w:lastRowFirstColumn="0" w:lastRowLastColumn="0"/>
-          <w:cantSplit/>
         </w:trPr>
         <w:tc>
           <w:tcPr>
@@ -1879,7 +693,13 @@
               <w:jc w:val="center"/>
             </w:pPr>
             <w:r>
-              <w:t>Zoomed-in images used in placing markers for a given frame and positions of those images in the larger frame</w:t>
+              <w:t>Number of f</w:t>
+            </w:r>
+            <w:r>
+              <w:t xml:space="preserve">rame in which every marker is placed within </w:t>
+            </w:r>
+            <w:r>
+              <w:t>a video file</w:t>
             </w:r>
           </w:p>
         </w:tc>
@@ -1925,6 +745,154 @@
             </w:r>
             <w:proofErr w:type="spellStart"/>
             <w:r>
+              <w:t>Paw_Points_Tracking_Data</w:t>
+            </w:r>
+            <w:proofErr w:type="spellEnd"/>
+            <w:r>
+              <w:t xml:space="preserve"> </w:t>
+            </w:r>
+            <w:r>
+              <w:sym w:font="Wingdings" w:char="F0E0"/>
+            </w:r>
+            <w:r>
+              <w:t xml:space="preserve"> Column 2</w:t>
+            </w:r>
+          </w:p>
+          <w:p>
+            <w:pPr>
+              <w:keepNext/>
+              <w:spacing w:before="120" w:after="120"/>
+              <w:jc w:val="center"/>
+              <w:cnfStyle w:val="000000100000" w:firstRow="0" w:lastRow="0" w:firstColumn="0" w:lastColumn="0" w:oddVBand="0" w:evenVBand="0" w:oddHBand="1" w:evenHBand="0" w:firstRowFirstColumn="0" w:firstRowLastColumn="0" w:lastRowFirstColumn="0" w:lastRowLastColumn="0"/>
+            </w:pPr>
+            <w:r>
+              <w:t>Also:</w:t>
+            </w:r>
+          </w:p>
+          <w:p>
+            <w:pPr>
+              <w:keepNext/>
+              <w:spacing w:before="120" w:after="120"/>
+              <w:jc w:val="center"/>
+              <w:cnfStyle w:val="000000100000" w:firstRow="0" w:lastRow="0" w:firstColumn="0" w:lastColumn="0" w:oddVBand="0" w:evenVBand="0" w:oddHBand="1" w:evenHBand="0" w:firstRowFirstColumn="0" w:firstRowLastColumn="0" w:lastRowFirstColumn="0" w:lastRowLastColumn="0"/>
+            </w:pPr>
+            <w:proofErr w:type="spellStart"/>
+            <w:r>
+              <w:t>RatData</w:t>
+            </w:r>
+            <w:proofErr w:type="spellEnd"/>
+            <w:r>
+              <w:t xml:space="preserve"> </w:t>
+            </w:r>
+            <w:r>
+              <w:sym w:font="Wingdings" w:char="F0E0"/>
+            </w:r>
+            <w:r>
+              <w:t xml:space="preserve"> </w:t>
+            </w:r>
+            <w:proofErr w:type="spellStart"/>
+            <w:r>
+              <w:t>VideoFiles</w:t>
+            </w:r>
+            <w:proofErr w:type="spellEnd"/>
+            <w:r>
+              <w:t xml:space="preserve"> </w:t>
+            </w:r>
+            <w:r>
+              <w:sym w:font="Wingdings" w:char="F0E0"/>
+            </w:r>
+            <w:r>
+              <w:t xml:space="preserve"> </w:t>
+            </w:r>
+            <w:proofErr w:type="spellStart"/>
+            <w:r>
+              <w:t>Paw_Points_Frame_Data</w:t>
+            </w:r>
+            <w:proofErr w:type="spellEnd"/>
+            <w:r>
+              <w:t xml:space="preserve"> </w:t>
+            </w:r>
+            <w:r>
+              <w:sym w:font="Wingdings" w:char="F0E0"/>
+            </w:r>
+            <w:r>
+              <w:t xml:space="preserve"> Column 2 (each row contains data for a different frame in </w:t>
+            </w:r>
+            <w:proofErr w:type="spellStart"/>
+            <w:r>
+              <w:t>Paw_Points_Frame_Data</w:t>
+            </w:r>
+            <w:proofErr w:type="spellEnd"/>
+            <w:r>
+              <w:t xml:space="preserve">, more </w:t>
+            </w:r>
+            <w:r>
+              <w:lastRenderedPageBreak/>
+              <w:t>info below)</w:t>
+            </w:r>
+          </w:p>
+        </w:tc>
+      </w:tr>
+      <w:tr>
+        <w:tc>
+          <w:tcPr>
+            <w:cnfStyle w:val="001000000000" w:firstRow="0" w:lastRow="0" w:firstColumn="1" w:lastColumn="0" w:oddVBand="0" w:evenVBand="0" w:oddHBand="0" w:evenHBand="0" w:firstRowFirstColumn="0" w:firstRowLastColumn="0" w:lastRowFirstColumn="0" w:lastRowLastColumn="0"/>
+            <w:tcW w:w="4788" w:type="dxa"/>
+            <w:vAlign w:val="center"/>
+          </w:tcPr>
+          <w:p>
+            <w:pPr>
+              <w:spacing w:before="120" w:after="120"/>
+              <w:jc w:val="center"/>
+            </w:pPr>
+            <w:r>
+              <w:lastRenderedPageBreak/>
+              <w:t>Zoomed-in images used in placing markers for a given frame and positions of those images in the larger frame</w:t>
+            </w:r>
+          </w:p>
+        </w:tc>
+        <w:tc>
+          <w:tcPr>
+            <w:tcW w:w="4788" w:type="dxa"/>
+            <w:vAlign w:val="center"/>
+          </w:tcPr>
+          <w:p>
+            <w:pPr>
+              <w:keepNext/>
+              <w:spacing w:before="120" w:after="120"/>
+              <w:jc w:val="center"/>
+              <w:cnfStyle w:val="000000000000" w:firstRow="0" w:lastRow="0" w:firstColumn="0" w:lastColumn="0" w:oddVBand="0" w:evenVBand="0" w:oddHBand="0" w:evenHBand="0" w:firstRowFirstColumn="0" w:firstRowLastColumn="0" w:lastRowFirstColumn="0" w:lastRowLastColumn="0"/>
+            </w:pPr>
+            <w:proofErr w:type="spellStart"/>
+            <w:r>
+              <w:t>RatData</w:t>
+            </w:r>
+            <w:proofErr w:type="spellEnd"/>
+            <w:r>
+              <w:t xml:space="preserve"> </w:t>
+            </w:r>
+            <w:r>
+              <w:sym w:font="Wingdings" w:char="F0E0"/>
+            </w:r>
+            <w:r>
+              <w:t xml:space="preserve"> </w:t>
+            </w:r>
+            <w:proofErr w:type="spellStart"/>
+            <w:r>
+              <w:t>VideoFiles</w:t>
+            </w:r>
+            <w:proofErr w:type="spellEnd"/>
+            <w:r>
+              <w:t xml:space="preserve"> </w:t>
+            </w:r>
+            <w:r>
+              <w:sym w:font="Wingdings" w:char="F0E0"/>
+            </w:r>
+            <w:r>
+              <w:t xml:space="preserve"> </w:t>
+            </w:r>
+            <w:proofErr w:type="spellStart"/>
+            <w:r>
               <w:t>Paw_Points_Frame_Data</w:t>
             </w:r>
             <w:proofErr w:type="spellEnd"/>
@@ -1942,7 +910,7 @@
       </w:tr>
       <w:tr>
         <w:trPr>
-          <w:cantSplit/>
+          <w:cnfStyle w:val="000000100000" w:firstRow="0" w:lastRow="0" w:firstColumn="0" w:lastColumn="0" w:oddVBand="0" w:evenVBand="0" w:oddHBand="1" w:evenHBand="0" w:firstRowFirstColumn="0" w:firstRowLastColumn="0" w:lastRowFirstColumn="0" w:lastRowLastColumn="0"/>
         </w:trPr>
         <w:tc>
           <w:tcPr>
@@ -1976,7 +944,7 @@
               <w:keepNext/>
               <w:spacing w:before="120" w:after="120"/>
               <w:jc w:val="center"/>
-              <w:cnfStyle w:val="000000000000" w:firstRow="0" w:lastRow="0" w:firstColumn="0" w:lastColumn="0" w:oddVBand="0" w:evenVBand="0" w:oddHBand="0" w:evenHBand="0" w:firstRowFirstColumn="0" w:firstRowLastColumn="0" w:lastRowFirstColumn="0" w:lastRowLastColumn="0"/>
+              <w:cnfStyle w:val="000000100000" w:firstRow="0" w:lastRow="0" w:firstColumn="0" w:lastColumn="0" w:oddVBand="0" w:evenVBand="0" w:oddHBand="1" w:evenHBand="0" w:firstRowFirstColumn="0" w:firstRowLastColumn="0" w:lastRowFirstColumn="0" w:lastRowLastColumn="0"/>
             </w:pPr>
             <w:proofErr w:type="spellStart"/>
             <w:r>
@@ -2024,10 +992,6 @@
         </w:tc>
       </w:tr>
       <w:tr>
-        <w:trPr>
-          <w:cnfStyle w:val="000000100000" w:firstRow="0" w:lastRow="0" w:firstColumn="0" w:lastColumn="0" w:oddVBand="0" w:evenVBand="0" w:oddHBand="1" w:evenHBand="0" w:firstRowFirstColumn="0" w:firstRowLastColumn="0" w:lastRowFirstColumn="0" w:lastRowLastColumn="0"/>
-          <w:cantSplit/>
-        </w:trPr>
         <w:tc>
           <w:tcPr>
             <w:cnfStyle w:val="001000000000" w:firstRow="0" w:lastRow="0" w:firstColumn="1" w:lastColumn="0" w:oddVBand="0" w:evenVBand="0" w:oddHBand="0" w:evenHBand="0" w:firstRowFirstColumn="0" w:firstRowLastColumn="0" w:lastRowFirstColumn="0" w:lastRowLastColumn="0"/>
@@ -2040,7 +1004,6 @@
               <w:jc w:val="center"/>
             </w:pPr>
             <w:r>
-              <w:lastRenderedPageBreak/>
               <w:t xml:space="preserve">Images of frame with all markers placed up to the most recent marker </w:t>
             </w:r>
             <w:r>
@@ -2515,7 +1478,7 @@
               <w:keepNext/>
               <w:spacing w:before="120" w:after="120"/>
               <w:jc w:val="center"/>
-              <w:cnfStyle w:val="000000100000" w:firstRow="0" w:lastRow="0" w:firstColumn="0" w:lastColumn="0" w:oddVBand="0" w:evenVBand="0" w:oddHBand="1" w:evenHBand="0" w:firstRowFirstColumn="0" w:firstRowLastColumn="0" w:lastRowFirstColumn="0" w:lastRowLastColumn="0"/>
+              <w:cnfStyle w:val="000000000000" w:firstRow="0" w:lastRow="0" w:firstColumn="0" w:lastColumn="0" w:oddVBand="0" w:evenVBand="0" w:oddHBand="0" w:evenHBand="0" w:firstRowFirstColumn="0" w:firstRowLastColumn="0" w:lastRowFirstColumn="0" w:lastRowLastColumn="0"/>
             </w:pPr>
             <w:proofErr w:type="spellStart"/>
             <w:r>
@@ -2634,38 +1597,6 @@
         <w:t xml:space="preserve">. </w:t>
       </w:r>
       <w:r>
-        <w:rPr>
-          <w:i/>
-        </w:rPr>
-        <w:t>Ignore any orange-colored warnings that may appear</w:t>
-      </w:r>
-      <w:r>
-        <w:rPr>
-          <w:i/>
-        </w:rPr>
-        <w:t xml:space="preserve">; these result from saving MATLAB’s formatted version of the video file (i.e. </w:t>
-      </w:r>
-      <w:proofErr w:type="spellStart"/>
-      <w:r>
-        <w:rPr>
-          <w:i/>
-        </w:rPr>
-        <w:t>VideoReader</w:t>
-      </w:r>
-      <w:proofErr w:type="spellEnd"/>
-      <w:r>
-        <w:rPr>
-          <w:i/>
-        </w:rPr>
-        <w:t xml:space="preserve"> format)</w:t>
-      </w:r>
-      <w:r>
-        <w:rPr>
-          <w:i/>
-        </w:rPr>
-        <w:t xml:space="preserve">. </w:t>
-      </w:r>
-      <w:r>
         <w:t xml:space="preserve">If this is your first time marking points for this rat, </w:t>
       </w:r>
       <w:r>
@@ -2689,41 +1620,10 @@
         </w:numPr>
       </w:pPr>
       <w:r>
+        <w:lastRenderedPageBreak/>
         <w:t>Select the session (a.k.a. the date) you would like to analyze</w:t>
       </w:r>
       <w:r>
-        <w:t xml:space="preserve">. </w:t>
-      </w:r>
-      <w:r>
-        <w:rPr>
-          <w:i/>
-        </w:rPr>
-        <w:t>Ignore any orange-colored warnings that may appear</w:t>
-      </w:r>
-      <w:r>
-        <w:rPr>
-          <w:i/>
-        </w:rPr>
-        <w:t xml:space="preserve">; these result from saving MATLAB’s formatted version of the video file (i.e. </w:t>
-      </w:r>
-      <w:proofErr w:type="spellStart"/>
-      <w:r>
-        <w:rPr>
-          <w:i/>
-        </w:rPr>
-        <w:t>VideoReader</w:t>
-      </w:r>
-      <w:proofErr w:type="spellEnd"/>
-      <w:r>
-        <w:rPr>
-          <w:i/>
-        </w:rPr>
-        <w:t xml:space="preserve"> format)</w:t>
-      </w:r>
-      <w:r>
-        <w:rPr>
-          <w:i/>
-        </w:rPr>
         <w:t xml:space="preserve">. </w:t>
       </w:r>
       <w:r>
@@ -2753,77 +1653,6 @@
         </w:numPr>
       </w:pPr>
       <w:r>
-        <w:t xml:space="preserve">Select the video (a.k.a. the trial) you would like to start analysis from. </w:t>
-      </w:r>
-      <w:r>
-        <w:rPr>
-          <w:i/>
-        </w:rPr>
-        <w:t xml:space="preserve">This is useful if you want to </w:t>
-      </w:r>
-      <w:r>
-        <w:rPr>
-          <w:i/>
-        </w:rPr>
-        <w:t xml:space="preserve">stop marking </w:t>
-      </w:r>
-      <w:r>
-        <w:rPr>
-          <w:i/>
-        </w:rPr>
-        <w:t xml:space="preserve">close out of the </w:t>
-      </w:r>
-      <w:r>
-        <w:rPr>
-          <w:i/>
-        </w:rPr>
-        <w:t>program</w:t>
-      </w:r>
-      <w:r>
-        <w:rPr>
-          <w:i/>
-        </w:rPr>
-        <w:t xml:space="preserve"> in between and resume at a later time. </w:t>
-      </w:r>
-      <w:r>
-        <w:rPr>
-          <w:b/>
-          <w:i/>
-        </w:rPr>
-        <w:lastRenderedPageBreak/>
-        <w:t xml:space="preserve">Please finish the markers for a video completely before closing out of </w:t>
-      </w:r>
-      <w:r>
-        <w:rPr>
-          <w:b/>
-          <w:i/>
-        </w:rPr>
-        <w:t xml:space="preserve">the </w:t>
-      </w:r>
-      <w:r>
-        <w:rPr>
-          <w:b/>
-          <w:i/>
-        </w:rPr>
-        <w:t>program however</w:t>
-      </w:r>
-      <w:r>
-        <w:rPr>
-          <w:b/>
-          <w:i/>
-        </w:rPr>
-        <w:t>. If you don’t, you will have to start from the beginning of that video when you go to resume it later.</w:t>
-      </w:r>
-    </w:p>
-    <w:p>
-      <w:pPr>
-        <w:pStyle w:val="ListParagraph"/>
-        <w:numPr>
-          <w:ilvl w:val="1"/>
-          <w:numId w:val="1"/>
-        </w:numPr>
-      </w:pPr>
-      <w:r>
         <w:t>O</w:t>
       </w:r>
       <w:r>
@@ -2902,11 +1731,6 @@
       </w:r>
     </w:p>
     <w:p>
-      <w:r>
-        <w:br w:type="page"/>
-      </w:r>
-    </w:p>
-    <w:p>
       <w:pPr>
         <w:pStyle w:val="ListParagraph"/>
         <w:numPr>
@@ -2915,7 +1739,6 @@
         </w:numPr>
       </w:pPr>
       <w:r>
-        <w:lastRenderedPageBreak/>
         <w:t>Alternatively, if you cannot find the start frame this way, s</w:t>
       </w:r>
       <w:r>
@@ -2985,6 +1808,7 @@
         <w:rPr>
           <w:noProof/>
         </w:rPr>
+        <w:lastRenderedPageBreak/>
         <mc:AlternateContent>
           <mc:Choice Requires="wps">
             <w:drawing>
@@ -3075,7 +1899,7 @@
                     <pic:cNvPicPr/>
                   </pic:nvPicPr>
                   <pic:blipFill>
-                    <a:blip r:embed="rId6" cstate="print">
+                    <a:blip r:embed="rId7" cstate="print">
                       <a:extLst>
                         <a:ext uri="{28A0092B-C50C-407E-A947-70E740481C1C}">
                           <a14:useLocalDpi xmlns:a14="http://schemas.microsoft.com/office/drawing/2010/main" val="0"/>
@@ -3164,11 +1988,6 @@
       </w:r>
     </w:p>
     <w:p>
-      <w:r>
-        <w:br w:type="page"/>
-      </w:r>
-    </w:p>
-    <w:p>
       <w:pPr>
         <w:pStyle w:val="ListParagraph"/>
         <w:numPr>
@@ -3177,14 +1996,7 @@
         </w:numPr>
       </w:pPr>
       <w:r>
-        <w:lastRenderedPageBreak/>
-        <w:t>The program for obtaining paw point data will appear in a window on the right side of the screen</w:t>
-      </w:r>
-      <w:r>
-        <w:t xml:space="preserve"> (the paw marking GUI)</w:t>
-      </w:r>
-      <w:r>
-        <w:t xml:space="preserve">. </w:t>
+        <w:t xml:space="preserve">The program for obtaining paw point data will appear in a window on the right side of the screen. </w:t>
       </w:r>
       <w:r>
         <w:rPr>
@@ -3235,6 +2047,7 @@
         <w:rPr>
           <w:noProof/>
         </w:rPr>
+        <w:lastRenderedPageBreak/>
         <w:drawing>
           <wp:inline distT="0" distB="0" distL="0" distR="0" wp14:anchorId="14B9D521" wp14:editId="72B30EF3">
             <wp:extent cx="5943600" cy="3169920"/>
@@ -3251,7 +2064,7 @@
                     <pic:cNvPicPr/>
                   </pic:nvPicPr>
                   <pic:blipFill>
-                    <a:blip r:embed="rId7">
+                    <a:blip r:embed="rId8">
                       <a:extLst>
                         <a:ext uri="{28A0092B-C50C-407E-A947-70E740481C1C}">
                           <a14:useLocalDpi xmlns:a14="http://schemas.microsoft.com/office/drawing/2010/main" val="0"/>
@@ -3299,11 +2112,6 @@
       </w:r>
     </w:p>
     <w:p>
-      <w:r>
-        <w:br w:type="page"/>
-      </w:r>
-    </w:p>
-    <w:p>
       <w:pPr>
         <w:pStyle w:val="ListParagraph"/>
         <w:numPr>
@@ -3312,7 +2120,6 @@
         </w:numPr>
       </w:pPr>
       <w:r>
-        <w:lastRenderedPageBreak/>
         <w:t>The program</w:t>
       </w:r>
       <w:r>
@@ -3337,16 +2144,7 @@
         <w:t>)</w:t>
       </w:r>
       <w:r>
-        <w:t xml:space="preserve"> in the </w:t>
-      </w:r>
-      <w:r>
-        <w:t>paw marking GUI</w:t>
-      </w:r>
-      <w:r>
-        <w:t xml:space="preserve"> window that appeared</w:t>
-      </w:r>
-      <w:r>
-        <w:t xml:space="preserve"> first</w:t>
+        <w:t xml:space="preserve"> in the original window that appeared</w:t>
       </w:r>
       <w:r>
         <w:t xml:space="preserve">. Please use the </w:t>
@@ -3361,13 +2159,7 @@
         <w:t>that</w:t>
       </w:r>
       <w:r>
-        <w:t xml:space="preserve"> marker. If you realize you’ve made a mistake after submitting a marker, you can click the marker(s—hold Ctrl while clicking to choose several) and hit the Redo button to redo the markers, following the prompts as indicated. </w:t>
-      </w:r>
-      <w:r>
-        <w:t xml:space="preserve">If you cannot see a marker, press Enter instead of clicking anywhere and it will skip to the next marker. </w:t>
-      </w:r>
-      <w:r>
-        <w:t>All of the important information will be save</w:t>
+        <w:t xml:space="preserve"> marker. If you realize you’ve made a mistake after submitting a marker, you can click the marker(s—hold Ctrl while clicking to choose several) and hit the Redo button to redo the markers, following the prompts as indicated. All of the important information will be save</w:t>
       </w:r>
       <w:r>
         <w:t>d</w:t>
@@ -3387,25 +2179,20 @@
     <w:p>
       <w:pPr>
         <w:pStyle w:val="ListParagraph"/>
-        <w:ind w:left="1440"/>
-      </w:pPr>
-    </w:p>
-    <w:p>
-      <w:pPr>
-        <w:pStyle w:val="ListParagraph"/>
-        <w:keepNext/>
         <w:ind w:left="0"/>
         <w:jc w:val="center"/>
       </w:pPr>
       <w:r>
         <w:rPr>
           <w:noProof/>
+          <w:highlight w:val="yellow"/>
         </w:rPr>
+        <w:lastRenderedPageBreak/>
         <w:drawing>
-          <wp:inline distT="0" distB="0" distL="0" distR="0" wp14:anchorId="71D15F1A" wp14:editId="38E05FFA">
-            <wp:extent cx="5943600" cy="3910965"/>
-            <wp:effectExtent l="0" t="0" r="0" b="0"/>
-            <wp:docPr id="9" name="Picture 9"/>
+          <wp:inline distT="0" distB="0" distL="0" distR="0" wp14:anchorId="7EBC7041" wp14:editId="1E2B6EA4">
+            <wp:extent cx="5943600" cy="3388995"/>
+            <wp:effectExtent l="0" t="0" r="0" b="1905"/>
+            <wp:docPr id="33" name="Picture 33"/>
             <wp:cNvGraphicFramePr>
               <a:graphicFrameLocks xmlns:a="http://schemas.openxmlformats.org/drawingml/2006/main" noChangeAspect="1"/>
             </wp:cNvGraphicFramePr>
@@ -3413,108 +2200,7 @@
               <a:graphicData uri="http://schemas.openxmlformats.org/drawingml/2006/picture">
                 <pic:pic xmlns:pic="http://schemas.openxmlformats.org/drawingml/2006/picture">
                   <pic:nvPicPr>
-                    <pic:cNvPr id="0" name="Paw Point Markers Diagram.png"/>
-                    <pic:cNvPicPr/>
-                  </pic:nvPicPr>
-                  <pic:blipFill>
-                    <a:blip r:embed="rId8" cstate="print">
-                      <a:extLst>
-                        <a:ext uri="{28A0092B-C50C-407E-A947-70E740481C1C}">
-                          <a14:useLocalDpi xmlns:a14="http://schemas.microsoft.com/office/drawing/2010/main" val="0"/>
-                        </a:ext>
-                      </a:extLst>
-                    </a:blip>
-                    <a:stretch>
-                      <a:fillRect/>
-                    </a:stretch>
-                  </pic:blipFill>
-                  <pic:spPr>
-                    <a:xfrm>
-                      <a:off x="0" y="0"/>
-                      <a:ext cx="5943600" cy="3910965"/>
-                    </a:xfrm>
-                    <a:prstGeom prst="rect">
-                      <a:avLst/>
-                    </a:prstGeom>
-                  </pic:spPr>
-                </pic:pic>
-              </a:graphicData>
-            </a:graphic>
-          </wp:inline>
-        </w:drawing>
-      </w:r>
-    </w:p>
-    <w:p>
-      <w:pPr>
-        <w:pStyle w:val="Caption"/>
-        <w:jc w:val="center"/>
-      </w:pPr>
-      <w:r>
-        <w:t xml:space="preserve">Figure </w:t>
-      </w:r>
-      <w:fldSimple w:instr=" SEQ Figure \* ARABIC ">
-        <w:r>
-          <w:rPr>
-            <w:noProof/>
-          </w:rPr>
-          <w:t>4</w:t>
-        </w:r>
-      </w:fldSimple>
-      <w:r>
-        <w:t xml:space="preserve"> Marker placement diagram</w:t>
-      </w:r>
-    </w:p>
-    <w:p>
-      <w:r>
-        <w:br w:type="page"/>
-      </w:r>
-    </w:p>
-    <w:p>
-      <w:pPr>
-        <w:pStyle w:val="ListParagraph"/>
-        <w:numPr>
-          <w:ilvl w:val="1"/>
-          <w:numId w:val="1"/>
-        </w:numPr>
-      </w:pPr>
-      <w:r>
-        <w:lastRenderedPageBreak/>
-        <w:t xml:space="preserve">Once you place a marker, a small window will show up in the bottom left corner showing where in the larger image the marker was placed. If you want to check where that marker was placed, or need to see the frame overall to place the next marker, feel free to maximize this window—just remember that you must return to the 3 image figure to place markers. Your screen should resemble Figure 5 (below).  Refer to the original paw-marking </w:t>
-      </w:r>
-      <w:r>
-        <w:t>GUI</w:t>
-      </w:r>
-      <w:r>
-        <w:t xml:space="preserve"> window that appeared (on the </w:t>
-      </w:r>
-      <w:r>
-        <w:t>right</w:t>
-      </w:r>
-      <w:r>
-        <w:t xml:space="preserve"> side of Figure 5) to know which marker to place next.</w:t>
-      </w:r>
-    </w:p>
-    <w:p>
-      <w:pPr>
-        <w:keepNext/>
-      </w:pPr>
-      <w:r>
-        <w:rPr>
-          <w:noProof/>
-        </w:rPr>
-        <w:drawing>
-          <wp:inline distT="0" distB="0" distL="0" distR="0" wp14:anchorId="35B0EFEE" wp14:editId="48335C35">
-            <wp:extent cx="5943600" cy="3049270"/>
-            <wp:effectExtent l="0" t="0" r="0" b="0"/>
-            <wp:docPr id="8" name="Picture 8"/>
-            <wp:cNvGraphicFramePr>
-              <a:graphicFrameLocks xmlns:a="http://schemas.openxmlformats.org/drawingml/2006/main" noChangeAspect="1"/>
-            </wp:cNvGraphicFramePr>
-            <a:graphic xmlns:a="http://schemas.openxmlformats.org/drawingml/2006/main">
-              <a:graphicData uri="http://schemas.openxmlformats.org/drawingml/2006/picture">
-                <pic:pic xmlns:pic="http://schemas.openxmlformats.org/drawingml/2006/picture">
-                  <pic:nvPicPr>
-                    <pic:cNvPr id="0" name="Marker Placement Figure.PNG"/>
+                    <pic:cNvPr id="33" name="Paw Point Markers Diagram.png"/>
                     <pic:cNvPicPr/>
                   </pic:nvPicPr>
                   <pic:blipFill>
@@ -3532,7 +2218,7 @@
                   <pic:spPr>
                     <a:xfrm>
                       <a:off x="0" y="0"/>
-                      <a:ext cx="5943600" cy="3049270"/>
+                      <a:ext cx="5943600" cy="3388995"/>
                     </a:xfrm>
                     <a:prstGeom prst="rect">
                       <a:avLst/>
@@ -3547,34 +2233,6 @@
     </w:p>
     <w:p>
       <w:pPr>
-        <w:pStyle w:val="Caption"/>
-        <w:jc w:val="center"/>
-      </w:pPr>
-      <w:r>
-        <w:t xml:space="preserve">Figure </w:t>
-      </w:r>
-      <w:fldSimple w:instr=" SEQ Figure \* ARABIC ">
-        <w:r>
-          <w:rPr>
-            <w:noProof/>
-          </w:rPr>
-          <w:t>5</w:t>
-        </w:r>
-      </w:fldSimple>
-      <w:r>
-        <w:t xml:space="preserve"> </w:t>
-      </w:r>
-      <w:proofErr w:type="gramStart"/>
-      <w:r>
-        <w:t>What</w:t>
-      </w:r>
-      <w:proofErr w:type="gramEnd"/>
-      <w:r>
-        <w:t xml:space="preserve"> your screen should look like during marker placement</w:t>
-      </w:r>
-    </w:p>
-    <w:p>
-      <w:pPr>
         <w:pStyle w:val="ListParagraph"/>
         <w:numPr>
           <w:ilvl w:val="1"/>
@@ -3582,26 +2240,19 @@
         </w:numPr>
       </w:pPr>
       <w:r>
-        <w:t xml:space="preserve">Continue placing markers, following the directions given in the paw marking </w:t>
-      </w:r>
-      <w:proofErr w:type="gramStart"/>
-      <w:r>
-        <w:t>GUI  window</w:t>
-      </w:r>
-      <w:proofErr w:type="gramEnd"/>
-      <w:r>
-        <w:t>. If you cannot see a marker in a given frame region, remember you can always click Enter to skip it, and you can fix incorrectly placed markers using the Delete button (if you’re trying to fix the marker you’re currently working on) or the Redo button on the GUI (if you’re fixing a previously placed marker).</w:t>
-      </w:r>
-      <w:r>
-        <w:t xml:space="preserve"> </w:t>
-      </w:r>
-      <w:r>
-        <w:t xml:space="preserve"> </w:t>
-      </w:r>
-      <w:r>
-        <w:t xml:space="preserve">When you’re done marking points for a given frame, the program will automatically move to the next frame and ask you to place the rectangles, etc. again. </w:t>
+        <w:t xml:space="preserve">Once you place a marker, a small window will show up in the bottom left corner showing where in the larger image the marker was placed. If you want to check where that marker was placed, or need to see the frame overall to place the next marker, feel free to maximize this window—just remember that you must return to the 3 image figure to place markers. </w:t>
+      </w:r>
+      <w:r>
+        <w:rPr>
+          <w:highlight w:val="yellow"/>
+        </w:rPr>
+        <w:t>Your screen should resemble Figure 5 (below)</w:t>
+      </w:r>
+      <w:r>
+        <w:t>.  Refer to the original paw-marking program window that appeared (on the left side of Figure 5) to know which marker to place next.</w:t>
       </w:r>
     </w:p>
+    <w:p/>
     <w:p>
       <w:pPr>
         <w:pStyle w:val="ListParagraph"/>
@@ -3610,12 +2261,8 @@
           <w:numId w:val="1"/>
         </w:numPr>
       </w:pPr>
-      <w:r>
-        <w:t xml:space="preserve">Once you’re done marking all the frames, the paw marking GUI window will close automatically, move on to the next video/trial in the session/date folder. </w:t>
-      </w:r>
-      <w:r>
-        <w:t xml:space="preserve">Once you’ve completed all the trials/videos in a given session/date folder, the program will end and take you back to MATLAB. </w:t>
-      </w:r>
+      <w:bookmarkStart w:id="1" w:name="_GoBack"/>
+      <w:bookmarkEnd w:id="1"/>
     </w:p>
     <w:p/>
     <w:p/>
@@ -3628,6 +2275,27 @@
     </w:sectPr>
   </w:body>
 </w:document>
+</file>
+
+<file path=word/comments.xml><?xml version="1.0" encoding="utf-8"?>
+<w:comments xmlns:wpc="http://schemas.microsoft.com/office/word/2010/wordprocessingCanvas" xmlns:mc="http://schemas.openxmlformats.org/markup-compatibility/2006" xmlns:o="urn:schemas-microsoft-com:office:office" xmlns:r="http://schemas.openxmlformats.org/officeDocument/2006/relationships" xmlns:m="http://schemas.openxmlformats.org/officeDocument/2006/math" xmlns:v="urn:schemas-microsoft-com:vml" xmlns:wp14="http://schemas.microsoft.com/office/word/2010/wordprocessingDrawing" xmlns:wp="http://schemas.openxmlformats.org/drawingml/2006/wordprocessingDrawing" xmlns:w10="urn:schemas-microsoft-com:office:word" xmlns:w="http://schemas.openxmlformats.org/wordprocessingml/2006/main" xmlns:w14="http://schemas.microsoft.com/office/word/2010/wordml" xmlns:wpg="http://schemas.microsoft.com/office/word/2010/wordprocessingGroup" xmlns:wpi="http://schemas.microsoft.com/office/word/2010/wordprocessingInk" xmlns:wne="http://schemas.microsoft.com/office/word/2006/wordml" xmlns:wps="http://schemas.microsoft.com/office/word/2010/wordprocessingShape" mc:Ignorable="w14 wp14">
+  <w:comment w:id="0" w:author="MSIS" w:date="2015-06-19T19:03:00Z" w:initials="M">
+    <w:p>
+      <w:pPr>
+        <w:pStyle w:val="CommentText"/>
+      </w:pPr>
+      <w:r>
+        <w:rPr>
+          <w:rStyle w:val="CommentReference"/>
+        </w:rPr>
+        <w:annotationRef/>
+      </w:r>
+      <w:r>
+        <w:t>Include complete list of locations at the end, trim this to include just the most important variables</w:t>
+      </w:r>
+    </w:p>
+  </w:comment>
+</w:comments>
 </file>
 
 <file path=word/commentsExtended.xml><?xml version="1.0" encoding="utf-8"?>

</xml_diff>

<commit_message>
Revert "Revert "Finalizing protocol and other found glitches""
This reverts commit 290251500cdd31f2b4ed3022d2fddbeaf2463175.
</commit_message>
<xml_diff>
--- a/Manual_Paw_Joints_Marking/Create_Paw_Point_Data_Protocol_2015_06_19.docx
+++ b/Manual_Paw_Joints_Marking/Create_Paw_Point_Data_Protocol_2015_06_19.docx
@@ -39,30 +39,48 @@
         </w:numPr>
       </w:pPr>
       <w:r>
-        <w:t xml:space="preserve">Open MATLAB and navigate to where you placed the Skilled Reaching repository in GitHub.  Make sure the folder labelled </w:t>
-      </w:r>
-      <w:proofErr w:type="spellStart"/>
-      <w:r>
-        <w:rPr>
-          <w:b/>
+        <w:t xml:space="preserve">Open MATLAB and navigate to </w:t>
+      </w:r>
+      <w:r>
+        <w:t>your</w:t>
+      </w:r>
+      <w:r>
+        <w:t xml:space="preserve"> GitHub</w:t>
+      </w:r>
+      <w:r>
+        <w:t xml:space="preserve"> folder</w:t>
+      </w:r>
+      <w:r>
+        <w:t xml:space="preserve">.  Make sure </w:t>
+      </w:r>
+      <w:r>
+        <w:t>the GitHub folder (with the Skilled Reaching repository inside)</w:t>
+      </w:r>
+      <w:r>
+        <w:t xml:space="preserve"> is added to the path (</w:t>
+      </w:r>
+      <w:r>
+        <w:rPr>
           <w:i/>
         </w:rPr>
-        <w:t>Manual_Paw_Joints_Marking</w:t>
-      </w:r>
-      <w:proofErr w:type="spellEnd"/>
-      <w:r>
-        <w:t xml:space="preserve"> is added to the path (</w:t>
+        <w:t xml:space="preserve">right click </w:t>
       </w:r>
       <w:r>
         <w:rPr>
           <w:i/>
         </w:rPr>
-        <w:t xml:space="preserve">right click folder in Current Folder tab </w:t>
+        <w:t xml:space="preserve">GitHub </w:t>
       </w:r>
       <w:r>
         <w:rPr>
           <w:i/>
         </w:rPr>
+        <w:t xml:space="preserve">folder in Current Folder tab </w:t>
+      </w:r>
+      <w:r>
+        <w:rPr>
+          <w:i/>
+        </w:rPr>
         <w:sym w:font="Wingdings" w:char="F0E0"/>
       </w:r>
       <w:r>
@@ -85,6 +103,9 @@
       </w:r>
       <w:r>
         <w:t>).</w:t>
+      </w:r>
+      <w:r>
+        <w:t xml:space="preserve"> If errors do occur during paw marking, they will appear here, in the command window of MATLAB. </w:t>
       </w:r>
     </w:p>
     <w:p>
@@ -95,7 +116,6 @@
           <w:numId w:val="1"/>
         </w:numPr>
       </w:pPr>
-      <w:commentRangeStart w:id="0"/>
       <w:r>
         <w:t xml:space="preserve">Type </w:t>
       </w:r>
@@ -171,13 +191,6 @@
           <w:u w:val="single"/>
         </w:rPr>
         <w:t xml:space="preserve"> structure, see full details in the table below:</w:t>
-      </w:r>
-      <w:commentRangeEnd w:id="0"/>
-      <w:r>
-        <w:rPr>
-          <w:rStyle w:val="CommentReference"/>
-        </w:rPr>
-        <w:commentReference w:id="0"/>
       </w:r>
     </w:p>
     <w:tbl>
@@ -193,6 +206,7 @@
       <w:tr>
         <w:trPr>
           <w:cnfStyle w:val="100000000000" w:firstRow="1" w:lastRow="0" w:firstColumn="0" w:lastColumn="0" w:oddVBand="0" w:evenVBand="0" w:oddHBand="0" w:evenHBand="0" w:firstRowFirstColumn="0" w:firstRowLastColumn="0" w:lastRowFirstColumn="0" w:lastRowLastColumn="0"/>
+          <w:cantSplit/>
         </w:trPr>
         <w:tc>
           <w:tcPr>
@@ -204,11 +218,20 @@
             <w:pPr>
               <w:spacing w:before="120" w:after="120"/>
               <w:jc w:val="center"/>
-            </w:pPr>
-            <w:r>
+              <w:rPr>
+                <w:sz w:val="24"/>
+              </w:rPr>
+            </w:pPr>
+            <w:r>
+              <w:rPr>
+                <w:sz w:val="24"/>
+              </w:rPr>
               <w:t xml:space="preserve">Important </w:t>
             </w:r>
             <w:r>
+              <w:rPr>
+                <w:sz w:val="24"/>
+              </w:rPr>
               <w:t>Data</w:t>
             </w:r>
           </w:p>
@@ -223,17 +246,626 @@
               <w:spacing w:before="120" w:after="120"/>
               <w:jc w:val="center"/>
               <w:cnfStyle w:val="100000000000" w:firstRow="1" w:lastRow="0" w:firstColumn="0" w:lastColumn="0" w:oddVBand="0" w:evenVBand="0" w:oddHBand="0" w:evenHBand="0" w:firstRowFirstColumn="0" w:firstRowLastColumn="0" w:lastRowFirstColumn="0" w:lastRowLastColumn="0"/>
-            </w:pPr>
-            <w:r>
+              <w:rPr>
+                <w:sz w:val="24"/>
+              </w:rPr>
+            </w:pPr>
+            <w:r>
+              <w:rPr>
+                <w:sz w:val="24"/>
+              </w:rPr>
               <w:t xml:space="preserve">Location in </w:t>
             </w:r>
             <w:proofErr w:type="spellStart"/>
             <w:r>
+              <w:rPr>
+                <w:sz w:val="24"/>
+              </w:rPr>
               <w:t>RatData</w:t>
             </w:r>
             <w:proofErr w:type="spellEnd"/>
             <w:r>
+              <w:rPr>
+                <w:sz w:val="24"/>
+              </w:rPr>
               <w:t xml:space="preserve"> Structure</w:t>
+            </w:r>
+          </w:p>
+        </w:tc>
+      </w:tr>
+      <w:tr>
+        <w:trPr>
+          <w:cnfStyle w:val="000000100000" w:firstRow="0" w:lastRow="0" w:firstColumn="0" w:lastColumn="0" w:oddVBand="0" w:evenVBand="0" w:oddHBand="1" w:evenHBand="0" w:firstRowFirstColumn="0" w:firstRowLastColumn="0" w:lastRowFirstColumn="0" w:lastRowLastColumn="0"/>
+          <w:cantSplit/>
+        </w:trPr>
+        <w:tc>
+          <w:tcPr>
+            <w:cnfStyle w:val="001000000000" w:firstRow="0" w:lastRow="0" w:firstColumn="1" w:lastColumn="0" w:oddVBand="0" w:evenVBand="0" w:oddHBand="0" w:evenHBand="0" w:firstRowFirstColumn="0" w:firstRowLastColumn="0" w:lastRowFirstColumn="0" w:lastRowLastColumn="0"/>
+            <w:tcW w:w="4788" w:type="dxa"/>
+            <w:vAlign w:val="center"/>
+          </w:tcPr>
+          <w:p>
+            <w:pPr>
+              <w:spacing w:before="120" w:after="120"/>
+              <w:jc w:val="center"/>
+              <w:rPr>
+                <w:b w:val="0"/>
+                <w:sz w:val="16"/>
+              </w:rPr>
+            </w:pPr>
+            <w:proofErr w:type="spellStart"/>
+            <w:r>
+              <w:rPr>
+                <w:b w:val="0"/>
+                <w:sz w:val="16"/>
+              </w:rPr>
+              <w:t>Filepaths</w:t>
+            </w:r>
+            <w:proofErr w:type="spellEnd"/>
+            <w:r>
+              <w:rPr>
+                <w:b w:val="0"/>
+                <w:sz w:val="16"/>
+              </w:rPr>
+              <w:t xml:space="preserve"> to raw data for every session/date</w:t>
+            </w:r>
+          </w:p>
+        </w:tc>
+        <w:tc>
+          <w:tcPr>
+            <w:tcW w:w="4788" w:type="dxa"/>
+            <w:vAlign w:val="center"/>
+          </w:tcPr>
+          <w:p>
+            <w:pPr>
+              <w:spacing w:before="120" w:after="120"/>
+              <w:jc w:val="center"/>
+              <w:cnfStyle w:val="000000100000" w:firstRow="0" w:lastRow="0" w:firstColumn="0" w:lastColumn="0" w:oddVBand="0" w:evenVBand="0" w:oddHBand="1" w:evenHBand="0" w:firstRowFirstColumn="0" w:firstRowLastColumn="0" w:lastRowFirstColumn="0" w:lastRowLastColumn="0"/>
+              <w:rPr>
+                <w:sz w:val="16"/>
+              </w:rPr>
+            </w:pPr>
+            <w:proofErr w:type="spellStart"/>
+            <w:r>
+              <w:rPr>
+                <w:sz w:val="16"/>
+              </w:rPr>
+              <w:t>RatData</w:t>
+            </w:r>
+            <w:proofErr w:type="spellEnd"/>
+            <w:r>
+              <w:rPr>
+                <w:sz w:val="16"/>
+              </w:rPr>
+              <w:t xml:space="preserve"> </w:t>
+            </w:r>
+            <w:r>
+              <w:rPr>
+                <w:sz w:val="16"/>
+              </w:rPr>
+              <w:sym w:font="Wingdings" w:char="F0E0"/>
+            </w:r>
+            <w:r>
+              <w:rPr>
+                <w:sz w:val="16"/>
+              </w:rPr>
+              <w:t xml:space="preserve"> Date Folders</w:t>
+            </w:r>
+          </w:p>
+          <w:p>
+            <w:pPr>
+              <w:spacing w:before="120" w:after="120"/>
+              <w:jc w:val="center"/>
+              <w:cnfStyle w:val="000000100000" w:firstRow="0" w:lastRow="0" w:firstColumn="0" w:lastColumn="0" w:oddVBand="0" w:evenVBand="0" w:oddHBand="1" w:evenHBand="0" w:firstRowFirstColumn="0" w:firstRowLastColumn="0" w:lastRowFirstColumn="0" w:lastRowLastColumn="0"/>
+              <w:rPr>
+                <w:sz w:val="16"/>
+              </w:rPr>
+            </w:pPr>
+            <w:r>
+              <w:rPr>
+                <w:sz w:val="16"/>
+              </w:rPr>
+              <w:t xml:space="preserve">Also contained in variable </w:t>
+            </w:r>
+            <w:proofErr w:type="spellStart"/>
+            <w:r>
+              <w:rPr>
+                <w:sz w:val="16"/>
+              </w:rPr>
+              <w:t>AllRatDateFolders</w:t>
+            </w:r>
+            <w:proofErr w:type="spellEnd"/>
+          </w:p>
+        </w:tc>
+      </w:tr>
+      <w:tr>
+        <w:trPr>
+          <w:cantSplit/>
+        </w:trPr>
+        <w:tc>
+          <w:tcPr>
+            <w:cnfStyle w:val="001000000000" w:firstRow="0" w:lastRow="0" w:firstColumn="1" w:lastColumn="0" w:oddVBand="0" w:evenVBand="0" w:oddHBand="0" w:evenHBand="0" w:firstRowFirstColumn="0" w:firstRowLastColumn="0" w:lastRowFirstColumn="0" w:lastRowLastColumn="0"/>
+            <w:tcW w:w="4788" w:type="dxa"/>
+            <w:vAlign w:val="center"/>
+          </w:tcPr>
+          <w:p>
+            <w:pPr>
+              <w:spacing w:before="120" w:after="120"/>
+              <w:jc w:val="center"/>
+              <w:rPr>
+                <w:b w:val="0"/>
+                <w:sz w:val="16"/>
+              </w:rPr>
+            </w:pPr>
+            <w:r>
+              <w:rPr>
+                <w:b w:val="0"/>
+                <w:sz w:val="16"/>
+              </w:rPr>
+              <w:t>Information about each of the video files taken for each trial in a given session/date (name of file, date of creation, # of bytes, etc.)</w:t>
+            </w:r>
+          </w:p>
+        </w:tc>
+        <w:tc>
+          <w:tcPr>
+            <w:tcW w:w="4788" w:type="dxa"/>
+            <w:vAlign w:val="center"/>
+          </w:tcPr>
+          <w:p>
+            <w:pPr>
+              <w:spacing w:before="120" w:after="120"/>
+              <w:jc w:val="center"/>
+              <w:cnfStyle w:val="000000000000" w:firstRow="0" w:lastRow="0" w:firstColumn="0" w:lastColumn="0" w:oddVBand="0" w:evenVBand="0" w:oddHBand="0" w:evenHBand="0" w:firstRowFirstColumn="0" w:firstRowLastColumn="0" w:lastRowFirstColumn="0" w:lastRowLastColumn="0"/>
+              <w:rPr>
+                <w:sz w:val="16"/>
+              </w:rPr>
+            </w:pPr>
+            <w:proofErr w:type="spellStart"/>
+            <w:r>
+              <w:rPr>
+                <w:sz w:val="16"/>
+              </w:rPr>
+              <w:t>RatData</w:t>
+            </w:r>
+            <w:proofErr w:type="spellEnd"/>
+            <w:r>
+              <w:rPr>
+                <w:sz w:val="16"/>
+              </w:rPr>
+              <w:t xml:space="preserve"> </w:t>
+            </w:r>
+            <w:r>
+              <w:rPr>
+                <w:sz w:val="16"/>
+              </w:rPr>
+              <w:sym w:font="Wingdings" w:char="F0E0"/>
+            </w:r>
+            <w:r>
+              <w:rPr>
+                <w:sz w:val="16"/>
+              </w:rPr>
+              <w:t xml:space="preserve"> </w:t>
+            </w:r>
+            <w:proofErr w:type="spellStart"/>
+            <w:r>
+              <w:rPr>
+                <w:sz w:val="16"/>
+              </w:rPr>
+              <w:t>VideoFiles</w:t>
+            </w:r>
+            <w:proofErr w:type="spellEnd"/>
+          </w:p>
+        </w:tc>
+      </w:tr>
+      <w:tr>
+        <w:trPr>
+          <w:cnfStyle w:val="000000100000" w:firstRow="0" w:lastRow="0" w:firstColumn="0" w:lastColumn="0" w:oddVBand="0" w:evenVBand="0" w:oddHBand="1" w:evenHBand="0" w:firstRowFirstColumn="0" w:firstRowLastColumn="0" w:lastRowFirstColumn="0" w:lastRowLastColumn="0"/>
+          <w:cantSplit/>
+        </w:trPr>
+        <w:tc>
+          <w:tcPr>
+            <w:cnfStyle w:val="001000000000" w:firstRow="0" w:lastRow="0" w:firstColumn="1" w:lastColumn="0" w:oddVBand="0" w:evenVBand="0" w:oddHBand="0" w:evenHBand="0" w:firstRowFirstColumn="0" w:firstRowLastColumn="0" w:lastRowFirstColumn="0" w:lastRowLastColumn="0"/>
+            <w:tcW w:w="4788" w:type="dxa"/>
+            <w:vAlign w:val="center"/>
+          </w:tcPr>
+          <w:p>
+            <w:pPr>
+              <w:spacing w:before="120" w:after="120"/>
+              <w:jc w:val="center"/>
+              <w:rPr>
+                <w:b w:val="0"/>
+                <w:sz w:val="16"/>
+              </w:rPr>
+            </w:pPr>
+            <w:r>
+              <w:rPr>
+                <w:b w:val="0"/>
+                <w:sz w:val="16"/>
+              </w:rPr>
+              <w:t>Videos in format that MATLAB can read (</w:t>
+            </w:r>
+            <w:proofErr w:type="spellStart"/>
+            <w:r>
+              <w:rPr>
+                <w:b w:val="0"/>
+                <w:sz w:val="16"/>
+              </w:rPr>
+              <w:t>VideoReader</w:t>
+            </w:r>
+            <w:proofErr w:type="spellEnd"/>
+            <w:r>
+              <w:rPr>
+                <w:b w:val="0"/>
+                <w:sz w:val="16"/>
+              </w:rPr>
+              <w:t xml:space="preserve"> Objects)</w:t>
+            </w:r>
+          </w:p>
+        </w:tc>
+        <w:tc>
+          <w:tcPr>
+            <w:tcW w:w="4788" w:type="dxa"/>
+            <w:vAlign w:val="center"/>
+          </w:tcPr>
+          <w:p>
+            <w:pPr>
+              <w:spacing w:before="120" w:after="120"/>
+              <w:jc w:val="center"/>
+              <w:cnfStyle w:val="000000100000" w:firstRow="0" w:lastRow="0" w:firstColumn="0" w:lastColumn="0" w:oddVBand="0" w:evenVBand="0" w:oddHBand="1" w:evenHBand="0" w:firstRowFirstColumn="0" w:firstRowLastColumn="0" w:lastRowFirstColumn="0" w:lastRowLastColumn="0"/>
+              <w:rPr>
+                <w:sz w:val="16"/>
+              </w:rPr>
+            </w:pPr>
+            <w:proofErr w:type="spellStart"/>
+            <w:r>
+              <w:rPr>
+                <w:sz w:val="16"/>
+              </w:rPr>
+              <w:t>RatData</w:t>
+            </w:r>
+            <w:proofErr w:type="spellEnd"/>
+            <w:r>
+              <w:rPr>
+                <w:sz w:val="16"/>
+              </w:rPr>
+              <w:t xml:space="preserve"> </w:t>
+            </w:r>
+            <w:r>
+              <w:rPr>
+                <w:sz w:val="16"/>
+              </w:rPr>
+              <w:sym w:font="Wingdings" w:char="F0E0"/>
+            </w:r>
+            <w:r>
+              <w:rPr>
+                <w:sz w:val="16"/>
+              </w:rPr>
+              <w:t xml:space="preserve"> </w:t>
+            </w:r>
+            <w:proofErr w:type="spellStart"/>
+            <w:r>
+              <w:rPr>
+                <w:sz w:val="16"/>
+              </w:rPr>
+              <w:t>VideoFiles</w:t>
+            </w:r>
+            <w:proofErr w:type="spellEnd"/>
+            <w:r>
+              <w:rPr>
+                <w:sz w:val="16"/>
+              </w:rPr>
+              <w:t xml:space="preserve"> </w:t>
+            </w:r>
+            <w:r>
+              <w:rPr>
+                <w:sz w:val="16"/>
+              </w:rPr>
+              <w:sym w:font="Wingdings" w:char="F0E0"/>
+            </w:r>
+            <w:r>
+              <w:rPr>
+                <w:sz w:val="16"/>
+              </w:rPr>
+              <w:t xml:space="preserve"> Object</w:t>
+            </w:r>
+          </w:p>
+        </w:tc>
+      </w:tr>
+      <w:tr>
+        <w:trPr>
+          <w:cantSplit/>
+        </w:trPr>
+        <w:tc>
+          <w:tcPr>
+            <w:cnfStyle w:val="001000000000" w:firstRow="0" w:lastRow="0" w:firstColumn="1" w:lastColumn="0" w:oddVBand="0" w:evenVBand="0" w:oddHBand="0" w:evenHBand="0" w:firstRowFirstColumn="0" w:firstRowLastColumn="0" w:lastRowFirstColumn="0" w:lastRowLastColumn="0"/>
+            <w:tcW w:w="4788" w:type="dxa"/>
+            <w:vAlign w:val="center"/>
+          </w:tcPr>
+          <w:p>
+            <w:pPr>
+              <w:spacing w:before="120" w:after="120"/>
+              <w:jc w:val="center"/>
+            </w:pPr>
+            <w:r>
+              <w:t>Manually determined start frames for each trial</w:t>
+            </w:r>
+            <w:r>
+              <w:t>/video</w:t>
+            </w:r>
+          </w:p>
+        </w:tc>
+        <w:tc>
+          <w:tcPr>
+            <w:tcW w:w="4788" w:type="dxa"/>
+            <w:vAlign w:val="center"/>
+          </w:tcPr>
+          <w:p>
+            <w:pPr>
+              <w:spacing w:before="120" w:after="120"/>
+              <w:jc w:val="center"/>
+              <w:cnfStyle w:val="000000000000" w:firstRow="0" w:lastRow="0" w:firstColumn="0" w:lastColumn="0" w:oddVBand="0" w:evenVBand="0" w:oddHBand="0" w:evenHBand="0" w:firstRowFirstColumn="0" w:firstRowLastColumn="0" w:lastRowFirstColumn="0" w:lastRowLastColumn="0"/>
+            </w:pPr>
+            <w:proofErr w:type="spellStart"/>
+            <w:r>
+              <w:t>RatData</w:t>
+            </w:r>
+            <w:proofErr w:type="spellEnd"/>
+            <w:r>
+              <w:t xml:space="preserve"> </w:t>
+            </w:r>
+            <w:r>
+              <w:sym w:font="Wingdings" w:char="F0E0"/>
+            </w:r>
+            <w:r>
+              <w:t xml:space="preserve"> </w:t>
+            </w:r>
+            <w:proofErr w:type="spellStart"/>
+            <w:r>
+              <w:t>VideoFiles</w:t>
+            </w:r>
+            <w:proofErr w:type="spellEnd"/>
+            <w:r>
+              <w:t xml:space="preserve"> </w:t>
+            </w:r>
+            <w:r>
+              <w:sym w:font="Wingdings" w:char="F0E0"/>
+            </w:r>
+            <w:r>
+              <w:t xml:space="preserve"> </w:t>
+            </w:r>
+            <w:proofErr w:type="spellStart"/>
+            <w:r>
+              <w:t>ManualStartFrame</w:t>
+            </w:r>
+            <w:proofErr w:type="spellEnd"/>
+          </w:p>
+        </w:tc>
+      </w:tr>
+      <w:tr>
+        <w:trPr>
+          <w:cnfStyle w:val="000000100000" w:firstRow="0" w:lastRow="0" w:firstColumn="0" w:lastColumn="0" w:oddVBand="0" w:evenVBand="0" w:oddHBand="1" w:evenHBand="0" w:firstRowFirstColumn="0" w:firstRowLastColumn="0" w:lastRowFirstColumn="0" w:lastRowLastColumn="0"/>
+          <w:cantSplit/>
+        </w:trPr>
+        <w:tc>
+          <w:tcPr>
+            <w:cnfStyle w:val="001000000000" w:firstRow="0" w:lastRow="0" w:firstColumn="1" w:lastColumn="0" w:oddVBand="0" w:evenVBand="0" w:oddHBand="0" w:evenHBand="0" w:firstRowFirstColumn="0" w:firstRowLastColumn="0" w:lastRowFirstColumn="0" w:lastRowLastColumn="0"/>
+            <w:tcW w:w="4788" w:type="dxa"/>
+            <w:vAlign w:val="center"/>
+          </w:tcPr>
+          <w:p>
+            <w:pPr>
+              <w:spacing w:before="120" w:after="120"/>
+              <w:jc w:val="center"/>
+            </w:pPr>
+            <w:r>
+              <w:t>Number of frame in which every marker is placed within a video file</w:t>
+            </w:r>
+          </w:p>
+        </w:tc>
+        <w:tc>
+          <w:tcPr>
+            <w:tcW w:w="4788" w:type="dxa"/>
+            <w:vAlign w:val="center"/>
+          </w:tcPr>
+          <w:p>
+            <w:pPr>
+              <w:keepNext/>
+              <w:spacing w:before="120" w:after="120"/>
+              <w:jc w:val="center"/>
+              <w:cnfStyle w:val="000000100000" w:firstRow="0" w:lastRow="0" w:firstColumn="0" w:lastColumn="0" w:oddVBand="0" w:evenVBand="0" w:oddHBand="1" w:evenHBand="0" w:firstRowFirstColumn="0" w:firstRowLastColumn="0" w:lastRowFirstColumn="0" w:lastRowLastColumn="0"/>
+            </w:pPr>
+            <w:proofErr w:type="spellStart"/>
+            <w:r>
+              <w:t>RatData</w:t>
+            </w:r>
+            <w:proofErr w:type="spellEnd"/>
+            <w:r>
+              <w:t xml:space="preserve"> </w:t>
+            </w:r>
+            <w:r>
+              <w:sym w:font="Wingdings" w:char="F0E0"/>
+            </w:r>
+            <w:r>
+              <w:t xml:space="preserve"> </w:t>
+            </w:r>
+            <w:proofErr w:type="spellStart"/>
+            <w:r>
+              <w:t>VideoFiles</w:t>
+            </w:r>
+            <w:proofErr w:type="spellEnd"/>
+            <w:r>
+              <w:t xml:space="preserve"> </w:t>
+            </w:r>
+            <w:r>
+              <w:sym w:font="Wingdings" w:char="F0E0"/>
+            </w:r>
+            <w:r>
+              <w:t xml:space="preserve"> </w:t>
+            </w:r>
+            <w:proofErr w:type="spellStart"/>
+            <w:r>
+              <w:t>Paw_Points_Tracking_Data</w:t>
+            </w:r>
+            <w:proofErr w:type="spellEnd"/>
+            <w:r>
+              <w:t xml:space="preserve"> </w:t>
+            </w:r>
+            <w:r>
+              <w:sym w:font="Wingdings" w:char="F0E0"/>
+            </w:r>
+            <w:r>
+              <w:t xml:space="preserve"> Column 2</w:t>
+            </w:r>
+          </w:p>
+          <w:p>
+            <w:pPr>
+              <w:keepNext/>
+              <w:spacing w:before="120" w:after="120"/>
+              <w:jc w:val="center"/>
+              <w:cnfStyle w:val="000000100000" w:firstRow="0" w:lastRow="0" w:firstColumn="0" w:lastColumn="0" w:oddVBand="0" w:evenVBand="0" w:oddHBand="1" w:evenHBand="0" w:firstRowFirstColumn="0" w:firstRowLastColumn="0" w:lastRowFirstColumn="0" w:lastRowLastColumn="0"/>
+            </w:pPr>
+            <w:r>
+              <w:t>Also:</w:t>
+            </w:r>
+          </w:p>
+          <w:p>
+            <w:pPr>
+              <w:keepNext/>
+              <w:spacing w:before="120" w:after="120"/>
+              <w:jc w:val="center"/>
+              <w:cnfStyle w:val="000000100000" w:firstRow="0" w:lastRow="0" w:firstColumn="0" w:lastColumn="0" w:oddVBand="0" w:evenVBand="0" w:oddHBand="1" w:evenHBand="0" w:firstRowFirstColumn="0" w:firstRowLastColumn="0" w:lastRowFirstColumn="0" w:lastRowLastColumn="0"/>
+            </w:pPr>
+            <w:proofErr w:type="spellStart"/>
+            <w:r>
+              <w:t>RatData</w:t>
+            </w:r>
+            <w:proofErr w:type="spellEnd"/>
+            <w:r>
+              <w:t xml:space="preserve"> </w:t>
+            </w:r>
+            <w:r>
+              <w:sym w:font="Wingdings" w:char="F0E0"/>
+            </w:r>
+            <w:r>
+              <w:t xml:space="preserve"> </w:t>
+            </w:r>
+            <w:proofErr w:type="spellStart"/>
+            <w:r>
+              <w:t>VideoFiles</w:t>
+            </w:r>
+            <w:proofErr w:type="spellEnd"/>
+            <w:r>
+              <w:t xml:space="preserve"> </w:t>
+            </w:r>
+            <w:r>
+              <w:sym w:font="Wingdings" w:char="F0E0"/>
+            </w:r>
+            <w:r>
+              <w:t xml:space="preserve"> </w:t>
+            </w:r>
+            <w:proofErr w:type="spellStart"/>
+            <w:r>
+              <w:t>Paw_Points_Frame_Data</w:t>
+            </w:r>
+            <w:proofErr w:type="spellEnd"/>
+            <w:r>
+              <w:t xml:space="preserve"> </w:t>
+            </w:r>
+            <w:r>
+              <w:sym w:font="Wingdings" w:char="F0E0"/>
+            </w:r>
+            <w:r>
+              <w:t xml:space="preserve"> Column 1</w:t>
+            </w:r>
+            <w:bookmarkStart w:id="0" w:name="_GoBack"/>
+            <w:bookmarkEnd w:id="0"/>
+            <w:r>
+              <w:t xml:space="preserve"> (each row contains data for a different frame in </w:t>
+            </w:r>
+            <w:proofErr w:type="spellStart"/>
+            <w:r>
+              <w:t>Paw_Points_Frame_Data</w:t>
+            </w:r>
+            <w:proofErr w:type="spellEnd"/>
+            <w:r>
+              <w:t>, more info below)</w:t>
+            </w:r>
+          </w:p>
+        </w:tc>
+      </w:tr>
+      <w:tr>
+        <w:trPr>
+          <w:cantSplit/>
+        </w:trPr>
+        <w:tc>
+          <w:tcPr>
+            <w:cnfStyle w:val="001000000000" w:firstRow="0" w:lastRow="0" w:firstColumn="1" w:lastColumn="0" w:oddVBand="0" w:evenVBand="0" w:oddHBand="0" w:evenHBand="0" w:firstRowFirstColumn="0" w:firstRowLastColumn="0" w:lastRowFirstColumn="0" w:lastRowLastColumn="0"/>
+            <w:tcW w:w="4788" w:type="dxa"/>
+            <w:vAlign w:val="center"/>
+          </w:tcPr>
+          <w:p>
+            <w:pPr>
+              <w:spacing w:before="120" w:after="120"/>
+              <w:jc w:val="center"/>
+            </w:pPr>
+            <w:r>
+              <w:t>Region of frame in which every marker is placed within a video file</w:t>
+            </w:r>
+          </w:p>
+        </w:tc>
+        <w:tc>
+          <w:tcPr>
+            <w:tcW w:w="4788" w:type="dxa"/>
+            <w:vAlign w:val="center"/>
+          </w:tcPr>
+          <w:p>
+            <w:pPr>
+              <w:keepNext/>
+              <w:spacing w:before="120" w:after="120"/>
+              <w:jc w:val="center"/>
+              <w:cnfStyle w:val="000000000000" w:firstRow="0" w:lastRow="0" w:firstColumn="0" w:lastColumn="0" w:oddVBand="0" w:evenVBand="0" w:oddHBand="0" w:evenHBand="0" w:firstRowFirstColumn="0" w:firstRowLastColumn="0" w:lastRowFirstColumn="0" w:lastRowLastColumn="0"/>
+            </w:pPr>
+            <w:proofErr w:type="spellStart"/>
+            <w:r>
+              <w:t>RatData</w:t>
+            </w:r>
+            <w:proofErr w:type="spellEnd"/>
+            <w:r>
+              <w:t xml:space="preserve"> </w:t>
+            </w:r>
+            <w:r>
+              <w:sym w:font="Wingdings" w:char="F0E0"/>
+            </w:r>
+            <w:r>
+              <w:t xml:space="preserve"> </w:t>
+            </w:r>
+            <w:proofErr w:type="spellStart"/>
+            <w:r>
+              <w:t>VideoFiles</w:t>
+            </w:r>
+            <w:proofErr w:type="spellEnd"/>
+            <w:r>
+              <w:t xml:space="preserve"> </w:t>
+            </w:r>
+            <w:r>
+              <w:sym w:font="Wingdings" w:char="F0E0"/>
+            </w:r>
+            <w:r>
+              <w:t xml:space="preserve"> </w:t>
+            </w:r>
+            <w:proofErr w:type="spellStart"/>
+            <w:r>
+              <w:t>Paw_Points_Tracking_Data</w:t>
+            </w:r>
+            <w:proofErr w:type="spellEnd"/>
+            <w:r>
+              <w:t xml:space="preserve"> </w:t>
+            </w:r>
+            <w:r>
+              <w:sym w:font="Wingdings" w:char="F0E0"/>
+            </w:r>
+            <w:r>
+              <w:t xml:space="preserve"> Column 3</w:t>
             </w:r>
           </w:p>
         </w:tc>
@@ -246,6 +878,128 @@
           <w:tcPr>
             <w:cnfStyle w:val="001000000000" w:firstRow="0" w:lastRow="0" w:firstColumn="1" w:lastColumn="0" w:oddVBand="0" w:evenVBand="0" w:oddHBand="0" w:evenHBand="0" w:firstRowFirstColumn="0" w:firstRowLastColumn="0" w:lastRowFirstColumn="0" w:lastRowLastColumn="0"/>
             <w:tcW w:w="4788" w:type="dxa"/>
+          </w:tcPr>
+          <w:p>
+            <w:pPr>
+              <w:spacing w:before="120" w:after="120"/>
+              <w:jc w:val="center"/>
+              <w:rPr>
+                <w:b w:val="0"/>
+                <w:sz w:val="16"/>
+              </w:rPr>
+            </w:pPr>
+            <w:r>
+              <w:rPr>
+                <w:b w:val="0"/>
+                <w:sz w:val="16"/>
+              </w:rPr>
+              <w:t>Number of marker out of all the markers placed in a given frame region (i.e. out of 16)</w:t>
+            </w:r>
+          </w:p>
+        </w:tc>
+        <w:tc>
+          <w:tcPr>
+            <w:tcW w:w="4788" w:type="dxa"/>
+          </w:tcPr>
+          <w:p>
+            <w:pPr>
+              <w:keepNext/>
+              <w:spacing w:before="120" w:after="120"/>
+              <w:jc w:val="center"/>
+              <w:cnfStyle w:val="000000100000" w:firstRow="0" w:lastRow="0" w:firstColumn="0" w:lastColumn="0" w:oddVBand="0" w:evenVBand="0" w:oddHBand="1" w:evenHBand="0" w:firstRowFirstColumn="0" w:firstRowLastColumn="0" w:lastRowFirstColumn="0" w:lastRowLastColumn="0"/>
+              <w:rPr>
+                <w:sz w:val="16"/>
+              </w:rPr>
+            </w:pPr>
+            <w:proofErr w:type="spellStart"/>
+            <w:r>
+              <w:rPr>
+                <w:sz w:val="16"/>
+              </w:rPr>
+              <w:t>RatData</w:t>
+            </w:r>
+            <w:proofErr w:type="spellEnd"/>
+            <w:r>
+              <w:rPr>
+                <w:sz w:val="16"/>
+              </w:rPr>
+              <w:t xml:space="preserve"> </w:t>
+            </w:r>
+            <w:r>
+              <w:rPr>
+                <w:sz w:val="16"/>
+              </w:rPr>
+              <w:sym w:font="Wingdings" w:char="F0E0"/>
+            </w:r>
+            <w:r>
+              <w:rPr>
+                <w:sz w:val="16"/>
+              </w:rPr>
+              <w:t xml:space="preserve"> </w:t>
+            </w:r>
+            <w:proofErr w:type="spellStart"/>
+            <w:r>
+              <w:rPr>
+                <w:sz w:val="16"/>
+              </w:rPr>
+              <w:t>VideoFiles</w:t>
+            </w:r>
+            <w:proofErr w:type="spellEnd"/>
+            <w:r>
+              <w:rPr>
+                <w:sz w:val="16"/>
+              </w:rPr>
+              <w:t xml:space="preserve"> </w:t>
+            </w:r>
+            <w:r>
+              <w:rPr>
+                <w:sz w:val="16"/>
+              </w:rPr>
+              <w:sym w:font="Wingdings" w:char="F0E0"/>
+            </w:r>
+            <w:r>
+              <w:rPr>
+                <w:sz w:val="16"/>
+              </w:rPr>
+              <w:t xml:space="preserve"> </w:t>
+            </w:r>
+            <w:proofErr w:type="spellStart"/>
+            <w:r>
+              <w:rPr>
+                <w:sz w:val="16"/>
+              </w:rPr>
+              <w:t>Paw_Points_Tracking_Data</w:t>
+            </w:r>
+            <w:proofErr w:type="spellEnd"/>
+            <w:r>
+              <w:rPr>
+                <w:sz w:val="16"/>
+              </w:rPr>
+              <w:t xml:space="preserve"> </w:t>
+            </w:r>
+            <w:r>
+              <w:rPr>
+                <w:sz w:val="16"/>
+              </w:rPr>
+              <w:sym w:font="Wingdings" w:char="F0E0"/>
+            </w:r>
+            <w:r>
+              <w:rPr>
+                <w:sz w:val="16"/>
+              </w:rPr>
+              <w:t xml:space="preserve"> Column 4</w:t>
+            </w:r>
+          </w:p>
+        </w:tc>
+      </w:tr>
+      <w:tr>
+        <w:trPr>
+          <w:cantSplit/>
+        </w:trPr>
+        <w:tc>
+          <w:tcPr>
+            <w:cnfStyle w:val="001000000000" w:firstRow="0" w:lastRow="0" w:firstColumn="1" w:lastColumn="0" w:oddVBand="0" w:evenVBand="0" w:oddHBand="0" w:evenHBand="0" w:firstRowFirstColumn="0" w:firstRowLastColumn="0" w:lastRowFirstColumn="0" w:lastRowLastColumn="0"/>
+            <w:tcW w:w="4788" w:type="dxa"/>
             <w:vAlign w:val="center"/>
           </w:tcPr>
           <w:p>
@@ -253,13 +1007,14 @@
               <w:spacing w:before="120" w:after="120"/>
               <w:jc w:val="center"/>
             </w:pPr>
-            <w:proofErr w:type="spellStart"/>
-            <w:r>
-              <w:t>Filepaths</w:t>
-            </w:r>
-            <w:proofErr w:type="spellEnd"/>
-            <w:r>
-              <w:t xml:space="preserve"> to raw data for every session/date</w:t>
+            <w:r>
+              <w:t xml:space="preserve">Finger in which a given marker is placed in all frames of a video file </w:t>
+            </w:r>
+            <w:r>
+              <w:rPr>
+                <w:sz w:val="20"/>
+              </w:rPr>
+              <w:t>(except for Pellet Center and Center of Back of Paw)</w:t>
             </w:r>
           </w:p>
         </w:tc>
@@ -272,7 +1027,10 @@
             <w:pPr>
               <w:spacing w:before="120" w:after="120"/>
               <w:jc w:val="center"/>
-              <w:cnfStyle w:val="000000100000" w:firstRow="0" w:lastRow="0" w:firstColumn="0" w:lastColumn="0" w:oddVBand="0" w:evenVBand="0" w:oddHBand="1" w:evenHBand="0" w:firstRowFirstColumn="0" w:firstRowLastColumn="0" w:lastRowFirstColumn="0" w:lastRowLastColumn="0"/>
+              <w:cnfStyle w:val="000000000000" w:firstRow="0" w:lastRow="0" w:firstColumn="0" w:lastColumn="0" w:oddVBand="0" w:evenVBand="0" w:oddHBand="0" w:evenHBand="0" w:firstRowFirstColumn="0" w:firstRowLastColumn="0" w:lastRowFirstColumn="0" w:lastRowLastColumn="0"/>
+              <w:rPr>
+                <w:b/>
+              </w:rPr>
             </w:pPr>
             <w:proofErr w:type="spellStart"/>
             <w:r>
@@ -286,27 +1044,44 @@
               <w:sym w:font="Wingdings" w:char="F0E0"/>
             </w:r>
             <w:r>
-              <w:t xml:space="preserve"> Date Folders</w:t>
-            </w:r>
-          </w:p>
-          <w:p>
-            <w:pPr>
-              <w:spacing w:before="120" w:after="120"/>
-              <w:jc w:val="center"/>
-              <w:cnfStyle w:val="000000100000" w:firstRow="0" w:lastRow="0" w:firstColumn="0" w:lastColumn="0" w:oddVBand="0" w:evenVBand="0" w:oddHBand="1" w:evenHBand="0" w:firstRowFirstColumn="0" w:firstRowLastColumn="0" w:lastRowFirstColumn="0" w:lastRowLastColumn="0"/>
-            </w:pPr>
-            <w:r>
-              <w:t xml:space="preserve">Also contained in variable </w:t>
-            </w:r>
-            <w:proofErr w:type="spellStart"/>
-            <w:r>
-              <w:t>AllRatDateFolders</w:t>
-            </w:r>
-            <w:proofErr w:type="spellEnd"/>
+              <w:t xml:space="preserve"> </w:t>
+            </w:r>
+            <w:proofErr w:type="spellStart"/>
+            <w:r>
+              <w:t>VideoFiles</w:t>
+            </w:r>
+            <w:proofErr w:type="spellEnd"/>
+            <w:r>
+              <w:t xml:space="preserve"> </w:t>
+            </w:r>
+            <w:r>
+              <w:sym w:font="Wingdings" w:char="F0E0"/>
+            </w:r>
+            <w:r>
+              <w:t xml:space="preserve"> </w:t>
+            </w:r>
+            <w:proofErr w:type="spellStart"/>
+            <w:r>
+              <w:t>Paw_Points_Tracking_Data</w:t>
+            </w:r>
+            <w:proofErr w:type="spellEnd"/>
+            <w:r>
+              <w:t xml:space="preserve"> </w:t>
+            </w:r>
+            <w:r>
+              <w:sym w:font="Wingdings" w:char="F0E0"/>
+            </w:r>
+            <w:r>
+              <w:t xml:space="preserve"> Column 5</w:t>
+            </w:r>
           </w:p>
         </w:tc>
       </w:tr>
       <w:tr>
+        <w:trPr>
+          <w:cnfStyle w:val="000000100000" w:firstRow="0" w:lastRow="0" w:firstColumn="0" w:lastColumn="0" w:oddVBand="0" w:evenVBand="0" w:oddHBand="1" w:evenHBand="0" w:firstRowFirstColumn="0" w:firstRowLastColumn="0" w:lastRowFirstColumn="0" w:lastRowLastColumn="0"/>
+          <w:cantSplit/>
+        </w:trPr>
         <w:tc>
           <w:tcPr>
             <w:cnfStyle w:val="001000000000" w:firstRow="0" w:lastRow="0" w:firstColumn="1" w:lastColumn="0" w:oddVBand="0" w:evenVBand="0" w:oddHBand="0" w:evenHBand="0" w:firstRowFirstColumn="0" w:firstRowLastColumn="0" w:lastRowFirstColumn="0" w:lastRowLastColumn="0"/>
@@ -319,7 +1094,8 @@
               <w:jc w:val="center"/>
             </w:pPr>
             <w:r>
-              <w:t>Information about each of the video files taken for each trial in a given session/date (name of file, date of creation, # of bytes, etc.)</w:t>
+              <w:lastRenderedPageBreak/>
+              <w:t>Anatomical names of every marker placed in all frames of a video file</w:t>
             </w:r>
           </w:p>
         </w:tc>
@@ -332,6 +1108,114 @@
             <w:pPr>
               <w:spacing w:before="120" w:after="120"/>
               <w:jc w:val="center"/>
+              <w:cnfStyle w:val="000000100000" w:firstRow="0" w:lastRow="0" w:firstColumn="0" w:lastColumn="0" w:oddVBand="0" w:evenVBand="0" w:oddHBand="1" w:evenHBand="0" w:firstRowFirstColumn="0" w:firstRowLastColumn="0" w:lastRowFirstColumn="0" w:lastRowLastColumn="0"/>
+            </w:pPr>
+            <w:proofErr w:type="spellStart"/>
+            <w:r>
+              <w:t>RatData</w:t>
+            </w:r>
+            <w:proofErr w:type="spellEnd"/>
+            <w:r>
+              <w:t xml:space="preserve"> </w:t>
+            </w:r>
+            <w:r>
+              <w:sym w:font="Wingdings" w:char="F0E0"/>
+            </w:r>
+            <w:r>
+              <w:t xml:space="preserve"> </w:t>
+            </w:r>
+            <w:proofErr w:type="spellStart"/>
+            <w:r>
+              <w:t>VideoFiles</w:t>
+            </w:r>
+            <w:proofErr w:type="spellEnd"/>
+            <w:r>
+              <w:t xml:space="preserve"> </w:t>
+            </w:r>
+            <w:r>
+              <w:sym w:font="Wingdings" w:char="F0E0"/>
+            </w:r>
+            <w:r>
+              <w:t xml:space="preserve"> </w:t>
+            </w:r>
+            <w:proofErr w:type="spellStart"/>
+            <w:r>
+              <w:t>Paw_Points_Tracking_Data</w:t>
+            </w:r>
+            <w:proofErr w:type="spellEnd"/>
+            <w:r>
+              <w:t xml:space="preserve"> </w:t>
+            </w:r>
+            <w:r>
+              <w:sym w:font="Wingdings" w:char="F0E0"/>
+            </w:r>
+            <w:r>
+              <w:t xml:space="preserve"> Column 6</w:t>
+            </w:r>
+          </w:p>
+        </w:tc>
+      </w:tr>
+      <w:tr>
+        <w:trPr>
+          <w:cantSplit/>
+        </w:trPr>
+        <w:tc>
+          <w:tcPr>
+            <w:cnfStyle w:val="001000000000" w:firstRow="0" w:lastRow="0" w:firstColumn="1" w:lastColumn="0" w:oddVBand="0" w:evenVBand="0" w:oddHBand="0" w:evenHBand="0" w:firstRowFirstColumn="0" w:firstRowLastColumn="0" w:lastRowFirstColumn="0" w:lastRowLastColumn="0"/>
+            <w:tcW w:w="4788" w:type="dxa"/>
+            <w:vAlign w:val="center"/>
+          </w:tcPr>
+          <w:p>
+            <w:pPr>
+              <w:spacing w:before="120" w:after="120"/>
+              <w:jc w:val="center"/>
+            </w:pPr>
+            <w:r>
+              <w:t xml:space="preserve">Coordinates of every marker placed in all frames of a video file </w:t>
+            </w:r>
+            <w:r>
+              <w:t>(one per trial)</w:t>
+            </w:r>
+          </w:p>
+          <w:p>
+            <w:pPr>
+              <w:spacing w:before="120" w:after="120"/>
+              <w:jc w:val="center"/>
+              <w:rPr>
+                <w:b w:val="0"/>
+              </w:rPr>
+            </w:pPr>
+            <w:r>
+              <w:rPr>
+                <w:b w:val="0"/>
+              </w:rPr>
+              <w:t>(If the marker is not visible, it will appear as ‘</w:t>
+            </w:r>
+            <w:proofErr w:type="spellStart"/>
+            <w:r>
+              <w:rPr>
+                <w:b w:val="0"/>
+              </w:rPr>
+              <w:t>NaN</w:t>
+            </w:r>
+            <w:proofErr w:type="spellEnd"/>
+            <w:r>
+              <w:rPr>
+                <w:b w:val="0"/>
+              </w:rPr>
+              <w:t>’, i.e. Not a number, here. If it was never placed, like if an error occurred, it will appear as ‘Marker Not Yet Placed’)</w:t>
+            </w:r>
+          </w:p>
+        </w:tc>
+        <w:tc>
+          <w:tcPr>
+            <w:tcW w:w="4788" w:type="dxa"/>
+            <w:vAlign w:val="center"/>
+          </w:tcPr>
+          <w:p>
+            <w:pPr>
+              <w:spacing w:before="120" w:after="120"/>
+              <w:jc w:val="center"/>
               <w:cnfStyle w:val="000000000000" w:firstRow="0" w:lastRow="0" w:firstColumn="0" w:lastColumn="0" w:oddVBand="0" w:evenVBand="0" w:oddHBand="0" w:evenHBand="0" w:firstRowFirstColumn="0" w:firstRowLastColumn="0" w:lastRowFirstColumn="0" w:lastRowLastColumn="0"/>
             </w:pPr>
             <w:proofErr w:type="spellStart"/>
@@ -353,6 +1237,292 @@
               <w:t>VideoFiles</w:t>
             </w:r>
             <w:proofErr w:type="spellEnd"/>
+            <w:r>
+              <w:t xml:space="preserve"> </w:t>
+            </w:r>
+            <w:r>
+              <w:sym w:font="Wingdings" w:char="F0E0"/>
+            </w:r>
+            <w:r>
+              <w:t xml:space="preserve"> </w:t>
+            </w:r>
+            <w:proofErr w:type="spellStart"/>
+            <w:r>
+              <w:t>Paw_Points_Tracking_Data</w:t>
+            </w:r>
+            <w:proofErr w:type="spellEnd"/>
+            <w:r>
+              <w:t xml:space="preserve"> </w:t>
+            </w:r>
+            <w:r>
+              <w:sym w:font="Wingdings" w:char="F0E0"/>
+            </w:r>
+            <w:r>
+              <w:t xml:space="preserve"> Columns 7 (x-coordinate in pixels) &amp; 8 (y-coordinate in pixels)</w:t>
+            </w:r>
+          </w:p>
+        </w:tc>
+      </w:tr>
+      <w:tr>
+        <w:trPr>
+          <w:cnfStyle w:val="000000100000" w:firstRow="0" w:lastRow="0" w:firstColumn="0" w:lastColumn="0" w:oddVBand="0" w:evenVBand="0" w:oddHBand="1" w:evenHBand="0" w:firstRowFirstColumn="0" w:firstRowLastColumn="0" w:lastRowFirstColumn="0" w:lastRowLastColumn="0"/>
+          <w:cantSplit/>
+        </w:trPr>
+        <w:tc>
+          <w:tcPr>
+            <w:cnfStyle w:val="001000000000" w:firstRow="0" w:lastRow="0" w:firstColumn="1" w:lastColumn="0" w:oddVBand="0" w:evenVBand="0" w:oddHBand="0" w:evenHBand="0" w:firstRowFirstColumn="0" w:firstRowLastColumn="0" w:lastRowFirstColumn="0" w:lastRowLastColumn="0"/>
+            <w:tcW w:w="4788" w:type="dxa"/>
+            <w:vAlign w:val="center"/>
+          </w:tcPr>
+          <w:p>
+            <w:pPr>
+              <w:spacing w:before="120" w:after="120"/>
+              <w:jc w:val="center"/>
+              <w:rPr>
+                <w:b w:val="0"/>
+                <w:sz w:val="16"/>
+              </w:rPr>
+            </w:pPr>
+            <w:r>
+              <w:rPr>
+                <w:b w:val="0"/>
+                <w:sz w:val="16"/>
+              </w:rPr>
+              <w:t xml:space="preserve">Frame order for all markers placed in a video file </w:t>
+            </w:r>
+          </w:p>
+        </w:tc>
+        <w:tc>
+          <w:tcPr>
+            <w:tcW w:w="4788" w:type="dxa"/>
+            <w:vAlign w:val="center"/>
+          </w:tcPr>
+          <w:p>
+            <w:pPr>
+              <w:keepNext/>
+              <w:spacing w:before="120" w:after="120"/>
+              <w:jc w:val="center"/>
+              <w:cnfStyle w:val="000000100000" w:firstRow="0" w:lastRow="0" w:firstColumn="0" w:lastColumn="0" w:oddVBand="0" w:evenVBand="0" w:oddHBand="1" w:evenHBand="0" w:firstRowFirstColumn="0" w:firstRowLastColumn="0" w:lastRowFirstColumn="0" w:lastRowLastColumn="0"/>
+              <w:rPr>
+                <w:sz w:val="16"/>
+              </w:rPr>
+            </w:pPr>
+            <w:proofErr w:type="spellStart"/>
+            <w:r>
+              <w:rPr>
+                <w:sz w:val="16"/>
+              </w:rPr>
+              <w:t>RatData</w:t>
+            </w:r>
+            <w:proofErr w:type="spellEnd"/>
+            <w:r>
+              <w:rPr>
+                <w:sz w:val="16"/>
+              </w:rPr>
+              <w:t xml:space="preserve"> </w:t>
+            </w:r>
+            <w:r>
+              <w:rPr>
+                <w:sz w:val="16"/>
+              </w:rPr>
+              <w:sym w:font="Wingdings" w:char="F0E0"/>
+            </w:r>
+            <w:r>
+              <w:rPr>
+                <w:sz w:val="16"/>
+              </w:rPr>
+              <w:t xml:space="preserve"> </w:t>
+            </w:r>
+            <w:proofErr w:type="spellStart"/>
+            <w:r>
+              <w:rPr>
+                <w:sz w:val="16"/>
+              </w:rPr>
+              <w:t>VideoFiles</w:t>
+            </w:r>
+            <w:proofErr w:type="spellEnd"/>
+            <w:r>
+              <w:rPr>
+                <w:sz w:val="16"/>
+              </w:rPr>
+              <w:t xml:space="preserve"> </w:t>
+            </w:r>
+            <w:r>
+              <w:rPr>
+                <w:sz w:val="16"/>
+              </w:rPr>
+              <w:sym w:font="Wingdings" w:char="F0E0"/>
+            </w:r>
+            <w:r>
+              <w:rPr>
+                <w:sz w:val="16"/>
+              </w:rPr>
+              <w:t xml:space="preserve"> </w:t>
+            </w:r>
+            <w:proofErr w:type="spellStart"/>
+            <w:r>
+              <w:rPr>
+                <w:sz w:val="16"/>
+              </w:rPr>
+              <w:t>Paw_Points_Tracking_Data</w:t>
+            </w:r>
+            <w:proofErr w:type="spellEnd"/>
+            <w:r>
+              <w:rPr>
+                <w:sz w:val="16"/>
+              </w:rPr>
+              <w:t xml:space="preserve"> </w:t>
+            </w:r>
+            <w:r>
+              <w:rPr>
+                <w:sz w:val="16"/>
+              </w:rPr>
+              <w:sym w:font="Wingdings" w:char="F0E0"/>
+            </w:r>
+            <w:r>
+              <w:rPr>
+                <w:sz w:val="16"/>
+              </w:rPr>
+              <w:t xml:space="preserve"> Column 9</w:t>
+            </w:r>
+          </w:p>
+        </w:tc>
+      </w:tr>
+      <w:tr>
+        <w:trPr>
+          <w:cantSplit/>
+        </w:trPr>
+        <w:tc>
+          <w:tcPr>
+            <w:cnfStyle w:val="001000000000" w:firstRow="0" w:lastRow="0" w:firstColumn="1" w:lastColumn="0" w:oddVBand="0" w:evenVBand="0" w:oddHBand="0" w:evenHBand="0" w:firstRowFirstColumn="0" w:firstRowLastColumn="0" w:lastRowFirstColumn="0" w:lastRowLastColumn="0"/>
+            <w:tcW w:w="4788" w:type="dxa"/>
+            <w:vAlign w:val="center"/>
+          </w:tcPr>
+          <w:p>
+            <w:pPr>
+              <w:spacing w:before="120" w:after="120"/>
+              <w:jc w:val="center"/>
+              <w:rPr>
+                <w:b w:val="0"/>
+                <w:sz w:val="16"/>
+              </w:rPr>
+            </w:pPr>
+            <w:r>
+              <w:rPr>
+                <w:b w:val="0"/>
+                <w:sz w:val="16"/>
+              </w:rPr>
+              <w:t xml:space="preserve">Frame </w:t>
+            </w:r>
+            <w:r>
+              <w:rPr>
+                <w:b w:val="0"/>
+                <w:sz w:val="16"/>
+              </w:rPr>
+              <w:t xml:space="preserve">region </w:t>
+            </w:r>
+            <w:r>
+              <w:rPr>
+                <w:b w:val="0"/>
+                <w:sz w:val="16"/>
+              </w:rPr>
+              <w:t xml:space="preserve">order for all markers placed in a video file </w:t>
+            </w:r>
+          </w:p>
+        </w:tc>
+        <w:tc>
+          <w:tcPr>
+            <w:tcW w:w="4788" w:type="dxa"/>
+            <w:vAlign w:val="center"/>
+          </w:tcPr>
+          <w:p>
+            <w:pPr>
+              <w:keepNext/>
+              <w:spacing w:before="120" w:after="120"/>
+              <w:jc w:val="center"/>
+              <w:cnfStyle w:val="000000000000" w:firstRow="0" w:lastRow="0" w:firstColumn="0" w:lastColumn="0" w:oddVBand="0" w:evenVBand="0" w:oddHBand="0" w:evenHBand="0" w:firstRowFirstColumn="0" w:firstRowLastColumn="0" w:lastRowFirstColumn="0" w:lastRowLastColumn="0"/>
+              <w:rPr>
+                <w:sz w:val="16"/>
+              </w:rPr>
+            </w:pPr>
+            <w:proofErr w:type="spellStart"/>
+            <w:r>
+              <w:rPr>
+                <w:sz w:val="16"/>
+              </w:rPr>
+              <w:t>RatData</w:t>
+            </w:r>
+            <w:proofErr w:type="spellEnd"/>
+            <w:r>
+              <w:rPr>
+                <w:sz w:val="16"/>
+              </w:rPr>
+              <w:t xml:space="preserve"> </w:t>
+            </w:r>
+            <w:r>
+              <w:rPr>
+                <w:sz w:val="16"/>
+              </w:rPr>
+              <w:sym w:font="Wingdings" w:char="F0E0"/>
+            </w:r>
+            <w:r>
+              <w:rPr>
+                <w:sz w:val="16"/>
+              </w:rPr>
+              <w:t xml:space="preserve"> </w:t>
+            </w:r>
+            <w:proofErr w:type="spellStart"/>
+            <w:r>
+              <w:rPr>
+                <w:sz w:val="16"/>
+              </w:rPr>
+              <w:t>VideoFiles</w:t>
+            </w:r>
+            <w:proofErr w:type="spellEnd"/>
+            <w:r>
+              <w:rPr>
+                <w:sz w:val="16"/>
+              </w:rPr>
+              <w:t xml:space="preserve"> </w:t>
+            </w:r>
+            <w:r>
+              <w:rPr>
+                <w:sz w:val="16"/>
+              </w:rPr>
+              <w:sym w:font="Wingdings" w:char="F0E0"/>
+            </w:r>
+            <w:r>
+              <w:rPr>
+                <w:sz w:val="16"/>
+              </w:rPr>
+              <w:t xml:space="preserve"> </w:t>
+            </w:r>
+            <w:proofErr w:type="spellStart"/>
+            <w:r>
+              <w:rPr>
+                <w:sz w:val="16"/>
+              </w:rPr>
+              <w:t>Paw_Points_Tracking_Data</w:t>
+            </w:r>
+            <w:proofErr w:type="spellEnd"/>
+            <w:r>
+              <w:rPr>
+                <w:sz w:val="16"/>
+              </w:rPr>
+              <w:t xml:space="preserve"> </w:t>
+            </w:r>
+            <w:r>
+              <w:rPr>
+                <w:sz w:val="16"/>
+              </w:rPr>
+              <w:sym w:font="Wingdings" w:char="F0E0"/>
+            </w:r>
+            <w:r>
+              <w:rPr>
+                <w:sz w:val="16"/>
+              </w:rPr>
+              <w:t xml:space="preserve"> Column 10</w:t>
+            </w:r>
           </w:p>
         </w:tc>
       </w:tr>
@@ -364,138 +1534,213 @@
           <w:tcPr>
             <w:cnfStyle w:val="001000000000" w:firstRow="0" w:lastRow="0" w:firstColumn="1" w:lastColumn="0" w:oddVBand="0" w:evenVBand="0" w:oddHBand="0" w:evenHBand="0" w:firstRowFirstColumn="0" w:firstRowLastColumn="0" w:lastRowFirstColumn="0" w:lastRowLastColumn="0"/>
             <w:tcW w:w="4788" w:type="dxa"/>
-            <w:vAlign w:val="center"/>
           </w:tcPr>
           <w:p>
             <w:pPr>
               <w:spacing w:before="120" w:after="120"/>
               <w:jc w:val="center"/>
-            </w:pPr>
-            <w:r>
-              <w:t>Videos in format that MATLAB can read (</w:t>
-            </w:r>
-            <w:proofErr w:type="spellStart"/>
-            <w:r>
-              <w:t>VideoReader</w:t>
-            </w:r>
-            <w:proofErr w:type="spellEnd"/>
-            <w:r>
-              <w:t xml:space="preserve"> Objects)</w:t>
+              <w:rPr>
+                <w:b w:val="0"/>
+                <w:sz w:val="16"/>
+              </w:rPr>
+            </w:pPr>
+            <w:r>
+              <w:rPr>
+                <w:b w:val="0"/>
+                <w:sz w:val="16"/>
+              </w:rPr>
+              <w:t xml:space="preserve">Image of frame at last marking (should match </w:t>
+            </w:r>
+            <w:proofErr w:type="spellStart"/>
+            <w:r>
+              <w:rPr>
+                <w:b w:val="0"/>
+                <w:sz w:val="16"/>
+              </w:rPr>
+              <w:t>RatData</w:t>
+            </w:r>
+            <w:proofErr w:type="spellEnd"/>
+            <w:r>
+              <w:rPr>
+                <w:b w:val="0"/>
+                <w:sz w:val="16"/>
+              </w:rPr>
+              <w:t xml:space="preserve"> </w:t>
+            </w:r>
+            <w:r>
+              <w:rPr>
+                <w:b w:val="0"/>
+                <w:sz w:val="16"/>
+              </w:rPr>
+              <w:sym w:font="Wingdings" w:char="F0E0"/>
+            </w:r>
+            <w:r>
+              <w:rPr>
+                <w:b w:val="0"/>
+                <w:sz w:val="16"/>
+              </w:rPr>
+              <w:t xml:space="preserve"> </w:t>
+            </w:r>
+            <w:proofErr w:type="spellStart"/>
+            <w:r>
+              <w:rPr>
+                <w:b w:val="0"/>
+                <w:sz w:val="16"/>
+              </w:rPr>
+              <w:t>VideoFiles</w:t>
+            </w:r>
+            <w:proofErr w:type="spellEnd"/>
+            <w:r>
+              <w:rPr>
+                <w:b w:val="0"/>
+                <w:sz w:val="16"/>
+              </w:rPr>
+              <w:t xml:space="preserve"> </w:t>
+            </w:r>
+            <w:r>
+              <w:rPr>
+                <w:b w:val="0"/>
+                <w:sz w:val="16"/>
+              </w:rPr>
+              <w:sym w:font="Wingdings" w:char="F0E0"/>
+            </w:r>
+            <w:r>
+              <w:rPr>
+                <w:b w:val="0"/>
+                <w:sz w:val="16"/>
+              </w:rPr>
+              <w:t xml:space="preserve"> </w:t>
+            </w:r>
+            <w:proofErr w:type="spellStart"/>
+            <w:r>
+              <w:rPr>
+                <w:b w:val="0"/>
+                <w:sz w:val="16"/>
+              </w:rPr>
+              <w:t>Paw_Points_Frame_Data</w:t>
+            </w:r>
+            <w:proofErr w:type="spellEnd"/>
+            <w:r>
+              <w:rPr>
+                <w:b w:val="0"/>
+                <w:sz w:val="16"/>
+              </w:rPr>
+              <w:t xml:space="preserve"> </w:t>
+            </w:r>
+            <w:r>
+              <w:rPr>
+                <w:b w:val="0"/>
+                <w:sz w:val="16"/>
+              </w:rPr>
+              <w:sym w:font="Wingdings" w:char="F0E0"/>
+            </w:r>
+            <w:r>
+              <w:rPr>
+                <w:b w:val="0"/>
+                <w:sz w:val="16"/>
+              </w:rPr>
+              <w:t xml:space="preserve"> Column 58 if completed correctly)</w:t>
             </w:r>
           </w:p>
         </w:tc>
         <w:tc>
           <w:tcPr>
             <w:tcW w:w="4788" w:type="dxa"/>
-            <w:vAlign w:val="center"/>
           </w:tcPr>
           <w:p>
             <w:pPr>
+              <w:keepNext/>
               <w:spacing w:before="120" w:after="120"/>
               <w:jc w:val="center"/>
               <w:cnfStyle w:val="000000100000" w:firstRow="0" w:lastRow="0" w:firstColumn="0" w:lastColumn="0" w:oddVBand="0" w:evenVBand="0" w:oddHBand="1" w:evenHBand="0" w:firstRowFirstColumn="0" w:firstRowLastColumn="0" w:lastRowFirstColumn="0" w:lastRowLastColumn="0"/>
-            </w:pPr>
-            <w:proofErr w:type="spellStart"/>
-            <w:r>
+              <w:rPr>
+                <w:sz w:val="16"/>
+              </w:rPr>
+            </w:pPr>
+            <w:proofErr w:type="spellStart"/>
+            <w:r>
+              <w:rPr>
+                <w:sz w:val="16"/>
+              </w:rPr>
               <w:t>RatData</w:t>
             </w:r>
             <w:proofErr w:type="spellEnd"/>
             <w:r>
-              <w:t xml:space="preserve"> </w:t>
-            </w:r>
-            <w:r>
-              <w:sym w:font="Wingdings" w:char="F0E0"/>
-            </w:r>
-            <w:r>
-              <w:t xml:space="preserve"> </w:t>
-            </w:r>
-            <w:proofErr w:type="spellStart"/>
-            <w:r>
+              <w:rPr>
+                <w:sz w:val="16"/>
+              </w:rPr>
+              <w:t xml:space="preserve"> </w:t>
+            </w:r>
+            <w:r>
+              <w:rPr>
+                <w:sz w:val="16"/>
+              </w:rPr>
+              <w:sym w:font="Wingdings" w:char="F0E0"/>
+            </w:r>
+            <w:r>
+              <w:rPr>
+                <w:sz w:val="16"/>
+              </w:rPr>
+              <w:t xml:space="preserve"> </w:t>
+            </w:r>
+            <w:proofErr w:type="spellStart"/>
+            <w:r>
+              <w:rPr>
+                <w:sz w:val="16"/>
+              </w:rPr>
               <w:t>VideoFiles</w:t>
             </w:r>
             <w:proofErr w:type="spellEnd"/>
             <w:r>
-              <w:t xml:space="preserve"> </w:t>
-            </w:r>
-            <w:r>
-              <w:sym w:font="Wingdings" w:char="F0E0"/>
-            </w:r>
-            <w:r>
-              <w:t xml:space="preserve"> Object</w:t>
-            </w:r>
-          </w:p>
-        </w:tc>
-      </w:tr>
-      <w:tr>
-        <w:tc>
-          <w:tcPr>
-            <w:cnfStyle w:val="001000000000" w:firstRow="0" w:lastRow="0" w:firstColumn="1" w:lastColumn="0" w:oddVBand="0" w:evenVBand="0" w:oddHBand="0" w:evenHBand="0" w:firstRowFirstColumn="0" w:firstRowLastColumn="0" w:lastRowFirstColumn="0" w:lastRowLastColumn="0"/>
-            <w:tcW w:w="4788" w:type="dxa"/>
-            <w:vAlign w:val="center"/>
-          </w:tcPr>
-          <w:p>
-            <w:pPr>
-              <w:spacing w:before="120" w:after="120"/>
-              <w:jc w:val="center"/>
-            </w:pPr>
-            <w:r>
-              <w:t>Manually determined start frames for each trial</w:t>
-            </w:r>
-            <w:r>
-              <w:t>/video</w:t>
-            </w:r>
-          </w:p>
-        </w:tc>
-        <w:tc>
-          <w:tcPr>
-            <w:tcW w:w="4788" w:type="dxa"/>
-            <w:vAlign w:val="center"/>
-          </w:tcPr>
-          <w:p>
-            <w:pPr>
-              <w:spacing w:before="120" w:after="120"/>
-              <w:jc w:val="center"/>
-              <w:cnfStyle w:val="000000000000" w:firstRow="0" w:lastRow="0" w:firstColumn="0" w:lastColumn="0" w:oddVBand="0" w:evenVBand="0" w:oddHBand="0" w:evenHBand="0" w:firstRowFirstColumn="0" w:firstRowLastColumn="0" w:lastRowFirstColumn="0" w:lastRowLastColumn="0"/>
-            </w:pPr>
-            <w:proofErr w:type="spellStart"/>
-            <w:r>
-              <w:t>RatData</w:t>
-            </w:r>
-            <w:proofErr w:type="spellEnd"/>
-            <w:r>
-              <w:t xml:space="preserve"> </w:t>
-            </w:r>
-            <w:r>
-              <w:sym w:font="Wingdings" w:char="F0E0"/>
-            </w:r>
-            <w:r>
-              <w:t xml:space="preserve"> </w:t>
-            </w:r>
-            <w:proofErr w:type="spellStart"/>
-            <w:r>
-              <w:t>VideoFiles</w:t>
-            </w:r>
-            <w:proofErr w:type="spellEnd"/>
-            <w:r>
-              <w:t xml:space="preserve"> </w:t>
-            </w:r>
-            <w:r>
-              <w:sym w:font="Wingdings" w:char="F0E0"/>
-            </w:r>
-            <w:r>
-              <w:t xml:space="preserve"> </w:t>
-            </w:r>
-            <w:proofErr w:type="spellStart"/>
-            <w:r>
-              <w:t>ManualStartFrame</w:t>
-            </w:r>
-            <w:proofErr w:type="spellEnd"/>
+              <w:rPr>
+                <w:sz w:val="16"/>
+              </w:rPr>
+              <w:t xml:space="preserve"> </w:t>
+            </w:r>
+            <w:r>
+              <w:rPr>
+                <w:sz w:val="16"/>
+              </w:rPr>
+              <w:sym w:font="Wingdings" w:char="F0E0"/>
+            </w:r>
+            <w:r>
+              <w:rPr>
+                <w:sz w:val="16"/>
+              </w:rPr>
+              <w:t xml:space="preserve"> </w:t>
+            </w:r>
+            <w:proofErr w:type="spellStart"/>
+            <w:r>
+              <w:rPr>
+                <w:sz w:val="16"/>
+              </w:rPr>
+              <w:t>Paw_Points_Frame_Data</w:t>
+            </w:r>
+            <w:proofErr w:type="spellEnd"/>
+            <w:r>
+              <w:rPr>
+                <w:sz w:val="16"/>
+              </w:rPr>
+              <w:t xml:space="preserve"> </w:t>
+            </w:r>
+            <w:r>
+              <w:rPr>
+                <w:sz w:val="16"/>
+              </w:rPr>
+              <w:sym w:font="Wingdings" w:char="F0E0"/>
+            </w:r>
+            <w:r>
+              <w:rPr>
+                <w:sz w:val="16"/>
+              </w:rPr>
+              <w:t>Column 2</w:t>
+            </w:r>
           </w:p>
         </w:tc>
       </w:tr>
       <w:tr>
         <w:trPr>
-          <w:cnfStyle w:val="000000100000" w:firstRow="0" w:lastRow="0" w:firstColumn="0" w:lastColumn="0" w:oddVBand="0" w:evenVBand="0" w:oddHBand="1" w:evenHBand="0" w:firstRowFirstColumn="0" w:firstRowLastColumn="0" w:lastRowFirstColumn="0" w:lastRowLastColumn="0"/>
+          <w:cantSplit/>
         </w:trPr>
         <w:tc>
           <w:tcPr>
@@ -507,41 +1752,17 @@
             <w:pPr>
               <w:spacing w:before="120" w:after="120"/>
               <w:jc w:val="center"/>
-            </w:pPr>
-            <w:r>
-              <w:t xml:space="preserve">Coordinates of every marker placed in all frames of a video file </w:t>
-            </w:r>
-            <w:r>
-              <w:t>(one per trial)</w:t>
-            </w:r>
-          </w:p>
-          <w:p>
-            <w:pPr>
-              <w:spacing w:before="120" w:after="120"/>
-              <w:jc w:val="center"/>
-              <w:rPr>
-                <w:b w:val="0"/>
-              </w:rPr>
-            </w:pPr>
-            <w:r>
-              <w:rPr>
-                <w:b w:val="0"/>
-              </w:rPr>
-              <w:t>(If the marker is not visible, it will appear as ‘</w:t>
-            </w:r>
-            <w:proofErr w:type="spellStart"/>
-            <w:r>
-              <w:rPr>
-                <w:b w:val="0"/>
-              </w:rPr>
-              <w:t>NaN</w:t>
-            </w:r>
-            <w:proofErr w:type="spellEnd"/>
-            <w:r>
-              <w:rPr>
-                <w:b w:val="0"/>
-              </w:rPr>
-              <w:t>’, i.e. Not a number, here. If it was never placed, like if an error occurred, it will appear as ‘Marker Not Yet Placed’)</w:t>
+              <w:rPr>
+                <w:b w:val="0"/>
+                <w:sz w:val="16"/>
+              </w:rPr>
+            </w:pPr>
+            <w:r>
+              <w:rPr>
+                <w:b w:val="0"/>
+                <w:sz w:val="16"/>
+              </w:rPr>
+              <w:t>Path to MATLAB figure of cropped image for a given frame (with just the zoomed in images, used for marking paw points)</w:t>
             </w:r>
           </w:p>
         </w:tc>
@@ -552,127 +1773,91 @@
           </w:tcPr>
           <w:p>
             <w:pPr>
-              <w:spacing w:before="120" w:after="120"/>
-              <w:jc w:val="center"/>
-              <w:cnfStyle w:val="000000100000" w:firstRow="0" w:lastRow="0" w:firstColumn="0" w:lastColumn="0" w:oddVBand="0" w:evenVBand="0" w:oddHBand="1" w:evenHBand="0" w:firstRowFirstColumn="0" w:firstRowLastColumn="0" w:lastRowFirstColumn="0" w:lastRowLastColumn="0"/>
-            </w:pPr>
-            <w:proofErr w:type="spellStart"/>
-            <w:r>
-              <w:t>RatData</w:t>
-            </w:r>
-            <w:proofErr w:type="spellEnd"/>
-            <w:r>
-              <w:t xml:space="preserve"> </w:t>
-            </w:r>
-            <w:r>
-              <w:sym w:font="Wingdings" w:char="F0E0"/>
-            </w:r>
-            <w:r>
-              <w:t xml:space="preserve"> </w:t>
-            </w:r>
-            <w:proofErr w:type="spellStart"/>
-            <w:r>
-              <w:t>VideoFiles</w:t>
-            </w:r>
-            <w:proofErr w:type="spellEnd"/>
-            <w:r>
-              <w:t xml:space="preserve"> </w:t>
-            </w:r>
-            <w:r>
-              <w:sym w:font="Wingdings" w:char="F0E0"/>
-            </w:r>
-            <w:r>
-              <w:t xml:space="preserve"> </w:t>
-            </w:r>
-            <w:proofErr w:type="spellStart"/>
-            <w:r>
-              <w:t>Paw_Points_Tracking_Data</w:t>
-            </w:r>
-            <w:proofErr w:type="spellEnd"/>
-            <w:r>
-              <w:t xml:space="preserve"> </w:t>
-            </w:r>
-            <w:r>
-              <w:sym w:font="Wingdings" w:char="F0E0"/>
-            </w:r>
-            <w:r>
-              <w:t xml:space="preserve"> Columns 7 (x-coordinate in pixels) &amp; 8 (y-coordinate in pixels)</w:t>
-            </w:r>
-          </w:p>
-        </w:tc>
-      </w:tr>
-      <w:tr>
-        <w:tc>
-          <w:tcPr>
-            <w:cnfStyle w:val="001000000000" w:firstRow="0" w:lastRow="0" w:firstColumn="1" w:lastColumn="0" w:oddVBand="0" w:evenVBand="0" w:oddHBand="0" w:evenHBand="0" w:firstRowFirstColumn="0" w:firstRowLastColumn="0" w:lastRowFirstColumn="0" w:lastRowLastColumn="0"/>
-            <w:tcW w:w="4788" w:type="dxa"/>
-            <w:vAlign w:val="center"/>
-          </w:tcPr>
-          <w:p>
-            <w:pPr>
-              <w:spacing w:before="120" w:after="120"/>
-              <w:jc w:val="center"/>
-            </w:pPr>
-            <w:r>
-              <w:t>Anatomical names of every marker place</w:t>
-            </w:r>
-            <w:r>
-              <w:t>d in all frames of a video file</w:t>
-            </w:r>
-          </w:p>
-        </w:tc>
-        <w:tc>
-          <w:tcPr>
-            <w:tcW w:w="4788" w:type="dxa"/>
-            <w:vAlign w:val="center"/>
-          </w:tcPr>
-          <w:p>
-            <w:pPr>
+              <w:keepNext/>
               <w:spacing w:before="120" w:after="120"/>
               <w:jc w:val="center"/>
               <w:cnfStyle w:val="000000000000" w:firstRow="0" w:lastRow="0" w:firstColumn="0" w:lastColumn="0" w:oddVBand="0" w:evenVBand="0" w:oddHBand="0" w:evenHBand="0" w:firstRowFirstColumn="0" w:firstRowLastColumn="0" w:lastRowFirstColumn="0" w:lastRowLastColumn="0"/>
-            </w:pPr>
-            <w:proofErr w:type="spellStart"/>
-            <w:r>
+              <w:rPr>
+                <w:sz w:val="16"/>
+              </w:rPr>
+            </w:pPr>
+            <w:proofErr w:type="spellStart"/>
+            <w:r>
+              <w:rPr>
+                <w:sz w:val="16"/>
+              </w:rPr>
               <w:t>RatData</w:t>
             </w:r>
             <w:proofErr w:type="spellEnd"/>
             <w:r>
-              <w:t xml:space="preserve"> </w:t>
-            </w:r>
-            <w:r>
-              <w:sym w:font="Wingdings" w:char="F0E0"/>
-            </w:r>
-            <w:r>
-              <w:t xml:space="preserve"> </w:t>
-            </w:r>
-            <w:proofErr w:type="spellStart"/>
-            <w:r>
+              <w:rPr>
+                <w:sz w:val="16"/>
+              </w:rPr>
+              <w:t xml:space="preserve"> </w:t>
+            </w:r>
+            <w:r>
+              <w:rPr>
+                <w:sz w:val="16"/>
+              </w:rPr>
+              <w:sym w:font="Wingdings" w:char="F0E0"/>
+            </w:r>
+            <w:r>
+              <w:rPr>
+                <w:sz w:val="16"/>
+              </w:rPr>
+              <w:t xml:space="preserve"> </w:t>
+            </w:r>
+            <w:proofErr w:type="spellStart"/>
+            <w:r>
+              <w:rPr>
+                <w:sz w:val="16"/>
+              </w:rPr>
               <w:t>VideoFiles</w:t>
             </w:r>
             <w:proofErr w:type="spellEnd"/>
             <w:r>
-              <w:t xml:space="preserve"> </w:t>
-            </w:r>
-            <w:r>
-              <w:sym w:font="Wingdings" w:char="F0E0"/>
-            </w:r>
-            <w:r>
-              <w:t xml:space="preserve"> </w:t>
-            </w:r>
-            <w:proofErr w:type="spellStart"/>
-            <w:r>
-              <w:t>Paw_Points_Tracking_Data</w:t>
-            </w:r>
-            <w:proofErr w:type="spellEnd"/>
-            <w:r>
-              <w:t xml:space="preserve"> </w:t>
-            </w:r>
-            <w:r>
-              <w:sym w:font="Wingdings" w:char="F0E0"/>
-            </w:r>
-            <w:r>
-              <w:t xml:space="preserve"> Column 6</w:t>
+              <w:rPr>
+                <w:sz w:val="16"/>
+              </w:rPr>
+              <w:t xml:space="preserve"> </w:t>
+            </w:r>
+            <w:r>
+              <w:rPr>
+                <w:sz w:val="16"/>
+              </w:rPr>
+              <w:sym w:font="Wingdings" w:char="F0E0"/>
+            </w:r>
+            <w:r>
+              <w:rPr>
+                <w:sz w:val="16"/>
+              </w:rPr>
+              <w:t xml:space="preserve"> </w:t>
+            </w:r>
+            <w:proofErr w:type="spellStart"/>
+            <w:r>
+              <w:rPr>
+                <w:sz w:val="16"/>
+              </w:rPr>
+              <w:t>Paw_Points_Frame_Data</w:t>
+            </w:r>
+            <w:proofErr w:type="spellEnd"/>
+            <w:r>
+              <w:rPr>
+                <w:sz w:val="16"/>
+              </w:rPr>
+              <w:t xml:space="preserve"> </w:t>
+            </w:r>
+            <w:r>
+              <w:rPr>
+                <w:sz w:val="16"/>
+              </w:rPr>
+              <w:sym w:font="Wingdings" w:char="F0E0"/>
+            </w:r>
+            <w:r>
+              <w:rPr>
+                <w:sz w:val="16"/>
+              </w:rPr>
+              <w:t xml:space="preserve"> Column 3</w:t>
             </w:r>
           </w:p>
         </w:tc>
@@ -680,6 +1865,7 @@
       <w:tr>
         <w:trPr>
           <w:cnfStyle w:val="000000100000" w:firstRow="0" w:lastRow="0" w:firstColumn="0" w:lastColumn="0" w:oddVBand="0" w:evenVBand="0" w:oddHBand="1" w:evenHBand="0" w:firstRowFirstColumn="0" w:firstRowLastColumn="0" w:lastRowFirstColumn="0" w:lastRowLastColumn="0"/>
+          <w:cantSplit/>
         </w:trPr>
         <w:tc>
           <w:tcPr>
@@ -693,13 +1879,7 @@
               <w:jc w:val="center"/>
             </w:pPr>
             <w:r>
-              <w:t>Number of f</w:t>
-            </w:r>
-            <w:r>
-              <w:t xml:space="preserve">rame in which every marker is placed within </w:t>
-            </w:r>
-            <w:r>
-              <w:t>a video file</w:t>
+              <w:t>Zoomed-in images used in placing markers for a given frame and positions of those images in the larger frame</w:t>
             </w:r>
           </w:p>
         </w:tc>
@@ -745,154 +1925,6 @@
             </w:r>
             <w:proofErr w:type="spellStart"/>
             <w:r>
-              <w:t>Paw_Points_Tracking_Data</w:t>
-            </w:r>
-            <w:proofErr w:type="spellEnd"/>
-            <w:r>
-              <w:t xml:space="preserve"> </w:t>
-            </w:r>
-            <w:r>
-              <w:sym w:font="Wingdings" w:char="F0E0"/>
-            </w:r>
-            <w:r>
-              <w:t xml:space="preserve"> Column 2</w:t>
-            </w:r>
-          </w:p>
-          <w:p>
-            <w:pPr>
-              <w:keepNext/>
-              <w:spacing w:before="120" w:after="120"/>
-              <w:jc w:val="center"/>
-              <w:cnfStyle w:val="000000100000" w:firstRow="0" w:lastRow="0" w:firstColumn="0" w:lastColumn="0" w:oddVBand="0" w:evenVBand="0" w:oddHBand="1" w:evenHBand="0" w:firstRowFirstColumn="0" w:firstRowLastColumn="0" w:lastRowFirstColumn="0" w:lastRowLastColumn="0"/>
-            </w:pPr>
-            <w:r>
-              <w:t>Also:</w:t>
-            </w:r>
-          </w:p>
-          <w:p>
-            <w:pPr>
-              <w:keepNext/>
-              <w:spacing w:before="120" w:after="120"/>
-              <w:jc w:val="center"/>
-              <w:cnfStyle w:val="000000100000" w:firstRow="0" w:lastRow="0" w:firstColumn="0" w:lastColumn="0" w:oddVBand="0" w:evenVBand="0" w:oddHBand="1" w:evenHBand="0" w:firstRowFirstColumn="0" w:firstRowLastColumn="0" w:lastRowFirstColumn="0" w:lastRowLastColumn="0"/>
-            </w:pPr>
-            <w:proofErr w:type="spellStart"/>
-            <w:r>
-              <w:t>RatData</w:t>
-            </w:r>
-            <w:proofErr w:type="spellEnd"/>
-            <w:r>
-              <w:t xml:space="preserve"> </w:t>
-            </w:r>
-            <w:r>
-              <w:sym w:font="Wingdings" w:char="F0E0"/>
-            </w:r>
-            <w:r>
-              <w:t xml:space="preserve"> </w:t>
-            </w:r>
-            <w:proofErr w:type="spellStart"/>
-            <w:r>
-              <w:t>VideoFiles</w:t>
-            </w:r>
-            <w:proofErr w:type="spellEnd"/>
-            <w:r>
-              <w:t xml:space="preserve"> </w:t>
-            </w:r>
-            <w:r>
-              <w:sym w:font="Wingdings" w:char="F0E0"/>
-            </w:r>
-            <w:r>
-              <w:t xml:space="preserve"> </w:t>
-            </w:r>
-            <w:proofErr w:type="spellStart"/>
-            <w:r>
-              <w:t>Paw_Points_Frame_Data</w:t>
-            </w:r>
-            <w:proofErr w:type="spellEnd"/>
-            <w:r>
-              <w:t xml:space="preserve"> </w:t>
-            </w:r>
-            <w:r>
-              <w:sym w:font="Wingdings" w:char="F0E0"/>
-            </w:r>
-            <w:r>
-              <w:t xml:space="preserve"> Column 2 (each row contains data for a different frame in </w:t>
-            </w:r>
-            <w:proofErr w:type="spellStart"/>
-            <w:r>
-              <w:t>Paw_Points_Frame_Data</w:t>
-            </w:r>
-            <w:proofErr w:type="spellEnd"/>
-            <w:r>
-              <w:t xml:space="preserve">, more </w:t>
-            </w:r>
-            <w:r>
-              <w:lastRenderedPageBreak/>
-              <w:t>info below)</w:t>
-            </w:r>
-          </w:p>
-        </w:tc>
-      </w:tr>
-      <w:tr>
-        <w:tc>
-          <w:tcPr>
-            <w:cnfStyle w:val="001000000000" w:firstRow="0" w:lastRow="0" w:firstColumn="1" w:lastColumn="0" w:oddVBand="0" w:evenVBand="0" w:oddHBand="0" w:evenHBand="0" w:firstRowFirstColumn="0" w:firstRowLastColumn="0" w:lastRowFirstColumn="0" w:lastRowLastColumn="0"/>
-            <w:tcW w:w="4788" w:type="dxa"/>
-            <w:vAlign w:val="center"/>
-          </w:tcPr>
-          <w:p>
-            <w:pPr>
-              <w:spacing w:before="120" w:after="120"/>
-              <w:jc w:val="center"/>
-            </w:pPr>
-            <w:r>
-              <w:lastRenderedPageBreak/>
-              <w:t>Zoomed-in images used in placing markers for a given frame and positions of those images in the larger frame</w:t>
-            </w:r>
-          </w:p>
-        </w:tc>
-        <w:tc>
-          <w:tcPr>
-            <w:tcW w:w="4788" w:type="dxa"/>
-            <w:vAlign w:val="center"/>
-          </w:tcPr>
-          <w:p>
-            <w:pPr>
-              <w:keepNext/>
-              <w:spacing w:before="120" w:after="120"/>
-              <w:jc w:val="center"/>
-              <w:cnfStyle w:val="000000000000" w:firstRow="0" w:lastRow="0" w:firstColumn="0" w:lastColumn="0" w:oddVBand="0" w:evenVBand="0" w:oddHBand="0" w:evenHBand="0" w:firstRowFirstColumn="0" w:firstRowLastColumn="0" w:lastRowFirstColumn="0" w:lastRowLastColumn="0"/>
-            </w:pPr>
-            <w:proofErr w:type="spellStart"/>
-            <w:r>
-              <w:t>RatData</w:t>
-            </w:r>
-            <w:proofErr w:type="spellEnd"/>
-            <w:r>
-              <w:t xml:space="preserve"> </w:t>
-            </w:r>
-            <w:r>
-              <w:sym w:font="Wingdings" w:char="F0E0"/>
-            </w:r>
-            <w:r>
-              <w:t xml:space="preserve"> </w:t>
-            </w:r>
-            <w:proofErr w:type="spellStart"/>
-            <w:r>
-              <w:t>VideoFiles</w:t>
-            </w:r>
-            <w:proofErr w:type="spellEnd"/>
-            <w:r>
-              <w:t xml:space="preserve"> </w:t>
-            </w:r>
-            <w:r>
-              <w:sym w:font="Wingdings" w:char="F0E0"/>
-            </w:r>
-            <w:r>
-              <w:t xml:space="preserve"> </w:t>
-            </w:r>
-            <w:proofErr w:type="spellStart"/>
-            <w:r>
               <w:t>Paw_Points_Frame_Data</w:t>
             </w:r>
             <w:proofErr w:type="spellEnd"/>
@@ -910,7 +1942,7 @@
       </w:tr>
       <w:tr>
         <w:trPr>
-          <w:cnfStyle w:val="000000100000" w:firstRow="0" w:lastRow="0" w:firstColumn="0" w:lastColumn="0" w:oddVBand="0" w:evenVBand="0" w:oddHBand="1" w:evenHBand="0" w:firstRowFirstColumn="0" w:firstRowLastColumn="0" w:lastRowFirstColumn="0" w:lastRowLastColumn="0"/>
+          <w:cantSplit/>
         </w:trPr>
         <w:tc>
           <w:tcPr>
@@ -944,7 +1976,7 @@
               <w:keepNext/>
               <w:spacing w:before="120" w:after="120"/>
               <w:jc w:val="center"/>
-              <w:cnfStyle w:val="000000100000" w:firstRow="0" w:lastRow="0" w:firstColumn="0" w:lastColumn="0" w:oddVBand="0" w:evenVBand="0" w:oddHBand="1" w:evenHBand="0" w:firstRowFirstColumn="0" w:firstRowLastColumn="0" w:lastRowFirstColumn="0" w:lastRowLastColumn="0"/>
+              <w:cnfStyle w:val="000000000000" w:firstRow="0" w:lastRow="0" w:firstColumn="0" w:lastColumn="0" w:oddVBand="0" w:evenVBand="0" w:oddHBand="0" w:evenHBand="0" w:firstRowFirstColumn="0" w:firstRowLastColumn="0" w:lastRowFirstColumn="0" w:lastRowLastColumn="0"/>
             </w:pPr>
             <w:proofErr w:type="spellStart"/>
             <w:r>
@@ -992,6 +2024,10 @@
         </w:tc>
       </w:tr>
       <w:tr>
+        <w:trPr>
+          <w:cnfStyle w:val="000000100000" w:firstRow="0" w:lastRow="0" w:firstColumn="0" w:lastColumn="0" w:oddVBand="0" w:evenVBand="0" w:oddHBand="1" w:evenHBand="0" w:firstRowFirstColumn="0" w:firstRowLastColumn="0" w:lastRowFirstColumn="0" w:lastRowLastColumn="0"/>
+          <w:cantSplit/>
+        </w:trPr>
         <w:tc>
           <w:tcPr>
             <w:cnfStyle w:val="001000000000" w:firstRow="0" w:lastRow="0" w:firstColumn="1" w:lastColumn="0" w:oddVBand="0" w:evenVBand="0" w:oddHBand="0" w:evenHBand="0" w:firstRowFirstColumn="0" w:firstRowLastColumn="0" w:lastRowFirstColumn="0" w:lastRowLastColumn="0"/>
@@ -1004,6 +2040,7 @@
               <w:jc w:val="center"/>
             </w:pPr>
             <w:r>
+              <w:lastRenderedPageBreak/>
               <w:t xml:space="preserve">Images of frame with all markers placed up to the most recent marker </w:t>
             </w:r>
             <w:r>
@@ -1478,7 +2515,7 @@
               <w:keepNext/>
               <w:spacing w:before="120" w:after="120"/>
               <w:jc w:val="center"/>
-              <w:cnfStyle w:val="000000000000" w:firstRow="0" w:lastRow="0" w:firstColumn="0" w:lastColumn="0" w:oddVBand="0" w:evenVBand="0" w:oddHBand="0" w:evenHBand="0" w:firstRowFirstColumn="0" w:firstRowLastColumn="0" w:lastRowFirstColumn="0" w:lastRowLastColumn="0"/>
+              <w:cnfStyle w:val="000000100000" w:firstRow="0" w:lastRow="0" w:firstColumn="0" w:lastColumn="0" w:oddVBand="0" w:evenVBand="0" w:oddHBand="1" w:evenHBand="0" w:firstRowFirstColumn="0" w:firstRowLastColumn="0" w:lastRowFirstColumn="0" w:lastRowLastColumn="0"/>
             </w:pPr>
             <w:proofErr w:type="spellStart"/>
             <w:r>
@@ -1597,6 +2634,38 @@
         <w:t xml:space="preserve">. </w:t>
       </w:r>
       <w:r>
+        <w:rPr>
+          <w:i/>
+        </w:rPr>
+        <w:t>Ignore any orange-colored warnings that may appear</w:t>
+      </w:r>
+      <w:r>
+        <w:rPr>
+          <w:i/>
+        </w:rPr>
+        <w:t xml:space="preserve">; these result from saving MATLAB’s formatted version of the video file (i.e. </w:t>
+      </w:r>
+      <w:proofErr w:type="spellStart"/>
+      <w:r>
+        <w:rPr>
+          <w:i/>
+        </w:rPr>
+        <w:t>VideoReader</w:t>
+      </w:r>
+      <w:proofErr w:type="spellEnd"/>
+      <w:r>
+        <w:rPr>
+          <w:i/>
+        </w:rPr>
+        <w:t xml:space="preserve"> format)</w:t>
+      </w:r>
+      <w:r>
+        <w:rPr>
+          <w:i/>
+        </w:rPr>
+        <w:t xml:space="preserve">. </w:t>
+      </w:r>
+      <w:r>
         <w:t xml:space="preserve">If this is your first time marking points for this rat, </w:t>
       </w:r>
       <w:r>
@@ -1620,10 +2689,41 @@
         </w:numPr>
       </w:pPr>
       <w:r>
-        <w:lastRenderedPageBreak/>
         <w:t>Select the session (a.k.a. the date) you would like to analyze</w:t>
       </w:r>
       <w:r>
+        <w:t xml:space="preserve">. </w:t>
+      </w:r>
+      <w:r>
+        <w:rPr>
+          <w:i/>
+        </w:rPr>
+        <w:t>Ignore any orange-colored warnings that may appear</w:t>
+      </w:r>
+      <w:r>
+        <w:rPr>
+          <w:i/>
+        </w:rPr>
+        <w:t xml:space="preserve">; these result from saving MATLAB’s formatted version of the video file (i.e. </w:t>
+      </w:r>
+      <w:proofErr w:type="spellStart"/>
+      <w:r>
+        <w:rPr>
+          <w:i/>
+        </w:rPr>
+        <w:t>VideoReader</w:t>
+      </w:r>
+      <w:proofErr w:type="spellEnd"/>
+      <w:r>
+        <w:rPr>
+          <w:i/>
+        </w:rPr>
+        <w:t xml:space="preserve"> format)</w:t>
+      </w:r>
+      <w:r>
+        <w:rPr>
+          <w:i/>
+        </w:rPr>
         <w:t xml:space="preserve">. </w:t>
       </w:r>
       <w:r>
@@ -1653,6 +2753,77 @@
         </w:numPr>
       </w:pPr>
       <w:r>
+        <w:t xml:space="preserve">Select the video (a.k.a. the trial) you would like to start analysis from. </w:t>
+      </w:r>
+      <w:r>
+        <w:rPr>
+          <w:i/>
+        </w:rPr>
+        <w:t xml:space="preserve">This is useful if you want to </w:t>
+      </w:r>
+      <w:r>
+        <w:rPr>
+          <w:i/>
+        </w:rPr>
+        <w:t xml:space="preserve">stop marking </w:t>
+      </w:r>
+      <w:r>
+        <w:rPr>
+          <w:i/>
+        </w:rPr>
+        <w:t xml:space="preserve">close out of the </w:t>
+      </w:r>
+      <w:r>
+        <w:rPr>
+          <w:i/>
+        </w:rPr>
+        <w:t>program</w:t>
+      </w:r>
+      <w:r>
+        <w:rPr>
+          <w:i/>
+        </w:rPr>
+        <w:t xml:space="preserve"> in between and resume at a later time. </w:t>
+      </w:r>
+      <w:r>
+        <w:rPr>
+          <w:b/>
+          <w:i/>
+        </w:rPr>
+        <w:lastRenderedPageBreak/>
+        <w:t xml:space="preserve">Please finish the markers for a video completely before closing out of </w:t>
+      </w:r>
+      <w:r>
+        <w:rPr>
+          <w:b/>
+          <w:i/>
+        </w:rPr>
+        <w:t xml:space="preserve">the </w:t>
+      </w:r>
+      <w:r>
+        <w:rPr>
+          <w:b/>
+          <w:i/>
+        </w:rPr>
+        <w:t>program however</w:t>
+      </w:r>
+      <w:r>
+        <w:rPr>
+          <w:b/>
+          <w:i/>
+        </w:rPr>
+        <w:t>. If you don’t, you will have to start from the beginning of that video when you go to resume it later.</w:t>
+      </w:r>
+    </w:p>
+    <w:p>
+      <w:pPr>
+        <w:pStyle w:val="ListParagraph"/>
+        <w:numPr>
+          <w:ilvl w:val="1"/>
+          <w:numId w:val="1"/>
+        </w:numPr>
+      </w:pPr>
+      <w:r>
         <w:t>O</w:t>
       </w:r>
       <w:r>
@@ -1731,6 +2902,11 @@
       </w:r>
     </w:p>
     <w:p>
+      <w:r>
+        <w:br w:type="page"/>
+      </w:r>
+    </w:p>
+    <w:p>
       <w:pPr>
         <w:pStyle w:val="ListParagraph"/>
         <w:numPr>
@@ -1739,6 +2915,7 @@
         </w:numPr>
       </w:pPr>
       <w:r>
+        <w:lastRenderedPageBreak/>
         <w:t>Alternatively, if you cannot find the start frame this way, s</w:t>
       </w:r>
       <w:r>
@@ -1808,7 +2985,6 @@
         <w:rPr>
           <w:noProof/>
         </w:rPr>
-        <w:lastRenderedPageBreak/>
         <mc:AlternateContent>
           <mc:Choice Requires="wps">
             <w:drawing>
@@ -1899,7 +3075,7 @@
                     <pic:cNvPicPr/>
                   </pic:nvPicPr>
                   <pic:blipFill>
-                    <a:blip r:embed="rId7" cstate="print">
+                    <a:blip r:embed="rId6" cstate="print">
                       <a:extLst>
                         <a:ext uri="{28A0092B-C50C-407E-A947-70E740481C1C}">
                           <a14:useLocalDpi xmlns:a14="http://schemas.microsoft.com/office/drawing/2010/main" val="0"/>
@@ -1988,6 +3164,11 @@
       </w:r>
     </w:p>
     <w:p>
+      <w:r>
+        <w:br w:type="page"/>
+      </w:r>
+    </w:p>
+    <w:p>
       <w:pPr>
         <w:pStyle w:val="ListParagraph"/>
         <w:numPr>
@@ -1996,7 +3177,14 @@
         </w:numPr>
       </w:pPr>
       <w:r>
-        <w:t xml:space="preserve">The program for obtaining paw point data will appear in a window on the right side of the screen. </w:t>
+        <w:lastRenderedPageBreak/>
+        <w:t>The program for obtaining paw point data will appear in a window on the right side of the screen</w:t>
+      </w:r>
+      <w:r>
+        <w:t xml:space="preserve"> (the paw marking GUI)</w:t>
+      </w:r>
+      <w:r>
+        <w:t xml:space="preserve">. </w:t>
       </w:r>
       <w:r>
         <w:rPr>
@@ -2047,7 +3235,6 @@
         <w:rPr>
           <w:noProof/>
         </w:rPr>
-        <w:lastRenderedPageBreak/>
         <w:drawing>
           <wp:inline distT="0" distB="0" distL="0" distR="0" wp14:anchorId="14B9D521" wp14:editId="72B30EF3">
             <wp:extent cx="5943600" cy="3169920"/>
@@ -2064,7 +3251,7 @@
                     <pic:cNvPicPr/>
                   </pic:nvPicPr>
                   <pic:blipFill>
-                    <a:blip r:embed="rId8">
+                    <a:blip r:embed="rId7">
                       <a:extLst>
                         <a:ext uri="{28A0092B-C50C-407E-A947-70E740481C1C}">
                           <a14:useLocalDpi xmlns:a14="http://schemas.microsoft.com/office/drawing/2010/main" val="0"/>
@@ -2112,6 +3299,11 @@
       </w:r>
     </w:p>
     <w:p>
+      <w:r>
+        <w:br w:type="page"/>
+      </w:r>
+    </w:p>
+    <w:p>
       <w:pPr>
         <w:pStyle w:val="ListParagraph"/>
         <w:numPr>
@@ -2120,6 +3312,7 @@
         </w:numPr>
       </w:pPr>
       <w:r>
+        <w:lastRenderedPageBreak/>
         <w:t>The program</w:t>
       </w:r>
       <w:r>
@@ -2144,7 +3337,16 @@
         <w:t>)</w:t>
       </w:r>
       <w:r>
-        <w:t xml:space="preserve"> in the original window that appeared</w:t>
+        <w:t xml:space="preserve"> in the </w:t>
+      </w:r>
+      <w:r>
+        <w:t>paw marking GUI</w:t>
+      </w:r>
+      <w:r>
+        <w:t xml:space="preserve"> window that appeared</w:t>
+      </w:r>
+      <w:r>
+        <w:t xml:space="preserve"> first</w:t>
       </w:r>
       <w:r>
         <w:t xml:space="preserve">. Please use the </w:t>
@@ -2159,7 +3361,13 @@
         <w:t>that</w:t>
       </w:r>
       <w:r>
-        <w:t xml:space="preserve"> marker. If you realize you’ve made a mistake after submitting a marker, you can click the marker(s—hold Ctrl while clicking to choose several) and hit the Redo button to redo the markers, following the prompts as indicated. All of the important information will be save</w:t>
+        <w:t xml:space="preserve"> marker. If you realize you’ve made a mistake after submitting a marker, you can click the marker(s—hold Ctrl while clicking to choose several) and hit the Redo button to redo the markers, following the prompts as indicated. </w:t>
+      </w:r>
+      <w:r>
+        <w:t xml:space="preserve">If you cannot see a marker, press Enter instead of clicking anywhere and it will skip to the next marker. </w:t>
+      </w:r>
+      <w:r>
+        <w:t>All of the important information will be save</w:t>
       </w:r>
       <w:r>
         <w:t>d</w:t>
@@ -2179,20 +3387,25 @@
     <w:p>
       <w:pPr>
         <w:pStyle w:val="ListParagraph"/>
+        <w:ind w:left="1440"/>
+      </w:pPr>
+    </w:p>
+    <w:p>
+      <w:pPr>
+        <w:pStyle w:val="ListParagraph"/>
+        <w:keepNext/>
         <w:ind w:left="0"/>
         <w:jc w:val="center"/>
       </w:pPr>
       <w:r>
         <w:rPr>
           <w:noProof/>
-          <w:highlight w:val="yellow"/>
-        </w:rPr>
-        <w:lastRenderedPageBreak/>
+        </w:rPr>
         <w:drawing>
-          <wp:inline distT="0" distB="0" distL="0" distR="0" wp14:anchorId="7EBC7041" wp14:editId="1E2B6EA4">
-            <wp:extent cx="5943600" cy="3388995"/>
-            <wp:effectExtent l="0" t="0" r="0" b="1905"/>
-            <wp:docPr id="33" name="Picture 33"/>
+          <wp:inline distT="0" distB="0" distL="0" distR="0" wp14:anchorId="71D15F1A" wp14:editId="38E05FFA">
+            <wp:extent cx="5943600" cy="3910965"/>
+            <wp:effectExtent l="0" t="0" r="0" b="0"/>
+            <wp:docPr id="9" name="Picture 9"/>
             <wp:cNvGraphicFramePr>
               <a:graphicFrameLocks xmlns:a="http://schemas.openxmlformats.org/drawingml/2006/main" noChangeAspect="1"/>
             </wp:cNvGraphicFramePr>
@@ -2200,7 +3413,108 @@
               <a:graphicData uri="http://schemas.openxmlformats.org/drawingml/2006/picture">
                 <pic:pic xmlns:pic="http://schemas.openxmlformats.org/drawingml/2006/picture">
                   <pic:nvPicPr>
-                    <pic:cNvPr id="33" name="Paw Point Markers Diagram.png"/>
+                    <pic:cNvPr id="0" name="Paw Point Markers Diagram.png"/>
+                    <pic:cNvPicPr/>
+                  </pic:nvPicPr>
+                  <pic:blipFill>
+                    <a:blip r:embed="rId8" cstate="print">
+                      <a:extLst>
+                        <a:ext uri="{28A0092B-C50C-407E-A947-70E740481C1C}">
+                          <a14:useLocalDpi xmlns:a14="http://schemas.microsoft.com/office/drawing/2010/main" val="0"/>
+                        </a:ext>
+                      </a:extLst>
+                    </a:blip>
+                    <a:stretch>
+                      <a:fillRect/>
+                    </a:stretch>
+                  </pic:blipFill>
+                  <pic:spPr>
+                    <a:xfrm>
+                      <a:off x="0" y="0"/>
+                      <a:ext cx="5943600" cy="3910965"/>
+                    </a:xfrm>
+                    <a:prstGeom prst="rect">
+                      <a:avLst/>
+                    </a:prstGeom>
+                  </pic:spPr>
+                </pic:pic>
+              </a:graphicData>
+            </a:graphic>
+          </wp:inline>
+        </w:drawing>
+      </w:r>
+    </w:p>
+    <w:p>
+      <w:pPr>
+        <w:pStyle w:val="Caption"/>
+        <w:jc w:val="center"/>
+      </w:pPr>
+      <w:r>
+        <w:t xml:space="preserve">Figure </w:t>
+      </w:r>
+      <w:fldSimple w:instr=" SEQ Figure \* ARABIC ">
+        <w:r>
+          <w:rPr>
+            <w:noProof/>
+          </w:rPr>
+          <w:t>4</w:t>
+        </w:r>
+      </w:fldSimple>
+      <w:r>
+        <w:t xml:space="preserve"> Marker placement diagram</w:t>
+      </w:r>
+    </w:p>
+    <w:p>
+      <w:r>
+        <w:br w:type="page"/>
+      </w:r>
+    </w:p>
+    <w:p>
+      <w:pPr>
+        <w:pStyle w:val="ListParagraph"/>
+        <w:numPr>
+          <w:ilvl w:val="1"/>
+          <w:numId w:val="1"/>
+        </w:numPr>
+      </w:pPr>
+      <w:r>
+        <w:lastRenderedPageBreak/>
+        <w:t xml:space="preserve">Once you place a marker, a small window will show up in the bottom left corner showing where in the larger image the marker was placed. If you want to check where that marker was placed, or need to see the frame overall to place the next marker, feel free to maximize this window—just remember that you must return to the 3 image figure to place markers. Your screen should resemble Figure 5 (below).  Refer to the original paw-marking </w:t>
+      </w:r>
+      <w:r>
+        <w:t>GUI</w:t>
+      </w:r>
+      <w:r>
+        <w:t xml:space="preserve"> window that appeared (on the </w:t>
+      </w:r>
+      <w:r>
+        <w:t>right</w:t>
+      </w:r>
+      <w:r>
+        <w:t xml:space="preserve"> side of Figure 5) to know which marker to place next.</w:t>
+      </w:r>
+    </w:p>
+    <w:p>
+      <w:pPr>
+        <w:keepNext/>
+      </w:pPr>
+      <w:r>
+        <w:rPr>
+          <w:noProof/>
+        </w:rPr>
+        <w:drawing>
+          <wp:inline distT="0" distB="0" distL="0" distR="0" wp14:anchorId="35B0EFEE" wp14:editId="48335C35">
+            <wp:extent cx="5943600" cy="3049270"/>
+            <wp:effectExtent l="0" t="0" r="0" b="0"/>
+            <wp:docPr id="8" name="Picture 8"/>
+            <wp:cNvGraphicFramePr>
+              <a:graphicFrameLocks xmlns:a="http://schemas.openxmlformats.org/drawingml/2006/main" noChangeAspect="1"/>
+            </wp:cNvGraphicFramePr>
+            <a:graphic xmlns:a="http://schemas.openxmlformats.org/drawingml/2006/main">
+              <a:graphicData uri="http://schemas.openxmlformats.org/drawingml/2006/picture">
+                <pic:pic xmlns:pic="http://schemas.openxmlformats.org/drawingml/2006/picture">
+                  <pic:nvPicPr>
+                    <pic:cNvPr id="0" name="Marker Placement Figure.PNG"/>
                     <pic:cNvPicPr/>
                   </pic:nvPicPr>
                   <pic:blipFill>
@@ -2218,7 +3532,7 @@
                   <pic:spPr>
                     <a:xfrm>
                       <a:off x="0" y="0"/>
-                      <a:ext cx="5943600" cy="3388995"/>
+                      <a:ext cx="5943600" cy="3049270"/>
                     </a:xfrm>
                     <a:prstGeom prst="rect">
                       <a:avLst/>
@@ -2233,6 +3547,34 @@
     </w:p>
     <w:p>
       <w:pPr>
+        <w:pStyle w:val="Caption"/>
+        <w:jc w:val="center"/>
+      </w:pPr>
+      <w:r>
+        <w:t xml:space="preserve">Figure </w:t>
+      </w:r>
+      <w:fldSimple w:instr=" SEQ Figure \* ARABIC ">
+        <w:r>
+          <w:rPr>
+            <w:noProof/>
+          </w:rPr>
+          <w:t>5</w:t>
+        </w:r>
+      </w:fldSimple>
+      <w:r>
+        <w:t xml:space="preserve"> </w:t>
+      </w:r>
+      <w:proofErr w:type="gramStart"/>
+      <w:r>
+        <w:t>What</w:t>
+      </w:r>
+      <w:proofErr w:type="gramEnd"/>
+      <w:r>
+        <w:t xml:space="preserve"> your screen should look like during marker placement</w:t>
+      </w:r>
+    </w:p>
+    <w:p>
+      <w:pPr>
         <w:pStyle w:val="ListParagraph"/>
         <w:numPr>
           <w:ilvl w:val="1"/>
@@ -2240,19 +3582,26 @@
         </w:numPr>
       </w:pPr>
       <w:r>
-        <w:t xml:space="preserve">Once you place a marker, a small window will show up in the bottom left corner showing where in the larger image the marker was placed. If you want to check where that marker was placed, or need to see the frame overall to place the next marker, feel free to maximize this window—just remember that you must return to the 3 image figure to place markers. </w:t>
-      </w:r>
-      <w:r>
-        <w:rPr>
-          <w:highlight w:val="yellow"/>
-        </w:rPr>
-        <w:t>Your screen should resemble Figure 5 (below)</w:t>
-      </w:r>
-      <w:r>
-        <w:t>.  Refer to the original paw-marking program window that appeared (on the left side of Figure 5) to know which marker to place next.</w:t>
+        <w:t xml:space="preserve">Continue placing markers, following the directions given in the paw marking </w:t>
+      </w:r>
+      <w:proofErr w:type="gramStart"/>
+      <w:r>
+        <w:t>GUI  window</w:t>
+      </w:r>
+      <w:proofErr w:type="gramEnd"/>
+      <w:r>
+        <w:t>. If you cannot see a marker in a given frame region, remember you can always click Enter to skip it, and you can fix incorrectly placed markers using the Delete button (if you’re trying to fix the marker you’re currently working on) or the Redo button on the GUI (if you’re fixing a previously placed marker).</w:t>
+      </w:r>
+      <w:r>
+        <w:t xml:space="preserve"> </w:t>
+      </w:r>
+      <w:r>
+        <w:t xml:space="preserve"> </w:t>
+      </w:r>
+      <w:r>
+        <w:t xml:space="preserve">When you’re done marking points for a given frame, the program will automatically move to the next frame and ask you to place the rectangles, etc. again. </w:t>
       </w:r>
     </w:p>
-    <w:p/>
     <w:p>
       <w:pPr>
         <w:pStyle w:val="ListParagraph"/>
@@ -2261,8 +3610,12 @@
           <w:numId w:val="1"/>
         </w:numPr>
       </w:pPr>
-      <w:bookmarkStart w:id="1" w:name="_GoBack"/>
-      <w:bookmarkEnd w:id="1"/>
+      <w:r>
+        <w:t xml:space="preserve">Once you’re done marking all the frames, the paw marking GUI window will close automatically, move on to the next video/trial in the session/date folder. </w:t>
+      </w:r>
+      <w:r>
+        <w:t xml:space="preserve">Once you’ve completed all the trials/videos in a given session/date folder, the program will end and take you back to MATLAB. </w:t>
+      </w:r>
     </w:p>
     <w:p/>
     <w:p/>
@@ -2275,27 +3628,6 @@
     </w:sectPr>
   </w:body>
 </w:document>
-</file>
-
-<file path=word/comments.xml><?xml version="1.0" encoding="utf-8"?>
-<w:comments xmlns:wpc="http://schemas.microsoft.com/office/word/2010/wordprocessingCanvas" xmlns:mc="http://schemas.openxmlformats.org/markup-compatibility/2006" xmlns:o="urn:schemas-microsoft-com:office:office" xmlns:r="http://schemas.openxmlformats.org/officeDocument/2006/relationships" xmlns:m="http://schemas.openxmlformats.org/officeDocument/2006/math" xmlns:v="urn:schemas-microsoft-com:vml" xmlns:wp14="http://schemas.microsoft.com/office/word/2010/wordprocessingDrawing" xmlns:wp="http://schemas.openxmlformats.org/drawingml/2006/wordprocessingDrawing" xmlns:w10="urn:schemas-microsoft-com:office:word" xmlns:w="http://schemas.openxmlformats.org/wordprocessingml/2006/main" xmlns:w14="http://schemas.microsoft.com/office/word/2010/wordml" xmlns:wpg="http://schemas.microsoft.com/office/word/2010/wordprocessingGroup" xmlns:wpi="http://schemas.microsoft.com/office/word/2010/wordprocessingInk" xmlns:wne="http://schemas.microsoft.com/office/word/2006/wordml" xmlns:wps="http://schemas.microsoft.com/office/word/2010/wordprocessingShape" mc:Ignorable="w14 wp14">
-  <w:comment w:id="0" w:author="MSIS" w:date="2015-06-19T19:03:00Z" w:initials="M">
-    <w:p>
-      <w:pPr>
-        <w:pStyle w:val="CommentText"/>
-      </w:pPr>
-      <w:r>
-        <w:rPr>
-          <w:rStyle w:val="CommentReference"/>
-        </w:rPr>
-        <w:annotationRef/>
-      </w:r>
-      <w:r>
-        <w:t>Include complete list of locations at the end, trim this to include just the most important variables</w:t>
-      </w:r>
-    </w:p>
-  </w:comment>
-</w:comments>
 </file>
 
 <file path=word/commentsExtended.xml><?xml version="1.0" encoding="utf-8"?>

</xml_diff>